<commit_message>
Markdown added and minor changes
</commit_message>
<xml_diff>
--- a/Transformacija podataka.docx
+++ b/Transformacija podataka.docx
@@ -3936,7 +3936,17 @@
         <w:jc w:val="both"/>
       </w:pPr>
       <w:r>
-        <w:t xml:space="preserve">Kvalitet ulaznih podataka značajno utiče na performanse modela mašinskog učenja. Neobrađeni izvorni (raw) podaci su često </w:t>
+        <w:t>Kvalitet ulaznih podataka značajno utiče na performanse modela mašinskog učenja. Neobrađeni izvorni (</w:t>
+      </w:r>
+      <w:r>
+        <w:rPr>
+          <w:i/>
+          <w:iCs/>
+        </w:rPr>
+        <w:t>raw</w:t>
+      </w:r>
+      <w:r>
+        <w:t xml:space="preserve">) podaci su često </w:t>
       </w:r>
       <w:r>
         <w:t xml:space="preserve">prilično raznolikih tipova šumoviti, što ih čini težim za korišćenje, pa je samim tim neophodan niz odgovarajućih transformacija i obrađivanja kako bi se oni mogli koristiti za dalje korake u procesu mašinskog učenja. Značajan deo procesa predobrade podataka (preprocesiranja) jesu transformacije nad podacima. </w:t>
@@ -3965,7 +3975,17 @@
         <w:t xml:space="preserve">ormalizacija, </w:t>
       </w:r>
       <w:r>
-        <w:t>enkodiranje, diskretizacija, rad sa ekstremnim vrednostima (engl. outliers).</w:t>
+        <w:t xml:space="preserve">enkodiranje, diskretizacija, rad sa ekstremnim vrednostima (engl. </w:t>
+      </w:r>
+      <w:r>
+        <w:rPr>
+          <w:i/>
+          <w:iCs/>
+        </w:rPr>
+        <w:t>outliers</w:t>
+      </w:r>
+      <w:r>
+        <w:t>).</w:t>
       </w:r>
     </w:p>
     <w:p>
@@ -4159,7 +4179,13 @@
         <w:t xml:space="preserve">). </w:t>
       </w:r>
       <w:r>
-        <w:t>Na ovaj način sprečavamo da pojedini fičeri dominiraju u odnose na druge, zbog razlika u njihovoj</w:t>
+        <w:t xml:space="preserve">Na ovaj način sprečavamo da pojedini </w:t>
+      </w:r>
+      <w:r>
+        <w:t>atributi</w:t>
+      </w:r>
+      <w:r>
+        <w:t xml:space="preserve"> dominiraju u odnose na druge, zbog razlika u njihovoj</w:t>
       </w:r>
       <w:r>
         <w:t xml:space="preserve"> veličini</w:t>
@@ -21572,6 +21598,14 @@
 </file>
 
 <file path=customXml/item1.xml><?xml version="1.0" encoding="utf-8"?>
+<p:properties xmlns:p="http://schemas.microsoft.com/office/2006/metadata/properties" xmlns:xsi="http://www.w3.org/2001/XMLSchema-instance" xmlns:pc="http://schemas.microsoft.com/office/infopath/2007/PartnerControls">
+  <documentManagement>
+    <_activity xmlns="1b488d4d-fbb5-4bdf-908a-3921f78a2131" xsi:nil="true"/>
+  </documentManagement>
+</p:properties>
+</file>
+
+<file path=customXml/item2.xml><?xml version="1.0" encoding="utf-8"?>
 <?mso-contentType ?>
 <FormTemplates xmlns="http://schemas.microsoft.com/sharepoint/v3/contenttype/forms">
   <Display>DocumentLibraryForm</Display>
@@ -21580,15 +21614,248 @@
 </FormTemplates>
 </file>
 
-<file path=customXml/item2.xml><?xml version="1.0" encoding="utf-8"?>
-<p:properties xmlns:p="http://schemas.microsoft.com/office/2006/metadata/properties" xmlns:xsi="http://www.w3.org/2001/XMLSchema-instance" xmlns:pc="http://schemas.microsoft.com/office/infopath/2007/PartnerControls">
-  <documentManagement>
-    <_activity xmlns="1b488d4d-fbb5-4bdf-908a-3921f78a2131" xsi:nil="true"/>
-  </documentManagement>
-</p:properties>
+<file path=customXml/item3.xml><?xml version="1.0" encoding="utf-8"?>
+<ct:contentTypeSchema xmlns:ct="http://schemas.microsoft.com/office/2006/metadata/contentType" xmlns:ma="http://schemas.microsoft.com/office/2006/metadata/properties/metaAttributes" ct:_="" ma:_="" ma:contentTypeName="Dokument" ma:contentTypeID="0x010100158FAA3521BEDA4EBFCC6DF9836B9121" ma:contentTypeVersion="16" ma:contentTypeDescription="Kreiraj novi dokument." ma:contentTypeScope="" ma:versionID="29484644e4015cb8d3738cc019e74ba3">
+  <xsd:schema xmlns:xsd="http://www.w3.org/2001/XMLSchema" xmlns:xs="http://www.w3.org/2001/XMLSchema" xmlns:p="http://schemas.microsoft.com/office/2006/metadata/properties" xmlns:ns3="1b488d4d-fbb5-4bdf-908a-3921f78a2131" xmlns:ns4="f062f54e-0227-4e2b-9dfc-2c5f4a366383" targetNamespace="http://schemas.microsoft.com/office/2006/metadata/properties" ma:root="true" ma:fieldsID="1d5bac5d77d96868c760910e4e2a5647" ns3:_="" ns4:_="">
+    <xsd:import namespace="1b488d4d-fbb5-4bdf-908a-3921f78a2131"/>
+    <xsd:import namespace="f062f54e-0227-4e2b-9dfc-2c5f4a366383"/>
+    <xsd:element name="properties">
+      <xsd:complexType>
+        <xsd:sequence>
+          <xsd:element name="documentManagement">
+            <xsd:complexType>
+              <xsd:all>
+                <xsd:element ref="ns3:MediaServiceMetadata" minOccurs="0"/>
+                <xsd:element ref="ns3:MediaServiceFastMetadata" minOccurs="0"/>
+                <xsd:element ref="ns4:SharedWithUsers" minOccurs="0"/>
+                <xsd:element ref="ns4:SharedWithDetails" minOccurs="0"/>
+                <xsd:element ref="ns4:SharingHintHash" minOccurs="0"/>
+                <xsd:element ref="ns3:MediaServiceAutoKeyPoints" minOccurs="0"/>
+                <xsd:element ref="ns3:MediaServiceKeyPoints" minOccurs="0"/>
+                <xsd:element ref="ns3:_activity" minOccurs="0"/>
+                <xsd:element ref="ns3:MediaServiceSearchProperties" minOccurs="0"/>
+                <xsd:element ref="ns3:MediaServiceAutoTags" minOccurs="0"/>
+                <xsd:element ref="ns3:MediaServiceOCR" minOccurs="0"/>
+                <xsd:element ref="ns3:MediaServiceGenerationTime" minOccurs="0"/>
+                <xsd:element ref="ns3:MediaServiceEventHashCode" minOccurs="0"/>
+                <xsd:element ref="ns3:MediaServiceDateTaken" minOccurs="0"/>
+                <xsd:element ref="ns3:MediaServiceObjectDetectorVersions" minOccurs="0"/>
+                <xsd:element ref="ns3:MediaLengthInSeconds" minOccurs="0"/>
+              </xsd:all>
+            </xsd:complexType>
+          </xsd:element>
+        </xsd:sequence>
+      </xsd:complexType>
+    </xsd:element>
+  </xsd:schema>
+  <xsd:schema xmlns:xsd="http://www.w3.org/2001/XMLSchema" xmlns:xs="http://www.w3.org/2001/XMLSchema" xmlns:dms="http://schemas.microsoft.com/office/2006/documentManagement/types" xmlns:pc="http://schemas.microsoft.com/office/infopath/2007/PartnerControls" targetNamespace="1b488d4d-fbb5-4bdf-908a-3921f78a2131" elementFormDefault="qualified">
+    <xsd:import namespace="http://schemas.microsoft.com/office/2006/documentManagement/types"/>
+    <xsd:import namespace="http://schemas.microsoft.com/office/infopath/2007/PartnerControls"/>
+    <xsd:element name="MediaServiceMetadata" ma:index="8" nillable="true" ma:displayName="MediaServiceMetadata" ma:hidden="true" ma:internalName="MediaServiceMetadata" ma:readOnly="true">
+      <xsd:simpleType>
+        <xsd:restriction base="dms:Note"/>
+      </xsd:simpleType>
+    </xsd:element>
+    <xsd:element name="MediaServiceFastMetadata" ma:index="9" nillable="true" ma:displayName="MediaServiceFastMetadata" ma:hidden="true" ma:internalName="MediaServiceFastMetadata" ma:readOnly="true">
+      <xsd:simpleType>
+        <xsd:restriction base="dms:Note"/>
+      </xsd:simpleType>
+    </xsd:element>
+    <xsd:element name="MediaServiceAutoKeyPoints" ma:index="13" nillable="true" ma:displayName="MediaServiceAutoKeyPoints" ma:hidden="true" ma:internalName="MediaServiceAutoKeyPoints" ma:readOnly="true">
+      <xsd:simpleType>
+        <xsd:restriction base="dms:Note"/>
+      </xsd:simpleType>
+    </xsd:element>
+    <xsd:element name="MediaServiceKeyPoints" ma:index="14" nillable="true" ma:displayName="KeyPoints" ma:internalName="MediaServiceKeyPoints" ma:readOnly="true">
+      <xsd:simpleType>
+        <xsd:restriction base="dms:Note">
+          <xsd:maxLength value="255"/>
+        </xsd:restriction>
+      </xsd:simpleType>
+    </xsd:element>
+    <xsd:element name="_activity" ma:index="15" nillable="true" ma:displayName="_activity" ma:hidden="true" ma:internalName="_activity">
+      <xsd:simpleType>
+        <xsd:restriction base="dms:Note"/>
+      </xsd:simpleType>
+    </xsd:element>
+    <xsd:element name="MediaServiceSearchProperties" ma:index="16" nillable="true" ma:displayName="MediaServiceSearchProperties" ma:hidden="true" ma:internalName="MediaServiceSearchProperties" ma:readOnly="true">
+      <xsd:simpleType>
+        <xsd:restriction base="dms:Note"/>
+      </xsd:simpleType>
+    </xsd:element>
+    <xsd:element name="MediaServiceAutoTags" ma:index="17" nillable="true" ma:displayName="Tags" ma:internalName="MediaServiceAutoTags" ma:readOnly="true">
+      <xsd:simpleType>
+        <xsd:restriction base="dms:Text"/>
+      </xsd:simpleType>
+    </xsd:element>
+    <xsd:element name="MediaServiceOCR" ma:index="18" nillable="true" ma:displayName="Extracted Text" ma:internalName="MediaServiceOCR" ma:readOnly="true">
+      <xsd:simpleType>
+        <xsd:restriction base="dms:Note">
+          <xsd:maxLength value="255"/>
+        </xsd:restriction>
+      </xsd:simpleType>
+    </xsd:element>
+    <xsd:element name="MediaServiceGenerationTime" ma:index="19" nillable="true" ma:displayName="MediaServiceGenerationTime" ma:hidden="true" ma:internalName="MediaServiceGenerationTime" ma:readOnly="true">
+      <xsd:simpleType>
+        <xsd:restriction base="dms:Text"/>
+      </xsd:simpleType>
+    </xsd:element>
+    <xsd:element name="MediaServiceEventHashCode" ma:index="20" nillable="true" ma:displayName="MediaServiceEventHashCode" ma:hidden="true" ma:internalName="MediaServiceEventHashCode" ma:readOnly="true">
+      <xsd:simpleType>
+        <xsd:restriction base="dms:Text"/>
+      </xsd:simpleType>
+    </xsd:element>
+    <xsd:element name="MediaServiceDateTaken" ma:index="21" nillable="true" ma:displayName="MediaServiceDateTaken" ma:hidden="true" ma:indexed="true" ma:internalName="MediaServiceDateTaken" ma:readOnly="true">
+      <xsd:simpleType>
+        <xsd:restriction base="dms:Text"/>
+      </xsd:simpleType>
+    </xsd:element>
+    <xsd:element name="MediaServiceObjectDetectorVersions" ma:index="22" nillable="true" ma:displayName="MediaServiceObjectDetectorVersions" ma:hidden="true" ma:indexed="true" ma:internalName="MediaServiceObjectDetectorVersions" ma:readOnly="true">
+      <xsd:simpleType>
+        <xsd:restriction base="dms:Text"/>
+      </xsd:simpleType>
+    </xsd:element>
+    <xsd:element name="MediaLengthInSeconds" ma:index="23" nillable="true" ma:displayName="MediaLengthInSeconds" ma:hidden="true" ma:internalName="MediaLengthInSeconds" ma:readOnly="true">
+      <xsd:simpleType>
+        <xsd:restriction base="dms:Unknown"/>
+      </xsd:simpleType>
+    </xsd:element>
+  </xsd:schema>
+  <xsd:schema xmlns:xsd="http://www.w3.org/2001/XMLSchema" xmlns:xs="http://www.w3.org/2001/XMLSchema" xmlns:dms="http://schemas.microsoft.com/office/2006/documentManagement/types" xmlns:pc="http://schemas.microsoft.com/office/infopath/2007/PartnerControls" targetNamespace="f062f54e-0227-4e2b-9dfc-2c5f4a366383" elementFormDefault="qualified">
+    <xsd:import namespace="http://schemas.microsoft.com/office/2006/documentManagement/types"/>
+    <xsd:import namespace="http://schemas.microsoft.com/office/infopath/2007/PartnerControls"/>
+    <xsd:element name="SharedWithUsers" ma:index="10" nillable="true" ma:displayName="Deljeno sa" ma:internalName="SharedWithUsers" ma:readOnly="true">
+      <xsd:complexType>
+        <xsd:complexContent>
+          <xsd:extension base="dms:UserMulti">
+            <xsd:sequence>
+              <xsd:element name="UserInfo" minOccurs="0" maxOccurs="unbounded">
+                <xsd:complexType>
+                  <xsd:sequence>
+                    <xsd:element name="DisplayName" type="xsd:string" minOccurs="0"/>
+                    <xsd:element name="AccountId" type="dms:UserId" minOccurs="0" nillable="true"/>
+                    <xsd:element name="AccountType" type="xsd:string" minOccurs="0"/>
+                  </xsd:sequence>
+                </xsd:complexType>
+              </xsd:element>
+            </xsd:sequence>
+          </xsd:extension>
+        </xsd:complexContent>
+      </xsd:complexType>
+    </xsd:element>
+    <xsd:element name="SharedWithDetails" ma:index="11" nillable="true" ma:displayName="Deljeno sa detaljima" ma:internalName="SharedWithDetails" ma:readOnly="true">
+      <xsd:simpleType>
+        <xsd:restriction base="dms:Note">
+          <xsd:maxLength value="255"/>
+        </xsd:restriction>
+      </xsd:simpleType>
+    </xsd:element>
+    <xsd:element name="SharingHintHash" ma:index="12" nillable="true" ma:displayName="Heš oznaka pogotka za deljenje" ma:hidden="true" ma:internalName="SharingHintHash" ma:readOnly="true">
+      <xsd:simpleType>
+        <xsd:restriction base="dms:Text"/>
+      </xsd:simpleType>
+    </xsd:element>
+  </xsd:schema>
+  <xsd:schema xmlns="http://schemas.openxmlformats.org/package/2006/metadata/core-properties" xmlns:xsd="http://www.w3.org/2001/XMLSchema" xmlns:xsi="http://www.w3.org/2001/XMLSchema-instance" xmlns:dc="http://purl.org/dc/elements/1.1/" xmlns:dcterms="http://purl.org/dc/terms/" xmlns:odoc="http://schemas.microsoft.com/internal/obd" targetNamespace="http://schemas.openxmlformats.org/package/2006/metadata/core-properties" elementFormDefault="qualified" attributeFormDefault="unqualified" blockDefault="#all">
+    <xsd:import namespace="http://purl.org/dc/elements/1.1/" schemaLocation="http://dublincore.org/schemas/xmls/qdc/2003/04/02/dc.xsd"/>
+    <xsd:import namespace="http://purl.org/dc/terms/" schemaLocation="http://dublincore.org/schemas/xmls/qdc/2003/04/02/dcterms.xsd"/>
+    <xsd:element name="coreProperties" type="CT_coreProperties"/>
+    <xsd:complexType name="CT_coreProperties">
+      <xsd:all>
+        <xsd:element ref="dc:creator" minOccurs="0" maxOccurs="1"/>
+        <xsd:element ref="dcterms:created" minOccurs="0" maxOccurs="1"/>
+        <xsd:element ref="dc:identifier" minOccurs="0" maxOccurs="1"/>
+        <xsd:element name="contentType" minOccurs="0" maxOccurs="1" type="xsd:string" ma:index="0" ma:displayName="Tip sadržaja"/>
+        <xsd:element ref="dc:title" minOccurs="0" maxOccurs="1" ma:index="4" ma:displayName="Naslov"/>
+        <xsd:element ref="dc:subject" minOccurs="0" maxOccurs="1"/>
+        <xsd:element ref="dc:description" minOccurs="0" maxOccurs="1"/>
+        <xsd:element name="keywords" minOccurs="0" maxOccurs="1" type="xsd:string"/>
+        <xsd:element ref="dc:language" minOccurs="0" maxOccurs="1"/>
+        <xsd:element name="category" minOccurs="0" maxOccurs="1" type="xsd:string"/>
+        <xsd:element name="version" minOccurs="0" maxOccurs="1" type="xsd:string"/>
+        <xsd:element name="revision" minOccurs="0" maxOccurs="1" type="xsd:string">
+          <xsd:annotation>
+            <xsd:documentation>
+                        This value indicates the number of saves or revisions. The application is responsible for updating this value after each revision.
+                    </xsd:documentation>
+          </xsd:annotation>
+        </xsd:element>
+        <xsd:element name="lastModifiedBy" minOccurs="0" maxOccurs="1" type="xsd:string"/>
+        <xsd:element ref="dcterms:modified" minOccurs="0" maxOccurs="1"/>
+        <xsd:element name="contentStatus" minOccurs="0" maxOccurs="1" type="xsd:string"/>
+      </xsd:all>
+    </xsd:complexType>
+  </xsd:schema>
+  <xs:schema xmlns:pc="http://schemas.microsoft.com/office/infopath/2007/PartnerControls" xmlns:xs="http://www.w3.org/2001/XMLSchema" targetNamespace="http://schemas.microsoft.com/office/infopath/2007/PartnerControls" elementFormDefault="qualified" attributeFormDefault="unqualified">
+    <xs:element name="Person">
+      <xs:complexType>
+        <xs:sequence>
+          <xs:element ref="pc:DisplayName" minOccurs="0"/>
+          <xs:element ref="pc:AccountId" minOccurs="0"/>
+          <xs:element ref="pc:AccountType" minOccurs="0"/>
+        </xs:sequence>
+      </xs:complexType>
+    </xs:element>
+    <xs:element name="DisplayName" type="xs:string"/>
+    <xs:element name="AccountId" type="xs:string"/>
+    <xs:element name="AccountType" type="xs:string"/>
+    <xs:element name="BDCAssociatedEntity">
+      <xs:complexType>
+        <xs:sequence>
+          <xs:element ref="pc:BDCEntity" minOccurs="0" maxOccurs="unbounded"/>
+        </xs:sequence>
+        <xs:attribute ref="pc:EntityNamespace"/>
+        <xs:attribute ref="pc:EntityName"/>
+        <xs:attribute ref="pc:SystemInstanceName"/>
+        <xs:attribute ref="pc:AssociationName"/>
+      </xs:complexType>
+    </xs:element>
+    <xs:attribute name="EntityNamespace" type="xs:string"/>
+    <xs:attribute name="EntityName" type="xs:string"/>
+    <xs:attribute name="SystemInstanceName" type="xs:string"/>
+    <xs:attribute name="AssociationName" type="xs:string"/>
+    <xs:element name="BDCEntity">
+      <xs:complexType>
+        <xs:sequence>
+          <xs:element ref="pc:EntityDisplayName" minOccurs="0"/>
+          <xs:element ref="pc:EntityInstanceReference" minOccurs="0"/>
+          <xs:element ref="pc:EntityId1" minOccurs="0"/>
+          <xs:element ref="pc:EntityId2" minOccurs="0"/>
+          <xs:element ref="pc:EntityId3" minOccurs="0"/>
+          <xs:element ref="pc:EntityId4" minOccurs="0"/>
+          <xs:element ref="pc:EntityId5" minOccurs="0"/>
+        </xs:sequence>
+      </xs:complexType>
+    </xs:element>
+    <xs:element name="EntityDisplayName" type="xs:string"/>
+    <xs:element name="EntityInstanceReference" type="xs:string"/>
+    <xs:element name="EntityId1" type="xs:string"/>
+    <xs:element name="EntityId2" type="xs:string"/>
+    <xs:element name="EntityId3" type="xs:string"/>
+    <xs:element name="EntityId4" type="xs:string"/>
+    <xs:element name="EntityId5" type="xs:string"/>
+    <xs:element name="Terms">
+      <xs:complexType>
+        <xs:sequence>
+          <xs:element ref="pc:TermInfo" minOccurs="0" maxOccurs="unbounded"/>
+        </xs:sequence>
+      </xs:complexType>
+    </xs:element>
+    <xs:element name="TermInfo">
+      <xs:complexType>
+        <xs:sequence>
+          <xs:element ref="pc:TermName" minOccurs="0"/>
+          <xs:element ref="pc:TermId" minOccurs="0"/>
+        </xs:sequence>
+      </xs:complexType>
+    </xs:element>
+    <xs:element name="TermName" type="xs:string"/>
+    <xs:element name="TermId" type="xs:string"/>
+  </xs:schema>
+</ct:contentTypeSchema>
 </file>
 
-<file path=customXml/item3.xml><?xml version="1.0" encoding="utf-8"?>
+<file path=customXml/item4.xml><?xml version="1.0" encoding="utf-8"?>
 <b:Sources xmlns:b="http://schemas.openxmlformats.org/officeDocument/2006/bibliography" xmlns="http://schemas.openxmlformats.org/officeDocument/2006/bibliography" SelectedStyle="\IEEE2006OfficeOnline.xsl" StyleName="IEEE" Version="2006">
   <b:Source>
     <b:Tag>Cra23</b:Tag>
@@ -21960,248 +22227,17 @@
 </b:Sources>
 </file>
 
-<file path=customXml/item4.xml><?xml version="1.0" encoding="utf-8"?>
-<ct:contentTypeSchema xmlns:ct="http://schemas.microsoft.com/office/2006/metadata/contentType" xmlns:ma="http://schemas.microsoft.com/office/2006/metadata/properties/metaAttributes" ct:_="" ma:_="" ma:contentTypeName="Dokument" ma:contentTypeID="0x010100158FAA3521BEDA4EBFCC6DF9836B9121" ma:contentTypeVersion="16" ma:contentTypeDescription="Kreiraj novi dokument." ma:contentTypeScope="" ma:versionID="29484644e4015cb8d3738cc019e74ba3">
-  <xsd:schema xmlns:xsd="http://www.w3.org/2001/XMLSchema" xmlns:xs="http://www.w3.org/2001/XMLSchema" xmlns:p="http://schemas.microsoft.com/office/2006/metadata/properties" xmlns:ns3="1b488d4d-fbb5-4bdf-908a-3921f78a2131" xmlns:ns4="f062f54e-0227-4e2b-9dfc-2c5f4a366383" targetNamespace="http://schemas.microsoft.com/office/2006/metadata/properties" ma:root="true" ma:fieldsID="1d5bac5d77d96868c760910e4e2a5647" ns3:_="" ns4:_="">
-    <xsd:import namespace="1b488d4d-fbb5-4bdf-908a-3921f78a2131"/>
-    <xsd:import namespace="f062f54e-0227-4e2b-9dfc-2c5f4a366383"/>
-    <xsd:element name="properties">
-      <xsd:complexType>
-        <xsd:sequence>
-          <xsd:element name="documentManagement">
-            <xsd:complexType>
-              <xsd:all>
-                <xsd:element ref="ns3:MediaServiceMetadata" minOccurs="0"/>
-                <xsd:element ref="ns3:MediaServiceFastMetadata" minOccurs="0"/>
-                <xsd:element ref="ns4:SharedWithUsers" minOccurs="0"/>
-                <xsd:element ref="ns4:SharedWithDetails" minOccurs="0"/>
-                <xsd:element ref="ns4:SharingHintHash" minOccurs="0"/>
-                <xsd:element ref="ns3:MediaServiceAutoKeyPoints" minOccurs="0"/>
-                <xsd:element ref="ns3:MediaServiceKeyPoints" minOccurs="0"/>
-                <xsd:element ref="ns3:_activity" minOccurs="0"/>
-                <xsd:element ref="ns3:MediaServiceSearchProperties" minOccurs="0"/>
-                <xsd:element ref="ns3:MediaServiceAutoTags" minOccurs="0"/>
-                <xsd:element ref="ns3:MediaServiceOCR" minOccurs="0"/>
-                <xsd:element ref="ns3:MediaServiceGenerationTime" minOccurs="0"/>
-                <xsd:element ref="ns3:MediaServiceEventHashCode" minOccurs="0"/>
-                <xsd:element ref="ns3:MediaServiceDateTaken" minOccurs="0"/>
-                <xsd:element ref="ns3:MediaServiceObjectDetectorVersions" minOccurs="0"/>
-                <xsd:element ref="ns3:MediaLengthInSeconds" minOccurs="0"/>
-              </xsd:all>
-            </xsd:complexType>
-          </xsd:element>
-        </xsd:sequence>
-      </xsd:complexType>
-    </xsd:element>
-  </xsd:schema>
-  <xsd:schema xmlns:xsd="http://www.w3.org/2001/XMLSchema" xmlns:xs="http://www.w3.org/2001/XMLSchema" xmlns:dms="http://schemas.microsoft.com/office/2006/documentManagement/types" xmlns:pc="http://schemas.microsoft.com/office/infopath/2007/PartnerControls" targetNamespace="1b488d4d-fbb5-4bdf-908a-3921f78a2131" elementFormDefault="qualified">
-    <xsd:import namespace="http://schemas.microsoft.com/office/2006/documentManagement/types"/>
-    <xsd:import namespace="http://schemas.microsoft.com/office/infopath/2007/PartnerControls"/>
-    <xsd:element name="MediaServiceMetadata" ma:index="8" nillable="true" ma:displayName="MediaServiceMetadata" ma:hidden="true" ma:internalName="MediaServiceMetadata" ma:readOnly="true">
-      <xsd:simpleType>
-        <xsd:restriction base="dms:Note"/>
-      </xsd:simpleType>
-    </xsd:element>
-    <xsd:element name="MediaServiceFastMetadata" ma:index="9" nillable="true" ma:displayName="MediaServiceFastMetadata" ma:hidden="true" ma:internalName="MediaServiceFastMetadata" ma:readOnly="true">
-      <xsd:simpleType>
-        <xsd:restriction base="dms:Note"/>
-      </xsd:simpleType>
-    </xsd:element>
-    <xsd:element name="MediaServiceAutoKeyPoints" ma:index="13" nillable="true" ma:displayName="MediaServiceAutoKeyPoints" ma:hidden="true" ma:internalName="MediaServiceAutoKeyPoints" ma:readOnly="true">
-      <xsd:simpleType>
-        <xsd:restriction base="dms:Note"/>
-      </xsd:simpleType>
-    </xsd:element>
-    <xsd:element name="MediaServiceKeyPoints" ma:index="14" nillable="true" ma:displayName="KeyPoints" ma:internalName="MediaServiceKeyPoints" ma:readOnly="true">
-      <xsd:simpleType>
-        <xsd:restriction base="dms:Note">
-          <xsd:maxLength value="255"/>
-        </xsd:restriction>
-      </xsd:simpleType>
-    </xsd:element>
-    <xsd:element name="_activity" ma:index="15" nillable="true" ma:displayName="_activity" ma:hidden="true" ma:internalName="_activity">
-      <xsd:simpleType>
-        <xsd:restriction base="dms:Note"/>
-      </xsd:simpleType>
-    </xsd:element>
-    <xsd:element name="MediaServiceSearchProperties" ma:index="16" nillable="true" ma:displayName="MediaServiceSearchProperties" ma:hidden="true" ma:internalName="MediaServiceSearchProperties" ma:readOnly="true">
-      <xsd:simpleType>
-        <xsd:restriction base="dms:Note"/>
-      </xsd:simpleType>
-    </xsd:element>
-    <xsd:element name="MediaServiceAutoTags" ma:index="17" nillable="true" ma:displayName="Tags" ma:internalName="MediaServiceAutoTags" ma:readOnly="true">
-      <xsd:simpleType>
-        <xsd:restriction base="dms:Text"/>
-      </xsd:simpleType>
-    </xsd:element>
-    <xsd:element name="MediaServiceOCR" ma:index="18" nillable="true" ma:displayName="Extracted Text" ma:internalName="MediaServiceOCR" ma:readOnly="true">
-      <xsd:simpleType>
-        <xsd:restriction base="dms:Note">
-          <xsd:maxLength value="255"/>
-        </xsd:restriction>
-      </xsd:simpleType>
-    </xsd:element>
-    <xsd:element name="MediaServiceGenerationTime" ma:index="19" nillable="true" ma:displayName="MediaServiceGenerationTime" ma:hidden="true" ma:internalName="MediaServiceGenerationTime" ma:readOnly="true">
-      <xsd:simpleType>
-        <xsd:restriction base="dms:Text"/>
-      </xsd:simpleType>
-    </xsd:element>
-    <xsd:element name="MediaServiceEventHashCode" ma:index="20" nillable="true" ma:displayName="MediaServiceEventHashCode" ma:hidden="true" ma:internalName="MediaServiceEventHashCode" ma:readOnly="true">
-      <xsd:simpleType>
-        <xsd:restriction base="dms:Text"/>
-      </xsd:simpleType>
-    </xsd:element>
-    <xsd:element name="MediaServiceDateTaken" ma:index="21" nillable="true" ma:displayName="MediaServiceDateTaken" ma:hidden="true" ma:indexed="true" ma:internalName="MediaServiceDateTaken" ma:readOnly="true">
-      <xsd:simpleType>
-        <xsd:restriction base="dms:Text"/>
-      </xsd:simpleType>
-    </xsd:element>
-    <xsd:element name="MediaServiceObjectDetectorVersions" ma:index="22" nillable="true" ma:displayName="MediaServiceObjectDetectorVersions" ma:hidden="true" ma:indexed="true" ma:internalName="MediaServiceObjectDetectorVersions" ma:readOnly="true">
-      <xsd:simpleType>
-        <xsd:restriction base="dms:Text"/>
-      </xsd:simpleType>
-    </xsd:element>
-    <xsd:element name="MediaLengthInSeconds" ma:index="23" nillable="true" ma:displayName="MediaLengthInSeconds" ma:hidden="true" ma:internalName="MediaLengthInSeconds" ma:readOnly="true">
-      <xsd:simpleType>
-        <xsd:restriction base="dms:Unknown"/>
-      </xsd:simpleType>
-    </xsd:element>
-  </xsd:schema>
-  <xsd:schema xmlns:xsd="http://www.w3.org/2001/XMLSchema" xmlns:xs="http://www.w3.org/2001/XMLSchema" xmlns:dms="http://schemas.microsoft.com/office/2006/documentManagement/types" xmlns:pc="http://schemas.microsoft.com/office/infopath/2007/PartnerControls" targetNamespace="f062f54e-0227-4e2b-9dfc-2c5f4a366383" elementFormDefault="qualified">
-    <xsd:import namespace="http://schemas.microsoft.com/office/2006/documentManagement/types"/>
-    <xsd:import namespace="http://schemas.microsoft.com/office/infopath/2007/PartnerControls"/>
-    <xsd:element name="SharedWithUsers" ma:index="10" nillable="true" ma:displayName="Deljeno sa" ma:internalName="SharedWithUsers" ma:readOnly="true">
-      <xsd:complexType>
-        <xsd:complexContent>
-          <xsd:extension base="dms:UserMulti">
-            <xsd:sequence>
-              <xsd:element name="UserInfo" minOccurs="0" maxOccurs="unbounded">
-                <xsd:complexType>
-                  <xsd:sequence>
-                    <xsd:element name="DisplayName" type="xsd:string" minOccurs="0"/>
-                    <xsd:element name="AccountId" type="dms:UserId" minOccurs="0" nillable="true"/>
-                    <xsd:element name="AccountType" type="xsd:string" minOccurs="0"/>
-                  </xsd:sequence>
-                </xsd:complexType>
-              </xsd:element>
-            </xsd:sequence>
-          </xsd:extension>
-        </xsd:complexContent>
-      </xsd:complexType>
-    </xsd:element>
-    <xsd:element name="SharedWithDetails" ma:index="11" nillable="true" ma:displayName="Deljeno sa detaljima" ma:internalName="SharedWithDetails" ma:readOnly="true">
-      <xsd:simpleType>
-        <xsd:restriction base="dms:Note">
-          <xsd:maxLength value="255"/>
-        </xsd:restriction>
-      </xsd:simpleType>
-    </xsd:element>
-    <xsd:element name="SharingHintHash" ma:index="12" nillable="true" ma:displayName="Heš oznaka pogotka za deljenje" ma:hidden="true" ma:internalName="SharingHintHash" ma:readOnly="true">
-      <xsd:simpleType>
-        <xsd:restriction base="dms:Text"/>
-      </xsd:simpleType>
-    </xsd:element>
-  </xsd:schema>
-  <xsd:schema xmlns="http://schemas.openxmlformats.org/package/2006/metadata/core-properties" xmlns:xsd="http://www.w3.org/2001/XMLSchema" xmlns:xsi="http://www.w3.org/2001/XMLSchema-instance" xmlns:dc="http://purl.org/dc/elements/1.1/" xmlns:dcterms="http://purl.org/dc/terms/" xmlns:odoc="http://schemas.microsoft.com/internal/obd" targetNamespace="http://schemas.openxmlformats.org/package/2006/metadata/core-properties" elementFormDefault="qualified" attributeFormDefault="unqualified" blockDefault="#all">
-    <xsd:import namespace="http://purl.org/dc/elements/1.1/" schemaLocation="http://dublincore.org/schemas/xmls/qdc/2003/04/02/dc.xsd"/>
-    <xsd:import namespace="http://purl.org/dc/terms/" schemaLocation="http://dublincore.org/schemas/xmls/qdc/2003/04/02/dcterms.xsd"/>
-    <xsd:element name="coreProperties" type="CT_coreProperties"/>
-    <xsd:complexType name="CT_coreProperties">
-      <xsd:all>
-        <xsd:element ref="dc:creator" minOccurs="0" maxOccurs="1"/>
-        <xsd:element ref="dcterms:created" minOccurs="0" maxOccurs="1"/>
-        <xsd:element ref="dc:identifier" minOccurs="0" maxOccurs="1"/>
-        <xsd:element name="contentType" minOccurs="0" maxOccurs="1" type="xsd:string" ma:index="0" ma:displayName="Tip sadržaja"/>
-        <xsd:element ref="dc:title" minOccurs="0" maxOccurs="1" ma:index="4" ma:displayName="Naslov"/>
-        <xsd:element ref="dc:subject" minOccurs="0" maxOccurs="1"/>
-        <xsd:element ref="dc:description" minOccurs="0" maxOccurs="1"/>
-        <xsd:element name="keywords" minOccurs="0" maxOccurs="1" type="xsd:string"/>
-        <xsd:element ref="dc:language" minOccurs="0" maxOccurs="1"/>
-        <xsd:element name="category" minOccurs="0" maxOccurs="1" type="xsd:string"/>
-        <xsd:element name="version" minOccurs="0" maxOccurs="1" type="xsd:string"/>
-        <xsd:element name="revision" minOccurs="0" maxOccurs="1" type="xsd:string">
-          <xsd:annotation>
-            <xsd:documentation>
-                        This value indicates the number of saves or revisions. The application is responsible for updating this value after each revision.
-                    </xsd:documentation>
-          </xsd:annotation>
-        </xsd:element>
-        <xsd:element name="lastModifiedBy" minOccurs="0" maxOccurs="1" type="xsd:string"/>
-        <xsd:element ref="dcterms:modified" minOccurs="0" maxOccurs="1"/>
-        <xsd:element name="contentStatus" minOccurs="0" maxOccurs="1" type="xsd:string"/>
-      </xsd:all>
-    </xsd:complexType>
-  </xsd:schema>
-  <xs:schema xmlns:pc="http://schemas.microsoft.com/office/infopath/2007/PartnerControls" xmlns:xs="http://www.w3.org/2001/XMLSchema" targetNamespace="http://schemas.microsoft.com/office/infopath/2007/PartnerControls" elementFormDefault="qualified" attributeFormDefault="unqualified">
-    <xs:element name="Person">
-      <xs:complexType>
-        <xs:sequence>
-          <xs:element ref="pc:DisplayName" minOccurs="0"/>
-          <xs:element ref="pc:AccountId" minOccurs="0"/>
-          <xs:element ref="pc:AccountType" minOccurs="0"/>
-        </xs:sequence>
-      </xs:complexType>
-    </xs:element>
-    <xs:element name="DisplayName" type="xs:string"/>
-    <xs:element name="AccountId" type="xs:string"/>
-    <xs:element name="AccountType" type="xs:string"/>
-    <xs:element name="BDCAssociatedEntity">
-      <xs:complexType>
-        <xs:sequence>
-          <xs:element ref="pc:BDCEntity" minOccurs="0" maxOccurs="unbounded"/>
-        </xs:sequence>
-        <xs:attribute ref="pc:EntityNamespace"/>
-        <xs:attribute ref="pc:EntityName"/>
-        <xs:attribute ref="pc:SystemInstanceName"/>
-        <xs:attribute ref="pc:AssociationName"/>
-      </xs:complexType>
-    </xs:element>
-    <xs:attribute name="EntityNamespace" type="xs:string"/>
-    <xs:attribute name="EntityName" type="xs:string"/>
-    <xs:attribute name="SystemInstanceName" type="xs:string"/>
-    <xs:attribute name="AssociationName" type="xs:string"/>
-    <xs:element name="BDCEntity">
-      <xs:complexType>
-        <xs:sequence>
-          <xs:element ref="pc:EntityDisplayName" minOccurs="0"/>
-          <xs:element ref="pc:EntityInstanceReference" minOccurs="0"/>
-          <xs:element ref="pc:EntityId1" minOccurs="0"/>
-          <xs:element ref="pc:EntityId2" minOccurs="0"/>
-          <xs:element ref="pc:EntityId3" minOccurs="0"/>
-          <xs:element ref="pc:EntityId4" minOccurs="0"/>
-          <xs:element ref="pc:EntityId5" minOccurs="0"/>
-        </xs:sequence>
-      </xs:complexType>
-    </xs:element>
-    <xs:element name="EntityDisplayName" type="xs:string"/>
-    <xs:element name="EntityInstanceReference" type="xs:string"/>
-    <xs:element name="EntityId1" type="xs:string"/>
-    <xs:element name="EntityId2" type="xs:string"/>
-    <xs:element name="EntityId3" type="xs:string"/>
-    <xs:element name="EntityId4" type="xs:string"/>
-    <xs:element name="EntityId5" type="xs:string"/>
-    <xs:element name="Terms">
-      <xs:complexType>
-        <xs:sequence>
-          <xs:element ref="pc:TermInfo" minOccurs="0" maxOccurs="unbounded"/>
-        </xs:sequence>
-      </xs:complexType>
-    </xs:element>
-    <xs:element name="TermInfo">
-      <xs:complexType>
-        <xs:sequence>
-          <xs:element ref="pc:TermName" minOccurs="0"/>
-          <xs:element ref="pc:TermId" minOccurs="0"/>
-        </xs:sequence>
-      </xs:complexType>
-    </xs:element>
-    <xs:element name="TermName" type="xs:string"/>
-    <xs:element name="TermId" type="xs:string"/>
-  </xs:schema>
-</ct:contentTypeSchema>
+<file path=customXml/itemProps1.xml><?xml version="1.0" encoding="utf-8"?>
+<ds:datastoreItem xmlns:ds="http://schemas.openxmlformats.org/officeDocument/2006/customXml" ds:itemID="{6EFBC4B3-0016-4576-9149-F966D538C981}">
+  <ds:schemaRefs>
+    <ds:schemaRef ds:uri="http://schemas.microsoft.com/office/2006/metadata/properties"/>
+    <ds:schemaRef ds:uri="http://schemas.microsoft.com/office/infopath/2007/PartnerControls"/>
+    <ds:schemaRef ds:uri="1b488d4d-fbb5-4bdf-908a-3921f78a2131"/>
+  </ds:schemaRefs>
+</ds:datastoreItem>
 </file>
 
-<file path=customXml/itemProps1.xml><?xml version="1.0" encoding="utf-8"?>
+<file path=customXml/itemProps2.xml><?xml version="1.0" encoding="utf-8"?>
 <ds:datastoreItem xmlns:ds="http://schemas.openxmlformats.org/officeDocument/2006/customXml" ds:itemID="{F3CF2988-9D4F-4D9E-BAE2-3BEA941DA2C1}">
   <ds:schemaRefs>
     <ds:schemaRef ds:uri="http://schemas.microsoft.com/sharepoint/v3/contenttype/forms"/>
@@ -22209,32 +22245,7 @@
 </ds:datastoreItem>
 </file>
 
-<file path=customXml/itemProps2.xml><?xml version="1.0" encoding="utf-8"?>
-<ds:datastoreItem xmlns:ds="http://schemas.openxmlformats.org/officeDocument/2006/customXml" ds:itemID="{6EFBC4B3-0016-4576-9149-F966D538C981}">
-  <ds:schemaRefs>
-    <ds:schemaRef ds:uri="1b488d4d-fbb5-4bdf-908a-3921f78a2131"/>
-    <ds:schemaRef ds:uri="http://schemas.microsoft.com/office/2006/documentManagement/types"/>
-    <ds:schemaRef ds:uri="http://purl.org/dc/elements/1.1/"/>
-    <ds:schemaRef ds:uri="http://www.w3.org/XML/1998/namespace"/>
-    <ds:schemaRef ds:uri="http://purl.org/dc/dcmitype/"/>
-    <ds:schemaRef ds:uri="http://schemas.microsoft.com/office/2006/metadata/properties"/>
-    <ds:schemaRef ds:uri="http://schemas.openxmlformats.org/package/2006/metadata/core-properties"/>
-    <ds:schemaRef ds:uri="http://schemas.microsoft.com/office/infopath/2007/PartnerControls"/>
-    <ds:schemaRef ds:uri="f062f54e-0227-4e2b-9dfc-2c5f4a366383"/>
-    <ds:schemaRef ds:uri="http://purl.org/dc/terms/"/>
-  </ds:schemaRefs>
-</ds:datastoreItem>
-</file>
-
 <file path=customXml/itemProps3.xml><?xml version="1.0" encoding="utf-8"?>
-<ds:datastoreItem xmlns:ds="http://schemas.openxmlformats.org/officeDocument/2006/customXml" ds:itemID="{D848D3E2-E0A0-4F09-B37A-117298126BC6}">
-  <ds:schemaRefs>
-    <ds:schemaRef ds:uri="http://schemas.openxmlformats.org/officeDocument/2006/bibliography"/>
-  </ds:schemaRefs>
-</ds:datastoreItem>
-</file>
-
-<file path=customXml/itemProps4.xml><?xml version="1.0" encoding="utf-8"?>
 <ds:datastoreItem xmlns:ds="http://schemas.openxmlformats.org/officeDocument/2006/customXml" ds:itemID="{3F4ED518-C9A6-4C5B-8B7C-FE73A31299E0}">
   <ds:schemaRefs>
     <ds:schemaRef ds:uri="http://schemas.microsoft.com/office/2006/metadata/contentType"/>
@@ -22251,4 +22262,12 @@
     <ds:schemaRef ds:uri="http://schemas.microsoft.com/internal/obd"/>
   </ds:schemaRefs>
 </ds:datastoreItem>
+</file>
+
+<file path=customXml/itemProps4.xml><?xml version="1.0" encoding="utf-8"?>
+<ds:datastoreItem xmlns:ds="http://schemas.openxmlformats.org/officeDocument/2006/customXml" ds:itemID="{D848D3E2-E0A0-4F09-B37A-117298126BC6}">
+  <ds:schemaRefs>
+    <ds:schemaRef ds:uri="http://schemas.openxmlformats.org/officeDocument/2006/bibliography"/>
+  </ds:schemaRefs>
+</ds:datastoreItem>
 </file>
</xml_diff>

<commit_message>
Promenjeno objasnjenje za Target
</commit_message>
<xml_diff>
--- a/Transformacija podataka.docx
+++ b/Transformacija podataka.docx
@@ -5851,14 +5851,14 @@
     <w:tbl>
       <w:tblPr>
         <w:tblStyle w:val="PlainTable3"/>
-        <w:tblW w:w="8100" w:type="dxa"/>
+        <w:tblW w:w="8910" w:type="dxa"/>
         <w:jc w:val="center"/>
         <w:tblLook w:val="04A0" w:firstRow="1" w:lastRow="0" w:firstColumn="1" w:lastColumn="0" w:noHBand="0" w:noVBand="1"/>
       </w:tblPr>
       <w:tblGrid>
         <w:gridCol w:w="1921"/>
-        <w:gridCol w:w="3130"/>
-        <w:gridCol w:w="3049"/>
+        <w:gridCol w:w="3299"/>
+        <w:gridCol w:w="3690"/>
       </w:tblGrid>
       <w:tr>
         <w:trPr>
@@ -5879,7 +5879,7 @@
         </w:tc>
         <w:tc>
           <w:tcPr>
-            <w:tcW w:w="3130" w:type="dxa"/>
+            <w:tcW w:w="3299" w:type="dxa"/>
           </w:tcPr>
           <w:p>
             <w:pPr>
@@ -5892,7 +5892,7 @@
         </w:tc>
         <w:tc>
           <w:tcPr>
-            <w:tcW w:w="3049" w:type="dxa"/>
+            <w:tcW w:w="3690" w:type="dxa"/>
           </w:tcPr>
           <w:p>
             <w:pPr>
@@ -5926,7 +5926,7 @@
         </w:tc>
         <w:tc>
           <w:tcPr>
-            <w:tcW w:w="3130" w:type="dxa"/>
+            <w:tcW w:w="3299" w:type="dxa"/>
           </w:tcPr>
           <w:p>
             <w:pPr>
@@ -5939,7 +5939,7 @@
         </w:tc>
         <w:tc>
           <w:tcPr>
-            <w:tcW w:w="3049" w:type="dxa"/>
+            <w:tcW w:w="3690" w:type="dxa"/>
           </w:tcPr>
           <w:p>
             <w:pPr>
@@ -5979,7 +5979,7 @@
         </w:tc>
         <w:tc>
           <w:tcPr>
-            <w:tcW w:w="3130" w:type="dxa"/>
+            <w:tcW w:w="3299" w:type="dxa"/>
           </w:tcPr>
           <w:p>
             <w:pPr>
@@ -6002,7 +6002,7 @@
         </w:tc>
         <w:tc>
           <w:tcPr>
-            <w:tcW w:w="3049" w:type="dxa"/>
+            <w:tcW w:w="3690" w:type="dxa"/>
           </w:tcPr>
           <w:p>
             <w:pPr>
@@ -6039,7 +6039,7 @@
         </w:tc>
         <w:tc>
           <w:tcPr>
-            <w:tcW w:w="3130" w:type="dxa"/>
+            <w:tcW w:w="3299" w:type="dxa"/>
           </w:tcPr>
           <w:p>
             <w:pPr>
@@ -6052,7 +6052,7 @@
         </w:tc>
         <w:tc>
           <w:tcPr>
-            <w:tcW w:w="3049" w:type="dxa"/>
+            <w:tcW w:w="3690" w:type="dxa"/>
           </w:tcPr>
           <w:p>
             <w:pPr>
@@ -6095,7 +6095,7 @@
         </w:tc>
         <w:tc>
           <w:tcPr>
-            <w:tcW w:w="3130" w:type="dxa"/>
+            <w:tcW w:w="3299" w:type="dxa"/>
           </w:tcPr>
           <w:p>
             <w:pPr>
@@ -6108,7 +6108,7 @@
         </w:tc>
         <w:tc>
           <w:tcPr>
-            <w:tcW w:w="3049" w:type="dxa"/>
+            <w:tcW w:w="3690" w:type="dxa"/>
           </w:tcPr>
           <w:p>
             <w:pPr>
@@ -8754,10 +8754,7 @@
               <w:t>≤</w:t>
             </w:r>
             <w:r>
-              <w:t xml:space="preserve"> 0</w:t>
-            </w:r>
-            <w:r>
-              <w:t>, može dovesti do gubitka informacija</w:t>
+              <w:t xml:space="preserve"> 0, može dovesti do gubitka informacija</w:t>
             </w:r>
           </w:p>
         </w:tc>
@@ -8787,7 +8784,16 @@
               <w:cnfStyle w:val="000000000000" w:firstRow="0" w:lastRow="0" w:firstColumn="0" w:lastColumn="0" w:oddVBand="0" w:evenVBand="0" w:oddHBand="0" w:evenHBand="0" w:firstRowFirstColumn="0" w:firstRowLastColumn="0" w:lastRowFirstColumn="0" w:lastRowLastColumn="0"/>
             </w:pPr>
             <w:r>
-              <w:t>Daje dobre rezultate kod raznih tipova, raspodele, radi sa svim vrednostima</w:t>
+              <w:t xml:space="preserve">Daje dobre rezultate kod raznih </w:t>
+            </w:r>
+            <w:r>
+              <w:t>raspodela</w:t>
+            </w:r>
+            <w:r>
+              <w:t xml:space="preserve">, radi </w:t>
+            </w:r>
+            <w:r>
+              <w:t>i sa pozitivnim i sa negativnim vrednostima</w:t>
             </w:r>
           </w:p>
         </w:tc>
@@ -11299,91 +11305,812 @@
         <w:t>)</w:t>
       </w:r>
       <w:r>
-        <w:t xml:space="preserve">. Svaka </w:t>
-      </w:r>
-      <w:r>
-        <w:t xml:space="preserve">kategorija unutar kolone se enkodira </w:t>
-      </w:r>
-      <w:r>
-        <w:t>prosečnom vrednošću ciljanog fičera za tu kategoriju. Ilustrovano na primeru:</w:t>
-      </w:r>
-    </w:p>
-    <w:p>
-      <w:pPr>
-        <w:keepNext/>
-        <w:spacing w:after="0"/>
-        <w:jc w:val="center"/>
-      </w:pPr>
-      <w:r>
-        <w:rPr>
+        <w:t xml:space="preserve">. </w:t>
+      </w:r>
+      <w:r>
+        <w:t>U zavisnosti od problema koji se rešava, ciljani atribut može biti binarni ili kontinualan.</w:t>
+      </w:r>
+    </w:p>
+    <w:p>
+      <w:pPr>
+        <w:jc w:val="both"/>
+      </w:pPr>
+      <w:r>
+        <w:t xml:space="preserve">U slučaju binarnog ciljanog atributa, svaka vrednost se enkodira verovatnoćom da ciljani atribut ima vrednost 1 za datu vrednost atributa čije se enkodiranje vrši. </w:t>
+      </w:r>
+      <w:r>
+        <w:t xml:space="preserve">Kako bi se rešio problem kada veoma mali broj primeraka pripada nekoj kategoriji, ova verovatnoća se „meša“ sa verovatnoćom da </w:t>
+      </w:r>
+      <w:r>
+        <w:t>ciljani atribut ima vrednost 1, uz odgovarajući težinski faktor. Ovaj princip se može izraziti sledećom formulom:</w:t>
+      </w:r>
+    </w:p>
+    <w:p>
+      <w:pPr>
+        <w:jc w:val="both"/>
+        <w:rPr>
+          <w:rFonts w:eastAsiaTheme="minorEastAsia"/>
+        </w:rPr>
+      </w:pPr>
+      <m:oMathPara>
+        <m:oMath>
+          <m:sSub>
+            <m:sSubPr>
+              <m:ctrlPr>
+                <w:rPr>
+                  <w:rFonts w:ascii="Cambria Math" w:hAnsi="Cambria Math"/>
+                  <w:i/>
+                </w:rPr>
+              </m:ctrlPr>
+            </m:sSubPr>
+            <m:e>
+              <m:r>
+                <w:rPr>
+                  <w:rFonts w:ascii="Cambria Math" w:hAnsi="Cambria Math"/>
+                </w:rPr>
+                <m:t>S</m:t>
+              </m:r>
+            </m:e>
+            <m:sub>
+              <m:r>
+                <w:rPr>
+                  <w:rFonts w:ascii="Cambria Math" w:hAnsi="Cambria Math"/>
+                </w:rPr>
+                <m:t>i</m:t>
+              </m:r>
+            </m:sub>
+          </m:sSub>
+          <m:r>
+            <w:rPr>
+              <w:rFonts w:ascii="Cambria Math" w:hAnsi="Cambria Math"/>
+            </w:rPr>
+            <m:t>=λ</m:t>
+          </m:r>
+          <m:r>
+            <w:rPr>
+              <w:rFonts w:ascii="Cambria Math" w:hAnsi="Cambria Math"/>
+            </w:rPr>
+            <m:t>(</m:t>
+          </m:r>
+          <m:sSub>
+            <m:sSubPr>
+              <m:ctrlPr>
+                <w:rPr>
+                  <w:rFonts w:ascii="Cambria Math" w:hAnsi="Cambria Math"/>
+                  <w:i/>
+                </w:rPr>
+              </m:ctrlPr>
+            </m:sSubPr>
+            <m:e>
+              <m:r>
+                <w:rPr>
+                  <w:rFonts w:ascii="Cambria Math" w:hAnsi="Cambria Math"/>
+                </w:rPr>
+                <m:t>n</m:t>
+              </m:r>
+            </m:e>
+            <m:sub>
+              <m:r>
+                <w:rPr>
+                  <w:rFonts w:ascii="Cambria Math" w:hAnsi="Cambria Math"/>
+                </w:rPr>
+                <m:t>i</m:t>
+              </m:r>
+            </m:sub>
+          </m:sSub>
+          <m:r>
+            <w:rPr>
+              <w:rFonts w:ascii="Cambria Math" w:hAnsi="Cambria Math"/>
+            </w:rPr>
+            <m:t>)</m:t>
+          </m:r>
+          <m:f>
+            <m:fPr>
+              <m:ctrlPr>
+                <w:rPr>
+                  <w:rFonts w:ascii="Cambria Math" w:hAnsi="Cambria Math"/>
+                  <w:i/>
+                </w:rPr>
+              </m:ctrlPr>
+            </m:fPr>
+            <m:num>
+              <m:sSub>
+                <m:sSubPr>
+                  <m:ctrlPr>
+                    <w:rPr>
+                      <w:rFonts w:ascii="Cambria Math" w:hAnsi="Cambria Math"/>
+                      <w:i/>
+                    </w:rPr>
+                  </m:ctrlPr>
+                </m:sSubPr>
+                <m:e>
+                  <m:r>
+                    <w:rPr>
+                      <w:rFonts w:ascii="Cambria Math" w:hAnsi="Cambria Math"/>
+                    </w:rPr>
+                    <m:t>n</m:t>
+                  </m:r>
+                </m:e>
+                <m:sub>
+                  <m:r>
+                    <w:rPr>
+                      <w:rFonts w:ascii="Cambria Math" w:hAnsi="Cambria Math"/>
+                    </w:rPr>
+                    <m:t>iY</m:t>
+                  </m:r>
+                </m:sub>
+              </m:sSub>
+            </m:num>
+            <m:den>
+              <m:sSub>
+                <m:sSubPr>
+                  <m:ctrlPr>
+                    <w:rPr>
+                      <w:rFonts w:ascii="Cambria Math" w:hAnsi="Cambria Math"/>
+                      <w:i/>
+                    </w:rPr>
+                  </m:ctrlPr>
+                </m:sSubPr>
+                <m:e>
+                  <m:r>
+                    <w:rPr>
+                      <w:rFonts w:ascii="Cambria Math" w:hAnsi="Cambria Math"/>
+                    </w:rPr>
+                    <m:t>n</m:t>
+                  </m:r>
+                </m:e>
+                <m:sub>
+                  <m:r>
+                    <w:rPr>
+                      <w:rFonts w:ascii="Cambria Math" w:hAnsi="Cambria Math"/>
+                    </w:rPr>
+                    <m:t>i</m:t>
+                  </m:r>
+                </m:sub>
+              </m:sSub>
+            </m:den>
+          </m:f>
+          <m:r>
+            <w:rPr>
+              <w:rFonts w:ascii="Cambria Math" w:hAnsi="Cambria Math"/>
+            </w:rPr>
+            <m:t>+(1-</m:t>
+          </m:r>
+          <m:r>
+            <w:rPr>
+              <w:rFonts w:ascii="Cambria Math" w:hAnsi="Cambria Math"/>
+            </w:rPr>
+            <m:t>λ</m:t>
+          </m:r>
+          <m:r>
+            <w:rPr>
+              <w:rFonts w:ascii="Cambria Math" w:hAnsi="Cambria Math"/>
+            </w:rPr>
+            <m:t>(</m:t>
+          </m:r>
+          <m:sSub>
+            <m:sSubPr>
+              <m:ctrlPr>
+                <w:rPr>
+                  <w:rFonts w:ascii="Cambria Math" w:hAnsi="Cambria Math"/>
+                  <w:i/>
+                </w:rPr>
+              </m:ctrlPr>
+            </m:sSubPr>
+            <m:e>
+              <m:r>
+                <w:rPr>
+                  <w:rFonts w:ascii="Cambria Math" w:hAnsi="Cambria Math"/>
+                </w:rPr>
+                <m:t>n</m:t>
+              </m:r>
+            </m:e>
+            <m:sub>
+              <m:r>
+                <w:rPr>
+                  <w:rFonts w:ascii="Cambria Math" w:hAnsi="Cambria Math"/>
+                </w:rPr>
+                <m:t>i</m:t>
+              </m:r>
+            </m:sub>
+          </m:sSub>
+          <m:r>
+            <w:rPr>
+              <w:rFonts w:ascii="Cambria Math" w:hAnsi="Cambria Math"/>
+            </w:rPr>
+            <m:t>))</m:t>
+          </m:r>
+          <m:f>
+            <m:fPr>
+              <m:ctrlPr>
+                <w:rPr>
+                  <w:rFonts w:ascii="Cambria Math" w:hAnsi="Cambria Math"/>
+                  <w:i/>
+                </w:rPr>
+              </m:ctrlPr>
+            </m:fPr>
+            <m:num>
+              <m:sSub>
+                <m:sSubPr>
+                  <m:ctrlPr>
+                    <w:rPr>
+                      <w:rFonts w:ascii="Cambria Math" w:hAnsi="Cambria Math"/>
+                      <w:i/>
+                    </w:rPr>
+                  </m:ctrlPr>
+                </m:sSubPr>
+                <m:e>
+                  <m:r>
+                    <w:rPr>
+                      <w:rFonts w:ascii="Cambria Math" w:hAnsi="Cambria Math"/>
+                    </w:rPr>
+                    <m:t>n</m:t>
+                  </m:r>
+                </m:e>
+                <m:sub>
+                  <m:r>
+                    <w:rPr>
+                      <w:rFonts w:ascii="Cambria Math" w:hAnsi="Cambria Math"/>
+                    </w:rPr>
+                    <m:t>Y</m:t>
+                  </m:r>
+                </m:sub>
+              </m:sSub>
+            </m:num>
+            <m:den>
+              <m:sSub>
+                <m:sSubPr>
+                  <m:ctrlPr>
+                    <w:rPr>
+                      <w:rFonts w:ascii="Cambria Math" w:hAnsi="Cambria Math"/>
+                      <w:i/>
+                    </w:rPr>
+                  </m:ctrlPr>
+                </m:sSubPr>
+                <m:e>
+                  <m:r>
+                    <w:rPr>
+                      <w:rFonts w:ascii="Cambria Math" w:hAnsi="Cambria Math"/>
+                    </w:rPr>
+                    <m:t>n</m:t>
+                  </m:r>
+                </m:e>
+                <m:sub>
+                  <m:r>
+                    <w:rPr>
+                      <w:rFonts w:ascii="Cambria Math" w:hAnsi="Cambria Math"/>
+                    </w:rPr>
+                    <m:t>TR</m:t>
+                  </m:r>
+                </m:sub>
+              </m:sSub>
+            </m:den>
+          </m:f>
+        </m:oMath>
+      </m:oMathPara>
+    </w:p>
+    <w:p>
+      <w:pPr>
+        <w:jc w:val="both"/>
+        <w:rPr>
+          <w:rFonts w:ascii="Calibri" w:hAnsi="Calibri" w:cs="Calibri"/>
           <w:noProof/>
         </w:rPr>
-        <w:drawing>
-          <wp:inline distT="0" distB="0" distL="0" distR="0" wp14:anchorId="7DFFCA0E" wp14:editId="0410363F">
-            <wp:extent cx="4944868" cy="1389888"/>
-            <wp:effectExtent l="0" t="0" r="0" b="1270"/>
-            <wp:docPr id="8" name="Picture 8"/>
-            <wp:cNvGraphicFramePr>
-              <a:graphicFrameLocks xmlns:a="http://schemas.openxmlformats.org/drawingml/2006/main" noChangeAspect="1"/>
-            </wp:cNvGraphicFramePr>
-            <a:graphic xmlns:a="http://schemas.openxmlformats.org/drawingml/2006/main">
-              <a:graphicData uri="http://schemas.openxmlformats.org/drawingml/2006/picture">
-                <pic:pic xmlns:pic="http://schemas.openxmlformats.org/drawingml/2006/picture">
-                  <pic:nvPicPr>
-                    <pic:cNvPr id="1" name=""/>
-                    <pic:cNvPicPr/>
-                  </pic:nvPicPr>
-                  <pic:blipFill>
-                    <a:blip r:embed="rId20"/>
-                    <a:stretch>
-                      <a:fillRect/>
-                    </a:stretch>
-                  </pic:blipFill>
-                  <pic:spPr>
-                    <a:xfrm>
-                      <a:off x="0" y="0"/>
-                      <a:ext cx="4944868" cy="1389888"/>
-                    </a:xfrm>
-                    <a:prstGeom prst="rect">
-                      <a:avLst/>
-                    </a:prstGeom>
-                  </pic:spPr>
-                </pic:pic>
-              </a:graphicData>
-            </a:graphic>
-          </wp:inline>
-        </w:drawing>
-      </w:r>
-    </w:p>
-    <w:p>
-      <w:pPr>
-        <w:pStyle w:val="Caption"/>
-        <w:jc w:val="center"/>
-      </w:pPr>
-      <w:r>
-        <w:t xml:space="preserve">Primer </w:t>
-      </w:r>
-      <w:r>
-        <w:fldChar w:fldCharType="begin"/>
-      </w:r>
-      <w:r>
-        <w:instrText xml:space="preserve"> SEQ Primer \* ARABIC </w:instrText>
-      </w:r>
-      <w:r>
-        <w:fldChar w:fldCharType="separate"/>
-      </w:r>
-      <w:r>
-        <w:rPr>
+      </w:pPr>
+      <w:r>
+        <w:rPr>
+          <w:rFonts w:eastAsiaTheme="minorEastAsia"/>
+        </w:rPr>
+        <w:t>Gde je S</w:t>
+      </w:r>
+      <w:r>
+        <w:rPr>
+          <w:rFonts w:eastAsiaTheme="minorEastAsia"/>
+          <w:vertAlign w:val="subscript"/>
+        </w:rPr>
+        <w:t>i</w:t>
+      </w:r>
+      <w:r>
+        <w:rPr>
+          <w:rFonts w:eastAsiaTheme="minorEastAsia"/>
+        </w:rPr>
+        <w:t xml:space="preserve"> procena verovatnoće kojom se atribut enkodira, n</w:t>
+      </w:r>
+      <w:r>
+        <w:rPr>
+          <w:rFonts w:eastAsiaTheme="minorEastAsia"/>
+          <w:vertAlign w:val="subscript"/>
+        </w:rPr>
+        <w:t>iY</w:t>
+      </w:r>
+      <w:r>
+        <w:rPr>
+          <w:rFonts w:eastAsiaTheme="minorEastAsia"/>
+        </w:rPr>
+        <w:t xml:space="preserve"> broj primeraka koji pripada kategoriji i za koji ciljani atribut ima vrednost 1, n</w:t>
+      </w:r>
+      <w:r>
+        <w:rPr>
+          <w:rFonts w:eastAsiaTheme="minorEastAsia"/>
+          <w:vertAlign w:val="subscript"/>
+        </w:rPr>
+        <w:t>i</w:t>
+      </w:r>
+      <w:r>
+        <w:rPr>
+          <w:rFonts w:eastAsiaTheme="minorEastAsia"/>
+        </w:rPr>
+        <w:t xml:space="preserve"> broj primeraka koji pripada kategoriji i, n</w:t>
+      </w:r>
+      <w:r>
+        <w:rPr>
+          <w:rFonts w:eastAsiaTheme="minorEastAsia"/>
+          <w:vertAlign w:val="subscript"/>
+        </w:rPr>
+        <w:t>Y</w:t>
+      </w:r>
+      <w:r>
+        <w:rPr>
+          <w:rFonts w:eastAsiaTheme="minorEastAsia"/>
+        </w:rPr>
+        <w:t xml:space="preserve"> broj primeraka za koji ciljani atribut ima vrednost 1 i n</w:t>
+      </w:r>
+      <w:r>
+        <w:rPr>
+          <w:rFonts w:eastAsiaTheme="minorEastAsia"/>
+          <w:vertAlign w:val="subscript"/>
+        </w:rPr>
+        <w:t>TR</w:t>
+      </w:r>
+      <w:r>
+        <w:rPr>
+          <w:rFonts w:eastAsiaTheme="minorEastAsia"/>
+        </w:rPr>
+        <w:t xml:space="preserve"> ukupan broj primeraka u skupu podataka za obučavanje. </w:t>
+      </w:r>
+      <w:r>
+        <w:rPr>
+          <w:rFonts w:ascii="Calibri" w:hAnsi="Calibri" w:cs="Calibri"/>
           <w:noProof/>
         </w:rPr>
-        <w:t>6</w:t>
-      </w:r>
-      <w:r>
-        <w:fldChar w:fldCharType="end"/>
-      </w:r>
-      <w:r>
-        <w:t>: Primena target enkodiranja nad kolonom koja sadrži proizvode.</w:t>
-      </w:r>
+        <w:t>λ je težinski faktor koji se određje na osnovu broja primeraka koji pripada datoj kategoiji.</w:t>
+      </w:r>
+    </w:p>
+    <w:p>
+      <w:pPr>
+        <w:jc w:val="both"/>
+      </w:pPr>
+      <w:r>
+        <w:t>Kada su u pitanju kontinualni atributi, prethodna formula se može proš</w:t>
+      </w:r>
+      <w:r>
+        <w:t>iriti tako što se umesto verovatnoće računa srednja vrednost, na sledeći način:</w:t>
+      </w:r>
+    </w:p>
+    <w:p>
+      <w:pPr>
+        <w:jc w:val="both"/>
+        <w:rPr>
+          <w:rFonts w:eastAsiaTheme="minorEastAsia"/>
+        </w:rPr>
+      </w:pPr>
+      <m:oMathPara>
+        <m:oMath>
+          <m:sSub>
+            <m:sSubPr>
+              <m:ctrlPr>
+                <w:rPr>
+                  <w:rFonts w:ascii="Cambria Math" w:hAnsi="Cambria Math"/>
+                  <w:i/>
+                </w:rPr>
+              </m:ctrlPr>
+            </m:sSubPr>
+            <m:e>
+              <m:r>
+                <w:rPr>
+                  <w:rFonts w:ascii="Cambria Math" w:hAnsi="Cambria Math"/>
+                </w:rPr>
+                <m:t>S</m:t>
+              </m:r>
+            </m:e>
+            <m:sub>
+              <m:r>
+                <w:rPr>
+                  <w:rFonts w:ascii="Cambria Math" w:hAnsi="Cambria Math"/>
+                </w:rPr>
+                <m:t>i</m:t>
+              </m:r>
+            </m:sub>
+          </m:sSub>
+          <m:r>
+            <w:rPr>
+              <w:rFonts w:ascii="Cambria Math" w:hAnsi="Cambria Math"/>
+            </w:rPr>
+            <m:t>=λ(</m:t>
+          </m:r>
+          <m:sSub>
+            <m:sSubPr>
+              <m:ctrlPr>
+                <w:rPr>
+                  <w:rFonts w:ascii="Cambria Math" w:hAnsi="Cambria Math"/>
+                  <w:i/>
+                </w:rPr>
+              </m:ctrlPr>
+            </m:sSubPr>
+            <m:e>
+              <m:r>
+                <w:rPr>
+                  <w:rFonts w:ascii="Cambria Math" w:hAnsi="Cambria Math"/>
+                </w:rPr>
+                <m:t>n</m:t>
+              </m:r>
+            </m:e>
+            <m:sub>
+              <m:r>
+                <w:rPr>
+                  <w:rFonts w:ascii="Cambria Math" w:hAnsi="Cambria Math"/>
+                </w:rPr>
+                <m:t>i</m:t>
+              </m:r>
+            </m:sub>
+          </m:sSub>
+          <m:r>
+            <w:rPr>
+              <w:rFonts w:ascii="Cambria Math" w:hAnsi="Cambria Math"/>
+            </w:rPr>
+            <m:t>)</m:t>
+          </m:r>
+          <m:f>
+            <m:fPr>
+              <m:ctrlPr>
+                <w:rPr>
+                  <w:rFonts w:ascii="Cambria Math" w:hAnsi="Cambria Math"/>
+                  <w:i/>
+                </w:rPr>
+              </m:ctrlPr>
+            </m:fPr>
+            <m:num>
+              <m:nary>
+                <m:naryPr>
+                  <m:chr m:val="∑"/>
+                  <m:limLoc m:val="undOvr"/>
+                  <m:supHide m:val="1"/>
+                  <m:ctrlPr>
+                    <w:rPr>
+                      <w:rFonts w:ascii="Cambria Math" w:hAnsi="Cambria Math"/>
+                      <w:i/>
+                    </w:rPr>
+                  </m:ctrlPr>
+                </m:naryPr>
+                <m:sub>
+                  <m:r>
+                    <w:rPr>
+                      <w:rFonts w:ascii="Cambria Math" w:hAnsi="Cambria Math"/>
+                    </w:rPr>
+                    <m:t>k∈</m:t>
+                  </m:r>
+                  <m:sSub>
+                    <m:sSubPr>
+                      <m:ctrlPr>
+                        <w:rPr>
+                          <w:rFonts w:ascii="Cambria Math" w:hAnsi="Cambria Math"/>
+                          <w:i/>
+                        </w:rPr>
+                      </m:ctrlPr>
+                    </m:sSubPr>
+                    <m:e>
+                      <m:r>
+                        <w:rPr>
+                          <w:rFonts w:ascii="Cambria Math" w:hAnsi="Cambria Math"/>
+                        </w:rPr>
+                        <m:t>L</m:t>
+                      </m:r>
+                    </m:e>
+                    <m:sub>
+                      <m:r>
+                        <w:rPr>
+                          <w:rFonts w:ascii="Cambria Math" w:hAnsi="Cambria Math"/>
+                        </w:rPr>
+                        <m:t>i</m:t>
+                      </m:r>
+                    </m:sub>
+                  </m:sSub>
+                </m:sub>
+                <m:sup/>
+                <m:e>
+                  <m:sSub>
+                    <m:sSubPr>
+                      <m:ctrlPr>
+                        <w:rPr>
+                          <w:rFonts w:ascii="Cambria Math" w:hAnsi="Cambria Math"/>
+                          <w:i/>
+                        </w:rPr>
+                      </m:ctrlPr>
+                    </m:sSubPr>
+                    <m:e>
+                      <m:r>
+                        <w:rPr>
+                          <w:rFonts w:ascii="Cambria Math" w:hAnsi="Cambria Math"/>
+                        </w:rPr>
+                        <m:t>Y</m:t>
+                      </m:r>
+                    </m:e>
+                    <m:sub>
+                      <m:r>
+                        <w:rPr>
+                          <w:rFonts w:ascii="Cambria Math" w:hAnsi="Cambria Math"/>
+                        </w:rPr>
+                        <m:t>k</m:t>
+                      </m:r>
+                    </m:sub>
+                  </m:sSub>
+                </m:e>
+              </m:nary>
+            </m:num>
+            <m:den>
+              <m:sSub>
+                <m:sSubPr>
+                  <m:ctrlPr>
+                    <w:rPr>
+                      <w:rFonts w:ascii="Cambria Math" w:hAnsi="Cambria Math"/>
+                      <w:i/>
+                    </w:rPr>
+                  </m:ctrlPr>
+                </m:sSubPr>
+                <m:e>
+                  <m:r>
+                    <w:rPr>
+                      <w:rFonts w:ascii="Cambria Math" w:hAnsi="Cambria Math"/>
+                    </w:rPr>
+                    <m:t>n</m:t>
+                  </m:r>
+                </m:e>
+                <m:sub>
+                  <m:r>
+                    <w:rPr>
+                      <w:rFonts w:ascii="Cambria Math" w:hAnsi="Cambria Math"/>
+                    </w:rPr>
+                    <m:t>i</m:t>
+                  </m:r>
+                </m:sub>
+              </m:sSub>
+            </m:den>
+          </m:f>
+          <m:r>
+            <w:rPr>
+              <w:rFonts w:ascii="Cambria Math" w:hAnsi="Cambria Math"/>
+            </w:rPr>
+            <m:t>+(1-λ(</m:t>
+          </m:r>
+          <m:sSub>
+            <m:sSubPr>
+              <m:ctrlPr>
+                <w:rPr>
+                  <w:rFonts w:ascii="Cambria Math" w:hAnsi="Cambria Math"/>
+                  <w:i/>
+                </w:rPr>
+              </m:ctrlPr>
+            </m:sSubPr>
+            <m:e>
+              <m:r>
+                <w:rPr>
+                  <w:rFonts w:ascii="Cambria Math" w:hAnsi="Cambria Math"/>
+                </w:rPr>
+                <m:t>n</m:t>
+              </m:r>
+            </m:e>
+            <m:sub>
+              <m:r>
+                <w:rPr>
+                  <w:rFonts w:ascii="Cambria Math" w:hAnsi="Cambria Math"/>
+                </w:rPr>
+                <m:t>i</m:t>
+              </m:r>
+            </m:sub>
+          </m:sSub>
+          <m:r>
+            <w:rPr>
+              <w:rFonts w:ascii="Cambria Math" w:hAnsi="Cambria Math"/>
+            </w:rPr>
+            <m:t>))</m:t>
+          </m:r>
+          <m:f>
+            <m:fPr>
+              <m:ctrlPr>
+                <w:rPr>
+                  <w:rFonts w:ascii="Cambria Math" w:hAnsi="Cambria Math"/>
+                  <w:i/>
+                </w:rPr>
+              </m:ctrlPr>
+            </m:fPr>
+            <m:num>
+              <m:nary>
+                <m:naryPr>
+                  <m:chr m:val="∑"/>
+                  <m:limLoc m:val="undOvr"/>
+                  <m:ctrlPr>
+                    <w:rPr>
+                      <w:rFonts w:ascii="Cambria Math" w:hAnsi="Cambria Math"/>
+                      <w:i/>
+                    </w:rPr>
+                  </m:ctrlPr>
+                </m:naryPr>
+                <m:sub>
+                  <m:r>
+                    <w:rPr>
+                      <w:rFonts w:ascii="Cambria Math" w:hAnsi="Cambria Math"/>
+                    </w:rPr>
+                    <m:t>k=1</m:t>
+                  </m:r>
+                </m:sub>
+                <m:sup>
+                  <m:sSub>
+                    <m:sSubPr>
+                      <m:ctrlPr>
+                        <w:rPr>
+                          <w:rFonts w:ascii="Cambria Math" w:hAnsi="Cambria Math"/>
+                          <w:i/>
+                        </w:rPr>
+                      </m:ctrlPr>
+                    </m:sSubPr>
+                    <m:e>
+                      <m:r>
+                        <w:rPr>
+                          <w:rFonts w:ascii="Cambria Math" w:hAnsi="Cambria Math"/>
+                        </w:rPr>
+                        <m:t>N</m:t>
+                      </m:r>
+                    </m:e>
+                    <m:sub>
+                      <m:r>
+                        <w:rPr>
+                          <w:rFonts w:ascii="Cambria Math" w:hAnsi="Cambria Math"/>
+                        </w:rPr>
+                        <m:t>TR</m:t>
+                      </m:r>
+                    </m:sub>
+                  </m:sSub>
+                </m:sup>
+                <m:e>
+                  <m:sSub>
+                    <m:sSubPr>
+                      <m:ctrlPr>
+                        <w:rPr>
+                          <w:rFonts w:ascii="Cambria Math" w:hAnsi="Cambria Math"/>
+                          <w:i/>
+                        </w:rPr>
+                      </m:ctrlPr>
+                    </m:sSubPr>
+                    <m:e>
+                      <m:r>
+                        <w:rPr>
+                          <w:rFonts w:ascii="Cambria Math" w:hAnsi="Cambria Math"/>
+                        </w:rPr>
+                        <m:t>Y</m:t>
+                      </m:r>
+                    </m:e>
+                    <m:sub>
+                      <m:r>
+                        <w:rPr>
+                          <w:rFonts w:ascii="Cambria Math" w:hAnsi="Cambria Math"/>
+                        </w:rPr>
+                        <m:t>k</m:t>
+                      </m:r>
+                    </m:sub>
+                  </m:sSub>
+                </m:e>
+              </m:nary>
+            </m:num>
+            <m:den>
+              <m:sSub>
+                <m:sSubPr>
+                  <m:ctrlPr>
+                    <w:rPr>
+                      <w:rFonts w:ascii="Cambria Math" w:hAnsi="Cambria Math"/>
+                      <w:i/>
+                    </w:rPr>
+                  </m:ctrlPr>
+                </m:sSubPr>
+                <m:e>
+                  <m:r>
+                    <w:rPr>
+                      <w:rFonts w:ascii="Cambria Math" w:hAnsi="Cambria Math"/>
+                    </w:rPr>
+                    <m:t>n</m:t>
+                  </m:r>
+                </m:e>
+                <m:sub>
+                  <m:r>
+                    <w:rPr>
+                      <w:rFonts w:ascii="Cambria Math" w:hAnsi="Cambria Math"/>
+                    </w:rPr>
+                    <m:t>TR</m:t>
+                  </m:r>
+                </m:sub>
+              </m:sSub>
+            </m:den>
+          </m:f>
+        </m:oMath>
+      </m:oMathPara>
+    </w:p>
+    <w:p>
+      <w:pPr>
+        <w:jc w:val="both"/>
+      </w:pPr>
+      <w:r>
+        <w:rPr>
+          <w:rFonts w:eastAsiaTheme="minorEastAsia"/>
+        </w:rPr>
+        <w:t>Gde je Y</w:t>
+      </w:r>
+      <w:r>
+        <w:rPr>
+          <w:rFonts w:eastAsiaTheme="minorEastAsia"/>
+          <w:vertAlign w:val="subscript"/>
+        </w:rPr>
+        <w:t>k</w:t>
+      </w:r>
+      <w:r>
+        <w:rPr>
+          <w:rFonts w:eastAsiaTheme="minorEastAsia"/>
+        </w:rPr>
+        <w:t xml:space="preserve"> vrednost ciljanog atributa za k-ti primerak, a L</w:t>
+      </w:r>
+      <w:r>
+        <w:rPr>
+          <w:rFonts w:eastAsiaTheme="minorEastAsia"/>
+          <w:vertAlign w:val="subscript"/>
+        </w:rPr>
+        <w:t>i</w:t>
+      </w:r>
+      <w:r>
+        <w:rPr>
+          <w:rFonts w:eastAsiaTheme="minorEastAsia"/>
+        </w:rPr>
+        <w:t xml:space="preserve"> skup primeraka koji pripadaju kategoriji i. </w:t>
+      </w:r>
+      <w:sdt>
+        <w:sdtPr>
+          <w:rPr>
+            <w:rFonts w:eastAsiaTheme="minorEastAsia"/>
+          </w:rPr>
+          <w:id w:val="-495960238"/>
+          <w:citation/>
+        </w:sdtPr>
+        <w:sdtContent>
+          <w:r>
+            <w:rPr>
+              <w:rFonts w:eastAsiaTheme="minorEastAsia"/>
+            </w:rPr>
+            <w:fldChar w:fldCharType="begin"/>
+          </w:r>
+          <w:r>
+            <w:rPr>
+              <w:rFonts w:eastAsiaTheme="minorEastAsia"/>
+            </w:rPr>
+            <w:instrText xml:space="preserve"> CITATION Mic01 \l 9242 </w:instrText>
+          </w:r>
+          <w:r>
+            <w:rPr>
+              <w:rFonts w:eastAsiaTheme="minorEastAsia"/>
+            </w:rPr>
+            <w:fldChar w:fldCharType="separate"/>
+          </w:r>
+          <w:r>
+            <w:rPr>
+              <w:rFonts w:eastAsiaTheme="minorEastAsia"/>
+              <w:noProof/>
+            </w:rPr>
+            <w:t>[12]</w:t>
+          </w:r>
+          <w:r>
+            <w:rPr>
+              <w:rFonts w:eastAsiaTheme="minorEastAsia"/>
+            </w:rPr>
+            <w:fldChar w:fldCharType="end"/>
+          </w:r>
+        </w:sdtContent>
+      </w:sdt>
     </w:p>
     <w:p>
       <w:pPr>
@@ -11799,7 +12526,14 @@
         <w:rPr>
           <w:rFonts w:eastAsiaTheme="minorEastAsia"/>
         </w:rPr>
-        <w:t xml:space="preserve">zbiru vrednosti ciljanog fičera za datu kategoriju unutar celog skupa podataka, a </w:t>
+        <w:t xml:space="preserve">zbiru vrednosti ciljanog fičera za datu kategoriju unutar celog </w:t>
+      </w:r>
+      <w:r>
+        <w:rPr>
+          <w:rFonts w:eastAsiaTheme="minorEastAsia"/>
+        </w:rPr>
+        <w:lastRenderedPageBreak/>
+        <w:t xml:space="preserve">skupa podataka, a </w:t>
       </w:r>
       <w:r>
         <w:rPr>
@@ -11866,7 +12600,7 @@
               <w:rFonts w:eastAsiaTheme="minorEastAsia"/>
               <w:noProof/>
             </w:rPr>
-            <w:t>[12]</w:t>
+            <w:t>[13]</w:t>
           </w:r>
           <w:r>
             <w:rPr>
@@ -11915,7 +12649,7 @@
               <w:rFonts w:eastAsiaTheme="minorEastAsia"/>
               <w:noProof/>
             </w:rPr>
-            <w:t>[13]</w:t>
+            <w:t>[14]</w:t>
           </w:r>
           <w:r>
             <w:rPr>
@@ -12050,7 +12784,6 @@
           </w:tcPr>
           <w:p>
             <w:r>
-              <w:lastRenderedPageBreak/>
               <w:t>Enkodiranje</w:t>
             </w:r>
           </w:p>
@@ -12188,7 +12921,19 @@
               <w:cnfStyle w:val="000000000000" w:firstRow="0" w:lastRow="0" w:firstColumn="0" w:lastColumn="0" w:oddVBand="0" w:evenVBand="0" w:oddHBand="0" w:evenHBand="0" w:firstRowFirstColumn="0" w:firstRowLastColumn="0" w:lastRowFirstColumn="0" w:lastRowLastColumn="0"/>
             </w:pPr>
             <w:r>
-              <w:t>Retko se koristi (izuzetak je kada je broj kategorija 2); pogodno kada je broj kategorija veći</w:t>
+              <w:t xml:space="preserve">Retko se koristi (izuzetak je kada </w:t>
+            </w:r>
+            <w:r>
+              <w:t>postoje dve kategorije</w:t>
+            </w:r>
+            <w:r>
+              <w:rPr>
+                <w:rStyle w:val="FootnoteReference"/>
+              </w:rPr>
+              <w:footnoteReference w:id="1"/>
+            </w:r>
+            <w:r>
+              <w:t>); pogodno kada je broj kategorija veći</w:t>
             </w:r>
           </w:p>
         </w:tc>
@@ -12449,6 +13194,7 @@
         <w:jc w:val="both"/>
       </w:pPr>
       <w:r>
+        <w:lastRenderedPageBreak/>
         <w:t xml:space="preserve">Neke od često korišćenih metoda za diskretizaciju obuhvataju: </w:t>
       </w:r>
       <w:r>
@@ -12500,7 +13246,7 @@
               <w:noProof/>
               <w:lang w:val="en-US"/>
             </w:rPr>
-            <w:t>[14]</w:t>
+            <w:t>[15]</w:t>
           </w:r>
           <w:r>
             <w:fldChar w:fldCharType="end"/>
@@ -12533,7 +13279,7 @@
             <w:rPr>
               <w:noProof/>
             </w:rPr>
-            <w:t>[15]</w:t>
+            <w:t>[16]</w:t>
           </w:r>
           <w:r>
             <w:fldChar w:fldCharType="end"/>
@@ -12674,7 +13420,6 @@
             <w:rPr>
               <w:rFonts w:ascii="Cambria Math" w:hAnsi="Cambria Math"/>
             </w:rPr>
-            <w:lastRenderedPageBreak/>
             <m:t>Širina=</m:t>
           </m:r>
           <m:f>
@@ -13097,7 +13842,7 @@
                     <pic:cNvPicPr/>
                   </pic:nvPicPr>
                   <pic:blipFill>
-                    <a:blip r:embed="rId21"/>
+                    <a:blip r:embed="rId20"/>
                     <a:stretch>
                       <a:fillRect/>
                     </a:stretch>
@@ -13266,11 +14011,219 @@
         <w:rPr>
           <w:noProof/>
         </w:rPr>
+        <w:lastRenderedPageBreak/>
         <w:drawing>
           <wp:inline distT="0" distB="0" distL="0" distR="0" wp14:anchorId="72BB6A61" wp14:editId="5EFC58F2">
             <wp:extent cx="5731510" cy="1519555"/>
             <wp:effectExtent l="0" t="0" r="2540" b="4445"/>
             <wp:docPr id="14" name="Picture 14"/>
+            <wp:cNvGraphicFramePr>
+              <a:graphicFrameLocks xmlns:a="http://schemas.openxmlformats.org/drawingml/2006/main" noChangeAspect="1"/>
+            </wp:cNvGraphicFramePr>
+            <a:graphic xmlns:a="http://schemas.openxmlformats.org/drawingml/2006/main">
+              <a:graphicData uri="http://schemas.openxmlformats.org/drawingml/2006/picture">
+                <pic:pic xmlns:pic="http://schemas.openxmlformats.org/drawingml/2006/picture">
+                  <pic:nvPicPr>
+                    <pic:cNvPr id="1" name=""/>
+                    <pic:cNvPicPr/>
+                  </pic:nvPicPr>
+                  <pic:blipFill>
+                    <a:blip r:embed="rId21"/>
+                    <a:stretch>
+                      <a:fillRect/>
+                    </a:stretch>
+                  </pic:blipFill>
+                  <pic:spPr>
+                    <a:xfrm>
+                      <a:off x="0" y="0"/>
+                      <a:ext cx="5731510" cy="1519555"/>
+                    </a:xfrm>
+                    <a:prstGeom prst="rect">
+                      <a:avLst/>
+                    </a:prstGeom>
+                  </pic:spPr>
+                </pic:pic>
+              </a:graphicData>
+            </a:graphic>
+          </wp:inline>
+        </w:drawing>
+      </w:r>
+    </w:p>
+    <w:p>
+      <w:pPr>
+        <w:pStyle w:val="Caption"/>
+        <w:jc w:val="center"/>
+      </w:pPr>
+      <w:r>
+        <w:t xml:space="preserve">Slika </w:t>
+      </w:r>
+      <w:r>
+        <w:fldChar w:fldCharType="begin"/>
+      </w:r>
+      <w:r>
+        <w:instrText xml:space="preserve"> SEQ Slika \* ARABIC </w:instrText>
+      </w:r>
+      <w:r>
+        <w:fldChar w:fldCharType="separate"/>
+      </w:r>
+      <w:r>
+        <w:rPr>
+          <w:noProof/>
+        </w:rPr>
+        <w:t>5</w:t>
+      </w:r>
+      <w:r>
+        <w:fldChar w:fldCharType="end"/>
+      </w:r>
+      <w:r>
+        <w:t>: Primena tehnike diskretizacije korišćenjem</w:t>
+      </w:r>
+      <w:r>
+        <w:t xml:space="preserve"> binova sa istim brojem primeraka nad podacima koji prate normalnu raspodelu. Možemo primetiti da </w:t>
+      </w:r>
+      <w:r>
+        <w:t>nakon diskretizacije, podaci prate uniformnu raspodelu.</w:t>
+      </w:r>
+    </w:p>
+    <w:p>
+      <w:pPr>
+        <w:jc w:val="both"/>
+      </w:pPr>
+      <w:r>
+        <w:t>Ova tehnika</w:t>
+      </w:r>
+      <w:r>
+        <w:t xml:space="preserve"> je nešto kompleksnija od </w:t>
+      </w:r>
+      <w:r>
+        <w:t>prethodne i rezultuje u binovima koji nisu iste širine, ali radi odlično u prisustvu ekstremnih vrednosti</w:t>
+      </w:r>
+      <w:r>
+        <w:t xml:space="preserve"> i daje dobre rezultate sa podacima koji imaju zakrivljenu raspodelu.</w:t>
+      </w:r>
+    </w:p>
+    <w:p>
+      <w:pPr>
+        <w:pStyle w:val="Heading3"/>
+        <w:jc w:val="both"/>
+      </w:pPr>
+      <w:bookmarkStart w:id="28" w:name="_Toc156913187"/>
+      <w:r>
+        <w:t>3.</w:t>
+      </w:r>
+      <w:r>
+        <w:t>5</w:t>
+      </w:r>
+      <w:r>
+        <w:t xml:space="preserve">.3. </w:t>
+      </w:r>
+      <w:r>
+        <w:t>Diskretizacija korišćenjem</w:t>
+      </w:r>
+      <w:r>
+        <w:t xml:space="preserve"> klasterizacije</w:t>
+      </w:r>
+      <w:bookmarkEnd w:id="28"/>
+    </w:p>
+    <w:p>
+      <w:pPr>
+        <w:jc w:val="both"/>
+      </w:pPr>
+      <w:r>
+        <w:t>Ova metoda podrazumeva korišćenje tehnike klasterizacije (</w:t>
+      </w:r>
+      <w:r>
+        <w:t xml:space="preserve">najčešće se koristi </w:t>
+      </w:r>
+      <w:r>
+        <w:rPr>
+          <w:i/>
+          <w:iCs/>
+        </w:rPr>
+        <w:t>k-means</w:t>
+      </w:r>
+      <w:r>
+        <w:t xml:space="preserve"> algoritam, koji će i ovde biti razmatran)</w:t>
+      </w:r>
+      <w:r>
+        <w:t xml:space="preserve"> za podelu na intervale. Broj klastera se zadaje od strane korisnika. </w:t>
+      </w:r>
+      <w:r>
+        <w:rPr>
+          <w:i/>
+          <w:iCs/>
+        </w:rPr>
+        <w:t>K-means</w:t>
+      </w:r>
+      <w:r>
+        <w:t xml:space="preserve"> klasterizacija se odvija </w:t>
+      </w:r>
+      <w:r>
+        <w:t>po sledećem principu:</w:t>
+      </w:r>
+      <w:r>
+        <w:t xml:space="preserve"> U prvom korak</w:t>
+      </w:r>
+      <w:r>
+        <w:t xml:space="preserve">u, bira se </w:t>
+      </w:r>
+      <w:r>
+        <w:rPr>
+          <w:i/>
+          <w:iCs/>
+        </w:rPr>
+        <w:t>k</w:t>
+      </w:r>
+      <w:r>
+        <w:t xml:space="preserve"> nasumičnih primeraka i oni se uzimaju za centre </w:t>
+      </w:r>
+      <w:r>
+        <w:rPr>
+          <w:i/>
+          <w:iCs/>
+        </w:rPr>
+        <w:t>k</w:t>
+      </w:r>
+      <w:r>
+        <w:t xml:space="preserve"> klastera</w:t>
+      </w:r>
+      <w:r>
+        <w:t xml:space="preserve">, a ostali primerci se dodeljuju najbližem </w:t>
+      </w:r>
+      <w:r>
+        <w:t xml:space="preserve">klasteru. </w:t>
+      </w:r>
+      <w:r>
+        <w:t xml:space="preserve">U ostalim koracima, koji se obavljaju iterativno, centri klastera se ponovo izračunavaju kao </w:t>
+      </w:r>
+      <w:r>
+        <w:t>težišne tačke (srednje vrednosti) trenutnih klastera</w:t>
+      </w:r>
+      <w:r>
+        <w:t>, a zatim se ponovo vrši dodeljivanje primeraka najbližim klasterima. Algoritam se ponavlja sve dok</w:t>
+      </w:r>
+      <w:r>
+        <w:t xml:space="preserve"> se ne pronađu optimalni centri klastera (dok razlika između prethodnih i novih centara klastera ne postane zanemarljivo mala) ili dok se ne postigne maksimalan broj iteracija</w:t>
+      </w:r>
+      <w:r>
+        <w:t>.</w:t>
+      </w:r>
+    </w:p>
+    <w:p>
+      <w:pPr>
+        <w:keepNext/>
+        <w:spacing w:after="0"/>
+        <w:jc w:val="both"/>
+      </w:pPr>
+      <w:r>
+        <w:rPr>
+          <w:noProof/>
+        </w:rPr>
+        <w:drawing>
+          <wp:inline distT="0" distB="0" distL="0" distR="0" wp14:anchorId="09DF0F19" wp14:editId="38FA0212">
+            <wp:extent cx="5731510" cy="1668780"/>
+            <wp:effectExtent l="0" t="0" r="2540" b="7620"/>
+            <wp:docPr id="12" name="Picture 12"/>
             <wp:cNvGraphicFramePr>
               <a:graphicFrameLocks xmlns:a="http://schemas.openxmlformats.org/drawingml/2006/main" noChangeAspect="1"/>
             </wp:cNvGraphicFramePr>
@@ -13290,217 +14243,6 @@
                   <pic:spPr>
                     <a:xfrm>
                       <a:off x="0" y="0"/>
-                      <a:ext cx="5731510" cy="1519555"/>
-                    </a:xfrm>
-                    <a:prstGeom prst="rect">
-                      <a:avLst/>
-                    </a:prstGeom>
-                  </pic:spPr>
-                </pic:pic>
-              </a:graphicData>
-            </a:graphic>
-          </wp:inline>
-        </w:drawing>
-      </w:r>
-    </w:p>
-    <w:p>
-      <w:pPr>
-        <w:pStyle w:val="Caption"/>
-        <w:jc w:val="center"/>
-      </w:pPr>
-      <w:r>
-        <w:t xml:space="preserve">Slika </w:t>
-      </w:r>
-      <w:r>
-        <w:fldChar w:fldCharType="begin"/>
-      </w:r>
-      <w:r>
-        <w:instrText xml:space="preserve"> SEQ Slika \* ARABIC </w:instrText>
-      </w:r>
-      <w:r>
-        <w:fldChar w:fldCharType="separate"/>
-      </w:r>
-      <w:r>
-        <w:rPr>
-          <w:noProof/>
-        </w:rPr>
-        <w:t>5</w:t>
-      </w:r>
-      <w:r>
-        <w:fldChar w:fldCharType="end"/>
-      </w:r>
-      <w:r>
-        <w:t>: Primena tehnike diskretizacije korišćenjem</w:t>
-      </w:r>
-      <w:r>
-        <w:t xml:space="preserve"> binova sa istim brojem primeraka nad podacima koji prate normalnu raspodelu. Možemo primetiti da </w:t>
-      </w:r>
-      <w:r>
-        <w:t>nakon diskretizacije, podaci prate uniformnu raspodelu.</w:t>
-      </w:r>
-    </w:p>
-    <w:p>
-      <w:pPr>
-        <w:jc w:val="both"/>
-      </w:pPr>
-      <w:r>
-        <w:t>Ova tehnika</w:t>
-      </w:r>
-      <w:r>
-        <w:t xml:space="preserve"> je nešto kompleksnija od </w:t>
-      </w:r>
-      <w:r>
-        <w:t>prethodne i rezultuje u binovima koji nisu iste širine, ali radi odlično u prisustvu ekstremnih vrednosti</w:t>
-      </w:r>
-      <w:r>
-        <w:t xml:space="preserve"> i daje dobre rezultate sa podacima koji imaju zakrivljenu raspodelu.</w:t>
-      </w:r>
-    </w:p>
-    <w:p>
-      <w:pPr>
-        <w:pStyle w:val="Heading3"/>
-        <w:jc w:val="both"/>
-      </w:pPr>
-      <w:bookmarkStart w:id="28" w:name="_Toc156913187"/>
-      <w:r>
-        <w:t>3.</w:t>
-      </w:r>
-      <w:r>
-        <w:t>5</w:t>
-      </w:r>
-      <w:r>
-        <w:t xml:space="preserve">.3. </w:t>
-      </w:r>
-      <w:r>
-        <w:t>Diskretizacija korišćenjem</w:t>
-      </w:r>
-      <w:r>
-        <w:t xml:space="preserve"> klasterizacije</w:t>
-      </w:r>
-      <w:bookmarkEnd w:id="28"/>
-    </w:p>
-    <w:p>
-      <w:pPr>
-        <w:jc w:val="both"/>
-      </w:pPr>
-      <w:r>
-        <w:t>Ova metoda podrazumeva korišćenje tehnike klasterizacije (</w:t>
-      </w:r>
-      <w:r>
-        <w:t xml:space="preserve">najčešće se koristi </w:t>
-      </w:r>
-      <w:r>
-        <w:rPr>
-          <w:i/>
-          <w:iCs/>
-        </w:rPr>
-        <w:t>k-means</w:t>
-      </w:r>
-      <w:r>
-        <w:t xml:space="preserve"> algoritam, koji će i ovde biti razmatran)</w:t>
-      </w:r>
-      <w:r>
-        <w:t xml:space="preserve"> za podelu na intervale. Broj klastera se zadaje od strane korisnika. </w:t>
-      </w:r>
-      <w:r>
-        <w:rPr>
-          <w:i/>
-          <w:iCs/>
-        </w:rPr>
-        <w:t>K-means</w:t>
-      </w:r>
-      <w:r>
-        <w:t xml:space="preserve"> klasterizacija se odvija </w:t>
-      </w:r>
-      <w:r>
-        <w:t>po sledećem principu:</w:t>
-      </w:r>
-      <w:r>
-        <w:t xml:space="preserve"> U prvom korak</w:t>
-      </w:r>
-      <w:r>
-        <w:t xml:space="preserve">u, bira se </w:t>
-      </w:r>
-      <w:r>
-        <w:rPr>
-          <w:i/>
-          <w:iCs/>
-        </w:rPr>
-        <w:t>k</w:t>
-      </w:r>
-      <w:r>
-        <w:t xml:space="preserve"> nasumičnih primeraka i oni se uzimaju za centre </w:t>
-      </w:r>
-      <w:r>
-        <w:rPr>
-          <w:i/>
-          <w:iCs/>
-        </w:rPr>
-        <w:t>k</w:t>
-      </w:r>
-      <w:r>
-        <w:t xml:space="preserve"> klastera</w:t>
-      </w:r>
-      <w:r>
-        <w:t xml:space="preserve">, a ostali primerci se dodeljuju najbližem </w:t>
-      </w:r>
-      <w:r>
-        <w:t xml:space="preserve">klasteru. </w:t>
-      </w:r>
-      <w:r>
-        <w:t xml:space="preserve">U ostalim koracima, koji se obavljaju iterativno, centri klastera se ponovo izračunavaju kao </w:t>
-      </w:r>
-      <w:r>
-        <w:t xml:space="preserve">težišne tačke (srednje vrednosti) </w:t>
-      </w:r>
-      <w:r>
-        <w:lastRenderedPageBreak/>
-        <w:t>trenutnih klastera</w:t>
-      </w:r>
-      <w:r>
-        <w:t>, a zatim se ponovo vrši dodeljivanje primeraka najbližim klasterima. Algoritam se ponavlja sve dok</w:t>
-      </w:r>
-      <w:r>
-        <w:t xml:space="preserve"> se ne pronađu optimalni centri klastera (dok razlika između prethodnih i novih centara klastera ne postane zanemarljivo mala) ili dok se ne postigne maksimalan broj iteracija</w:t>
-      </w:r>
-      <w:r>
-        <w:t>.</w:t>
-      </w:r>
-    </w:p>
-    <w:p>
-      <w:pPr>
-        <w:keepNext/>
-        <w:spacing w:after="0"/>
-        <w:jc w:val="both"/>
-      </w:pPr>
-      <w:r>
-        <w:rPr>
-          <w:noProof/>
-        </w:rPr>
-        <w:drawing>
-          <wp:inline distT="0" distB="0" distL="0" distR="0" wp14:anchorId="09DF0F19" wp14:editId="38FA0212">
-            <wp:extent cx="5731510" cy="1668780"/>
-            <wp:effectExtent l="0" t="0" r="2540" b="7620"/>
-            <wp:docPr id="12" name="Picture 12"/>
-            <wp:cNvGraphicFramePr>
-              <a:graphicFrameLocks xmlns:a="http://schemas.openxmlformats.org/drawingml/2006/main" noChangeAspect="1"/>
-            </wp:cNvGraphicFramePr>
-            <a:graphic xmlns:a="http://schemas.openxmlformats.org/drawingml/2006/main">
-              <a:graphicData uri="http://schemas.openxmlformats.org/drawingml/2006/picture">
-                <pic:pic xmlns:pic="http://schemas.openxmlformats.org/drawingml/2006/picture">
-                  <pic:nvPicPr>
-                    <pic:cNvPr id="1" name=""/>
-                    <pic:cNvPicPr/>
-                  </pic:nvPicPr>
-                  <pic:blipFill>
-                    <a:blip r:embed="rId23"/>
-                    <a:stretch>
-                      <a:fillRect/>
-                    </a:stretch>
-                  </pic:blipFill>
-                  <pic:spPr>
-                    <a:xfrm>
-                      <a:off x="0" y="0"/>
                       <a:ext cx="5731510" cy="1668780"/>
                     </a:xfrm>
                     <a:prstGeom prst="rect">
@@ -13659,7 +14401,11 @@
         <w:t xml:space="preserve">dodeljivanje primerka nekom od svojih N listova, </w:t>
       </w:r>
       <w:r>
-        <w:t>pa samim tim, stabla odlučivanja daju diskretan izlaz</w:t>
+        <w:t xml:space="preserve">pa samim tim, stabla odlučivanja daju </w:t>
+      </w:r>
+      <w:r>
+        <w:lastRenderedPageBreak/>
+        <w:t>diskretan izlaz</w:t>
       </w:r>
       <w:r>
         <w:t xml:space="preserve">. Diskretizacija korišćenjem stabla odlučivanja kreira monotonu vezu između </w:t>
@@ -13732,13 +14478,18 @@
             <w:rPr>
               <w:noProof/>
             </w:rPr>
-            <w:t>[16]</w:t>
+            <w:t>[17]</w:t>
           </w:r>
           <w:r>
             <w:fldChar w:fldCharType="end"/>
           </w:r>
         </w:sdtContent>
       </w:sdt>
+    </w:p>
+    <w:p>
+      <w:pPr>
+        <w:jc w:val="both"/>
+      </w:pPr>
     </w:p>
     <w:p>
       <w:pPr>
@@ -14081,7 +14832,6 @@
       </w:pPr>
       <w:bookmarkStart w:id="30" w:name="_Toc156913189"/>
       <w:r>
-        <w:lastRenderedPageBreak/>
         <w:t>3.</w:t>
       </w:r>
       <w:r>
@@ -14313,6 +15063,7 @@
         <w:rPr>
           <w:noProof/>
         </w:rPr>
+        <w:lastRenderedPageBreak/>
         <w:drawing>
           <wp:inline distT="0" distB="0" distL="0" distR="0" wp14:anchorId="29F434E9" wp14:editId="6FFA4E7B">
             <wp:extent cx="5731510" cy="1634490"/>
@@ -14329,7 +15080,7 @@
                     <pic:cNvPicPr/>
                   </pic:nvPicPr>
                   <pic:blipFill>
-                    <a:blip r:embed="rId24"/>
+                    <a:blip r:embed="rId23"/>
                     <a:stretch>
                       <a:fillRect/>
                     </a:stretch>
@@ -14587,7 +15338,7 @@
             <w:rPr>
               <w:noProof/>
             </w:rPr>
-            <w:t>[17]</w:t>
+            <w:t>[18]</w:t>
           </w:r>
           <w:r>
             <w:fldChar w:fldCharType="end"/>
@@ -14708,7 +15459,7 @@
             <w:rPr>
               <w:noProof/>
             </w:rPr>
-            <w:t>[18]</w:t>
+            <w:t>[19]</w:t>
           </w:r>
           <w:r>
             <w:fldChar w:fldCharType="end"/>
@@ -14801,7 +15552,6 @@
           <w:rFonts w:cstheme="minorHAnsi"/>
           <w:noProof/>
         </w:rPr>
-        <w:lastRenderedPageBreak/>
         <w:drawing>
           <wp:inline distT="0" distB="0" distL="0" distR="0" wp14:anchorId="5630B8EF" wp14:editId="68553150">
             <wp:extent cx="2550047" cy="1645920"/>
@@ -14818,7 +15568,7 @@
                     <pic:cNvPicPr/>
                   </pic:nvPicPr>
                   <pic:blipFill>
-                    <a:blip r:embed="rId25"/>
+                    <a:blip r:embed="rId24"/>
                     <a:stretch>
                       <a:fillRect/>
                     </a:stretch>
@@ -15053,6 +15803,7 @@
       </w:pPr>
       <w:bookmarkStart w:id="32" w:name="_Toc156913191"/>
       <w:r>
+        <w:lastRenderedPageBreak/>
         <w:t>3.</w:t>
       </w:r>
       <w:r>
@@ -15158,7 +15909,7 @@
             <w:rPr>
               <w:noProof/>
             </w:rPr>
-            <w:t>[19]</w:t>
+            <w:t>[20]</w:t>
           </w:r>
           <w:r>
             <w:fldChar w:fldCharType="end"/>
@@ -15409,7 +16160,7 @@
               <w:rFonts w:eastAsiaTheme="minorEastAsia"/>
               <w:noProof/>
             </w:rPr>
-            <w:t>[18]</w:t>
+            <w:t>[19]</w:t>
           </w:r>
           <w:r>
             <w:rPr>
@@ -15449,7 +16200,7 @@
                     <pic:cNvPicPr/>
                   </pic:nvPicPr>
                   <pic:blipFill>
-                    <a:blip r:embed="rId26"/>
+                    <a:blip r:embed="rId25"/>
                     <a:stretch>
                       <a:fillRect/>
                     </a:stretch>
@@ -15661,14 +16412,7 @@
         <w:rPr>
           <w:rFonts w:eastAsiaTheme="minorEastAsia"/>
         </w:rPr>
-        <w:t xml:space="preserve">a, tako što se za svaki atribut izvrši </w:t>
-      </w:r>
-      <w:r>
-        <w:rPr>
-          <w:rFonts w:eastAsiaTheme="minorEastAsia"/>
-        </w:rPr>
-        <w:lastRenderedPageBreak/>
-        <w:t>detekcija</w:t>
+        <w:t>a, tako što se za svaki atribut izvrši detekcija</w:t>
       </w:r>
       <w:r>
         <w:rPr>
@@ -15917,6 +16661,7 @@
         <w:rPr>
           <w:rFonts w:eastAsiaTheme="minorEastAsia"/>
         </w:rPr>
+        <w:lastRenderedPageBreak/>
         <w:t>3.</w:t>
       </w:r>
       <w:r>
@@ -16085,7 +16830,7 @@
             <w:rPr>
               <w:noProof/>
             </w:rPr>
-            <w:t>[20]</w:t>
+            <w:t>[21]</w:t>
           </w:r>
           <w:r>
             <w:fldChar w:fldCharType="end"/>
@@ -16311,7 +17056,7 @@
             <w:rPr>
               <w:noProof/>
             </w:rPr>
-            <w:t>[21]</w:t>
+            <w:t>[22]</w:t>
           </w:r>
           <w:r>
             <w:fldChar w:fldCharType="end"/>
@@ -16329,7 +17074,6 @@
         <w:rPr>
           <w:noProof/>
         </w:rPr>
-        <w:lastRenderedPageBreak/>
         <w:drawing>
           <wp:inline distT="0" distB="0" distL="0" distR="0" wp14:anchorId="6D7E71B4" wp14:editId="13CEED06">
             <wp:extent cx="5731510" cy="2155825"/>
@@ -16348,7 +17092,7 @@
                     </pic:cNvPicPr>
                   </pic:nvPicPr>
                   <pic:blipFill>
-                    <a:blip r:embed="rId27">
+                    <a:blip r:embed="rId26">
                       <a:extLst>
                         <a:ext uri="{28A0092B-C50C-407E-A947-70E740481C1C}">
                           <a14:useLocalDpi xmlns:a14="http://schemas.microsoft.com/office/drawing/2010/main" val="0"/>
@@ -16500,7 +17244,11 @@
         <w:t xml:space="preserve"> ova metoda možda nije pogodna za specifične podatke sa kojima se radi. </w:t>
       </w:r>
       <w:r>
-        <w:t xml:space="preserve">U nekim situacijama (npr. kada je raspodela podataka bliska normalnoj), je možda pogodnije koristiti neku od prethodno razmatranih </w:t>
+        <w:t xml:space="preserve">U </w:t>
+      </w:r>
+      <w:r>
+        <w:lastRenderedPageBreak/>
+        <w:t xml:space="preserve">nekim situacijama (npr. kada je raspodela podataka bliska normalnoj), je možda pogodnije koristiti neku od prethodno razmatranih </w:t>
       </w:r>
       <w:r>
         <w:t xml:space="preserve">jednostavnijih </w:t>
@@ -16658,12 +17406,237 @@
         <w:rPr>
           <w:noProof/>
         </w:rPr>
-        <w:lastRenderedPageBreak/>
         <w:drawing>
           <wp:inline distT="0" distB="0" distL="0" distR="0" wp14:anchorId="3E0AB258" wp14:editId="4E805D9D">
             <wp:extent cx="3536950" cy="1824511"/>
             <wp:effectExtent l="0" t="0" r="6350" b="4445"/>
             <wp:docPr id="2" name="Picture 2"/>
+            <wp:cNvGraphicFramePr>
+              <a:graphicFrameLocks xmlns:a="http://schemas.openxmlformats.org/drawingml/2006/main" noChangeAspect="1"/>
+            </wp:cNvGraphicFramePr>
+            <a:graphic xmlns:a="http://schemas.openxmlformats.org/drawingml/2006/main">
+              <a:graphicData uri="http://schemas.openxmlformats.org/drawingml/2006/picture">
+                <pic:pic xmlns:pic="http://schemas.openxmlformats.org/drawingml/2006/picture">
+                  <pic:nvPicPr>
+                    <pic:cNvPr id="1" name=""/>
+                    <pic:cNvPicPr/>
+                  </pic:nvPicPr>
+                  <pic:blipFill>
+                    <a:blip r:embed="rId27"/>
+                    <a:stretch>
+                      <a:fillRect/>
+                    </a:stretch>
+                  </pic:blipFill>
+                  <pic:spPr>
+                    <a:xfrm>
+                      <a:off x="0" y="0"/>
+                      <a:ext cx="3554151" cy="1833384"/>
+                    </a:xfrm>
+                    <a:prstGeom prst="rect">
+                      <a:avLst/>
+                    </a:prstGeom>
+                  </pic:spPr>
+                </pic:pic>
+              </a:graphicData>
+            </a:graphic>
+          </wp:inline>
+        </w:drawing>
+      </w:r>
+    </w:p>
+    <w:p>
+      <w:pPr>
+        <w:pStyle w:val="Caption"/>
+        <w:jc w:val="center"/>
+      </w:pPr>
+      <w:r>
+        <w:t xml:space="preserve">Slika </w:t>
+      </w:r>
+      <w:r>
+        <w:fldChar w:fldCharType="begin"/>
+      </w:r>
+      <w:r>
+        <w:instrText xml:space="preserve"> SEQ Slika \* ARABIC </w:instrText>
+      </w:r>
+      <w:r>
+        <w:fldChar w:fldCharType="separate"/>
+      </w:r>
+      <w:r>
+        <w:rPr>
+          <w:noProof/>
+        </w:rPr>
+        <w:t>11</w:t>
+      </w:r>
+      <w:r>
+        <w:fldChar w:fldCharType="end"/>
+      </w:r>
+      <w:r>
+        <w:t xml:space="preserve">: Primena LOF metode </w:t>
+      </w:r>
+      <w:r>
+        <w:t xml:space="preserve">nad podacima koji prate bimodalnu raspodelu. </w:t>
+      </w:r>
+      <w:r>
+        <w:t xml:space="preserve">Crne tačke označavaju podatak, a prečnik kružića oko ovih tačaka određuje </w:t>
+      </w:r>
+      <w:r>
+        <w:t>LOF. Zelenom bojom su označeni podaci koji po LOF metodi nisu outlier-i, a crvenom bojom oni koji jesu. Primećujemo da ova metoda radi veoma dobro</w:t>
+      </w:r>
+      <w:r>
+        <w:t xml:space="preserve"> čak i u ovakvoj situaciji kada podaci ne prate normalnu raspodelu.</w:t>
+      </w:r>
+    </w:p>
+    <w:p>
+      <w:pPr>
+        <w:jc w:val="both"/>
+      </w:pPr>
+      <w:r>
+        <w:t xml:space="preserve">Parametar k se određuje tako da bude veći od minimalnog broja </w:t>
+      </w:r>
+      <w:r>
+        <w:t>podataka koje klaster</w:t>
+      </w:r>
+      <w:r>
+        <w:t xml:space="preserve"> </w:t>
+      </w:r>
+      <w:r>
+        <w:t xml:space="preserve">(podataka koji nisu </w:t>
+      </w:r>
+      <w:r>
+        <w:rPr>
+          <w:i/>
+          <w:iCs/>
+        </w:rPr>
+        <w:t>outlier</w:t>
+      </w:r>
+      <w:r>
+        <w:t xml:space="preserve">-i) treba da sadrži ili tako da bude manji od </w:t>
+      </w:r>
+      <w:r>
+        <w:t xml:space="preserve">maksimalnog broja bliskih podataka koji mogu biti </w:t>
+      </w:r>
+      <w:r>
+        <w:rPr>
+          <w:i/>
+          <w:iCs/>
+        </w:rPr>
+        <w:t>outlier</w:t>
+      </w:r>
+      <w:r>
+        <w:t>-i. U praksi, ovo nije toliko</w:t>
+      </w:r>
+      <w:r>
+        <w:t xml:space="preserve"> lako odrediti, pa se najčešće koristi empirijski određena vrednost k=20, a u situacijama kada je</w:t>
+      </w:r>
+      <w:r>
+        <w:t xml:space="preserve"> procenat </w:t>
+      </w:r>
+      <w:r>
+        <w:rPr>
+          <w:i/>
+          <w:iCs/>
+        </w:rPr>
+        <w:t>outlier</w:t>
+      </w:r>
+      <w:r>
+        <w:t>-a u podacima veći, poželjno je izabrati veću vrednost ovog parametra.</w:t>
+      </w:r>
+    </w:p>
+    <w:p>
+      <w:pPr>
+        <w:jc w:val="both"/>
+      </w:pPr>
+      <w:r>
+        <w:t>Ov</w:t>
+      </w:r>
+      <w:r>
+        <w:t>a tehnika generalno radi prilično dobro</w:t>
+      </w:r>
+      <w:r>
+        <w:t xml:space="preserve">, jer uzima i lokalne i globalne </w:t>
+      </w:r>
+      <w:r>
+        <w:t>karakteristike skupa podataka i povezanosti između podataka</w:t>
+      </w:r>
+      <w:r>
+        <w:t xml:space="preserve">. Daje odlične rezultate čak i u situacijama kada anomalije </w:t>
+      </w:r>
+      <w:r>
+        <w:t>u skupu podataka imaju različite gustine raspodele</w:t>
+      </w:r>
+      <w:r>
+        <w:t>, zato što ova tehnika određuje koliko je podatak izolovan u odnosu na svoju okolinu, a ne koliko je izolovan u odnosu na ceo skup podataka.</w:t>
+      </w:r>
+    </w:p>
+    <w:p>
+      <w:pPr>
+        <w:pStyle w:val="Heading3"/>
+      </w:pPr>
+      <w:bookmarkStart w:id="36" w:name="_Toc156913195"/>
+      <w:r>
+        <w:t xml:space="preserve">3.6.6. Poređenje različitih tehnika za detekciju </w:t>
+      </w:r>
+      <w:r>
+        <w:rPr>
+          <w:i/>
+          <w:iCs/>
+        </w:rPr>
+        <w:t>outlier</w:t>
+      </w:r>
+      <w:r>
+        <w:t>-a</w:t>
+      </w:r>
+      <w:bookmarkEnd w:id="36"/>
+    </w:p>
+    <w:p>
+      <w:pPr>
+        <w:jc w:val="both"/>
+      </w:pPr>
+      <w:r>
+        <w:t xml:space="preserve">Sledeći primer ilustruje kako se različite tehnike za automatsku detekciju </w:t>
+      </w:r>
+      <w:r>
+        <w:rPr>
+          <w:i/>
+          <w:iCs/>
+        </w:rPr>
+        <w:t>outlier</w:t>
+      </w:r>
+      <w:r>
+        <w:t xml:space="preserve">-a ponašaju nad različitim </w:t>
+      </w:r>
+      <w:r>
+        <w:t xml:space="preserve">raspodelama podataka, pri čemu je svaki skup podataka odabran tako da sadrži 15% </w:t>
+      </w:r>
+      <w:r>
+        <w:rPr>
+          <w:i/>
+          <w:iCs/>
+        </w:rPr>
+        <w:t>outlier</w:t>
+      </w:r>
+      <w:r>
+        <w:t>-a)</w:t>
+      </w:r>
+      <w:r>
+        <w:t xml:space="preserve">. </w:t>
+      </w:r>
+    </w:p>
+    <w:p>
+      <w:pPr>
+        <w:keepNext/>
+        <w:spacing w:after="0"/>
+        <w:jc w:val="center"/>
+      </w:pPr>
+      <w:r>
+        <w:rPr>
+          <w:noProof/>
+        </w:rPr>
+        <w:lastRenderedPageBreak/>
+        <w:drawing>
+          <wp:inline distT="0" distB="0" distL="0" distR="0" wp14:anchorId="53DBE104" wp14:editId="57BCFF76">
+            <wp:extent cx="5334000" cy="2999119"/>
+            <wp:effectExtent l="0" t="0" r="0" b="0"/>
+            <wp:docPr id="19" name="Picture 19"/>
             <wp:cNvGraphicFramePr>
               <a:graphicFrameLocks xmlns:a="http://schemas.openxmlformats.org/drawingml/2006/main" noChangeAspect="1"/>
             </wp:cNvGraphicFramePr>
@@ -16683,231 +17656,6 @@
                   <pic:spPr>
                     <a:xfrm>
                       <a:off x="0" y="0"/>
-                      <a:ext cx="3554151" cy="1833384"/>
-                    </a:xfrm>
-                    <a:prstGeom prst="rect">
-                      <a:avLst/>
-                    </a:prstGeom>
-                  </pic:spPr>
-                </pic:pic>
-              </a:graphicData>
-            </a:graphic>
-          </wp:inline>
-        </w:drawing>
-      </w:r>
-    </w:p>
-    <w:p>
-      <w:pPr>
-        <w:pStyle w:val="Caption"/>
-        <w:jc w:val="center"/>
-      </w:pPr>
-      <w:r>
-        <w:t xml:space="preserve">Slika </w:t>
-      </w:r>
-      <w:r>
-        <w:fldChar w:fldCharType="begin"/>
-      </w:r>
-      <w:r>
-        <w:instrText xml:space="preserve"> SEQ Slika \* ARABIC </w:instrText>
-      </w:r>
-      <w:r>
-        <w:fldChar w:fldCharType="separate"/>
-      </w:r>
-      <w:r>
-        <w:rPr>
-          <w:noProof/>
-        </w:rPr>
-        <w:t>11</w:t>
-      </w:r>
-      <w:r>
-        <w:fldChar w:fldCharType="end"/>
-      </w:r>
-      <w:r>
-        <w:t xml:space="preserve">: Primena LOF metode </w:t>
-      </w:r>
-      <w:r>
-        <w:t xml:space="preserve">nad podacima koji prate bimodalnu raspodelu. </w:t>
-      </w:r>
-      <w:r>
-        <w:t xml:space="preserve">Crne tačke označavaju podatak, a prečnik kružića oko ovih tačaka određuje </w:t>
-      </w:r>
-      <w:r>
-        <w:t>LOF. Zelenom bojom su označeni podaci koji po LOF metodi nisu outlier-i, a crvenom bojom oni koji jesu. Primećujemo da ova metoda radi veoma dobro</w:t>
-      </w:r>
-      <w:r>
-        <w:t xml:space="preserve"> čak i u ovakvoj situaciji kada podaci ne prate normalnu raspodelu.</w:t>
-      </w:r>
-    </w:p>
-    <w:p>
-      <w:pPr>
-        <w:jc w:val="both"/>
-      </w:pPr>
-      <w:r>
-        <w:t xml:space="preserve">Parametar k se određuje tako da bude veći od minimalnog broja </w:t>
-      </w:r>
-      <w:r>
-        <w:t>podataka koje klaster</w:t>
-      </w:r>
-      <w:r>
-        <w:t xml:space="preserve"> </w:t>
-      </w:r>
-      <w:r>
-        <w:t xml:space="preserve">(podataka koji nisu </w:t>
-      </w:r>
-      <w:r>
-        <w:rPr>
-          <w:i/>
-          <w:iCs/>
-        </w:rPr>
-        <w:t>outlier</w:t>
-      </w:r>
-      <w:r>
-        <w:t xml:space="preserve">-i) treba da sadrži ili tako da bude manji od </w:t>
-      </w:r>
-      <w:r>
-        <w:t xml:space="preserve">maksimalnog broja bliskih podataka koji mogu biti </w:t>
-      </w:r>
-      <w:r>
-        <w:rPr>
-          <w:i/>
-          <w:iCs/>
-        </w:rPr>
-        <w:t>outlier</w:t>
-      </w:r>
-      <w:r>
-        <w:t>-i. U praksi, ovo nije toliko</w:t>
-      </w:r>
-      <w:r>
-        <w:t xml:space="preserve"> lako odrediti, pa se najčešće koristi empirijski određena vrednost k=20, a u situacijama kada je</w:t>
-      </w:r>
-      <w:r>
-        <w:t xml:space="preserve"> procenat </w:t>
-      </w:r>
-      <w:r>
-        <w:rPr>
-          <w:i/>
-          <w:iCs/>
-        </w:rPr>
-        <w:t>outlier</w:t>
-      </w:r>
-      <w:r>
-        <w:t>-a u podacima veći, poželjno je izabrati veću vrednost ovog parametra.</w:t>
-      </w:r>
-    </w:p>
-    <w:p>
-      <w:pPr>
-        <w:jc w:val="both"/>
-      </w:pPr>
-      <w:r>
-        <w:t>Ov</w:t>
-      </w:r>
-      <w:r>
-        <w:t>a tehnika generalno radi prilično dobro</w:t>
-      </w:r>
-      <w:r>
-        <w:t xml:space="preserve">, jer uzima i lokalne i globalne </w:t>
-      </w:r>
-      <w:r>
-        <w:t>karakteristike skupa podataka i povezanosti između podataka</w:t>
-      </w:r>
-      <w:r>
-        <w:t xml:space="preserve">. Daje odlične rezultate čak i u situacijama kada anomalije </w:t>
-      </w:r>
-      <w:r>
-        <w:t>u skupu podataka imaju različite gustine raspodele</w:t>
-      </w:r>
-      <w:r>
-        <w:t>, zato što ova tehnika određuje koliko je podatak izolovan u odnosu na svoju okolinu, a ne koliko je izolovan u odnosu na ceo skup podataka.</w:t>
-      </w:r>
-    </w:p>
-    <w:p>
-      <w:pPr>
-        <w:pStyle w:val="Heading3"/>
-      </w:pPr>
-      <w:bookmarkStart w:id="36" w:name="_Toc156913195"/>
-      <w:r>
-        <w:t xml:space="preserve">3.6.6. Poređenje različitih tehnika za detekciju </w:t>
-      </w:r>
-      <w:r>
-        <w:rPr>
-          <w:i/>
-          <w:iCs/>
-        </w:rPr>
-        <w:t>outlier</w:t>
-      </w:r>
-      <w:r>
-        <w:t>-a</w:t>
-      </w:r>
-      <w:bookmarkEnd w:id="36"/>
-    </w:p>
-    <w:p>
-      <w:pPr>
-        <w:jc w:val="both"/>
-      </w:pPr>
-      <w:r>
-        <w:t xml:space="preserve">Sledeći primer ilustruje kako se različite tehnike za automatsku detekciju </w:t>
-      </w:r>
-      <w:r>
-        <w:rPr>
-          <w:i/>
-          <w:iCs/>
-        </w:rPr>
-        <w:t>outlier</w:t>
-      </w:r>
-      <w:r>
-        <w:t xml:space="preserve">-a ponašaju nad različitim </w:t>
-      </w:r>
-      <w:r>
-        <w:t xml:space="preserve">raspodelama podataka, pri čemu je svaki skup podataka odabran tako da sadrži 15% </w:t>
-      </w:r>
-      <w:r>
-        <w:rPr>
-          <w:i/>
-          <w:iCs/>
-        </w:rPr>
-        <w:t>outlier</w:t>
-      </w:r>
-      <w:r>
-        <w:t>-a)</w:t>
-      </w:r>
-      <w:r>
-        <w:t xml:space="preserve">. </w:t>
-      </w:r>
-    </w:p>
-    <w:p>
-      <w:pPr>
-        <w:keepNext/>
-        <w:spacing w:after="0"/>
-        <w:jc w:val="center"/>
-      </w:pPr>
-      <w:r>
-        <w:rPr>
-          <w:noProof/>
-        </w:rPr>
-        <w:drawing>
-          <wp:inline distT="0" distB="0" distL="0" distR="0" wp14:anchorId="53DBE104" wp14:editId="57BCFF76">
-            <wp:extent cx="5334000" cy="2999119"/>
-            <wp:effectExtent l="0" t="0" r="0" b="0"/>
-            <wp:docPr id="19" name="Picture 19"/>
-            <wp:cNvGraphicFramePr>
-              <a:graphicFrameLocks xmlns:a="http://schemas.openxmlformats.org/drawingml/2006/main" noChangeAspect="1"/>
-            </wp:cNvGraphicFramePr>
-            <a:graphic xmlns:a="http://schemas.openxmlformats.org/drawingml/2006/main">
-              <a:graphicData uri="http://schemas.openxmlformats.org/drawingml/2006/picture">
-                <pic:pic xmlns:pic="http://schemas.openxmlformats.org/drawingml/2006/picture">
-                  <pic:nvPicPr>
-                    <pic:cNvPr id="1" name=""/>
-                    <pic:cNvPicPr/>
-                  </pic:nvPicPr>
-                  <pic:blipFill>
-                    <a:blip r:embed="rId29"/>
-                    <a:stretch>
-                      <a:fillRect/>
-                    </a:stretch>
-                  </pic:blipFill>
-                  <pic:spPr>
-                    <a:xfrm>
-                      <a:off x="0" y="0"/>
                       <a:ext cx="5344712" cy="3005142"/>
                     </a:xfrm>
                     <a:prstGeom prst="rect">
@@ -17013,7 +17761,6 @@
         <w:jc w:val="both"/>
       </w:pPr>
       <w:r>
-        <w:lastRenderedPageBreak/>
         <w:t>Uklapanje eliptičnog omotača pod</w:t>
       </w:r>
       <w:r>
@@ -17490,6 +18237,7 @@
       </w:pPr>
       <w:bookmarkStart w:id="37" w:name="_Toc156913196"/>
       <w:r>
+        <w:lastRenderedPageBreak/>
         <w:t>3.</w:t>
       </w:r>
       <w:r>
@@ -17667,34 +18415,20 @@
             <w:rPr>
               <w:noProof/>
             </w:rPr>
-            <w:t>[15]</w:t>
+            <w:t>[16]</w:t>
           </w:r>
           <w:r>
             <w:fldChar w:fldCharType="end"/>
           </w:r>
         </w:sdtContent>
       </w:sdt>
-    </w:p>
-    <w:p>
-      <w:pPr>
-        <w:rPr>
-          <w:rFonts w:asciiTheme="majorHAnsi" w:eastAsiaTheme="majorEastAsia" w:hAnsiTheme="majorHAnsi" w:cstheme="majorBidi"/>
-          <w:color w:val="2F5496" w:themeColor="accent1" w:themeShade="BF"/>
-          <w:sz w:val="26"/>
-          <w:szCs w:val="26"/>
-        </w:rPr>
-      </w:pPr>
       <w:bookmarkStart w:id="38" w:name="_Toc156913197"/>
-      <w:r>
-        <w:br w:type="page"/>
-      </w:r>
     </w:p>
     <w:p>
       <w:pPr>
         <w:pStyle w:val="Heading2"/>
       </w:pPr>
       <w:r>
-        <w:lastRenderedPageBreak/>
         <w:t>3.</w:t>
       </w:r>
       <w:r>
@@ -17931,7 +18665,7 @@
               <w:noProof/>
               <w:lang w:val="en-US"/>
             </w:rPr>
-            <w:t>[22]</w:t>
+            <w:t>[23]</w:t>
           </w:r>
           <w:r>
             <w:fldChar w:fldCharType="end"/>
@@ -17964,7 +18698,7 @@
             <w:rPr>
               <w:noProof/>
             </w:rPr>
-            <w:t>[23]</w:t>
+            <w:t>[24]</w:t>
           </w:r>
           <w:r>
             <w:fldChar w:fldCharType="end"/>
@@ -17997,7 +18731,7 @@
             <w:rPr>
               <w:noProof/>
             </w:rPr>
-            <w:t>[15]</w:t>
+            <w:t>[16]</w:t>
           </w:r>
           <w:r>
             <w:fldChar w:fldCharType="end"/>
@@ -18146,6 +18880,7 @@
         <w:rPr>
           <w:rFonts w:eastAsiaTheme="minorEastAsia"/>
         </w:rPr>
+        <w:lastRenderedPageBreak/>
         <w:t>Primena ove tehnike zavisi od podataka i od konkretnog domena problema</w:t>
       </w:r>
       <w:r>
@@ -18276,7 +19011,6 @@
         <w:rPr>
           <w:noProof/>
         </w:rPr>
-        <w:lastRenderedPageBreak/>
         <w:drawing>
           <wp:inline distT="0" distB="0" distL="0" distR="0" wp14:anchorId="44166483" wp14:editId="3C4BE079">
             <wp:extent cx="5731510" cy="1862455"/>
@@ -18293,7 +19027,7 @@
                     <pic:cNvPicPr/>
                   </pic:nvPicPr>
                   <pic:blipFill>
-                    <a:blip r:embed="rId30"/>
+                    <a:blip r:embed="rId29"/>
                     <a:stretch>
                       <a:fillRect/>
                     </a:stretch>
@@ -18488,7 +19222,7 @@
             <w:rPr>
               <w:noProof/>
             </w:rPr>
-            <w:t>[24]</w:t>
+            <w:t>[25]</w:t>
           </w:r>
           <w:r>
             <w:fldChar w:fldCharType="end"/>
@@ -18525,7 +19259,11 @@
         <w:t xml:space="preserve">koja je često poželjna za obučavanje linearnih modela. Osim uspostavljanja monotone veze, </w:t>
       </w:r>
       <w:r>
-        <w:t xml:space="preserve">ova tehnika može uspostaviti i kompleksne </w:t>
+        <w:t xml:space="preserve">ova tehnika može uspostaviti i </w:t>
+      </w:r>
+      <w:r>
+        <w:lastRenderedPageBreak/>
+        <w:t xml:space="preserve">kompleksne </w:t>
       </w:r>
       <w:r>
         <w:t>veze i interakcije između atributa.</w:t>
@@ -18649,7 +19387,6 @@
         <w:jc w:val="both"/>
       </w:pPr>
       <w:r>
-        <w:lastRenderedPageBreak/>
         <w:t>Računanje vremenskog intervala – na osnovu dva atributa u vremenskom formatu možemo izračunati broj sekundi, minuta, sati, dana… koliko je prošlo između ova dva trenutka</w:t>
       </w:r>
       <w:r>
@@ -18922,7 +19659,11 @@
         <w:t xml:space="preserve">. Ova tehnika </w:t>
       </w:r>
       <w:r>
-        <w:t xml:space="preserve">ne uzima u obzir gramatiku i redosled reči u rečenici. U cilju zadržavanje </w:t>
+        <w:t xml:space="preserve">ne uzima u obzir gramatiku i redosled reči u </w:t>
+      </w:r>
+      <w:r>
+        <w:lastRenderedPageBreak/>
+        <w:t xml:space="preserve">rečenici. U cilju zadržavanje </w:t>
       </w:r>
       <w:r>
         <w:t xml:space="preserve">dodatnih informacija, BoW se često koristi zajedno sa n-gramima. N-gram </w:t>
@@ -19728,7 +20469,6 @@
         <w:jc w:val="both"/>
       </w:pPr>
       <w:r>
-        <w:lastRenderedPageBreak/>
         <w:t>Čišćenje teksta i o</w:t>
       </w:r>
       <w:r>
@@ -19956,8 +20696,7 @@
                 <w:spacing w:after="0"/>
                 <w:rPr>
                   <w:noProof/>
-                  <w:sz w:val="18"/>
-                  <w:szCs w:val="18"/>
+                  <w:lang w:val="en-GB"/>
                 </w:rPr>
               </w:pPr>
               <w:r>
@@ -19995,12 +20734,12 @@
                 <w:tblLook w:val="04A0" w:firstRow="1" w:lastRow="0" w:firstColumn="1" w:lastColumn="0" w:noHBand="0" w:noVBand="1"/>
               </w:tblPr>
               <w:tblGrid>
-                <w:gridCol w:w="401"/>
-                <w:gridCol w:w="8625"/>
+                <w:gridCol w:w="433"/>
+                <w:gridCol w:w="8593"/>
               </w:tblGrid>
               <w:tr>
                 <w:trPr>
-                  <w:divId w:val="691492365"/>
+                  <w:divId w:val="1396509727"/>
                   <w:tblCellSpacing w:w="15" w:type="dxa"/>
                 </w:trPr>
                 <w:tc>
@@ -20011,18 +20750,15 @@
                   <w:p>
                     <w:pPr>
                       <w:pStyle w:val="Bibliography"/>
-                      <w:spacing w:after="0"/>
                       <w:rPr>
                         <w:noProof/>
-                        <w:sz w:val="20"/>
-                        <w:szCs w:val="20"/>
+                        <w:sz w:val="24"/>
+                        <w:szCs w:val="24"/>
                       </w:rPr>
                     </w:pPr>
                     <w:r>
                       <w:rPr>
                         <w:noProof/>
-                        <w:sz w:val="20"/>
-                        <w:szCs w:val="20"/>
                       </w:rPr>
                       <w:t xml:space="preserve">[1] </w:t>
                     </w:r>
@@ -20036,27 +20772,22 @@
                   <w:p>
                     <w:pPr>
                       <w:pStyle w:val="Bibliography"/>
-                      <w:spacing w:after="0"/>
                       <w:rPr>
                         <w:noProof/>
-                        <w:sz w:val="20"/>
-                        <w:szCs w:val="20"/>
                       </w:rPr>
                     </w:pPr>
                     <w:r>
                       <w:rPr>
                         <w:noProof/>
-                        <w:sz w:val="20"/>
-                        <w:szCs w:val="20"/>
                       </w:rPr>
-                      <w:t>R. RV, G. Lemaitre and T. Unterthiner, “Compare the effect of different scalers on data with outliers,” Scikit-learn, [Online]. Available: https://scikit-learn.org/stable/auto_examples/preprocessing/plot_all_scaling.html.</w:t>
+                      <w:t>R. RV, G. Lemaitre i T. Unterthiner, „Compare the effect of different scalers on data with outliers,“ Scikit-learn, [Na mreži]. Available: https://scikit-learn.org/stable/auto_examples/preprocessing/plot_all_scaling.html.</w:t>
                     </w:r>
                   </w:p>
                 </w:tc>
               </w:tr>
               <w:tr>
                 <w:trPr>
-                  <w:divId w:val="691492365"/>
+                  <w:divId w:val="1396509727"/>
                   <w:tblCellSpacing w:w="15" w:type="dxa"/>
                 </w:trPr>
                 <w:tc>
@@ -20067,18 +20798,13 @@
                   <w:p>
                     <w:pPr>
                       <w:pStyle w:val="Bibliography"/>
-                      <w:spacing w:after="0"/>
                       <w:rPr>
                         <w:noProof/>
-                        <w:sz w:val="20"/>
-                        <w:szCs w:val="20"/>
                       </w:rPr>
                     </w:pPr>
                     <w:r>
                       <w:rPr>
                         <w:noProof/>
-                        <w:sz w:val="20"/>
-                        <w:szCs w:val="20"/>
                       </w:rPr>
                       <w:t xml:space="preserve">[2] </w:t>
                     </w:r>
@@ -20092,27 +20818,22 @@
                   <w:p>
                     <w:pPr>
                       <w:pStyle w:val="Bibliography"/>
-                      <w:spacing w:after="0"/>
                       <w:rPr>
                         <w:noProof/>
-                        <w:sz w:val="20"/>
-                        <w:szCs w:val="20"/>
                       </w:rPr>
                     </w:pPr>
                     <w:r>
                       <w:rPr>
                         <w:noProof/>
-                        <w:sz w:val="20"/>
-                        <w:szCs w:val="20"/>
                       </w:rPr>
-                      <w:t>“Everything you need to know about Min-Max normalization: A Python tutorial,” Medium, 28 May 2020. [Online]. Available: https://towardsdatascience.com/everything-you-need-to-know-about-min-max-normalization-in-python-b79592732b79.</w:t>
+                      <w:t>„Everything you need to know about Min-Max normalization: A Python tutorial,“ Medium, 28 May 2020. [Na mreži]. Available: https://towardsdatascience.com/everything-you-need-to-know-about-min-max-normalization-in-python-b79592732b79.</w:t>
                     </w:r>
                   </w:p>
                 </w:tc>
               </w:tr>
               <w:tr>
                 <w:trPr>
-                  <w:divId w:val="691492365"/>
+                  <w:divId w:val="1396509727"/>
                   <w:tblCellSpacing w:w="15" w:type="dxa"/>
                 </w:trPr>
                 <w:tc>
@@ -20123,18 +20844,13 @@
                   <w:p>
                     <w:pPr>
                       <w:pStyle w:val="Bibliography"/>
-                      <w:spacing w:after="0"/>
                       <w:rPr>
                         <w:noProof/>
-                        <w:sz w:val="20"/>
-                        <w:szCs w:val="20"/>
                       </w:rPr>
                     </w:pPr>
                     <w:r>
                       <w:rPr>
                         <w:noProof/>
-                        <w:sz w:val="20"/>
-                        <w:szCs w:val="20"/>
                       </w:rPr>
                       <w:t xml:space="preserve">[3] </w:t>
                     </w:r>
@@ -20148,27 +20864,22 @@
                   <w:p>
                     <w:pPr>
                       <w:pStyle w:val="Bibliography"/>
-                      <w:spacing w:after="0"/>
                       <w:rPr>
                         <w:noProof/>
-                        <w:sz w:val="20"/>
-                        <w:szCs w:val="20"/>
                       </w:rPr>
                     </w:pPr>
                     <w:r>
                       <w:rPr>
                         <w:noProof/>
-                        <w:sz w:val="20"/>
-                        <w:szCs w:val="20"/>
                       </w:rPr>
-                      <w:t>“Compare the effect of different scalers on data with outliers,” scikit-learn, [Online]. Available: https://scikit-learn.org/stable/auto_examples/preprocessing/plot_all_scaling.html.</w:t>
+                      <w:t>„Compare the effect of different scalers on data with outliers,“ scikit-learn, [Na mreži]. Available: https://scikit-learn.org/stable/auto_examples/preprocessing/plot_all_scaling.html.</w:t>
                     </w:r>
                   </w:p>
                 </w:tc>
               </w:tr>
               <w:tr>
                 <w:trPr>
-                  <w:divId w:val="691492365"/>
+                  <w:divId w:val="1396509727"/>
                   <w:tblCellSpacing w:w="15" w:type="dxa"/>
                 </w:trPr>
                 <w:tc>
@@ -20179,18 +20890,13 @@
                   <w:p>
                     <w:pPr>
                       <w:pStyle w:val="Bibliography"/>
-                      <w:spacing w:after="0"/>
                       <w:rPr>
                         <w:noProof/>
-                        <w:sz w:val="20"/>
-                        <w:szCs w:val="20"/>
                       </w:rPr>
                     </w:pPr>
                     <w:r>
                       <w:rPr>
                         <w:noProof/>
-                        <w:sz w:val="20"/>
-                        <w:szCs w:val="20"/>
                       </w:rPr>
                       <w:t xml:space="preserve">[4] </w:t>
                     </w:r>
@@ -20204,27 +20910,22 @@
                   <w:p>
                     <w:pPr>
                       <w:pStyle w:val="Bibliography"/>
-                      <w:spacing w:after="0"/>
                       <w:rPr>
                         <w:noProof/>
-                        <w:sz w:val="20"/>
-                        <w:szCs w:val="20"/>
                       </w:rPr>
                     </w:pPr>
                     <w:r>
                       <w:rPr>
                         <w:noProof/>
-                        <w:sz w:val="20"/>
-                        <w:szCs w:val="20"/>
                       </w:rPr>
-                      <w:t>“Skewness – Measures and Interpretation,” Geeks for Geeks, [Online]. Available: https://www.geeksforgeeks.org/skewness-measures-and-interpretation/.</w:t>
+                      <w:t>„Skewness – Measures and Interpretation,“ Geeks for Geeks, [Na mreži]. Available: https://www.geeksforgeeks.org/skewness-measures-and-interpretation/.</w:t>
                     </w:r>
                   </w:p>
                 </w:tc>
               </w:tr>
               <w:tr>
                 <w:trPr>
-                  <w:divId w:val="691492365"/>
+                  <w:divId w:val="1396509727"/>
                   <w:tblCellSpacing w:w="15" w:type="dxa"/>
                 </w:trPr>
                 <w:tc>
@@ -20235,18 +20936,13 @@
                   <w:p>
                     <w:pPr>
                       <w:pStyle w:val="Bibliography"/>
-                      <w:spacing w:after="0"/>
                       <w:rPr>
                         <w:noProof/>
-                        <w:sz w:val="20"/>
-                        <w:szCs w:val="20"/>
                       </w:rPr>
                     </w:pPr>
                     <w:r>
                       <w:rPr>
                         <w:noProof/>
-                        <w:sz w:val="20"/>
-                        <w:szCs w:val="20"/>
                       </w:rPr>
                       <w:t xml:space="preserve">[5] </w:t>
                     </w:r>
@@ -20260,27 +20956,22 @@
                   <w:p>
                     <w:pPr>
                       <w:pStyle w:val="Bibliography"/>
-                      <w:spacing w:after="0"/>
                       <w:rPr>
                         <w:noProof/>
-                        <w:sz w:val="20"/>
-                        <w:szCs w:val="20"/>
                       </w:rPr>
                     </w:pPr>
                     <w:r>
                       <w:rPr>
                         <w:noProof/>
-                        <w:sz w:val="20"/>
-                        <w:szCs w:val="20"/>
                       </w:rPr>
-                      <w:t>A. Banerjee, “Scaling vs Normalization, are they the same?,” Medium, 15 December 2022. [Online]. Available: https://medium.com/geekculture/scaling-vs-normalization-are-they-the-same-348035afe5ca.</w:t>
+                      <w:t>A. Banerjee, „Scaling vs Normalization, are they the same?,“ Medium, 15 December 2022. [Na mreži]. Available: https://medium.com/geekculture/scaling-vs-normalization-are-they-the-same-348035afe5ca.</w:t>
                     </w:r>
                   </w:p>
                 </w:tc>
               </w:tr>
               <w:tr>
                 <w:trPr>
-                  <w:divId w:val="691492365"/>
+                  <w:divId w:val="1396509727"/>
                   <w:tblCellSpacing w:w="15" w:type="dxa"/>
                 </w:trPr>
                 <w:tc>
@@ -20291,18 +20982,13 @@
                   <w:p>
                     <w:pPr>
                       <w:pStyle w:val="Bibliography"/>
-                      <w:spacing w:after="0"/>
                       <w:rPr>
                         <w:noProof/>
-                        <w:sz w:val="20"/>
-                        <w:szCs w:val="20"/>
                       </w:rPr>
                     </w:pPr>
                     <w:r>
                       <w:rPr>
                         <w:noProof/>
-                        <w:sz w:val="20"/>
-                        <w:szCs w:val="20"/>
                       </w:rPr>
                       <w:t xml:space="preserve">[6] </w:t>
                     </w:r>
@@ -20316,27 +21002,22 @@
                   <w:p>
                     <w:pPr>
                       <w:pStyle w:val="Bibliography"/>
-                      <w:spacing w:after="0"/>
                       <w:rPr>
                         <w:noProof/>
-                        <w:sz w:val="20"/>
-                        <w:szCs w:val="20"/>
                       </w:rPr>
                     </w:pPr>
                     <w:r>
                       <w:rPr>
                         <w:noProof/>
-                        <w:sz w:val="20"/>
-                        <w:szCs w:val="20"/>
                       </w:rPr>
-                      <w:t>“Log Transformation: Purpose and Interpretation,” Medium, 29 February 2020. [Online]. Available: https://medium.com/@kyawsawhtoon/log-transformation-purpose-and-interpretation-9444b4b049c9.</w:t>
+                      <w:t>„Log Transformation: Purpose and Interpretation,“ Medium, 29 February 2020. [Na mreži]. Available: https://medium.com/@kyawsawhtoon/log-transformation-purpose-and-interpretation-9444b4b049c9.</w:t>
                     </w:r>
                   </w:p>
                 </w:tc>
               </w:tr>
               <w:tr>
                 <w:trPr>
-                  <w:divId w:val="691492365"/>
+                  <w:divId w:val="1396509727"/>
                   <w:tblCellSpacing w:w="15" w:type="dxa"/>
                 </w:trPr>
                 <w:tc>
@@ -20347,18 +21028,13 @@
                   <w:p>
                     <w:pPr>
                       <w:pStyle w:val="Bibliography"/>
-                      <w:spacing w:after="0"/>
                       <w:rPr>
                         <w:noProof/>
-                        <w:sz w:val="20"/>
-                        <w:szCs w:val="20"/>
                       </w:rPr>
                     </w:pPr>
                     <w:r>
                       <w:rPr>
                         <w:noProof/>
-                        <w:sz w:val="20"/>
-                        <w:szCs w:val="20"/>
                       </w:rPr>
                       <w:t xml:space="preserve">[7] </w:t>
                     </w:r>
@@ -20372,27 +21048,22 @@
                   <w:p>
                     <w:pPr>
                       <w:pStyle w:val="Bibliography"/>
-                      <w:spacing w:after="0"/>
                       <w:rPr>
                         <w:noProof/>
-                        <w:sz w:val="20"/>
-                        <w:szCs w:val="20"/>
                       </w:rPr>
                     </w:pPr>
                     <w:r>
                       <w:rPr>
                         <w:noProof/>
-                        <w:sz w:val="20"/>
-                        <w:szCs w:val="20"/>
                       </w:rPr>
-                      <w:t>“Quantile Transformer,” scikit-learn, [Online]. Available: https://scikit-learn.org/stable/modules/generated/sklearn.preprocessing.QuantileTransformer.html.</w:t>
+                      <w:t>„Quantile Transformer,“ scikit-learn, [Na mreži]. Available: https://scikit-learn.org/stable/modules/generated/sklearn.preprocessing.QuantileTransformer.html.</w:t>
                     </w:r>
                   </w:p>
                 </w:tc>
               </w:tr>
               <w:tr>
                 <w:trPr>
-                  <w:divId w:val="691492365"/>
+                  <w:divId w:val="1396509727"/>
                   <w:tblCellSpacing w:w="15" w:type="dxa"/>
                 </w:trPr>
                 <w:tc>
@@ -20403,18 +21074,13 @@
                   <w:p>
                     <w:pPr>
                       <w:pStyle w:val="Bibliography"/>
-                      <w:spacing w:after="0"/>
                       <w:rPr>
                         <w:noProof/>
-                        <w:sz w:val="20"/>
-                        <w:szCs w:val="20"/>
                       </w:rPr>
                     </w:pPr>
                     <w:r>
                       <w:rPr>
                         <w:noProof/>
-                        <w:sz w:val="20"/>
-                        <w:szCs w:val="20"/>
                       </w:rPr>
                       <w:t xml:space="preserve">[8] </w:t>
                     </w:r>
@@ -20428,27 +21094,22 @@
                   <w:p>
                     <w:pPr>
                       <w:pStyle w:val="Bibliography"/>
-                      <w:spacing w:after="0"/>
                       <w:rPr>
                         <w:noProof/>
-                        <w:sz w:val="20"/>
-                        <w:szCs w:val="20"/>
                       </w:rPr>
                     </w:pPr>
                     <w:r>
                       <w:rPr>
                         <w:noProof/>
-                        <w:sz w:val="20"/>
-                        <w:szCs w:val="20"/>
                       </w:rPr>
-                      <w:t>“Data Preprocessing,” scikit-learn, [Online]. Available: https://scikit-learn.org/stable/modules/preprocessing.html.</w:t>
+                      <w:t>„Data Preprocessing,“ scikit-learn, [Na mreži]. Available: https://scikit-learn.org/stable/modules/preprocessing.html.</w:t>
                     </w:r>
                   </w:p>
                 </w:tc>
               </w:tr>
               <w:tr>
                 <w:trPr>
-                  <w:divId w:val="691492365"/>
+                  <w:divId w:val="1396509727"/>
                   <w:tblCellSpacing w:w="15" w:type="dxa"/>
                 </w:trPr>
                 <w:tc>
@@ -20459,18 +21120,13 @@
                   <w:p>
                     <w:pPr>
                       <w:pStyle w:val="Bibliography"/>
-                      <w:spacing w:after="0"/>
                       <w:rPr>
                         <w:noProof/>
-                        <w:sz w:val="20"/>
-                        <w:szCs w:val="20"/>
                       </w:rPr>
                     </w:pPr>
                     <w:r>
                       <w:rPr>
                         <w:noProof/>
-                        <w:sz w:val="20"/>
-                        <w:szCs w:val="20"/>
                       </w:rPr>
                       <w:t xml:space="preserve">[9] </w:t>
                     </w:r>
@@ -20484,27 +21140,22 @@
                   <w:p>
                     <w:pPr>
                       <w:pStyle w:val="Bibliography"/>
-                      <w:spacing w:after="0"/>
                       <w:rPr>
                         <w:noProof/>
-                        <w:sz w:val="20"/>
-                        <w:szCs w:val="20"/>
                       </w:rPr>
                     </w:pPr>
                     <w:r>
                       <w:rPr>
                         <w:noProof/>
-                        <w:sz w:val="20"/>
-                        <w:szCs w:val="20"/>
                       </w:rPr>
-                      <w:t>“Comparing anomaly detection algorithms for outlier detection on toy datasets,” scikit-learn, [Online]. Available: https://scikit-learn.org/stable/auto_examples/miscellaneous/plot_anomaly_comparison.html.</w:t>
+                      <w:t>„Comparing anomaly detection algorithms for outlier detection on toy datasets,“ scikit-learn, [Na mreži]. Available: https://scikit-learn.org/stable/auto_examples/miscellaneous/plot_anomaly_comparison.html.</w:t>
                     </w:r>
                   </w:p>
                 </w:tc>
               </w:tr>
               <w:tr>
                 <w:trPr>
-                  <w:divId w:val="691492365"/>
+                  <w:divId w:val="1396509727"/>
                   <w:tblCellSpacing w:w="15" w:type="dxa"/>
                 </w:trPr>
                 <w:tc>
@@ -20515,18 +21166,13 @@
                   <w:p>
                     <w:pPr>
                       <w:pStyle w:val="Bibliography"/>
-                      <w:spacing w:after="0"/>
                       <w:rPr>
                         <w:noProof/>
-                        <w:sz w:val="20"/>
-                        <w:szCs w:val="20"/>
                       </w:rPr>
                     </w:pPr>
                     <w:r>
                       <w:rPr>
                         <w:noProof/>
-                        <w:sz w:val="20"/>
-                        <w:szCs w:val="20"/>
                       </w:rPr>
                       <w:t xml:space="preserve">[10] </w:t>
                     </w:r>
@@ -20540,27 +21186,22 @@
                   <w:p>
                     <w:pPr>
                       <w:pStyle w:val="Bibliography"/>
-                      <w:spacing w:after="0"/>
                       <w:rPr>
                         <w:noProof/>
-                        <w:sz w:val="20"/>
-                        <w:szCs w:val="20"/>
                       </w:rPr>
                     </w:pPr>
                     <w:r>
                       <w:rPr>
                         <w:noProof/>
-                        <w:sz w:val="20"/>
-                        <w:szCs w:val="20"/>
                       </w:rPr>
-                      <w:t>“Categorical Data Encoding Techniques,” Medium, 14 March 2023. [Online]. Available: https://medium.com/aiskunks/categorical-data-encoding-techniques-d6296697a40f.</w:t>
+                      <w:t>„Categorical Data Encoding Techniques,“ Medium, 14 March 2023. [Na mreži]. Available: https://medium.com/aiskunks/categorical-data-encoding-techniques-d6296697a40f.</w:t>
                     </w:r>
                   </w:p>
                 </w:tc>
               </w:tr>
               <w:tr>
                 <w:trPr>
-                  <w:divId w:val="691492365"/>
+                  <w:divId w:val="1396509727"/>
                   <w:tblCellSpacing w:w="15" w:type="dxa"/>
                 </w:trPr>
                 <w:tc>
@@ -20571,18 +21212,13 @@
                   <w:p>
                     <w:pPr>
                       <w:pStyle w:val="Bibliography"/>
-                      <w:spacing w:after="0"/>
                       <w:rPr>
                         <w:noProof/>
-                        <w:sz w:val="20"/>
-                        <w:szCs w:val="20"/>
                       </w:rPr>
                     </w:pPr>
                     <w:r>
                       <w:rPr>
                         <w:noProof/>
-                        <w:sz w:val="20"/>
-                        <w:szCs w:val="20"/>
                       </w:rPr>
                       <w:t xml:space="preserve">[11] </w:t>
                     </w:r>
@@ -20596,27 +21232,22 @@
                   <w:p>
                     <w:pPr>
                       <w:pStyle w:val="Bibliography"/>
-                      <w:spacing w:after="0"/>
                       <w:rPr>
                         <w:noProof/>
-                        <w:sz w:val="20"/>
-                        <w:szCs w:val="20"/>
                       </w:rPr>
                     </w:pPr>
                     <w:r>
                       <w:rPr>
                         <w:noProof/>
-                        <w:sz w:val="20"/>
-                        <w:szCs w:val="20"/>
                       </w:rPr>
-                      <w:t>“https://medium.com/anolytics/all-you-need-to-know-about-encoding-techniques-b3a0af68338b,” Medium, 30 September 2023. [Online]. Available: https://medium.com/anolytics/all-you-need-to-know-about-encoding-techniques-b3a0af68338b.</w:t>
+                      <w:t>„https://medium.com/anolytics/all-you-need-to-know-about-encoding-techniques-b3a0af68338b,“ Medium, 30 September 2023. [Na mreži]. Available: https://medium.com/anolytics/all-you-need-to-know-about-encoding-techniques-b3a0af68338b.</w:t>
                     </w:r>
                   </w:p>
                 </w:tc>
               </w:tr>
               <w:tr>
                 <w:trPr>
-                  <w:divId w:val="691492365"/>
+                  <w:divId w:val="1396509727"/>
                   <w:tblCellSpacing w:w="15" w:type="dxa"/>
                 </w:trPr>
                 <w:tc>
@@ -20627,18 +21258,13 @@
                   <w:p>
                     <w:pPr>
                       <w:pStyle w:val="Bibliography"/>
-                      <w:spacing w:after="0"/>
                       <w:rPr>
                         <w:noProof/>
-                        <w:sz w:val="20"/>
-                        <w:szCs w:val="20"/>
                       </w:rPr>
                     </w:pPr>
                     <w:r>
                       <w:rPr>
                         <w:noProof/>
-                        <w:sz w:val="20"/>
-                        <w:szCs w:val="20"/>
                       </w:rPr>
                       <w:t xml:space="preserve">[12] </w:t>
                     </w:r>
@@ -20652,27 +21278,36 @@
                   <w:p>
                     <w:pPr>
                       <w:pStyle w:val="Bibliography"/>
-                      <w:spacing w:after="0"/>
                       <w:rPr>
                         <w:noProof/>
-                        <w:sz w:val="20"/>
-                        <w:szCs w:val="20"/>
                       </w:rPr>
                     </w:pPr>
                     <w:r>
                       <w:rPr>
                         <w:noProof/>
-                        <w:sz w:val="20"/>
-                        <w:szCs w:val="20"/>
                       </w:rPr>
-                      <w:t>“Categorical Encoding with CatBoost Encoder,” geeks for geeks, [Online]. Available: https://www.geeksforgeeks.org/categorical-encoding-with-catboost-encoder/.</w:t>
+                      <w:t xml:space="preserve">D. Micci-Barreca, „A preprocessing scheme for high-cardinality categorical attributes in classification and prediction problems,“ </w:t>
+                    </w:r>
+                    <w:r>
+                      <w:rPr>
+                        <w:i/>
+                        <w:iCs/>
+                        <w:noProof/>
+                      </w:rPr>
+                      <w:t xml:space="preserve">ACM SIGKDD Explorations Newsletter , </w:t>
+                    </w:r>
+                    <w:r>
+                      <w:rPr>
+                        <w:noProof/>
+                      </w:rPr>
+                      <w:t xml:space="preserve">2001. </w:t>
                     </w:r>
                   </w:p>
                 </w:tc>
               </w:tr>
               <w:tr>
                 <w:trPr>
-                  <w:divId w:val="691492365"/>
+                  <w:divId w:val="1396509727"/>
                   <w:tblCellSpacing w:w="15" w:type="dxa"/>
                 </w:trPr>
                 <w:tc>
@@ -20683,18 +21318,13 @@
                   <w:p>
                     <w:pPr>
                       <w:pStyle w:val="Bibliography"/>
-                      <w:spacing w:after="0"/>
                       <w:rPr>
                         <w:noProof/>
-                        <w:sz w:val="20"/>
-                        <w:szCs w:val="20"/>
                       </w:rPr>
                     </w:pPr>
                     <w:r>
                       <w:rPr>
                         <w:noProof/>
-                        <w:sz w:val="20"/>
-                        <w:szCs w:val="20"/>
                       </w:rPr>
                       <w:t xml:space="preserve">[13] </w:t>
                     </w:r>
@@ -20708,27 +21338,22 @@
                   <w:p>
                     <w:pPr>
                       <w:pStyle w:val="Bibliography"/>
-                      <w:spacing w:after="0"/>
                       <w:rPr>
                         <w:noProof/>
-                        <w:sz w:val="20"/>
-                        <w:szCs w:val="20"/>
                       </w:rPr>
                     </w:pPr>
                     <w:r>
                       <w:rPr>
                         <w:noProof/>
-                        <w:sz w:val="20"/>
-                        <w:szCs w:val="20"/>
                       </w:rPr>
-                      <w:t>“How CatBoost encodes categorical variables?,” Medium, 10 February 2021. [Online]. Available: https://towardsdatascience.com/how-catboost-encodes-categorical-variables-3866fb2ae640.</w:t>
+                      <w:t>„Categorical Encoding with CatBoost Encoder,“ geeks for geeks, [Na mreži]. Available: https://www.geeksforgeeks.org/categorical-encoding-with-catboost-encoder/.</w:t>
                     </w:r>
                   </w:p>
                 </w:tc>
               </w:tr>
               <w:tr>
                 <w:trPr>
-                  <w:divId w:val="691492365"/>
+                  <w:divId w:val="1396509727"/>
                   <w:tblCellSpacing w:w="15" w:type="dxa"/>
                 </w:trPr>
                 <w:tc>
@@ -20739,19 +21364,15 @@
                   <w:p>
                     <w:pPr>
                       <w:pStyle w:val="Bibliography"/>
-                      <w:spacing w:after="0"/>
                       <w:rPr>
                         <w:noProof/>
-                        <w:sz w:val="20"/>
-                        <w:szCs w:val="20"/>
                       </w:rPr>
                     </w:pPr>
                     <w:r>
                       <w:rPr>
                         <w:noProof/>
-                        <w:sz w:val="20"/>
-                        <w:szCs w:val="20"/>
                       </w:rPr>
+                      <w:lastRenderedPageBreak/>
                       <w:t xml:space="preserve">[14] </w:t>
                     </w:r>
                   </w:p>
@@ -20764,27 +21385,22 @@
                   <w:p>
                     <w:pPr>
                       <w:pStyle w:val="Bibliography"/>
-                      <w:spacing w:after="0"/>
                       <w:rPr>
                         <w:noProof/>
-                        <w:sz w:val="20"/>
-                        <w:szCs w:val="20"/>
                       </w:rPr>
                     </w:pPr>
                     <w:r>
                       <w:rPr>
                         <w:noProof/>
-                        <w:sz w:val="20"/>
-                        <w:szCs w:val="20"/>
                       </w:rPr>
-                      <w:t>“Crafting Insights: A Guide to Mastering Data Transformation,” Medium, 2023 November 2023. [Online]. Available: https://baotramduong.medium.com/data-preprocessing-data-transformation-step-in-203af423ae5a.</w:t>
+                      <w:t>„How CatBoost encodes categorical variables?,“ Medium, 10 February 2021. [Na mreži]. Available: https://towardsdatascience.com/how-catboost-encodes-categorical-variables-3866fb2ae640.</w:t>
                     </w:r>
                   </w:p>
                 </w:tc>
               </w:tr>
               <w:tr>
                 <w:trPr>
-                  <w:divId w:val="691492365"/>
+                  <w:divId w:val="1396509727"/>
                   <w:tblCellSpacing w:w="15" w:type="dxa"/>
                 </w:trPr>
                 <w:tc>
@@ -20795,18 +21411,13 @@
                   <w:p>
                     <w:pPr>
                       <w:pStyle w:val="Bibliography"/>
-                      <w:spacing w:after="0"/>
                       <w:rPr>
                         <w:noProof/>
-                        <w:sz w:val="20"/>
-                        <w:szCs w:val="20"/>
                       </w:rPr>
                     </w:pPr>
                     <w:r>
                       <w:rPr>
                         <w:noProof/>
-                        <w:sz w:val="20"/>
-                        <w:szCs w:val="20"/>
                       </w:rPr>
                       <w:t xml:space="preserve">[15] </w:t>
                     </w:r>
@@ -20820,27 +21431,22 @@
                   <w:p>
                     <w:pPr>
                       <w:pStyle w:val="Bibliography"/>
-                      <w:spacing w:after="0"/>
                       <w:rPr>
                         <w:noProof/>
-                        <w:sz w:val="20"/>
-                        <w:szCs w:val="20"/>
                       </w:rPr>
                     </w:pPr>
                     <w:r>
                       <w:rPr>
                         <w:noProof/>
-                        <w:sz w:val="20"/>
-                        <w:szCs w:val="20"/>
                       </w:rPr>
-                      <w:t xml:space="preserve">S. Galli, Python Feature Engineering, BIRMINGHAM - MUMBAI: Packt, 2020. </w:t>
+                      <w:t>„Crafting Insights: A Guide to Mastering Data Transformation,“ Medium, 2023 November 2023. [Na mreži]. Available: https://baotramduong.medium.com/data-preprocessing-data-transformation-step-in-203af423ae5a.</w:t>
                     </w:r>
                   </w:p>
                 </w:tc>
               </w:tr>
               <w:tr>
                 <w:trPr>
-                  <w:divId w:val="691492365"/>
+                  <w:divId w:val="1396509727"/>
                   <w:tblCellSpacing w:w="15" w:type="dxa"/>
                 </w:trPr>
                 <w:tc>
@@ -20851,18 +21457,13 @@
                   <w:p>
                     <w:pPr>
                       <w:pStyle w:val="Bibliography"/>
-                      <w:spacing w:after="0"/>
                       <w:rPr>
                         <w:noProof/>
-                        <w:sz w:val="20"/>
-                        <w:szCs w:val="20"/>
                       </w:rPr>
                     </w:pPr>
                     <w:r>
                       <w:rPr>
                         <w:noProof/>
-                        <w:sz w:val="20"/>
-                        <w:szCs w:val="20"/>
                       </w:rPr>
                       <w:t xml:space="preserve">[16] </w:t>
                     </w:r>
@@ -20876,27 +21477,22 @@
                   <w:p>
                     <w:pPr>
                       <w:pStyle w:val="Bibliography"/>
-                      <w:spacing w:after="0"/>
                       <w:rPr>
                         <w:noProof/>
-                        <w:sz w:val="20"/>
-                        <w:szCs w:val="20"/>
                       </w:rPr>
                     </w:pPr>
                     <w:r>
                       <w:rPr>
                         <w:noProof/>
-                        <w:sz w:val="20"/>
-                        <w:szCs w:val="20"/>
                       </w:rPr>
-                      <w:t>“Discretisation Using Decision Trees,” Medium, 24 December 2018. [Online]. Available: https://towardsdatascience.com/discretisation-using-decision-trees-21910483fa4b.</w:t>
+                      <w:t xml:space="preserve">S. Galli, Python Feature Engineering, BIRMINGHAM - MUMBAI: Packt, 2020. </w:t>
                     </w:r>
                   </w:p>
                 </w:tc>
               </w:tr>
               <w:tr>
                 <w:trPr>
-                  <w:divId w:val="691492365"/>
+                  <w:divId w:val="1396509727"/>
                   <w:tblCellSpacing w:w="15" w:type="dxa"/>
                 </w:trPr>
                 <w:tc>
@@ -20907,18 +21503,13 @@
                   <w:p>
                     <w:pPr>
                       <w:pStyle w:val="Bibliography"/>
-                      <w:spacing w:after="0"/>
                       <w:rPr>
                         <w:noProof/>
-                        <w:sz w:val="20"/>
-                        <w:szCs w:val="20"/>
                       </w:rPr>
                     </w:pPr>
                     <w:r>
                       <w:rPr>
                         <w:noProof/>
-                        <w:sz w:val="20"/>
-                        <w:szCs w:val="20"/>
                       </w:rPr>
                       <w:t xml:space="preserve">[17] </w:t>
                     </w:r>
@@ -20932,27 +21523,22 @@
                   <w:p>
                     <w:pPr>
                       <w:pStyle w:val="Bibliography"/>
-                      <w:spacing w:after="0"/>
                       <w:rPr>
                         <w:noProof/>
-                        <w:sz w:val="20"/>
-                        <w:szCs w:val="20"/>
                       </w:rPr>
                     </w:pPr>
                     <w:r>
                       <w:rPr>
                         <w:noProof/>
-                        <w:sz w:val="20"/>
-                        <w:szCs w:val="20"/>
                       </w:rPr>
-                      <w:t>“Dealing with Outliers in Data Science: Techniques and Best Practices,” Medium, 20 April 2023. [Online]. Available: https://syedabis98.medium.com/dealing-with-outliers-in-data-science-techniques-and-best-practices-a08172643b7a.</w:t>
+                      <w:t>„Discretisation Using Decision Trees,“ Medium, 24 December 2018. [Na mreži]. Available: https://towardsdatascience.com/discretisation-using-decision-trees-21910483fa4b.</w:t>
                     </w:r>
                   </w:p>
                 </w:tc>
               </w:tr>
               <w:tr>
                 <w:trPr>
-                  <w:divId w:val="691492365"/>
+                  <w:divId w:val="1396509727"/>
                   <w:tblCellSpacing w:w="15" w:type="dxa"/>
                 </w:trPr>
                 <w:tc>
@@ -20963,18 +21549,13 @@
                   <w:p>
                     <w:pPr>
                       <w:pStyle w:val="Bibliography"/>
-                      <w:spacing w:after="0"/>
                       <w:rPr>
                         <w:noProof/>
-                        <w:sz w:val="20"/>
-                        <w:szCs w:val="20"/>
                       </w:rPr>
                     </w:pPr>
                     <w:r>
                       <w:rPr>
                         <w:noProof/>
-                        <w:sz w:val="20"/>
-                        <w:szCs w:val="20"/>
                       </w:rPr>
                       <w:t xml:space="preserve">[18] </w:t>
                     </w:r>
@@ -20988,27 +21569,22 @@
                   <w:p>
                     <w:pPr>
                       <w:pStyle w:val="Bibliography"/>
-                      <w:spacing w:after="0"/>
                       <w:rPr>
                         <w:noProof/>
-                        <w:sz w:val="20"/>
-                        <w:szCs w:val="20"/>
                       </w:rPr>
                     </w:pPr>
                     <w:r>
                       <w:rPr>
                         <w:noProof/>
-                        <w:sz w:val="20"/>
-                        <w:szCs w:val="20"/>
                       </w:rPr>
-                      <w:t>“Removing Outliers. Understanding How and What behind the Magic.,” Medium, 5 April 2021. [Online]. Available: https://medium.com/analytics-vidhya/removing-outliers-understanding-how-and-what-behind-the-magic-18a78ab480ff.</w:t>
+                      <w:t>„Dealing with Outliers in Data Science: Techniques and Best Practices,“ Medium, 20 April 2023. [Na mreži]. Available: https://syedabis98.medium.com/dealing-with-outliers-in-data-science-techniques-and-best-practices-a08172643b7a.</w:t>
                     </w:r>
                   </w:p>
                 </w:tc>
               </w:tr>
               <w:tr>
                 <w:trPr>
-                  <w:divId w:val="691492365"/>
+                  <w:divId w:val="1396509727"/>
                   <w:tblCellSpacing w:w="15" w:type="dxa"/>
                 </w:trPr>
                 <w:tc>
@@ -21019,18 +21595,13 @@
                   <w:p>
                     <w:pPr>
                       <w:pStyle w:val="Bibliography"/>
-                      <w:spacing w:after="0"/>
                       <w:rPr>
                         <w:noProof/>
-                        <w:sz w:val="20"/>
-                        <w:szCs w:val="20"/>
                       </w:rPr>
                     </w:pPr>
                     <w:r>
                       <w:rPr>
                         <w:noProof/>
-                        <w:sz w:val="20"/>
-                        <w:szCs w:val="20"/>
                       </w:rPr>
                       <w:t xml:space="preserve">[19] </w:t>
                     </w:r>
@@ -21044,27 +21615,22 @@
                   <w:p>
                     <w:pPr>
                       <w:pStyle w:val="Bibliography"/>
-                      <w:spacing w:after="0"/>
                       <w:rPr>
                         <w:noProof/>
-                        <w:sz w:val="20"/>
-                        <w:szCs w:val="20"/>
                       </w:rPr>
                     </w:pPr>
                     <w:r>
                       <w:rPr>
                         <w:noProof/>
-                        <w:sz w:val="20"/>
-                        <w:szCs w:val="20"/>
                       </w:rPr>
-                      <w:t>“Interquartile Range to Detect Outliers in Data,” geeks for geeks, [Online]. Available: https://www.geeksforgeeks.org/interquartile-range-to-detect-outliers-in-data/.</w:t>
+                      <w:t>„Removing Outliers. Understanding How and What behind the Magic.,“ Medium, 5 April 2021. [Na mreži]. Available: https://medium.com/analytics-vidhya/removing-outliers-understanding-how-and-what-behind-the-magic-18a78ab480ff.</w:t>
                     </w:r>
                   </w:p>
                 </w:tc>
               </w:tr>
               <w:tr>
                 <w:trPr>
-                  <w:divId w:val="691492365"/>
+                  <w:divId w:val="1396509727"/>
                   <w:tblCellSpacing w:w="15" w:type="dxa"/>
                 </w:trPr>
                 <w:tc>
@@ -21075,18 +21641,13 @@
                   <w:p>
                     <w:pPr>
                       <w:pStyle w:val="Bibliography"/>
-                      <w:spacing w:after="0"/>
                       <w:rPr>
                         <w:noProof/>
-                        <w:sz w:val="20"/>
-                        <w:szCs w:val="20"/>
                       </w:rPr>
                     </w:pPr>
                     <w:r>
                       <w:rPr>
                         <w:noProof/>
-                        <w:sz w:val="20"/>
-                        <w:szCs w:val="20"/>
                       </w:rPr>
                       <w:t xml:space="preserve">[20] </w:t>
                     </w:r>
@@ -21100,45 +21661,22 @@
                   <w:p>
                     <w:pPr>
                       <w:pStyle w:val="Bibliography"/>
-                      <w:spacing w:after="0"/>
                       <w:rPr>
                         <w:noProof/>
-                        <w:sz w:val="20"/>
-                        <w:szCs w:val="20"/>
                       </w:rPr>
                     </w:pPr>
                     <w:r>
                       <w:rPr>
                         <w:noProof/>
-                        <w:sz w:val="20"/>
-                        <w:szCs w:val="20"/>
                       </w:rPr>
-                      <w:t xml:space="preserve">F. T. Liu, K. M. Ting and Z.-H. Zhou, “Isolation forest,” in </w:t>
-                    </w:r>
-                    <w:r>
-                      <w:rPr>
-                        <w:i/>
-                        <w:iCs/>
-                        <w:noProof/>
-                        <w:sz w:val="20"/>
-                        <w:szCs w:val="20"/>
-                      </w:rPr>
-                      <w:t>2008 eighth ieee international conference on data mining</w:t>
-                    </w:r>
-                    <w:r>
-                      <w:rPr>
-                        <w:noProof/>
-                        <w:sz w:val="20"/>
-                        <w:szCs w:val="20"/>
-                      </w:rPr>
-                      <w:t xml:space="preserve">, 2008. </w:t>
+                      <w:t>„Interquartile Range to Detect Outliers in Data,“ geeks for geeks, [Na mreži]. Available: https://www.geeksforgeeks.org/interquartile-range-to-detect-outliers-in-data/.</w:t>
                     </w:r>
                   </w:p>
                 </w:tc>
               </w:tr>
               <w:tr>
                 <w:trPr>
-                  <w:divId w:val="691492365"/>
+                  <w:divId w:val="1396509727"/>
                   <w:tblCellSpacing w:w="15" w:type="dxa"/>
                 </w:trPr>
                 <w:tc>
@@ -21149,20 +21687,14 @@
                   <w:p>
                     <w:pPr>
                       <w:pStyle w:val="Bibliography"/>
-                      <w:spacing w:after="0"/>
                       <w:rPr>
                         <w:noProof/>
-                        <w:sz w:val="20"/>
-                        <w:szCs w:val="20"/>
                       </w:rPr>
                     </w:pPr>
                     <w:r>
                       <w:rPr>
                         <w:noProof/>
-                        <w:sz w:val="20"/>
-                        <w:szCs w:val="20"/>
                       </w:rPr>
-                      <w:lastRenderedPageBreak/>
                       <w:t xml:space="preserve">[21] </w:t>
                     </w:r>
                   </w:p>
@@ -21175,27 +21707,36 @@
                   <w:p>
                     <w:pPr>
                       <w:pStyle w:val="Bibliography"/>
-                      <w:spacing w:after="0"/>
                       <w:rPr>
                         <w:noProof/>
-                        <w:sz w:val="20"/>
-                        <w:szCs w:val="20"/>
                       </w:rPr>
                     </w:pPr>
                     <w:r>
                       <w:rPr>
                         <w:noProof/>
-                        <w:sz w:val="20"/>
-                        <w:szCs w:val="20"/>
                       </w:rPr>
-                      <w:t>“Unsupervised Outlier Detection with Isolation Forest,” Medium, 17 March 2022. [Online]. Available: https://medium.com/mlearning-ai/unsupervised-outlier-detection-with-isolation-forest-eab398c593b2.</w:t>
+                      <w:t xml:space="preserve">F. T. Liu, K. M. Ting i Z.-H. Zhou, „Isolation forest,“ u </w:t>
+                    </w:r>
+                    <w:r>
+                      <w:rPr>
+                        <w:i/>
+                        <w:iCs/>
+                        <w:noProof/>
+                      </w:rPr>
+                      <w:t>2008 eighth ieee international conference on data mining</w:t>
+                    </w:r>
+                    <w:r>
+                      <w:rPr>
+                        <w:noProof/>
+                      </w:rPr>
+                      <w:t xml:space="preserve">, 2008. </w:t>
                     </w:r>
                   </w:p>
                 </w:tc>
               </w:tr>
               <w:tr>
                 <w:trPr>
-                  <w:divId w:val="691492365"/>
+                  <w:divId w:val="1396509727"/>
                   <w:tblCellSpacing w:w="15" w:type="dxa"/>
                 </w:trPr>
                 <w:tc>
@@ -21206,18 +21747,13 @@
                   <w:p>
                     <w:pPr>
                       <w:pStyle w:val="Bibliography"/>
-                      <w:spacing w:after="0"/>
                       <w:rPr>
                         <w:noProof/>
-                        <w:sz w:val="20"/>
-                        <w:szCs w:val="20"/>
                       </w:rPr>
                     </w:pPr>
                     <w:r>
                       <w:rPr>
                         <w:noProof/>
-                        <w:sz w:val="20"/>
-                        <w:szCs w:val="20"/>
                       </w:rPr>
                       <w:t xml:space="preserve">[22] </w:t>
                     </w:r>
@@ -21231,27 +21767,22 @@
                   <w:p>
                     <w:pPr>
                       <w:pStyle w:val="Bibliography"/>
-                      <w:spacing w:after="0"/>
                       <w:rPr>
                         <w:noProof/>
-                        <w:sz w:val="20"/>
-                        <w:szCs w:val="20"/>
                       </w:rPr>
                     </w:pPr>
                     <w:r>
                       <w:rPr>
                         <w:noProof/>
-                        <w:sz w:val="20"/>
-                        <w:szCs w:val="20"/>
                       </w:rPr>
-                      <w:t>“Data Transformation in Data Mining,” java T point, [Online]. Available: https://www.javatpoint.com/data-transformation-in-data-mining.</w:t>
+                      <w:t>„Unsupervised Outlier Detection with Isolation Forest,“ Medium, 17 March 2022. [Na mreži]. Available: https://medium.com/mlearning-ai/unsupervised-outlier-detection-with-isolation-forest-eab398c593b2.</w:t>
                     </w:r>
                   </w:p>
                 </w:tc>
               </w:tr>
               <w:tr>
                 <w:trPr>
-                  <w:divId w:val="691492365"/>
+                  <w:divId w:val="1396509727"/>
                   <w:tblCellSpacing w:w="15" w:type="dxa"/>
                 </w:trPr>
                 <w:tc>
@@ -21262,18 +21793,13 @@
                   <w:p>
                     <w:pPr>
                       <w:pStyle w:val="Bibliography"/>
-                      <w:spacing w:after="0"/>
                       <w:rPr>
                         <w:noProof/>
-                        <w:sz w:val="20"/>
-                        <w:szCs w:val="20"/>
                       </w:rPr>
                     </w:pPr>
                     <w:r>
                       <w:rPr>
                         <w:noProof/>
-                        <w:sz w:val="20"/>
-                        <w:szCs w:val="20"/>
                       </w:rPr>
                       <w:t xml:space="preserve">[23] </w:t>
                     </w:r>
@@ -21287,27 +21813,22 @@
                   <w:p>
                     <w:pPr>
                       <w:pStyle w:val="Bibliography"/>
-                      <w:spacing w:after="0"/>
                       <w:rPr>
                         <w:noProof/>
-                        <w:sz w:val="20"/>
-                        <w:szCs w:val="20"/>
                       </w:rPr>
                     </w:pPr>
                     <w:r>
                       <w:rPr>
                         <w:noProof/>
-                        <w:sz w:val="20"/>
-                        <w:szCs w:val="20"/>
                       </w:rPr>
-                      <w:t>“What is Feature Engineering?,” geeks for geeks, [Online]. Available: https://www.geeksforgeeks.org/what-is-feature-engineering/.</w:t>
+                      <w:t>„Data Transformation in Data Mining,“ java T point, [Na mreži]. Available: https://www.javatpoint.com/data-transformation-in-data-mining.</w:t>
                     </w:r>
                   </w:p>
                 </w:tc>
               </w:tr>
               <w:tr>
                 <w:trPr>
-                  <w:divId w:val="691492365"/>
+                  <w:divId w:val="1396509727"/>
                   <w:tblCellSpacing w:w="15" w:type="dxa"/>
                 </w:trPr>
                 <w:tc>
@@ -21318,18 +21839,13 @@
                   <w:p>
                     <w:pPr>
                       <w:pStyle w:val="Bibliography"/>
-                      <w:spacing w:after="0"/>
                       <w:rPr>
                         <w:noProof/>
-                        <w:sz w:val="20"/>
-                        <w:szCs w:val="20"/>
                       </w:rPr>
                     </w:pPr>
                     <w:r>
                       <w:rPr>
                         <w:noProof/>
-                        <w:sz w:val="20"/>
-                        <w:szCs w:val="20"/>
                       </w:rPr>
                       <w:t xml:space="preserve">[24] </w:t>
                     </w:r>
@@ -21343,45 +21859,22 @@
                   <w:p>
                     <w:pPr>
                       <w:pStyle w:val="Bibliography"/>
-                      <w:spacing w:after="0"/>
                       <w:rPr>
                         <w:noProof/>
-                        <w:sz w:val="20"/>
-                        <w:szCs w:val="20"/>
                       </w:rPr>
                     </w:pPr>
                     <w:r>
                       <w:rPr>
                         <w:noProof/>
-                        <w:sz w:val="20"/>
-                        <w:szCs w:val="20"/>
                       </w:rPr>
-                      <w:t xml:space="preserve">A. Niculescu-Mizil, C. Perlich, G. Swirszcz, V. Sindhwani, Y. Liu, P. Melville, D. Wang, J. Xiao, J. Hu and M. Singh, “Winning the KDD cup orange challenge with ensemble selection,” in </w:t>
-                    </w:r>
-                    <w:r>
-                      <w:rPr>
-                        <w:i/>
-                        <w:iCs/>
-                        <w:noProof/>
-                        <w:sz w:val="20"/>
-                        <w:szCs w:val="20"/>
-                      </w:rPr>
-                      <w:t>KDD-Cup 2009 competition</w:t>
-                    </w:r>
-                    <w:r>
-                      <w:rPr>
-                        <w:noProof/>
-                        <w:sz w:val="20"/>
-                        <w:szCs w:val="20"/>
-                      </w:rPr>
-                      <w:t>, 2009, pp. 23-34.</w:t>
+                      <w:t>„What is Feature Engineering?,“ geeks for geeks, [Na mreži]. Available: https://www.geeksforgeeks.org/what-is-feature-engineering/.</w:t>
                     </w:r>
                   </w:p>
                 </w:tc>
               </w:tr>
               <w:tr>
                 <w:trPr>
-                  <w:divId w:val="691492365"/>
+                  <w:divId w:val="1396509727"/>
                   <w:tblCellSpacing w:w="15" w:type="dxa"/>
                 </w:trPr>
                 <w:tc>
@@ -21392,18 +21885,13 @@
                   <w:p>
                     <w:pPr>
                       <w:pStyle w:val="Bibliography"/>
-                      <w:spacing w:after="0"/>
                       <w:rPr>
                         <w:noProof/>
-                        <w:sz w:val="20"/>
-                        <w:szCs w:val="20"/>
                       </w:rPr>
                     </w:pPr>
                     <w:r>
                       <w:rPr>
                         <w:noProof/>
-                        <w:sz w:val="20"/>
-                        <w:szCs w:val="20"/>
                       </w:rPr>
                       <w:t xml:space="preserve">[25] </w:t>
                     </w:r>
@@ -21417,20 +21905,75 @@
                   <w:p>
                     <w:pPr>
                       <w:pStyle w:val="Bibliography"/>
-                      <w:spacing w:after="0"/>
                       <w:rPr>
                         <w:noProof/>
-                        <w:sz w:val="20"/>
-                        <w:szCs w:val="20"/>
                       </w:rPr>
                     </w:pPr>
                     <w:r>
                       <w:rPr>
                         <w:noProof/>
-                        <w:sz w:val="20"/>
-                        <w:szCs w:val="20"/>
                       </w:rPr>
-                      <w:t>“Crafting Insights: A Guide to Mastering Data Transformation,” Medium, 9 November 2023. [Online]. Available: https://baotramduong.medium.com/data-preprocessing-data-transformation-step-in-203af423ae5a.</w:t>
+                      <w:t xml:space="preserve">A. Niculescu-Mizil, C. Perlich, G. Swirszcz, V. Sindhwani, Y. Liu, P. Melville, D. Wang, J. Xiao, J. Hu i M. Singh, „Winning the KDD cup orange challenge with ensemble selection,“ u </w:t>
+                    </w:r>
+                    <w:r>
+                      <w:rPr>
+                        <w:i/>
+                        <w:iCs/>
+                        <w:noProof/>
+                      </w:rPr>
+                      <w:t>KDD-Cup 2009 competition</w:t>
+                    </w:r>
+                    <w:r>
+                      <w:rPr>
+                        <w:noProof/>
+                      </w:rPr>
+                      <w:t>, 2009, pp. 23-34.</w:t>
+                    </w:r>
+                  </w:p>
+                </w:tc>
+              </w:tr>
+              <w:tr>
+                <w:trPr>
+                  <w:divId w:val="1396509727"/>
+                  <w:tblCellSpacing w:w="15" w:type="dxa"/>
+                </w:trPr>
+                <w:tc>
+                  <w:tcPr>
+                    <w:tcW w:w="50" w:type="pct"/>
+                    <w:hideMark/>
+                  </w:tcPr>
+                  <w:p>
+                    <w:pPr>
+                      <w:pStyle w:val="Bibliography"/>
+                      <w:rPr>
+                        <w:noProof/>
+                      </w:rPr>
+                    </w:pPr>
+                    <w:r>
+                      <w:rPr>
+                        <w:noProof/>
+                      </w:rPr>
+                      <w:t xml:space="preserve">[26] </w:t>
+                    </w:r>
+                  </w:p>
+                </w:tc>
+                <w:tc>
+                  <w:tcPr>
+                    <w:tcW w:w="0" w:type="auto"/>
+                    <w:hideMark/>
+                  </w:tcPr>
+                  <w:p>
+                    <w:pPr>
+                      <w:pStyle w:val="Bibliography"/>
+                      <w:rPr>
+                        <w:noProof/>
+                      </w:rPr>
+                    </w:pPr>
+                    <w:r>
+                      <w:rPr>
+                        <w:noProof/>
+                      </w:rPr>
+                      <w:t>„Crafting Insights: A Guide to Mastering Data Transformation,“ Medium, 9 November 2023. [Na mreži]. Available: https://baotramduong.medium.com/data-preprocessing-data-transformation-step-in-203af423ae5a.</w:t>
                     </w:r>
                   </w:p>
                 </w:tc>
@@ -21438,13 +21981,10 @@
             </w:tbl>
             <w:p>
               <w:pPr>
-                <w:spacing w:after="0"/>
-                <w:divId w:val="691492365"/>
+                <w:divId w:val="1396509727"/>
                 <w:rPr>
                   <w:rFonts w:eastAsia="Times New Roman"/>
                   <w:noProof/>
-                  <w:sz w:val="18"/>
-                  <w:szCs w:val="18"/>
                 </w:rPr>
               </w:pPr>
             </w:p>
@@ -21581,6 +22121,22 @@
       </w:pPr>
       <w:r>
         <w:continuationSeparator/>
+      </w:r>
+    </w:p>
+  </w:footnote>
+  <w:footnote w:id="1">
+    <w:p>
+      <w:pPr>
+        <w:pStyle w:val="FootnoteText"/>
+      </w:pPr>
+      <w:r>
+        <w:rPr>
+          <w:rStyle w:val="FootnoteReference"/>
+        </w:rPr>
+        <w:footnoteRef/>
+      </w:r>
+      <w:r>
+        <w:t xml:space="preserve"> Kada postoje samo dve kategorije, binarno, label I ordinalno enkodiranje bi dali iste rezultate</w:t>
       </w:r>
     </w:p>
   </w:footnote>
@@ -23388,6 +23944,46 @@
       </w:tcPr>
     </w:tblStylePr>
   </w:style>
+  <w:style w:type="paragraph" w:styleId="FootnoteText">
+    <w:name w:val="footnote text"/>
+    <w:basedOn w:val="Normal"/>
+    <w:link w:val="FootnoteTextChar"/>
+    <w:uiPriority w:val="99"/>
+    <w:semiHidden/>
+    <w:unhideWhenUsed/>
+    <w:rsid w:val="00917ECE"/>
+    <w:pPr>
+      <w:spacing w:after="0" w:line="240" w:lineRule="auto"/>
+    </w:pPr>
+    <w:rPr>
+      <w:sz w:val="20"/>
+      <w:szCs w:val="20"/>
+    </w:rPr>
+  </w:style>
+  <w:style w:type="character" w:customStyle="1" w:styleId="FootnoteTextChar">
+    <w:name w:val="Footnote Text Char"/>
+    <w:basedOn w:val="DefaultParagraphFont"/>
+    <w:link w:val="FootnoteText"/>
+    <w:uiPriority w:val="99"/>
+    <w:semiHidden/>
+    <w:rsid w:val="00917ECE"/>
+    <w:rPr>
+      <w:sz w:val="20"/>
+      <w:szCs w:val="20"/>
+      <w:lang w:val="sr-Latn-RS"/>
+    </w:rPr>
+  </w:style>
+  <w:style w:type="character" w:styleId="FootnoteReference">
+    <w:name w:val="footnote reference"/>
+    <w:basedOn w:val="DefaultParagraphFont"/>
+    <w:uiPriority w:val="99"/>
+    <w:semiHidden/>
+    <w:unhideWhenUsed/>
+    <w:rsid w:val="00917ECE"/>
+    <w:rPr>
+      <w:vertAlign w:val="superscript"/>
+    </w:rPr>
+  </w:style>
 </w:styles>
 </file>
 
@@ -23695,378 +24291,6 @@
 </file>
 
 <file path=customXml/item2.xml><?xml version="1.0" encoding="utf-8"?>
-<b:Sources xmlns:b="http://schemas.openxmlformats.org/officeDocument/2006/bibliography" xmlns="http://schemas.openxmlformats.org/officeDocument/2006/bibliography" SelectedStyle="\IEEE2006OfficeOnline.xsl" StyleName="IEEE" Version="2006">
-  <b:Source>
-    <b:Tag>Cra23</b:Tag>
-    <b:SourceType>InternetSite</b:SourceType>
-    <b:Guid>{051A873F-1A87-48AF-8261-502726D71F21}</b:Guid>
-    <b:Title>Crafting Insights: A Guide to Mastering Data Transformation</b:Title>
-    <b:ProductionCompany>Medium</b:ProductionCompany>
-    <b:Year>2023</b:Year>
-    <b:Month>November</b:Month>
-    <b:Day>9</b:Day>
-    <b:URL>https://baotramduong.medium.com/data-preprocessing-data-transformation-step-in-203af423ae5a</b:URL>
-    <b:RefOrder>25</b:RefOrder>
-  </b:Source>
-  <b:Source>
-    <b:Tag>Rag</b:Tag>
-    <b:SourceType>InternetSite</b:SourceType>
-    <b:Guid>{547F9EED-4219-4FB3-B03F-C97EEB286DE1}</b:Guid>
-    <b:Author>
-      <b:Author>
-        <b:NameList>
-          <b:Person>
-            <b:Last>RV</b:Last>
-            <b:First>Raghav</b:First>
-          </b:Person>
-          <b:Person>
-            <b:Last>Lemaitre</b:Last>
-            <b:First>Guillaume</b:First>
-          </b:Person>
-          <b:Person>
-            <b:Last>Unterthiner</b:Last>
-            <b:First>Thomas</b:First>
-          </b:Person>
-        </b:NameList>
-      </b:Author>
-    </b:Author>
-    <b:Title>Compare the effect of different scalers on data with outliers</b:Title>
-    <b:ProductionCompany>Scikit-learn</b:ProductionCompany>
-    <b:URL>https://scikit-learn.org/stable/auto_examples/preprocessing/plot_all_scaling.html</b:URL>
-    <b:RefOrder>1</b:RefOrder>
-  </b:Source>
-  <b:Source>
-    <b:Tag>Ske</b:Tag>
-    <b:SourceType>InternetSite</b:SourceType>
-    <b:Guid>{0E41372E-7FCB-4C31-B98A-B81410A6E62F}</b:Guid>
-    <b:Title>Skewness – Measures and Interpretation</b:Title>
-    <b:ProductionCompany>Geeks for Geeks</b:ProductionCompany>
-    <b:URL>https://www.geeksforgeeks.org/skewness-measures-and-interpretation/</b:URL>
-    <b:RefOrder>4</b:RefOrder>
-  </b:Source>
-  <b:Source>
-    <b:Tag>htt</b:Tag>
-    <b:SourceType>InternetSite</b:SourceType>
-    <b:Guid>{F4331D45-74AD-4907-B48D-9BC891DEDFC2}</b:Guid>
-    <b:Title>Scaling vs Normalization, are they the same?</b:Title>
-    <b:Author>
-      <b:Author>
-        <b:NameList>
-          <b:Person>
-            <b:Last>Banerjee</b:Last>
-            <b:First>Abhinaba</b:First>
-          </b:Person>
-        </b:NameList>
-      </b:Author>
-    </b:Author>
-    <b:ProductionCompany>Medium</b:ProductionCompany>
-    <b:Year>2022</b:Year>
-    <b:Month>December</b:Month>
-    <b:Day>15</b:Day>
-    <b:URL>https://medium.com/geekculture/scaling-vs-normalization-are-they-the-same-348035afe5ca</b:URL>
-    <b:RefOrder>5</b:RefOrder>
-  </b:Source>
-  <b:Source>
-    <b:Tag>Liu08</b:Tag>
-    <b:SourceType>ConferenceProceedings</b:SourceType>
-    <b:Guid>{857FEA3F-0398-407A-AF39-D6D437F0450A}</b:Guid>
-    <b:Title>Isolation forest</b:Title>
-    <b:Year>2008</b:Year>
-    <b:Author>
-      <b:Author>
-        <b:NameList>
-          <b:Person>
-            <b:Last>Liu</b:Last>
-            <b:First>Fei</b:First>
-            <b:Middle>Tony</b:Middle>
-          </b:Person>
-          <b:Person>
-            <b:Last>Ting</b:Last>
-            <b:First>Kai</b:First>
-            <b:Middle>Ming</b:Middle>
-          </b:Person>
-          <b:Person>
-            <b:Last>Zhou</b:Last>
-            <b:First>Zhi-Hua</b:First>
-          </b:Person>
-        </b:NameList>
-      </b:Author>
-    </b:Author>
-    <b:ConferenceName>2008 eighth ieee international conference on data mining</b:ConferenceName>
-    <b:RefOrder>20</b:RefOrder>
-  </b:Source>
-  <b:Source>
-    <b:Tag>Nic09</b:Tag>
-    <b:SourceType>BookSection</b:SourceType>
-    <b:Guid>{30CDB790-B165-47F3-B1B2-C2819680C762}</b:Guid>
-    <b:Author>
-      <b:Author>
-        <b:NameList>
-          <b:Person>
-            <b:Last>Niculescu-Mizil</b:Last>
-            <b:First>Alexandru</b:First>
-          </b:Person>
-          <b:Person>
-            <b:Last>Perlich</b:Last>
-            <b:First>Claudia</b:First>
-          </b:Person>
-          <b:Person>
-            <b:Last>Swirszcz</b:Last>
-            <b:First>Grzegorz</b:First>
-          </b:Person>
-          <b:Person>
-            <b:Last>Sindhwani</b:Last>
-            <b:First>Vikas</b:First>
-          </b:Person>
-          <b:Person>
-            <b:Last>Liu</b:Last>
-            <b:First>Yan</b:First>
-          </b:Person>
-          <b:Person>
-            <b:Last>Melville</b:Last>
-            <b:First>Prem</b:First>
-          </b:Person>
-          <b:Person>
-            <b:Last>Wang</b:Last>
-            <b:First>Dong</b:First>
-          </b:Person>
-          <b:Person>
-            <b:Last>Xiao</b:Last>
-            <b:First>Jing</b:First>
-          </b:Person>
-          <b:Person>
-            <b:Last>Hu</b:Last>
-            <b:First>Jianying</b:First>
-          </b:Person>
-          <b:Person>
-            <b:Last>Singh</b:Last>
-            <b:First>Moninder</b:First>
-          </b:Person>
-        </b:NameList>
-      </b:Author>
-    </b:Author>
-    <b:Title>Winning the KDD cup orange challenge with ensemble selection</b:Title>
-    <b:Year>2009</b:Year>
-    <b:BookTitle>KDD-Cup 2009 competition</b:BookTitle>
-    <b:Pages>23-34</b:Pages>
-    <b:RefOrder>24</b:RefOrder>
-  </b:Source>
-  <b:Source>
-    <b:Tag>Cat23</b:Tag>
-    <b:SourceType>InternetSite</b:SourceType>
-    <b:Guid>{99D60C22-C36E-4CA6-8280-B9FA329BA0E2}</b:Guid>
-    <b:Title>Categorical Data Encoding Techniques</b:Title>
-    <b:Year>2023</b:Year>
-    <b:ProductionCompany>Medium</b:ProductionCompany>
-    <b:Month>March</b:Month>
-    <b:Day>14</b:Day>
-    <b:URL>https://medium.com/aiskunks/categorical-data-encoding-techniques-d6296697a40f</b:URL>
-    <b:RefOrder>10</b:RefOrder>
-  </b:Source>
-  <b:Source>
-    <b:Tag>Cra231</b:Tag>
-    <b:SourceType>InternetSite</b:SourceType>
-    <b:Guid>{B50B1B8F-74EA-4ABA-97AE-D94E108DFA27}</b:Guid>
-    <b:Title>Crafting Insights: A Guide to Mastering Data Transformation</b:Title>
-    <b:ProductionCompany>Medium</b:ProductionCompany>
-    <b:Year>2023</b:Year>
-    <b:Month>November</b:Month>
-    <b:Day>2023</b:Day>
-    <b:URL>https://baotramduong.medium.com/data-preprocessing-data-transformation-step-in-203af423ae5a</b:URL>
-    <b:RefOrder>14</b:RefOrder>
-  </b:Source>
-  <b:Source>
-    <b:Tag>Dat</b:Tag>
-    <b:SourceType>InternetSite</b:SourceType>
-    <b:Guid>{E1FB62C2-192A-43EE-A09E-A904C1116BD9}</b:Guid>
-    <b:Title>Data Transformation in Data Mining</b:Title>
-    <b:ProductionCompany>java T point</b:ProductionCompany>
-    <b:URL>https://www.javatpoint.com/data-transformation-in-data-mining</b:URL>
-    <b:RefOrder>22</b:RefOrder>
-  </b:Source>
-  <b:Source>
-    <b:Tag>htt23</b:Tag>
-    <b:SourceType>InternetSite</b:SourceType>
-    <b:Guid>{53867F47-B534-4FB0-807C-0F3C91B19DFA}</b:Guid>
-    <b:Title>https://medium.com/anolytics/all-you-need-to-know-about-encoding-techniques-b3a0af68338b</b:Title>
-    <b:ProductionCompany>Medium</b:ProductionCompany>
-    <b:Year>2023</b:Year>
-    <b:Month>September</b:Month>
-    <b:Day>30</b:Day>
-    <b:URL>https://medium.com/anolytics/all-you-need-to-know-about-encoding-techniques-b3a0af68338b</b:URL>
-    <b:RefOrder>11</b:RefOrder>
-  </b:Source>
-  <b:Source>
-    <b:Tag>Rem21</b:Tag>
-    <b:SourceType>InternetSite</b:SourceType>
-    <b:Guid>{0C8F5D19-2948-462C-91AD-82AAEE5F2BDE}</b:Guid>
-    <b:Title>Removing Outliers. Understanding How and What behind the Magic.</b:Title>
-    <b:ProductionCompany>Medium</b:ProductionCompany>
-    <b:Year>2021</b:Year>
-    <b:Month>April</b:Month>
-    <b:Day>5</b:Day>
-    <b:URL>https://medium.com/analytics-vidhya/removing-outliers-understanding-how-and-what-behind-the-magic-18a78ab480ff</b:URL>
-    <b:RefOrder>18</b:RefOrder>
-  </b:Source>
-  <b:Source>
-    <b:Tag>Dat1</b:Tag>
-    <b:SourceType>InternetSite</b:SourceType>
-    <b:Guid>{D5280F49-C659-4483-85CB-1A0ED00818AA}</b:Guid>
-    <b:Title>Data Preprocessing</b:Title>
-    <b:ProductionCompany>scikit-learn</b:ProductionCompany>
-    <b:URL>https://scikit-learn.org/stable/modules/preprocessing.html</b:URL>
-    <b:RefOrder>8</b:RefOrder>
-  </b:Source>
-  <b:Source>
-    <b:Tag>Int</b:Tag>
-    <b:SourceType>InternetSite</b:SourceType>
-    <b:Guid>{E6545225-AC21-4718-BCBD-E7587EF10405}</b:Guid>
-    <b:Title>Interquartile Range to Detect Outliers in Data</b:Title>
-    <b:ProductionCompany>geeks for geeks</b:ProductionCompany>
-    <b:URL>https://www.geeksforgeeks.org/interquartile-range-to-detect-outliers-in-data/</b:URL>
-    <b:RefOrder>19</b:RefOrder>
-  </b:Source>
-  <b:Source>
-    <b:Tag>Dea23</b:Tag>
-    <b:SourceType>InternetSite</b:SourceType>
-    <b:Guid>{35C5C20F-41B7-4CB6-B45C-F968E2B2CDE4}</b:Guid>
-    <b:Title>Dealing with Outliers in Data Science: Techniques and Best Practices</b:Title>
-    <b:ProductionCompany>Medium</b:ProductionCompany>
-    <b:Year>2023</b:Year>
-    <b:Month>April</b:Month>
-    <b:Day>20</b:Day>
-    <b:URL>https://syedabis98.medium.com/dealing-with-outliers-in-data-science-techniques-and-best-practices-a08172643b7a</b:URL>
-    <b:RefOrder>17</b:RefOrder>
-  </b:Source>
-  <b:Source>
-    <b:Tag>Eve20</b:Tag>
-    <b:SourceType>InternetSite</b:SourceType>
-    <b:Guid>{CF13EF39-0447-44B6-BD85-FD25EF10D6AE}</b:Guid>
-    <b:Title>Everything you need to know about Min-Max normalization: A Python tutorial</b:Title>
-    <b:ProductionCompany>Medium</b:ProductionCompany>
-    <b:Year>2020</b:Year>
-    <b:Month>May</b:Month>
-    <b:Day>28</b:Day>
-    <b:URL>https://towardsdatascience.com/everything-you-need-to-know-about-min-max-normalization-in-python-b79592732b79</b:URL>
-    <b:RefOrder>2</b:RefOrder>
-  </b:Source>
-  <b:Source>
-    <b:Tag>Com</b:Tag>
-    <b:SourceType>InternetSite</b:SourceType>
-    <b:Guid>{3CC0B6A4-428D-42AB-BFE8-FA4498AC028E}</b:Guid>
-    <b:Title>Compare the effect of different scalers on data with outliers</b:Title>
-    <b:ProductionCompany>scikit-learn</b:ProductionCompany>
-    <b:URL>https://scikit-learn.org/stable/auto_examples/preprocessing/plot_all_scaling.html</b:URL>
-    <b:RefOrder>3</b:RefOrder>
-  </b:Source>
-  <b:Source>
-    <b:Tag>Com1</b:Tag>
-    <b:SourceType>InternetSite</b:SourceType>
-    <b:Guid>{6D8B9842-1129-4D7D-88C4-122B195CB86F}</b:Guid>
-    <b:Title>Comparing anomaly detection algorithms for outlier detection on toy datasets</b:Title>
-    <b:ProductionCompany>scikit-learn</b:ProductionCompany>
-    <b:URL>https://scikit-learn.org/stable/auto_examples/miscellaneous/plot_anomaly_comparison.html</b:URL>
-    <b:RefOrder>9</b:RefOrder>
-  </b:Source>
-  <b:Source>
-    <b:Tag>Qua</b:Tag>
-    <b:SourceType>InternetSite</b:SourceType>
-    <b:Guid>{1B26C055-39B8-4BF7-9156-4E59A435A574}</b:Guid>
-    <b:Title>Quantile Transformer</b:Title>
-    <b:ProductionCompany>scikit-learn</b:ProductionCompany>
-    <b:URL>https://scikit-learn.org/stable/modules/generated/sklearn.preprocessing.QuantileTransformer.html</b:URL>
-    <b:RefOrder>7</b:RefOrder>
-  </b:Source>
-  <b:Source>
-    <b:Tag>Log20</b:Tag>
-    <b:SourceType>InternetSite</b:SourceType>
-    <b:Guid>{FC18E06C-DF03-4FCB-9A34-6C22F694FB06}</b:Guid>
-    <b:Title>Log Transformation: Purpose and Interpretation</b:Title>
-    <b:ProductionCompany>Medium</b:ProductionCompany>
-    <b:Year>2020</b:Year>
-    <b:Month>February</b:Month>
-    <b:Day>29</b:Day>
-    <b:URL>https://medium.com/@kyawsawhtoon/log-transformation-purpose-and-interpretation-9444b4b049c9</b:URL>
-    <b:RefOrder>6</b:RefOrder>
-  </b:Source>
-  <b:Source>
-    <b:Tag>Cat</b:Tag>
-    <b:SourceType>InternetSite</b:SourceType>
-    <b:Guid>{77AC7B25-D923-4F1E-B2C8-977EAB36B4CC}</b:Guid>
-    <b:Title>Categorical Encoding with CatBoost Encoder</b:Title>
-    <b:ProductionCompany>geeks for geeks</b:ProductionCompany>
-    <b:URL>https://www.geeksforgeeks.org/categorical-encoding-with-catboost-encoder/</b:URL>
-    <b:RefOrder>12</b:RefOrder>
-  </b:Source>
-  <b:Source>
-    <b:Tag>Uns22</b:Tag>
-    <b:SourceType>InternetSite</b:SourceType>
-    <b:Guid>{F5CFAF71-BC45-44E4-A867-DEC87AEB3576}</b:Guid>
-    <b:Title>Unsupervised Outlier Detection with Isolation Forest</b:Title>
-    <b:ProductionCompany>Medium</b:ProductionCompany>
-    <b:Year>2022</b:Year>
-    <b:Month>March</b:Month>
-    <b:Day>17</b:Day>
-    <b:URL>https://medium.com/mlearning-ai/unsupervised-outlier-detection-with-isolation-forest-eab398c593b2</b:URL>
-    <b:RefOrder>21</b:RefOrder>
-  </b:Source>
-  <b:Source>
-    <b:Tag>Wha</b:Tag>
-    <b:SourceType>InternetSite</b:SourceType>
-    <b:Guid>{B63DAAA7-17C4-4543-863F-FFD70384CB61}</b:Guid>
-    <b:Title>What is Feature Engineering?</b:Title>
-    <b:ProductionCompany>geeks for geeks</b:ProductionCompany>
-    <b:URL>https://www.geeksforgeeks.org/what-is-feature-engineering/</b:URL>
-    <b:RefOrder>23</b:RefOrder>
-  </b:Source>
-  <b:Source>
-    <b:Tag>Dis18</b:Tag>
-    <b:SourceType>InternetSite</b:SourceType>
-    <b:Guid>{B99803A0-03F6-4A9F-82A9-531B7038FC6C}</b:Guid>
-    <b:Title>Discretisation Using Decision Trees</b:Title>
-    <b:ProductionCompany>Medium</b:ProductionCompany>
-    <b:Year>2018</b:Year>
-    <b:Month>December</b:Month>
-    <b:Day>24</b:Day>
-    <b:URL>https://towardsdatascience.com/discretisation-using-decision-trees-21910483fa4b</b:URL>
-    <b:RefOrder>16</b:RefOrder>
-  </b:Source>
-  <b:Source>
-    <b:Tag>How21</b:Tag>
-    <b:SourceType>InternetSite</b:SourceType>
-    <b:Guid>{E5868D4E-EFA1-415C-9B29-6DEB46D7F73F}</b:Guid>
-    <b:Title>How CatBoost encodes categorical variables?</b:Title>
-    <b:ProductionCompany>Medium</b:ProductionCompany>
-    <b:Year>2021</b:Year>
-    <b:Month>February</b:Month>
-    <b:Day>10</b:Day>
-    <b:URL>https://towardsdatascience.com/how-catboost-encodes-categorical-variables-3866fb2ae640</b:URL>
-    <b:RefOrder>13</b:RefOrder>
-  </b:Source>
-  <b:Source>
-    <b:Tag>Sol20</b:Tag>
-    <b:SourceType>Book</b:SourceType>
-    <b:Guid>{8CE580AF-D116-4B26-A6B9-58DD7EAC3B34}</b:Guid>
-    <b:Title>Python Feature Engineering</b:Title>
-    <b:Year>2020</b:Year>
-    <b:Author>
-      <b:Author>
-        <b:NameList>
-          <b:Person>
-            <b:Last>Galli</b:Last>
-            <b:First>Soledad</b:First>
-          </b:Person>
-        </b:NameList>
-      </b:Author>
-    </b:Author>
-    <b:City>BIRMINGHAM - MUMBAI</b:City>
-    <b:Publisher>Packt</b:Publisher>
-    <b:RefOrder>15</b:RefOrder>
-  </b:Source>
-</b:Sources>
-</file>
-
-<file path=customXml/item3.xml><?xml version="1.0" encoding="utf-8"?>
 <ct:contentTypeSchema xmlns:ct="http://schemas.microsoft.com/office/2006/metadata/contentType" xmlns:ma="http://schemas.microsoft.com/office/2006/metadata/properties/metaAttributes" ct:_="" ma:_="" ma:contentTypeName="Dokument" ma:contentTypeID="0x010100158FAA3521BEDA4EBFCC6DF9836B9121" ma:contentTypeVersion="16" ma:contentTypeDescription="Kreiraj novi dokument." ma:contentTypeScope="" ma:versionID="29484644e4015cb8d3738cc019e74ba3">
   <xsd:schema xmlns:xsd="http://www.w3.org/2001/XMLSchema" xmlns:xs="http://www.w3.org/2001/XMLSchema" xmlns:p="http://schemas.microsoft.com/office/2006/metadata/properties" xmlns:ns3="1b488d4d-fbb5-4bdf-908a-3921f78a2131" xmlns:ns4="f062f54e-0227-4e2b-9dfc-2c5f4a366383" targetNamespace="http://schemas.microsoft.com/office/2006/metadata/properties" ma:root="true" ma:fieldsID="1d5bac5d77d96868c760910e4e2a5647" ns3:_="" ns4:_="">
     <xsd:import namespace="1b488d4d-fbb5-4bdf-908a-3921f78a2131"/>
@@ -24307,13 +24531,404 @@
 </ct:contentTypeSchema>
 </file>
 
-<file path=customXml/item4.xml><?xml version="1.0" encoding="utf-8"?>
+<file path=customXml/item3.xml><?xml version="1.0" encoding="utf-8"?>
 <?mso-contentType ?>
 <FormTemplates xmlns="http://schemas.microsoft.com/sharepoint/v3/contenttype/forms">
   <Display>DocumentLibraryForm</Display>
   <Edit>DocumentLibraryForm</Edit>
   <New>DocumentLibraryForm</New>
 </FormTemplates>
+</file>
+
+<file path=customXml/item4.xml><?xml version="1.0" encoding="utf-8"?>
+<b:Sources xmlns:b="http://schemas.openxmlformats.org/officeDocument/2006/bibliography" xmlns="http://schemas.openxmlformats.org/officeDocument/2006/bibliography" SelectedStyle="\IEEE2006OfficeOnline.xsl" StyleName="IEEE" Version="2006">
+  <b:Source>
+    <b:Tag>Cra23</b:Tag>
+    <b:SourceType>InternetSite</b:SourceType>
+    <b:Guid>{051A873F-1A87-48AF-8261-502726D71F21}</b:Guid>
+    <b:Title>Crafting Insights: A Guide to Mastering Data Transformation</b:Title>
+    <b:ProductionCompany>Medium</b:ProductionCompany>
+    <b:Year>2023</b:Year>
+    <b:Month>November</b:Month>
+    <b:Day>9</b:Day>
+    <b:URL>https://baotramduong.medium.com/data-preprocessing-data-transformation-step-in-203af423ae5a</b:URL>
+    <b:RefOrder>26</b:RefOrder>
+  </b:Source>
+  <b:Source>
+    <b:Tag>Rag</b:Tag>
+    <b:SourceType>InternetSite</b:SourceType>
+    <b:Guid>{547F9EED-4219-4FB3-B03F-C97EEB286DE1}</b:Guid>
+    <b:Author>
+      <b:Author>
+        <b:NameList>
+          <b:Person>
+            <b:Last>RV</b:Last>
+            <b:First>Raghav</b:First>
+          </b:Person>
+          <b:Person>
+            <b:Last>Lemaitre</b:Last>
+            <b:First>Guillaume</b:First>
+          </b:Person>
+          <b:Person>
+            <b:Last>Unterthiner</b:Last>
+            <b:First>Thomas</b:First>
+          </b:Person>
+        </b:NameList>
+      </b:Author>
+    </b:Author>
+    <b:Title>Compare the effect of different scalers on data with outliers</b:Title>
+    <b:ProductionCompany>Scikit-learn</b:ProductionCompany>
+    <b:URL>https://scikit-learn.org/stable/auto_examples/preprocessing/plot_all_scaling.html</b:URL>
+    <b:RefOrder>1</b:RefOrder>
+  </b:Source>
+  <b:Source>
+    <b:Tag>Ske</b:Tag>
+    <b:SourceType>InternetSite</b:SourceType>
+    <b:Guid>{0E41372E-7FCB-4C31-B98A-B81410A6E62F}</b:Guid>
+    <b:Title>Skewness – Measures and Interpretation</b:Title>
+    <b:ProductionCompany>Geeks for Geeks</b:ProductionCompany>
+    <b:URL>https://www.geeksforgeeks.org/skewness-measures-and-interpretation/</b:URL>
+    <b:RefOrder>4</b:RefOrder>
+  </b:Source>
+  <b:Source>
+    <b:Tag>htt</b:Tag>
+    <b:SourceType>InternetSite</b:SourceType>
+    <b:Guid>{F4331D45-74AD-4907-B48D-9BC891DEDFC2}</b:Guid>
+    <b:Title>Scaling vs Normalization, are they the same?</b:Title>
+    <b:Author>
+      <b:Author>
+        <b:NameList>
+          <b:Person>
+            <b:Last>Banerjee</b:Last>
+            <b:First>Abhinaba</b:First>
+          </b:Person>
+        </b:NameList>
+      </b:Author>
+    </b:Author>
+    <b:ProductionCompany>Medium</b:ProductionCompany>
+    <b:Year>2022</b:Year>
+    <b:Month>December</b:Month>
+    <b:Day>15</b:Day>
+    <b:URL>https://medium.com/geekculture/scaling-vs-normalization-are-they-the-same-348035afe5ca</b:URL>
+    <b:RefOrder>5</b:RefOrder>
+  </b:Source>
+  <b:Source>
+    <b:Tag>Liu08</b:Tag>
+    <b:SourceType>ConferenceProceedings</b:SourceType>
+    <b:Guid>{857FEA3F-0398-407A-AF39-D6D437F0450A}</b:Guid>
+    <b:Title>Isolation forest</b:Title>
+    <b:Year>2008</b:Year>
+    <b:Author>
+      <b:Author>
+        <b:NameList>
+          <b:Person>
+            <b:Last>Liu</b:Last>
+            <b:First>Fei</b:First>
+            <b:Middle>Tony</b:Middle>
+          </b:Person>
+          <b:Person>
+            <b:Last>Ting</b:Last>
+            <b:First>Kai</b:First>
+            <b:Middle>Ming</b:Middle>
+          </b:Person>
+          <b:Person>
+            <b:Last>Zhou</b:Last>
+            <b:First>Zhi-Hua</b:First>
+          </b:Person>
+        </b:NameList>
+      </b:Author>
+    </b:Author>
+    <b:ConferenceName>2008 eighth ieee international conference on data mining</b:ConferenceName>
+    <b:RefOrder>21</b:RefOrder>
+  </b:Source>
+  <b:Source>
+    <b:Tag>Nic09</b:Tag>
+    <b:SourceType>BookSection</b:SourceType>
+    <b:Guid>{30CDB790-B165-47F3-B1B2-C2819680C762}</b:Guid>
+    <b:Author>
+      <b:Author>
+        <b:NameList>
+          <b:Person>
+            <b:Last>Niculescu-Mizil</b:Last>
+            <b:First>Alexandru</b:First>
+          </b:Person>
+          <b:Person>
+            <b:Last>Perlich</b:Last>
+            <b:First>Claudia</b:First>
+          </b:Person>
+          <b:Person>
+            <b:Last>Swirszcz</b:Last>
+            <b:First>Grzegorz</b:First>
+          </b:Person>
+          <b:Person>
+            <b:Last>Sindhwani</b:Last>
+            <b:First>Vikas</b:First>
+          </b:Person>
+          <b:Person>
+            <b:Last>Liu</b:Last>
+            <b:First>Yan</b:First>
+          </b:Person>
+          <b:Person>
+            <b:Last>Melville</b:Last>
+            <b:First>Prem</b:First>
+          </b:Person>
+          <b:Person>
+            <b:Last>Wang</b:Last>
+            <b:First>Dong</b:First>
+          </b:Person>
+          <b:Person>
+            <b:Last>Xiao</b:Last>
+            <b:First>Jing</b:First>
+          </b:Person>
+          <b:Person>
+            <b:Last>Hu</b:Last>
+            <b:First>Jianying</b:First>
+          </b:Person>
+          <b:Person>
+            <b:Last>Singh</b:Last>
+            <b:First>Moninder</b:First>
+          </b:Person>
+        </b:NameList>
+      </b:Author>
+    </b:Author>
+    <b:Title>Winning the KDD cup orange challenge with ensemble selection</b:Title>
+    <b:Year>2009</b:Year>
+    <b:BookTitle>KDD-Cup 2009 competition</b:BookTitle>
+    <b:Pages>23-34</b:Pages>
+    <b:RefOrder>25</b:RefOrder>
+  </b:Source>
+  <b:Source>
+    <b:Tag>Cat23</b:Tag>
+    <b:SourceType>InternetSite</b:SourceType>
+    <b:Guid>{99D60C22-C36E-4CA6-8280-B9FA329BA0E2}</b:Guid>
+    <b:Title>Categorical Data Encoding Techniques</b:Title>
+    <b:Year>2023</b:Year>
+    <b:ProductionCompany>Medium</b:ProductionCompany>
+    <b:Month>March</b:Month>
+    <b:Day>14</b:Day>
+    <b:URL>https://medium.com/aiskunks/categorical-data-encoding-techniques-d6296697a40f</b:URL>
+    <b:RefOrder>10</b:RefOrder>
+  </b:Source>
+  <b:Source>
+    <b:Tag>Cra231</b:Tag>
+    <b:SourceType>InternetSite</b:SourceType>
+    <b:Guid>{B50B1B8F-74EA-4ABA-97AE-D94E108DFA27}</b:Guid>
+    <b:Title>Crafting Insights: A Guide to Mastering Data Transformation</b:Title>
+    <b:ProductionCompany>Medium</b:ProductionCompany>
+    <b:Year>2023</b:Year>
+    <b:Month>November</b:Month>
+    <b:Day>2023</b:Day>
+    <b:URL>https://baotramduong.medium.com/data-preprocessing-data-transformation-step-in-203af423ae5a</b:URL>
+    <b:RefOrder>15</b:RefOrder>
+  </b:Source>
+  <b:Source>
+    <b:Tag>Dat</b:Tag>
+    <b:SourceType>InternetSite</b:SourceType>
+    <b:Guid>{E1FB62C2-192A-43EE-A09E-A904C1116BD9}</b:Guid>
+    <b:Title>Data Transformation in Data Mining</b:Title>
+    <b:ProductionCompany>java T point</b:ProductionCompany>
+    <b:URL>https://www.javatpoint.com/data-transformation-in-data-mining</b:URL>
+    <b:RefOrder>23</b:RefOrder>
+  </b:Source>
+  <b:Source>
+    <b:Tag>htt23</b:Tag>
+    <b:SourceType>InternetSite</b:SourceType>
+    <b:Guid>{53867F47-B534-4FB0-807C-0F3C91B19DFA}</b:Guid>
+    <b:Title>https://medium.com/anolytics/all-you-need-to-know-about-encoding-techniques-b3a0af68338b</b:Title>
+    <b:ProductionCompany>Medium</b:ProductionCompany>
+    <b:Year>2023</b:Year>
+    <b:Month>September</b:Month>
+    <b:Day>30</b:Day>
+    <b:URL>https://medium.com/anolytics/all-you-need-to-know-about-encoding-techniques-b3a0af68338b</b:URL>
+    <b:RefOrder>11</b:RefOrder>
+  </b:Source>
+  <b:Source>
+    <b:Tag>Rem21</b:Tag>
+    <b:SourceType>InternetSite</b:SourceType>
+    <b:Guid>{0C8F5D19-2948-462C-91AD-82AAEE5F2BDE}</b:Guid>
+    <b:Title>Removing Outliers. Understanding How and What behind the Magic.</b:Title>
+    <b:ProductionCompany>Medium</b:ProductionCompany>
+    <b:Year>2021</b:Year>
+    <b:Month>April</b:Month>
+    <b:Day>5</b:Day>
+    <b:URL>https://medium.com/analytics-vidhya/removing-outliers-understanding-how-and-what-behind-the-magic-18a78ab480ff</b:URL>
+    <b:RefOrder>19</b:RefOrder>
+  </b:Source>
+  <b:Source>
+    <b:Tag>Dat1</b:Tag>
+    <b:SourceType>InternetSite</b:SourceType>
+    <b:Guid>{D5280F49-C659-4483-85CB-1A0ED00818AA}</b:Guid>
+    <b:Title>Data Preprocessing</b:Title>
+    <b:ProductionCompany>scikit-learn</b:ProductionCompany>
+    <b:URL>https://scikit-learn.org/stable/modules/preprocessing.html</b:URL>
+    <b:RefOrder>8</b:RefOrder>
+  </b:Source>
+  <b:Source>
+    <b:Tag>Int</b:Tag>
+    <b:SourceType>InternetSite</b:SourceType>
+    <b:Guid>{E6545225-AC21-4718-BCBD-E7587EF10405}</b:Guid>
+    <b:Title>Interquartile Range to Detect Outliers in Data</b:Title>
+    <b:ProductionCompany>geeks for geeks</b:ProductionCompany>
+    <b:URL>https://www.geeksforgeeks.org/interquartile-range-to-detect-outliers-in-data/</b:URL>
+    <b:RefOrder>20</b:RefOrder>
+  </b:Source>
+  <b:Source>
+    <b:Tag>Dea23</b:Tag>
+    <b:SourceType>InternetSite</b:SourceType>
+    <b:Guid>{35C5C20F-41B7-4CB6-B45C-F968E2B2CDE4}</b:Guid>
+    <b:Title>Dealing with Outliers in Data Science: Techniques and Best Practices</b:Title>
+    <b:ProductionCompany>Medium</b:ProductionCompany>
+    <b:Year>2023</b:Year>
+    <b:Month>April</b:Month>
+    <b:Day>20</b:Day>
+    <b:URL>https://syedabis98.medium.com/dealing-with-outliers-in-data-science-techniques-and-best-practices-a08172643b7a</b:URL>
+    <b:RefOrder>18</b:RefOrder>
+  </b:Source>
+  <b:Source>
+    <b:Tag>Eve20</b:Tag>
+    <b:SourceType>InternetSite</b:SourceType>
+    <b:Guid>{CF13EF39-0447-44B6-BD85-FD25EF10D6AE}</b:Guid>
+    <b:Title>Everything you need to know about Min-Max normalization: A Python tutorial</b:Title>
+    <b:ProductionCompany>Medium</b:ProductionCompany>
+    <b:Year>2020</b:Year>
+    <b:Month>May</b:Month>
+    <b:Day>28</b:Day>
+    <b:URL>https://towardsdatascience.com/everything-you-need-to-know-about-min-max-normalization-in-python-b79592732b79</b:URL>
+    <b:RefOrder>2</b:RefOrder>
+  </b:Source>
+  <b:Source>
+    <b:Tag>Com</b:Tag>
+    <b:SourceType>InternetSite</b:SourceType>
+    <b:Guid>{3CC0B6A4-428D-42AB-BFE8-FA4498AC028E}</b:Guid>
+    <b:Title>Compare the effect of different scalers on data with outliers</b:Title>
+    <b:ProductionCompany>scikit-learn</b:ProductionCompany>
+    <b:URL>https://scikit-learn.org/stable/auto_examples/preprocessing/plot_all_scaling.html</b:URL>
+    <b:RefOrder>3</b:RefOrder>
+  </b:Source>
+  <b:Source>
+    <b:Tag>Com1</b:Tag>
+    <b:SourceType>InternetSite</b:SourceType>
+    <b:Guid>{6D8B9842-1129-4D7D-88C4-122B195CB86F}</b:Guid>
+    <b:Title>Comparing anomaly detection algorithms for outlier detection on toy datasets</b:Title>
+    <b:ProductionCompany>scikit-learn</b:ProductionCompany>
+    <b:URL>https://scikit-learn.org/stable/auto_examples/miscellaneous/plot_anomaly_comparison.html</b:URL>
+    <b:RefOrder>9</b:RefOrder>
+  </b:Source>
+  <b:Source>
+    <b:Tag>Qua</b:Tag>
+    <b:SourceType>InternetSite</b:SourceType>
+    <b:Guid>{1B26C055-39B8-4BF7-9156-4E59A435A574}</b:Guid>
+    <b:Title>Quantile Transformer</b:Title>
+    <b:ProductionCompany>scikit-learn</b:ProductionCompany>
+    <b:URL>https://scikit-learn.org/stable/modules/generated/sklearn.preprocessing.QuantileTransformer.html</b:URL>
+    <b:RefOrder>7</b:RefOrder>
+  </b:Source>
+  <b:Source>
+    <b:Tag>Log20</b:Tag>
+    <b:SourceType>InternetSite</b:SourceType>
+    <b:Guid>{FC18E06C-DF03-4FCB-9A34-6C22F694FB06}</b:Guid>
+    <b:Title>Log Transformation: Purpose and Interpretation</b:Title>
+    <b:ProductionCompany>Medium</b:ProductionCompany>
+    <b:Year>2020</b:Year>
+    <b:Month>February</b:Month>
+    <b:Day>29</b:Day>
+    <b:URL>https://medium.com/@kyawsawhtoon/log-transformation-purpose-and-interpretation-9444b4b049c9</b:URL>
+    <b:RefOrder>6</b:RefOrder>
+  </b:Source>
+  <b:Source>
+    <b:Tag>Cat</b:Tag>
+    <b:SourceType>InternetSite</b:SourceType>
+    <b:Guid>{77AC7B25-D923-4F1E-B2C8-977EAB36B4CC}</b:Guid>
+    <b:Title>Categorical Encoding with CatBoost Encoder</b:Title>
+    <b:ProductionCompany>geeks for geeks</b:ProductionCompany>
+    <b:URL>https://www.geeksforgeeks.org/categorical-encoding-with-catboost-encoder/</b:URL>
+    <b:RefOrder>13</b:RefOrder>
+  </b:Source>
+  <b:Source>
+    <b:Tag>Uns22</b:Tag>
+    <b:SourceType>InternetSite</b:SourceType>
+    <b:Guid>{F5CFAF71-BC45-44E4-A867-DEC87AEB3576}</b:Guid>
+    <b:Title>Unsupervised Outlier Detection with Isolation Forest</b:Title>
+    <b:ProductionCompany>Medium</b:ProductionCompany>
+    <b:Year>2022</b:Year>
+    <b:Month>March</b:Month>
+    <b:Day>17</b:Day>
+    <b:URL>https://medium.com/mlearning-ai/unsupervised-outlier-detection-with-isolation-forest-eab398c593b2</b:URL>
+    <b:RefOrder>22</b:RefOrder>
+  </b:Source>
+  <b:Source>
+    <b:Tag>Wha</b:Tag>
+    <b:SourceType>InternetSite</b:SourceType>
+    <b:Guid>{B63DAAA7-17C4-4543-863F-FFD70384CB61}</b:Guid>
+    <b:Title>What is Feature Engineering?</b:Title>
+    <b:ProductionCompany>geeks for geeks</b:ProductionCompany>
+    <b:URL>https://www.geeksforgeeks.org/what-is-feature-engineering/</b:URL>
+    <b:RefOrder>24</b:RefOrder>
+  </b:Source>
+  <b:Source>
+    <b:Tag>Dis18</b:Tag>
+    <b:SourceType>InternetSite</b:SourceType>
+    <b:Guid>{B99803A0-03F6-4A9F-82A9-531B7038FC6C}</b:Guid>
+    <b:Title>Discretisation Using Decision Trees</b:Title>
+    <b:ProductionCompany>Medium</b:ProductionCompany>
+    <b:Year>2018</b:Year>
+    <b:Month>December</b:Month>
+    <b:Day>24</b:Day>
+    <b:URL>https://towardsdatascience.com/discretisation-using-decision-trees-21910483fa4b</b:URL>
+    <b:RefOrder>17</b:RefOrder>
+  </b:Source>
+  <b:Source>
+    <b:Tag>How21</b:Tag>
+    <b:SourceType>InternetSite</b:SourceType>
+    <b:Guid>{E5868D4E-EFA1-415C-9B29-6DEB46D7F73F}</b:Guid>
+    <b:Title>How CatBoost encodes categorical variables?</b:Title>
+    <b:ProductionCompany>Medium</b:ProductionCompany>
+    <b:Year>2021</b:Year>
+    <b:Month>February</b:Month>
+    <b:Day>10</b:Day>
+    <b:URL>https://towardsdatascience.com/how-catboost-encodes-categorical-variables-3866fb2ae640</b:URL>
+    <b:RefOrder>14</b:RefOrder>
+  </b:Source>
+  <b:Source>
+    <b:Tag>Sol20</b:Tag>
+    <b:SourceType>Book</b:SourceType>
+    <b:Guid>{8CE580AF-D116-4B26-A6B9-58DD7EAC3B34}</b:Guid>
+    <b:Title>Python Feature Engineering</b:Title>
+    <b:Year>2020</b:Year>
+    <b:Author>
+      <b:Author>
+        <b:NameList>
+          <b:Person>
+            <b:Last>Galli</b:Last>
+            <b:First>Soledad</b:First>
+          </b:Person>
+        </b:NameList>
+      </b:Author>
+    </b:Author>
+    <b:City>BIRMINGHAM - MUMBAI</b:City>
+    <b:Publisher>Packt</b:Publisher>
+    <b:RefOrder>16</b:RefOrder>
+  </b:Source>
+  <b:Source>
+    <b:Tag>Mic01</b:Tag>
+    <b:SourceType>JournalArticle</b:SourceType>
+    <b:Guid>{69B20605-FAA1-43AC-A1A6-C4D4E29E8C8F}</b:Guid>
+    <b:Author>
+      <b:Author>
+        <b:NameList>
+          <b:Person>
+            <b:Last>Micci-Barreca</b:Last>
+            <b:First>Daniele</b:First>
+          </b:Person>
+        </b:NameList>
+      </b:Author>
+    </b:Author>
+    <b:Title>A preprocessing scheme for high-cardinality categorical attributes in classification and prediction problems</b:Title>
+    <b:JournalName>ACM SIGKDD Explorations Newsletter </b:JournalName>
+    <b:Year>2001</b:Year>
+    <b:RefOrder>12</b:RefOrder>
+  </b:Source>
+</b:Sources>
 </file>
 
 <file path=customXml/itemProps1.xml><?xml version="1.0" encoding="utf-8"?>
@@ -24327,14 +24942,6 @@
 </file>
 
 <file path=customXml/itemProps2.xml><?xml version="1.0" encoding="utf-8"?>
-<ds:datastoreItem xmlns:ds="http://schemas.openxmlformats.org/officeDocument/2006/customXml" ds:itemID="{D848D3E2-E0A0-4F09-B37A-117298126BC6}">
-  <ds:schemaRefs>
-    <ds:schemaRef ds:uri="http://schemas.openxmlformats.org/officeDocument/2006/bibliography"/>
-  </ds:schemaRefs>
-</ds:datastoreItem>
-</file>
-
-<file path=customXml/itemProps3.xml><?xml version="1.0" encoding="utf-8"?>
 <ds:datastoreItem xmlns:ds="http://schemas.openxmlformats.org/officeDocument/2006/customXml" ds:itemID="{3F4ED518-C9A6-4C5B-8B7C-FE73A31299E0}">
   <ds:schemaRefs>
     <ds:schemaRef ds:uri="http://schemas.microsoft.com/office/2006/metadata/contentType"/>
@@ -24353,10 +24960,18 @@
 </ds:datastoreItem>
 </file>
 
-<file path=customXml/itemProps4.xml><?xml version="1.0" encoding="utf-8"?>
+<file path=customXml/itemProps3.xml><?xml version="1.0" encoding="utf-8"?>
 <ds:datastoreItem xmlns:ds="http://schemas.openxmlformats.org/officeDocument/2006/customXml" ds:itemID="{F3CF2988-9D4F-4D9E-BAE2-3BEA941DA2C1}">
   <ds:schemaRefs>
     <ds:schemaRef ds:uri="http://schemas.microsoft.com/sharepoint/v3/contenttype/forms"/>
   </ds:schemaRefs>
 </ds:datastoreItem>
+</file>
+
+<file path=customXml/itemProps4.xml><?xml version="1.0" encoding="utf-8"?>
+<ds:datastoreItem xmlns:ds="http://schemas.openxmlformats.org/officeDocument/2006/customXml" ds:itemID="{BA4D8796-EADD-4315-9866-BEF72030408D}">
+  <ds:schemaRefs>
+    <ds:schemaRef ds:uri="http://schemas.openxmlformats.org/officeDocument/2006/bibliography"/>
+  </ds:schemaRefs>
+</ds:datastoreItem>
 </file>
</xml_diff>

<commit_message>
Some changes to refs and images
</commit_message>
<xml_diff>
--- a/Transformacija podataka.docx
+++ b/Transformacija podataka.docx
@@ -8369,7 +8369,13 @@
         <w:jc w:val="both"/>
       </w:pPr>
       <w:r>
-        <w:t xml:space="preserve">Sledeći primer </w:t>
+        <w:t>Sledeći primer</w:t>
+      </w:r>
+      <w:r>
+        <w:t xml:space="preserve"> (slika 3)</w:t>
+      </w:r>
+      <w:r>
+        <w:t xml:space="preserve"> </w:t>
       </w:r>
       <w:r>
         <w:t>ilustruje kako se prethodno razmatrane transformacije (Box-Cox, Yeo-Johnson i kvantila</w:t>
@@ -8715,8 +8721,16 @@
           <w:p>
             <w:pPr>
               <w:jc w:val="both"/>
+              <w:rPr>
+                <w:i/>
+                <w:iCs/>
+              </w:rPr>
             </w:pPr>
             <w:r>
+              <w:rPr>
+                <w:i/>
+                <w:iCs/>
+              </w:rPr>
               <w:t>Box-Cox</w:t>
             </w:r>
           </w:p>
@@ -8768,8 +8782,16 @@
           <w:p>
             <w:pPr>
               <w:jc w:val="both"/>
+              <w:rPr>
+                <w:i/>
+                <w:iCs/>
+              </w:rPr>
             </w:pPr>
             <w:r>
+              <w:rPr>
+                <w:i/>
+                <w:iCs/>
+              </w:rPr>
               <w:t>Yeo-Johnson</w:t>
             </w:r>
           </w:p>
@@ -11364,13 +11386,7 @@
             <w:rPr>
               <w:rFonts w:ascii="Cambria Math" w:hAnsi="Cambria Math"/>
             </w:rPr>
-            <m:t>=λ</m:t>
-          </m:r>
-          <m:r>
-            <w:rPr>
-              <w:rFonts w:ascii="Cambria Math" w:hAnsi="Cambria Math"/>
-            </w:rPr>
-            <m:t>(</m:t>
+            <m:t>=λ(</m:t>
           </m:r>
           <m:sSub>
             <m:sSubPr>
@@ -11474,19 +11490,7 @@
             <w:rPr>
               <w:rFonts w:ascii="Cambria Math" w:hAnsi="Cambria Math"/>
             </w:rPr>
-            <m:t>+(1-</m:t>
-          </m:r>
-          <m:r>
-            <w:rPr>
-              <w:rFonts w:ascii="Cambria Math" w:hAnsi="Cambria Math"/>
-            </w:rPr>
-            <m:t>λ</m:t>
-          </m:r>
-          <m:r>
-            <w:rPr>
-              <w:rFonts w:ascii="Cambria Math" w:hAnsi="Cambria Math"/>
-            </w:rPr>
-            <m:t>(</m:t>
+            <m:t>+(1-λ(</m:t>
           </m:r>
           <m:sSub>
             <m:sSubPr>
@@ -12077,6 +12081,7 @@
           <w:id w:val="-495960238"/>
           <w:citation/>
         </w:sdtPr>
+        <w:sdtEndPr/>
         <w:sdtContent>
           <w:r>
             <w:rPr>
@@ -12163,578 +12168,6 @@
     <w:p>
       <w:pPr>
         <w:pStyle w:val="Heading3"/>
-        <w:jc w:val="both"/>
-      </w:pPr>
-      <w:bookmarkStart w:id="23" w:name="_Toc156913182"/>
-      <w:r>
-        <w:t>3.</w:t>
-      </w:r>
-      <w:r>
-        <w:t>4</w:t>
-      </w:r>
-      <w:r>
-        <w:t xml:space="preserve">.7. </w:t>
-      </w:r>
-      <w:r>
-        <w:rPr>
-          <w:i/>
-          <w:iCs/>
-        </w:rPr>
-        <w:t>CatBoost</w:t>
-      </w:r>
-      <w:r>
-        <w:t xml:space="preserve"> encoding</w:t>
-      </w:r>
-      <w:bookmarkEnd w:id="23"/>
-    </w:p>
-    <w:p>
-      <w:pPr>
-        <w:jc w:val="both"/>
-      </w:pPr>
-      <w:r>
-        <w:rPr>
-          <w:i/>
-          <w:iCs/>
-        </w:rPr>
-        <w:t>CatBoost</w:t>
-      </w:r>
-      <w:r>
-        <w:t xml:space="preserve"> enkodiranje, kao i </w:t>
-      </w:r>
-      <w:r>
-        <w:rPr>
-          <w:i/>
-          <w:iCs/>
-        </w:rPr>
-        <w:t>target</w:t>
-      </w:r>
-      <w:r>
-        <w:t xml:space="preserve"> enkodiranje, spada u </w:t>
-      </w:r>
-      <w:r>
-        <w:t xml:space="preserve">grupu tehnika za enkodiranje kategoričkih vrednosti koje koriste vrednosti ciljanog fičera. </w:t>
-      </w:r>
-      <w:r>
-        <w:rPr>
-          <w:i/>
-          <w:iCs/>
-        </w:rPr>
-        <w:t>CatBoost</w:t>
-      </w:r>
-      <w:r>
-        <w:t xml:space="preserve"> enkodiranje nastoji da reši </w:t>
-      </w:r>
-      <w:r>
-        <w:t xml:space="preserve">problem „curenja“ i </w:t>
-      </w:r>
-      <w:r>
-        <w:rPr>
-          <w:i/>
-          <w:iCs/>
-        </w:rPr>
-        <w:t>overfitting</w:t>
-      </w:r>
-      <w:r>
-        <w:t xml:space="preserve">-a koji </w:t>
-      </w:r>
-      <w:r>
-        <w:rPr>
-          <w:i/>
-          <w:iCs/>
-        </w:rPr>
-        <w:t xml:space="preserve">target </w:t>
-      </w:r>
-      <w:r>
-        <w:t>enkodiranje uvodi.</w:t>
-      </w:r>
-      <w:r>
-        <w:t xml:space="preserve"> </w:t>
-      </w:r>
-      <w:r>
-        <w:t xml:space="preserve">Vrednosti ciljanog fičera koje ova tehnika </w:t>
-      </w:r>
-      <w:r>
-        <w:t xml:space="preserve">koristi prilikom enkodiranja </w:t>
-      </w:r>
-      <w:r>
-        <w:t xml:space="preserve">su isključivo iz redova </w:t>
-      </w:r>
-      <w:r>
-        <w:t>u skupu podataka koji se nalaze pre trenutnog reda (primerka).</w:t>
-      </w:r>
-      <w:r>
-        <w:t xml:space="preserve"> Enkodiranje se vrši po sledećoj formuli</w:t>
-      </w:r>
-      <w:r>
-        <w:t>:</w:t>
-      </w:r>
-    </w:p>
-    <w:p>
-      <w:pPr>
-        <w:jc w:val="both"/>
-        <w:rPr>
-          <w:rFonts w:eastAsiaTheme="minorEastAsia"/>
-        </w:rPr>
-      </w:pPr>
-      <m:oMathPara>
-        <m:oMath>
-          <m:f>
-            <m:fPr>
-              <m:ctrlPr>
-                <w:rPr>
-                  <w:rFonts w:ascii="Cambria Math" w:hAnsi="Cambria Math"/>
-                  <w:i/>
-                </w:rPr>
-              </m:ctrlPr>
-            </m:fPr>
-            <m:num>
-              <m:r>
-                <w:rPr>
-                  <w:rFonts w:ascii="Cambria Math" w:hAnsi="Cambria Math"/>
-                </w:rPr>
-                <m:t>targetSum+prior</m:t>
-              </m:r>
-            </m:num>
-            <m:den>
-              <m:r>
-                <w:rPr>
-                  <w:rFonts w:ascii="Cambria Math" w:hAnsi="Cambria Math"/>
-                </w:rPr>
-                <m:t>featureCount+1</m:t>
-              </m:r>
-            </m:den>
-          </m:f>
-        </m:oMath>
-      </m:oMathPara>
-    </w:p>
-    <w:p>
-      <w:pPr>
-        <w:jc w:val="both"/>
-        <w:rPr>
-          <w:rFonts w:eastAsiaTheme="minorEastAsia"/>
-        </w:rPr>
-      </w:pPr>
-      <w:r>
-        <w:rPr>
-          <w:rFonts w:eastAsiaTheme="minorEastAsia"/>
-        </w:rPr>
-        <w:t xml:space="preserve">gde je </w:t>
-      </w:r>
-      <w:r>
-        <w:rPr>
-          <w:rFonts w:eastAsiaTheme="minorEastAsia"/>
-          <w:i/>
-          <w:iCs/>
-        </w:rPr>
-        <w:t>targetSum</w:t>
-      </w:r>
-      <w:r>
-        <w:rPr>
-          <w:rFonts w:eastAsiaTheme="minorEastAsia"/>
-        </w:rPr>
-        <w:t xml:space="preserve"> </w:t>
-      </w:r>
-      <w:r>
-        <w:rPr>
-          <w:rFonts w:eastAsiaTheme="minorEastAsia"/>
-        </w:rPr>
-        <w:t>–</w:t>
-      </w:r>
-      <w:r>
-        <w:rPr>
-          <w:rFonts w:eastAsiaTheme="minorEastAsia"/>
-        </w:rPr>
-        <w:t xml:space="preserve"> </w:t>
-      </w:r>
-      <w:r>
-        <w:rPr>
-          <w:rFonts w:eastAsiaTheme="minorEastAsia"/>
-        </w:rPr>
-        <w:t xml:space="preserve">zbir vrednosti ciljanog fičera </w:t>
-      </w:r>
-      <w:r>
-        <w:rPr>
-          <w:rFonts w:eastAsiaTheme="minorEastAsia"/>
-        </w:rPr>
-        <w:t>za sve prethodne primerke</w:t>
-      </w:r>
-      <w:r>
-        <w:rPr>
-          <w:rFonts w:eastAsiaTheme="minorEastAsia"/>
-        </w:rPr>
-        <w:t xml:space="preserve"> koji pripadaju trenutnoj kategoriji</w:t>
-      </w:r>
-      <w:r>
-        <w:rPr>
-          <w:rFonts w:eastAsiaTheme="minorEastAsia"/>
-        </w:rPr>
-        <w:t xml:space="preserve">, </w:t>
-      </w:r>
-      <w:r>
-        <w:rPr>
-          <w:rFonts w:eastAsiaTheme="minorEastAsia"/>
-          <w:i/>
-          <w:iCs/>
-        </w:rPr>
-        <w:t>featureCount</w:t>
-      </w:r>
-      <w:r>
-        <w:rPr>
-          <w:rFonts w:eastAsiaTheme="minorEastAsia"/>
-        </w:rPr>
-        <w:t xml:space="preserve"> – </w:t>
-      </w:r>
-      <w:r>
-        <w:rPr>
-          <w:rFonts w:eastAsiaTheme="minorEastAsia"/>
-        </w:rPr>
-        <w:t>ukupan broj primerka koji pripadaju</w:t>
-      </w:r>
-      <w:r>
-        <w:rPr>
-          <w:rFonts w:eastAsiaTheme="minorEastAsia"/>
-        </w:rPr>
-        <w:t xml:space="preserve"> kategoriji trenutnog primerka</w:t>
-      </w:r>
-      <w:r>
-        <w:rPr>
-          <w:rFonts w:eastAsiaTheme="minorEastAsia"/>
-        </w:rPr>
-        <w:t xml:space="preserve">, </w:t>
-      </w:r>
-      <w:r>
-        <w:rPr>
-          <w:rFonts w:eastAsiaTheme="minorEastAsia"/>
-          <w:i/>
-          <w:iCs/>
-        </w:rPr>
-        <w:t>prior</w:t>
-      </w:r>
-      <w:r>
-        <w:rPr>
-          <w:rFonts w:eastAsiaTheme="minorEastAsia"/>
-        </w:rPr>
-        <w:t xml:space="preserve"> – konstanta koja se računa jednom na početku kao količnik</w:t>
-      </w:r>
-      <w:r>
-        <w:rPr>
-          <w:rFonts w:eastAsiaTheme="minorEastAsia"/>
-        </w:rPr>
-        <w:t xml:space="preserve"> zbira vrednosti ciljanog fičera u celom </w:t>
-      </w:r>
-      <w:r>
-        <w:rPr>
-          <w:rFonts w:eastAsiaTheme="minorEastAsia"/>
-        </w:rPr>
-        <w:t>skupu podataka</w:t>
-      </w:r>
-      <w:r>
-        <w:rPr>
-          <w:rFonts w:eastAsiaTheme="minorEastAsia"/>
-        </w:rPr>
-        <w:t xml:space="preserve"> i ukupnog broja primeraka</w:t>
-      </w:r>
-      <w:r>
-        <w:rPr>
-          <w:rFonts w:eastAsiaTheme="minorEastAsia"/>
-        </w:rPr>
-        <w:t xml:space="preserve"> (redova) u celom skupu podataka.</w:t>
-      </w:r>
-      <w:r>
-        <w:rPr>
-          <w:rFonts w:eastAsiaTheme="minorEastAsia"/>
-        </w:rPr>
-        <w:t xml:space="preserve"> </w:t>
-      </w:r>
-    </w:p>
-    <w:p>
-      <w:pPr>
-        <w:jc w:val="both"/>
-        <w:rPr>
-          <w:rFonts w:eastAsiaTheme="minorEastAsia"/>
-        </w:rPr>
-      </w:pPr>
-      <w:r>
-        <w:rPr>
-          <w:rFonts w:eastAsiaTheme="minorEastAsia"/>
-        </w:rPr>
-        <w:t>Ovakav princip rada uzrokuje da</w:t>
-      </w:r>
-      <w:r>
-        <w:rPr>
-          <w:rFonts w:eastAsiaTheme="minorEastAsia"/>
-        </w:rPr>
-        <w:t xml:space="preserve"> prvih nekoliko primeraka </w:t>
-      </w:r>
-      <w:r>
-        <w:rPr>
-          <w:rFonts w:eastAsiaTheme="minorEastAsia"/>
-        </w:rPr>
-        <w:t>u skupu podataka imaju neadekvatne vrednosti</w:t>
-      </w:r>
-      <w:r>
-        <w:rPr>
-          <w:rFonts w:eastAsiaTheme="minorEastAsia"/>
-        </w:rPr>
-        <w:t xml:space="preserve">, jer se pre njih nalazi jako mali broj primeraka. Kako bi se ublažio ovaj efekat, </w:t>
-      </w:r>
-      <w:r>
-        <w:rPr>
-          <w:rFonts w:eastAsiaTheme="minorEastAsia"/>
-        </w:rPr>
-        <w:t>prethodno opisani postupak se primenjuje nad većim brojem nasumičnih permutacija</w:t>
-      </w:r>
-      <w:r>
-        <w:rPr>
-          <w:rFonts w:eastAsiaTheme="minorEastAsia"/>
-        </w:rPr>
-        <w:t xml:space="preserve"> istog skupa podataka, a konačno enkodiranje se određuje kao srednja vrednost</w:t>
-      </w:r>
-      <w:r>
-        <w:rPr>
-          <w:rFonts w:eastAsiaTheme="minorEastAsia"/>
-        </w:rPr>
-        <w:t xml:space="preserve"> između svih permutacija. Ovo podrazumeva da, kada je broj permutacija dovoljno velik</w:t>
-      </w:r>
-      <w:r>
-        <w:rPr>
-          <w:rFonts w:eastAsiaTheme="minorEastAsia"/>
-        </w:rPr>
-        <w:t>, konačno enkodiranje prati formulu</w:t>
-      </w:r>
-      <w:r>
-        <w:rPr>
-          <w:rFonts w:eastAsiaTheme="minorEastAsia"/>
-        </w:rPr>
-        <w:t xml:space="preserve"> koja je prethodno navedena, s tim da sada </w:t>
-      </w:r>
-      <w:r>
-        <w:rPr>
-          <w:rFonts w:eastAsiaTheme="minorEastAsia"/>
-          <w:i/>
-          <w:iCs/>
-        </w:rPr>
-        <w:t>targetSum</w:t>
-      </w:r>
-      <w:r>
-        <w:rPr>
-          <w:rFonts w:eastAsiaTheme="minorEastAsia"/>
-        </w:rPr>
-        <w:t xml:space="preserve"> teži </w:t>
-      </w:r>
-      <w:r>
-        <w:rPr>
-          <w:rFonts w:eastAsiaTheme="minorEastAsia"/>
-        </w:rPr>
-        <w:t xml:space="preserve">zbiru vrednosti ciljanog fičera za datu kategoriju unutar celog </w:t>
-      </w:r>
-      <w:r>
-        <w:rPr>
-          <w:rFonts w:eastAsiaTheme="minorEastAsia"/>
-        </w:rPr>
-        <w:lastRenderedPageBreak/>
-        <w:t xml:space="preserve">skupa podataka, a </w:t>
-      </w:r>
-      <w:r>
-        <w:rPr>
-          <w:rFonts w:eastAsiaTheme="minorEastAsia"/>
-          <w:i/>
-          <w:iCs/>
-        </w:rPr>
-        <w:t>featureCount</w:t>
-      </w:r>
-      <w:r>
-        <w:rPr>
-          <w:rFonts w:eastAsiaTheme="minorEastAsia"/>
-        </w:rPr>
-        <w:t xml:space="preserve"> teži</w:t>
-      </w:r>
-      <w:r>
-        <w:rPr>
-          <w:rFonts w:eastAsiaTheme="minorEastAsia"/>
-        </w:rPr>
-        <w:t xml:space="preserve"> ukupnom broju </w:t>
-      </w:r>
-      <w:r>
-        <w:rPr>
-          <w:rFonts w:eastAsiaTheme="minorEastAsia"/>
-        </w:rPr>
-        <w:t>primeraka  koji pripadaju datoj kategoriji.</w:t>
-      </w:r>
-      <w:r>
-        <w:rPr>
-          <w:rFonts w:eastAsiaTheme="minorEastAsia"/>
-        </w:rPr>
-        <w:t xml:space="preserve"> </w:t>
-      </w:r>
-      <w:sdt>
-        <w:sdtPr>
-          <w:rPr>
-            <w:rFonts w:eastAsiaTheme="minorEastAsia"/>
-          </w:rPr>
-          <w:id w:val="1753468455"/>
-          <w:citation/>
-        </w:sdtPr>
-        <w:sdtEndPr/>
-        <w:sdtContent>
-          <w:r>
-            <w:rPr>
-              <w:rFonts w:eastAsiaTheme="minorEastAsia"/>
-            </w:rPr>
-            <w:fldChar w:fldCharType="begin"/>
-          </w:r>
-          <w:r>
-            <w:rPr>
-              <w:rFonts w:eastAsiaTheme="minorEastAsia"/>
-            </w:rPr>
-            <w:instrText xml:space="preserve"> CITATION Cat \l 9242 </w:instrText>
-          </w:r>
-          <w:r>
-            <w:rPr>
-              <w:rFonts w:eastAsiaTheme="minorEastAsia"/>
-            </w:rPr>
-            <w:fldChar w:fldCharType="separate"/>
-          </w:r>
-          <w:r>
-            <w:rPr>
-              <w:rFonts w:eastAsiaTheme="minorEastAsia"/>
-              <w:noProof/>
-            </w:rPr>
-            <w:t>[13]</w:t>
-          </w:r>
-          <w:r>
-            <w:rPr>
-              <w:rFonts w:eastAsiaTheme="minorEastAsia"/>
-            </w:rPr>
-            <w:fldChar w:fldCharType="end"/>
-          </w:r>
-        </w:sdtContent>
-      </w:sdt>
-      <w:r>
-        <w:rPr>
-          <w:rFonts w:eastAsiaTheme="minorEastAsia"/>
-        </w:rPr>
-        <w:t xml:space="preserve"> </w:t>
-      </w:r>
-      <w:sdt>
-        <w:sdtPr>
-          <w:rPr>
-            <w:rFonts w:eastAsiaTheme="minorEastAsia"/>
-          </w:rPr>
-          <w:id w:val="940950145"/>
-          <w:citation/>
-        </w:sdtPr>
-        <w:sdtEndPr/>
-        <w:sdtContent>
-          <w:r>
-            <w:rPr>
-              <w:rFonts w:eastAsiaTheme="minorEastAsia"/>
-            </w:rPr>
-            <w:fldChar w:fldCharType="begin"/>
-          </w:r>
-          <w:r>
-            <w:rPr>
-              <w:rFonts w:eastAsiaTheme="minorEastAsia"/>
-            </w:rPr>
-            <w:instrText xml:space="preserve"> CITATION How21 \l 9242 </w:instrText>
-          </w:r>
-          <w:r>
-            <w:rPr>
-              <w:rFonts w:eastAsiaTheme="minorEastAsia"/>
-            </w:rPr>
-            <w:fldChar w:fldCharType="separate"/>
-          </w:r>
-          <w:r>
-            <w:rPr>
-              <w:rFonts w:eastAsiaTheme="minorEastAsia"/>
-              <w:noProof/>
-            </w:rPr>
-            <w:t>[14]</w:t>
-          </w:r>
-          <w:r>
-            <w:rPr>
-              <w:rFonts w:eastAsiaTheme="minorEastAsia"/>
-            </w:rPr>
-            <w:fldChar w:fldCharType="end"/>
-          </w:r>
-        </w:sdtContent>
-      </w:sdt>
-    </w:p>
-    <w:p>
-      <w:pPr>
-        <w:jc w:val="both"/>
-        <w:rPr>
-          <w:rFonts w:eastAsiaTheme="minorEastAsia"/>
-        </w:rPr>
-      </w:pPr>
-      <w:r>
-        <w:rPr>
-          <w:rFonts w:eastAsiaTheme="minorEastAsia"/>
-        </w:rPr>
-        <w:t xml:space="preserve">Sama implementacija i način funkcionisanja </w:t>
-      </w:r>
-      <w:r>
-        <w:rPr>
-          <w:rFonts w:eastAsiaTheme="minorEastAsia"/>
-          <w:i/>
-          <w:iCs/>
-        </w:rPr>
-        <w:t>CatBoost</w:t>
-      </w:r>
-      <w:r>
-        <w:rPr>
-          <w:rFonts w:eastAsiaTheme="minorEastAsia"/>
-        </w:rPr>
-        <w:t xml:space="preserve"> enkodiranja </w:t>
-      </w:r>
-      <w:r>
-        <w:rPr>
-          <w:rFonts w:eastAsiaTheme="minorEastAsia"/>
-        </w:rPr>
-        <w:t xml:space="preserve">su komplikovaniji u odnosu na ostale algoritme. Ova tehnika daje odlične rezultate </w:t>
-      </w:r>
-      <w:r>
-        <w:rPr>
-          <w:rFonts w:eastAsiaTheme="minorEastAsia"/>
-        </w:rPr>
-        <w:t xml:space="preserve">prilikom enkodiranja kolona sa velikim brojem različitih kategorija, ne dovodi do povećanja dimenzionalnosti, </w:t>
-      </w:r>
-      <w:r>
-        <w:rPr>
-          <w:rFonts w:eastAsiaTheme="minorEastAsia"/>
-        </w:rPr>
-        <w:t xml:space="preserve">a rešava i problem „curenja“ koji </w:t>
-      </w:r>
-      <w:r>
-        <w:rPr>
-          <w:rFonts w:eastAsiaTheme="minorEastAsia"/>
-          <w:i/>
-          <w:iCs/>
-        </w:rPr>
-        <w:t>target</w:t>
-      </w:r>
-      <w:r>
-        <w:rPr>
-          <w:rFonts w:eastAsiaTheme="minorEastAsia"/>
-        </w:rPr>
-        <w:t xml:space="preserve"> enkodiranje uvodi</w:t>
-      </w:r>
-      <w:r>
-        <w:rPr>
-          <w:rFonts w:eastAsiaTheme="minorEastAsia"/>
-        </w:rPr>
-        <w:t>, pa je zbog toga uglavnom odličan izbor</w:t>
-      </w:r>
-      <w:r>
-        <w:rPr>
-          <w:rFonts w:eastAsiaTheme="minorEastAsia"/>
-        </w:rPr>
-        <w:t xml:space="preserve"> u ovakvim situacijama.</w:t>
-      </w:r>
-    </w:p>
-    <w:p>
-      <w:pPr>
-        <w:pStyle w:val="Heading3"/>
         <w:rPr>
           <w:rFonts w:eastAsiaTheme="minorEastAsia"/>
         </w:rPr>
@@ -12780,7 +12213,7 @@
         <w:tc>
           <w:tcPr>
             <w:cnfStyle w:val="001000000100" w:firstRow="0" w:lastRow="0" w:firstColumn="1" w:lastColumn="0" w:oddVBand="0" w:evenVBand="0" w:oddHBand="0" w:evenHBand="0" w:firstRowFirstColumn="1" w:firstRowLastColumn="0" w:lastRowFirstColumn="0" w:lastRowLastColumn="0"/>
-            <w:tcW w:w="1345" w:type="dxa"/>
+            <w:tcW w:w="1517" w:type="dxa"/>
           </w:tcPr>
           <w:p>
             <w:r>
@@ -12790,7 +12223,7 @@
         </w:tc>
         <w:tc>
           <w:tcPr>
-            <w:tcW w:w="7671" w:type="dxa"/>
+            <w:tcW w:w="7509" w:type="dxa"/>
           </w:tcPr>
           <w:p>
             <w:pPr>
@@ -12809,7 +12242,7 @@
         <w:tc>
           <w:tcPr>
             <w:cnfStyle w:val="001000000000" w:firstRow="0" w:lastRow="0" w:firstColumn="1" w:lastColumn="0" w:oddVBand="0" w:evenVBand="0" w:oddHBand="0" w:evenHBand="0" w:firstRowFirstColumn="0" w:firstRowLastColumn="0" w:lastRowFirstColumn="0" w:lastRowLastColumn="0"/>
-            <w:tcW w:w="1345" w:type="dxa"/>
+            <w:tcW w:w="1517" w:type="dxa"/>
           </w:tcPr>
           <w:p>
             <w:r>
@@ -12823,7 +12256,7 @@
         </w:tc>
         <w:tc>
           <w:tcPr>
-            <w:tcW w:w="7671" w:type="dxa"/>
+            <w:tcW w:w="7509" w:type="dxa"/>
           </w:tcPr>
           <w:p>
             <w:pPr>
@@ -12839,7 +12272,7 @@
         <w:tc>
           <w:tcPr>
             <w:cnfStyle w:val="001000000000" w:firstRow="0" w:lastRow="0" w:firstColumn="1" w:lastColumn="0" w:oddVBand="0" w:evenVBand="0" w:oddHBand="0" w:evenHBand="0" w:firstRowFirstColumn="0" w:firstRowLastColumn="0" w:lastRowFirstColumn="0" w:lastRowLastColumn="0"/>
-            <w:tcW w:w="1345" w:type="dxa"/>
+            <w:tcW w:w="1517" w:type="dxa"/>
           </w:tcPr>
           <w:p>
             <w:r>
@@ -12849,7 +12282,7 @@
         </w:tc>
         <w:tc>
           <w:tcPr>
-            <w:tcW w:w="7671" w:type="dxa"/>
+            <w:tcW w:w="7509" w:type="dxa"/>
           </w:tcPr>
           <w:p>
             <w:pPr>
@@ -12868,7 +12301,7 @@
         <w:tc>
           <w:tcPr>
             <w:cnfStyle w:val="001000000000" w:firstRow="0" w:lastRow="0" w:firstColumn="1" w:lastColumn="0" w:oddVBand="0" w:evenVBand="0" w:oddHBand="0" w:evenHBand="0" w:firstRowFirstColumn="0" w:firstRowLastColumn="0" w:lastRowFirstColumn="0" w:lastRowLastColumn="0"/>
-            <w:tcW w:w="1345" w:type="dxa"/>
+            <w:tcW w:w="1517" w:type="dxa"/>
           </w:tcPr>
           <w:p>
             <w:pPr>
@@ -12888,7 +12321,7 @@
         </w:tc>
         <w:tc>
           <w:tcPr>
-            <w:tcW w:w="7671" w:type="dxa"/>
+            <w:tcW w:w="7509" w:type="dxa"/>
           </w:tcPr>
           <w:p>
             <w:pPr>
@@ -12904,7 +12337,7 @@
         <w:tc>
           <w:tcPr>
             <w:cnfStyle w:val="001000000000" w:firstRow="0" w:lastRow="0" w:firstColumn="1" w:lastColumn="0" w:oddVBand="0" w:evenVBand="0" w:oddHBand="0" w:evenHBand="0" w:firstRowFirstColumn="0" w:firstRowLastColumn="0" w:lastRowFirstColumn="0" w:lastRowLastColumn="0"/>
-            <w:tcW w:w="1345" w:type="dxa"/>
+            <w:tcW w:w="1517" w:type="dxa"/>
           </w:tcPr>
           <w:p>
             <w:r>
@@ -12914,7 +12347,7 @@
         </w:tc>
         <w:tc>
           <w:tcPr>
-            <w:tcW w:w="7671" w:type="dxa"/>
+            <w:tcW w:w="7509" w:type="dxa"/>
           </w:tcPr>
           <w:p>
             <w:pPr>
@@ -12945,7 +12378,7 @@
         <w:tc>
           <w:tcPr>
             <w:cnfStyle w:val="001000000000" w:firstRow="0" w:lastRow="0" w:firstColumn="1" w:lastColumn="0" w:oddVBand="0" w:evenVBand="0" w:oddHBand="0" w:evenHBand="0" w:firstRowFirstColumn="0" w:firstRowLastColumn="0" w:lastRowFirstColumn="0" w:lastRowLastColumn="0"/>
-            <w:tcW w:w="1345" w:type="dxa"/>
+            <w:tcW w:w="1517" w:type="dxa"/>
           </w:tcPr>
           <w:p>
             <w:r>
@@ -12955,7 +12388,7 @@
         </w:tc>
         <w:tc>
           <w:tcPr>
-            <w:tcW w:w="7671" w:type="dxa"/>
+            <w:tcW w:w="7509" w:type="dxa"/>
           </w:tcPr>
           <w:p>
             <w:pPr>
@@ -12971,7 +12404,7 @@
         <w:tc>
           <w:tcPr>
             <w:cnfStyle w:val="001000000000" w:firstRow="0" w:lastRow="0" w:firstColumn="1" w:lastColumn="0" w:oddVBand="0" w:evenVBand="0" w:oddHBand="0" w:evenHBand="0" w:firstRowFirstColumn="0" w:firstRowLastColumn="0" w:lastRowFirstColumn="0" w:lastRowLastColumn="0"/>
-            <w:tcW w:w="1345" w:type="dxa"/>
+            <w:tcW w:w="1517" w:type="dxa"/>
           </w:tcPr>
           <w:p>
             <w:r>
@@ -12981,7 +12414,7 @@
         </w:tc>
         <w:tc>
           <w:tcPr>
-            <w:tcW w:w="7671" w:type="dxa"/>
+            <w:tcW w:w="7509" w:type="dxa"/>
           </w:tcPr>
           <w:p>
             <w:pPr>
@@ -12996,39 +12429,6 @@
           </w:p>
         </w:tc>
       </w:tr>
-      <w:tr>
-        <w:trPr>
-          <w:cnfStyle w:val="000000100000" w:firstRow="0" w:lastRow="0" w:firstColumn="0" w:lastColumn="0" w:oddVBand="0" w:evenVBand="0" w:oddHBand="1" w:evenHBand="0" w:firstRowFirstColumn="0" w:firstRowLastColumn="0" w:lastRowFirstColumn="0" w:lastRowLastColumn="0"/>
-        </w:trPr>
-        <w:tc>
-          <w:tcPr>
-            <w:cnfStyle w:val="001000000000" w:firstRow="0" w:lastRow="0" w:firstColumn="1" w:lastColumn="0" w:oddVBand="0" w:evenVBand="0" w:oddHBand="0" w:evenHBand="0" w:firstRowFirstColumn="0" w:firstRowLastColumn="0" w:lastRowFirstColumn="0" w:lastRowLastColumn="0"/>
-            <w:tcW w:w="1345" w:type="dxa"/>
-          </w:tcPr>
-          <w:p>
-            <w:r>
-              <w:rPr>
-                <w:i/>
-                <w:iCs/>
-              </w:rPr>
-              <w:t>CatBoost</w:t>
-            </w:r>
-          </w:p>
-        </w:tc>
-        <w:tc>
-          <w:tcPr>
-            <w:tcW w:w="7671" w:type="dxa"/>
-          </w:tcPr>
-          <w:p>
-            <w:pPr>
-              <w:cnfStyle w:val="000000100000" w:firstRow="0" w:lastRow="0" w:firstColumn="0" w:lastColumn="0" w:oddVBand="0" w:evenVBand="0" w:oddHBand="1" w:evenHBand="0" w:firstRowFirstColumn="0" w:firstRowLastColumn="0" w:lastRowFirstColumn="0" w:lastRowLastColumn="0"/>
-            </w:pPr>
-            <w:r>
-              <w:t>Kada je broj kategorija veoma velik</w:t>
-            </w:r>
-          </w:p>
-        </w:tc>
-      </w:tr>
     </w:tbl>
     <w:p>
       <w:pPr>
@@ -13048,8 +12448,9 @@
         <w:pStyle w:val="Heading2"/>
         <w:jc w:val="both"/>
       </w:pPr>
-      <w:bookmarkStart w:id="24" w:name="_Toc156913183"/>
-      <w:r>
+      <w:bookmarkStart w:id="23" w:name="_Toc156913183"/>
+      <w:r>
+        <w:lastRenderedPageBreak/>
         <w:t>3.</w:t>
       </w:r>
       <w:r>
@@ -13058,7 +12459,7 @@
       <w:r>
         <w:t>. Diskretizacija</w:t>
       </w:r>
-      <w:bookmarkEnd w:id="24"/>
+      <w:bookmarkEnd w:id="23"/>
     </w:p>
     <w:p>
       <w:pPr>
@@ -13194,7 +12595,6 @@
         <w:jc w:val="both"/>
       </w:pPr>
       <w:r>
-        <w:lastRenderedPageBreak/>
         <w:t xml:space="preserve">Neke od često korišćenih metoda za diskretizaciju obuhvataju: </w:t>
       </w:r>
       <w:r>
@@ -13246,7 +12646,7 @@
               <w:noProof/>
               <w:lang w:val="en-US"/>
             </w:rPr>
-            <w:t>[15]</w:t>
+            <w:t>[13]</w:t>
           </w:r>
           <w:r>
             <w:fldChar w:fldCharType="end"/>
@@ -13279,7 +12679,7 @@
             <w:rPr>
               <w:noProof/>
             </w:rPr>
-            <w:t>[16]</w:t>
+            <w:t>[14]</w:t>
           </w:r>
           <w:r>
             <w:fldChar w:fldCharType="end"/>
@@ -13295,7 +12695,7 @@
         </w:tabs>
         <w:jc w:val="both"/>
       </w:pPr>
-      <w:bookmarkStart w:id="25" w:name="_Toc156913184"/>
+      <w:bookmarkStart w:id="24" w:name="_Toc156913184"/>
       <w:r>
         <w:t>3.</w:t>
       </w:r>
@@ -13314,7 +12714,7 @@
       <w:r>
         <w:t xml:space="preserve"> intervale</w:t>
       </w:r>
-      <w:bookmarkEnd w:id="25"/>
+      <w:bookmarkEnd w:id="24"/>
     </w:p>
     <w:p>
       <w:pPr>
@@ -13368,7 +12768,7 @@
         <w:pStyle w:val="Heading3"/>
         <w:jc w:val="both"/>
       </w:pPr>
-      <w:bookmarkStart w:id="26" w:name="_Toc156913185"/>
+      <w:bookmarkStart w:id="25" w:name="_Toc156913185"/>
       <w:r>
         <w:t>3.</w:t>
       </w:r>
@@ -13378,7 +12778,7 @@
       <w:r>
         <w:t>.2. Raspoređivanje u intervale jednakih širina</w:t>
       </w:r>
-      <w:bookmarkEnd w:id="26"/>
+      <w:bookmarkEnd w:id="25"/>
     </w:p>
     <w:p>
       <w:pPr>
@@ -13916,6 +13316,7 @@
         <w:rPr>
           <w:rFonts w:eastAsiaTheme="minorEastAsia"/>
         </w:rPr>
+        <w:lastRenderedPageBreak/>
         <w:t>Ova tehnika</w:t>
       </w:r>
       <w:r>
@@ -13948,7 +13349,7 @@
         <w:pStyle w:val="Heading3"/>
         <w:jc w:val="both"/>
       </w:pPr>
-      <w:bookmarkStart w:id="27" w:name="_Toc156913186"/>
+      <w:bookmarkStart w:id="26" w:name="_Toc156913186"/>
       <w:r>
         <w:t>3.</w:t>
       </w:r>
@@ -13958,7 +13359,7 @@
       <w:r>
         <w:t>.3. Podela na intervale sa jednakom frekvencom (istim brojem primeraka)</w:t>
       </w:r>
-      <w:bookmarkEnd w:id="27"/>
+      <w:bookmarkEnd w:id="26"/>
     </w:p>
     <w:p>
       <w:pPr>
@@ -14011,7 +13412,6 @@
         <w:rPr>
           <w:noProof/>
         </w:rPr>
-        <w:lastRenderedPageBreak/>
         <w:drawing>
           <wp:inline distT="0" distB="0" distL="0" distR="0" wp14:anchorId="72BB6A61" wp14:editId="5EFC58F2">
             <wp:extent cx="5731510" cy="1519555"/>
@@ -14107,7 +13507,7 @@
         <w:pStyle w:val="Heading3"/>
         <w:jc w:val="both"/>
       </w:pPr>
-      <w:bookmarkStart w:id="28" w:name="_Toc156913187"/>
+      <w:bookmarkStart w:id="27" w:name="_Toc156913187"/>
       <w:r>
         <w:t>3.</w:t>
       </w:r>
@@ -14123,7 +13523,7 @@
       <w:r>
         <w:t xml:space="preserve"> klasterizacije</w:t>
       </w:r>
-      <w:bookmarkEnd w:id="28"/>
+      <w:bookmarkEnd w:id="27"/>
     </w:p>
     <w:p>
       <w:pPr>
@@ -14306,6 +13706,7 @@
         <w:jc w:val="both"/>
       </w:pPr>
       <w:r>
+        <w:lastRenderedPageBreak/>
         <w:t xml:space="preserve">Ova tehnika </w:t>
       </w:r>
       <w:r>
@@ -14351,7 +13752,7 @@
         <w:pStyle w:val="Heading3"/>
         <w:jc w:val="both"/>
       </w:pPr>
-      <w:bookmarkStart w:id="29" w:name="_Toc156913188"/>
+      <w:bookmarkStart w:id="28" w:name="_Toc156913188"/>
       <w:r>
         <w:t>3.</w:t>
       </w:r>
@@ -14364,7 +13765,7 @@
       <w:r>
         <w:t>stabla odlučivanja</w:t>
       </w:r>
-      <w:bookmarkEnd w:id="29"/>
+      <w:bookmarkEnd w:id="28"/>
     </w:p>
     <w:p>
       <w:pPr>
@@ -14401,11 +13802,7 @@
         <w:t xml:space="preserve">dodeljivanje primerka nekom od svojih N listova, </w:t>
       </w:r>
       <w:r>
-        <w:t xml:space="preserve">pa samim tim, stabla odlučivanja daju </w:t>
-      </w:r>
-      <w:r>
-        <w:lastRenderedPageBreak/>
-        <w:t>diskretan izlaz</w:t>
+        <w:t>pa samim tim, stabla odlučivanja daju diskretan izlaz</w:t>
       </w:r>
       <w:r>
         <w:t xml:space="preserve">. Diskretizacija korišćenjem stabla odlučivanja kreira monotonu vezu između </w:t>
@@ -14478,7 +13875,7 @@
             <w:rPr>
               <w:noProof/>
             </w:rPr>
-            <w:t>[17]</w:t>
+            <w:t>[15]</w:t>
           </w:r>
           <w:r>
             <w:fldChar w:fldCharType="end"/>
@@ -14830,7 +14227,7 @@
       <w:pPr>
         <w:pStyle w:val="Heading2"/>
       </w:pPr>
-      <w:bookmarkStart w:id="30" w:name="_Toc156913189"/>
+      <w:bookmarkStart w:id="29" w:name="_Toc156913189"/>
       <w:r>
         <w:t>3.</w:t>
       </w:r>
@@ -14853,7 +14250,7 @@
       <w:r>
         <w:t>-ima (ekstremnim vrednostima)</w:t>
       </w:r>
-      <w:bookmarkEnd w:id="30"/>
+      <w:bookmarkEnd w:id="29"/>
     </w:p>
     <w:p>
       <w:pPr>
@@ -14886,7 +14283,15 @@
         <w:t xml:space="preserve">-i </w:t>
       </w:r>
       <w:r>
-        <w:t>takođe mogu loše uticati na performanse nekih modela mašninskog učenja, kao što je linearna regresija ili AdaBoost</w:t>
+        <w:t xml:space="preserve">takođe mogu loše uticati na performanse modela </w:t>
+      </w:r>
+      <w:proofErr w:type="spellStart"/>
+      <w:r>
+        <w:t>mašninskog</w:t>
+      </w:r>
+      <w:proofErr w:type="spellEnd"/>
+      <w:r>
+        <w:t xml:space="preserve"> učenja</w:t>
       </w:r>
       <w:r>
         <w:t xml:space="preserve">. Iz ovih razloga, često je neophodno koristiti </w:t>
@@ -14989,7 +14394,11 @@
         <w:t>outlier</w:t>
       </w:r>
       <w:r>
-        <w:t>-ima jeste i promena raspodele</w:t>
+        <w:t xml:space="preserve">-ima jeste i </w:t>
+      </w:r>
+      <w:r>
+        <w:lastRenderedPageBreak/>
+        <w:t>promena raspodele</w:t>
       </w:r>
       <w:r>
         <w:t xml:space="preserve"> podataka, kao što je npr. logaritamska transformacija, koja može dati odlične rezultate za </w:t>
@@ -15063,7 +14472,6 @@
         <w:rPr>
           <w:noProof/>
         </w:rPr>
-        <w:lastRenderedPageBreak/>
         <w:drawing>
           <wp:inline distT="0" distB="0" distL="0" distR="0" wp14:anchorId="29F434E9" wp14:editId="6FFA4E7B">
             <wp:extent cx="5731510" cy="1634490"/>
@@ -15338,7 +14746,7 @@
             <w:rPr>
               <w:noProof/>
             </w:rPr>
-            <w:t>[18]</w:t>
+            <w:t>[16]</w:t>
           </w:r>
           <w:r>
             <w:fldChar w:fldCharType="end"/>
@@ -15351,7 +14759,7 @@
         <w:pStyle w:val="Heading3"/>
         <w:jc w:val="both"/>
       </w:pPr>
-      <w:bookmarkStart w:id="31" w:name="_Toc156913190"/>
+      <w:bookmarkStart w:id="30" w:name="_Toc156913190"/>
       <w:r>
         <w:t>3.</w:t>
       </w:r>
@@ -15381,7 +14789,7 @@
       <w:r>
         <w:t xml:space="preserve"> metode</w:t>
       </w:r>
-      <w:bookmarkEnd w:id="31"/>
+      <w:bookmarkEnd w:id="30"/>
     </w:p>
     <w:p>
       <w:pPr>
@@ -15459,7 +14867,7 @@
             <w:rPr>
               <w:noProof/>
             </w:rPr>
-            <w:t>[19]</w:t>
+            <w:t>[17]</w:t>
           </w:r>
           <w:r>
             <w:fldChar w:fldCharType="end"/>
@@ -15673,19 +15081,7 @@
           <w:i/>
           <w:iCs/>
         </w:rPr>
-        <w:t>z-score</w:t>
-      </w:r>
-      <w:r>
-        <w:rPr>
-          <w:rFonts w:cstheme="minorHAnsi"/>
-        </w:rPr>
-        <w:t xml:space="preserve"> metoda se oslanja na srednju vrednost i na standardnu devijaciju, koje, same po sebi, </w:t>
-      </w:r>
-      <w:r>
-        <w:rPr>
-          <w:rFonts w:cstheme="minorHAnsi"/>
-        </w:rPr>
-        <w:t xml:space="preserve">nisu otporne na prisustvo velikog broja </w:t>
+        <w:t>z-</w:t>
       </w:r>
       <w:r>
         <w:rPr>
@@ -15693,55 +15089,62 @@
           <w:i/>
           <w:iCs/>
         </w:rPr>
-        <w:t>outlier</w:t>
+        <w:lastRenderedPageBreak/>
+        <w:t>score</w:t>
       </w:r>
       <w:r>
         <w:rPr>
           <w:rFonts w:cstheme="minorHAnsi"/>
         </w:rPr>
-        <w:t>-a</w:t>
+        <w:t xml:space="preserve"> metoda se oslanja na srednju vrednost i na standardnu devijaciju, koje, same po sebi, </w:t>
       </w:r>
       <w:r>
         <w:rPr>
           <w:rFonts w:cstheme="minorHAnsi"/>
         </w:rPr>
-        <w:t>.</w:t>
-      </w:r>
-    </w:p>
-    <w:p>
-      <w:pPr>
-        <w:jc w:val="both"/>
-        <w:rPr>
-          <w:rFonts w:cstheme="minorHAnsi"/>
-        </w:rPr>
-      </w:pPr>
+        <w:t xml:space="preserve">nisu otporne na prisustvo velikog broja </w:t>
+      </w:r>
       <w:r>
         <w:rPr>
           <w:rFonts w:cstheme="minorHAnsi"/>
           <w:i/>
           <w:iCs/>
         </w:rPr>
-        <w:t>Z-score</w:t>
+        <w:t>outlier</w:t>
       </w:r>
       <w:r>
         <w:rPr>
           <w:rFonts w:cstheme="minorHAnsi"/>
         </w:rPr>
-        <w:t xml:space="preserve"> metoda ima i svoju modifikovanu verziju koja je manje otporna na </w:t>
-      </w:r>
+        <w:t>-a</w:t>
+      </w:r>
+      <w:r>
+        <w:rPr>
+          <w:rFonts w:cstheme="minorHAnsi"/>
+        </w:rPr>
+        <w:t>.</w:t>
+      </w:r>
+    </w:p>
+    <w:p>
+      <w:pPr>
+        <w:jc w:val="both"/>
+        <w:rPr>
+          <w:rFonts w:cstheme="minorHAnsi"/>
+        </w:rPr>
+      </w:pPr>
       <w:r>
         <w:rPr>
           <w:rFonts w:cstheme="minorHAnsi"/>
           <w:i/>
           <w:iCs/>
         </w:rPr>
-        <w:t>outlier</w:t>
+        <w:t>Z-score</w:t>
       </w:r>
       <w:r>
         <w:rPr>
           <w:rFonts w:cstheme="minorHAnsi"/>
         </w:rPr>
-        <w:t>-e, koja umesto srednje vrednosti i standardne devijacije koristi medijanu i MAD (</w:t>
+        <w:t xml:space="preserve"> metoda ima i svoju modifikovanu verziju koja je manje otporna na </w:t>
       </w:r>
       <w:r>
         <w:rPr>
@@ -15749,7 +15152,13 @@
           <w:i/>
           <w:iCs/>
         </w:rPr>
-        <w:t>Me</w:t>
+        <w:t>outlier</w:t>
+      </w:r>
+      <w:r>
+        <w:rPr>
+          <w:rFonts w:cstheme="minorHAnsi"/>
+        </w:rPr>
+        <w:t>-e, koja umesto srednje vrednosti i standardne devijacije koristi medijanu i MAD (</w:t>
       </w:r>
       <w:r>
         <w:rPr>
@@ -15757,7 +15166,7 @@
           <w:i/>
           <w:iCs/>
         </w:rPr>
-        <w:t>dian</w:t>
+        <w:t>Me</w:t>
       </w:r>
       <w:r>
         <w:rPr>
@@ -15765,7 +15174,7 @@
           <w:i/>
           <w:iCs/>
         </w:rPr>
-        <w:t xml:space="preserve"> Absolute Deviation </w:t>
+        <w:t>dian</w:t>
       </w:r>
       <w:r>
         <w:rPr>
@@ -15773,7 +15182,7 @@
           <w:i/>
           <w:iCs/>
         </w:rPr>
-        <w:t>–</w:t>
+        <w:t xml:space="preserve"> Absolute Deviation </w:t>
       </w:r>
       <w:r>
         <w:rPr>
@@ -15781,6 +15190,14 @@
           <w:i/>
           <w:iCs/>
         </w:rPr>
+        <w:t>–</w:t>
+      </w:r>
+      <w:r>
+        <w:rPr>
+          <w:rFonts w:cstheme="minorHAnsi"/>
+          <w:i/>
+          <w:iCs/>
+        </w:rPr>
         <w:t xml:space="preserve"> </w:t>
       </w:r>
       <w:r>
@@ -15801,9 +15218,8 @@
         <w:pStyle w:val="Heading3"/>
         <w:jc w:val="both"/>
       </w:pPr>
-      <w:bookmarkStart w:id="32" w:name="_Toc156913191"/>
-      <w:r>
-        <w:lastRenderedPageBreak/>
+      <w:bookmarkStart w:id="31" w:name="_Toc156913191"/>
+      <w:r>
         <w:t>3.</w:t>
       </w:r>
       <w:r>
@@ -15825,7 +15241,7 @@
       <w:r>
         <w:t>IQR metode</w:t>
       </w:r>
-      <w:bookmarkEnd w:id="32"/>
+      <w:bookmarkEnd w:id="31"/>
     </w:p>
     <w:p>
       <w:pPr>
@@ -15909,7 +15325,7 @@
             <w:rPr>
               <w:noProof/>
             </w:rPr>
-            <w:t>[20]</w:t>
+            <w:t>[18]</w:t>
           </w:r>
           <w:r>
             <w:fldChar w:fldCharType="end"/>
@@ -16160,7 +15576,7 @@
               <w:rFonts w:eastAsiaTheme="minorEastAsia"/>
               <w:noProof/>
             </w:rPr>
-            <w:t>[19]</w:t>
+            <w:t>[17]</w:t>
           </w:r>
           <w:r>
             <w:rPr>
@@ -16506,7 +15922,7 @@
           <w:rFonts w:eastAsiaTheme="minorEastAsia"/>
         </w:rPr>
       </w:pPr>
-      <w:bookmarkStart w:id="33" w:name="_Toc156913192"/>
+      <w:bookmarkStart w:id="32" w:name="_Toc156913192"/>
       <w:r>
         <w:rPr>
           <w:rFonts w:eastAsiaTheme="minorEastAsia"/>
@@ -16527,7 +15943,7 @@
         </w:rPr>
         <w:t>)</w:t>
       </w:r>
-      <w:bookmarkEnd w:id="33"/>
+      <w:bookmarkEnd w:id="32"/>
     </w:p>
     <w:p>
       <w:pPr>
@@ -16609,6 +16025,7 @@
         <w:jc w:val="both"/>
       </w:pPr>
       <w:r>
+        <w:lastRenderedPageBreak/>
         <w:t xml:space="preserve">Ova tehnika </w:t>
       </w:r>
       <w:r>
@@ -16656,12 +16073,11 @@
           <w:rFonts w:eastAsiaTheme="minorEastAsia"/>
         </w:rPr>
       </w:pPr>
-      <w:bookmarkStart w:id="34" w:name="_Toc156913193"/>
-      <w:r>
-        <w:rPr>
-          <w:rFonts w:eastAsiaTheme="minorEastAsia"/>
-        </w:rPr>
-        <w:lastRenderedPageBreak/>
+      <w:bookmarkStart w:id="33" w:name="_Toc156913193"/>
+      <w:r>
+        <w:rPr>
+          <w:rFonts w:eastAsiaTheme="minorEastAsia"/>
+        </w:rPr>
         <w:t>3.</w:t>
       </w:r>
       <w:r>
@@ -16716,7 +16132,7 @@
         </w:rPr>
         <w:t xml:space="preserve"> metode</w:t>
       </w:r>
-      <w:bookmarkEnd w:id="34"/>
+      <w:bookmarkEnd w:id="33"/>
     </w:p>
     <w:p>
       <w:pPr>
@@ -16830,7 +16246,7 @@
             <w:rPr>
               <w:noProof/>
             </w:rPr>
-            <w:t>[21]</w:t>
+            <w:t>[19]</w:t>
           </w:r>
           <w:r>
             <w:fldChar w:fldCharType="end"/>
@@ -17056,7 +16472,7 @@
             <w:rPr>
               <w:noProof/>
             </w:rPr>
-            <w:t>[22]</w:t>
+            <w:t>[20]</w:t>
           </w:r>
           <w:r>
             <w:fldChar w:fldCharType="end"/>
@@ -17075,10 +16491,10 @@
           <w:noProof/>
         </w:rPr>
         <w:drawing>
-          <wp:inline distT="0" distB="0" distL="0" distR="0" wp14:anchorId="6D7E71B4" wp14:editId="13CEED06">
-            <wp:extent cx="5731510" cy="2155825"/>
-            <wp:effectExtent l="0" t="0" r="2540" b="0"/>
-            <wp:docPr id="18" name="Picture 18" descr="Isolation Forest"/>
+          <wp:inline distT="0" distB="0" distL="0" distR="0" wp14:anchorId="5AD01814" wp14:editId="37EB624D">
+            <wp:extent cx="5731510" cy="2454275"/>
+            <wp:effectExtent l="0" t="0" r="2540" b="3175"/>
+            <wp:docPr id="8" name="Picture 8"/>
             <wp:cNvGraphicFramePr>
               <a:graphicFrameLocks xmlns:a="http://schemas.openxmlformats.org/drawingml/2006/main" noChangeAspect="1"/>
             </wp:cNvGraphicFramePr>
@@ -17086,13 +16502,13 @@
               <a:graphicData uri="http://schemas.openxmlformats.org/drawingml/2006/picture">
                 <pic:pic xmlns:pic="http://schemas.openxmlformats.org/drawingml/2006/picture">
                   <pic:nvPicPr>
-                    <pic:cNvPr id="0" name="Picture 1" descr="Isolation Forest"/>
+                    <pic:cNvPr id="0" name="Picture 1"/>
                     <pic:cNvPicPr>
                       <a:picLocks noChangeAspect="1" noChangeArrowheads="1"/>
                     </pic:cNvPicPr>
                   </pic:nvPicPr>
                   <pic:blipFill>
-                    <a:blip r:embed="rId26">
+                    <a:blip r:embed="rId26" cstate="print">
                       <a:extLst>
                         <a:ext uri="{28A0092B-C50C-407E-A947-70E740481C1C}">
                           <a14:useLocalDpi xmlns:a14="http://schemas.microsoft.com/office/drawing/2010/main" val="0"/>
@@ -17107,7 +16523,7 @@
                   <pic:spPr bwMode="auto">
                     <a:xfrm>
                       <a:off x="0" y="0"/>
-                      <a:ext cx="5731510" cy="2155825"/>
+                      <a:ext cx="5731510" cy="2454275"/>
                     </a:xfrm>
                     <a:prstGeom prst="rect">
                       <a:avLst/>
@@ -17209,7 +16625,11 @@
         <w:t>outlier</w:t>
       </w:r>
       <w:r>
-        <w:t xml:space="preserve">-a i prisustvo šuma u podacima. Pored ovoga, </w:t>
+        <w:t xml:space="preserve">-a i </w:t>
+      </w:r>
+      <w:r>
+        <w:lastRenderedPageBreak/>
+        <w:t xml:space="preserve">prisustvo šuma u podacima. Pored ovoga, </w:t>
       </w:r>
       <w:r>
         <w:t xml:space="preserve">vremenska kompleksnost ove metoda je linearna, što je </w:t>
@@ -17244,11 +16664,7 @@
         <w:t xml:space="preserve"> ova metoda možda nije pogodna za specifične podatke sa kojima se radi. </w:t>
       </w:r>
       <w:r>
-        <w:t xml:space="preserve">U </w:t>
-      </w:r>
-      <w:r>
-        <w:lastRenderedPageBreak/>
-        <w:t xml:space="preserve">nekim situacijama (npr. kada je raspodela podataka bliska normalnoj), je možda pogodnije koristiti neku od prethodno razmatranih </w:t>
+        <w:t xml:space="preserve">U nekim situacijama (npr. kada je raspodela podataka bliska normalnoj), je možda pogodnije koristiti neku od prethodno razmatranih </w:t>
       </w:r>
       <w:r>
         <w:t xml:space="preserve">jednostavnijih </w:t>
@@ -17264,7 +16680,7 @@
       <w:pPr>
         <w:pStyle w:val="Heading3"/>
       </w:pPr>
-      <w:bookmarkStart w:id="35" w:name="_Toc156913194"/>
+      <w:bookmarkStart w:id="34" w:name="_Toc156913194"/>
       <w:r>
         <w:t>3.6.5. Faktor lokalnih ekstremnih vrednosti (</w:t>
       </w:r>
@@ -17278,7 +16694,7 @@
       <w:r>
         <w:t>)</w:t>
       </w:r>
-      <w:bookmarkEnd w:id="35"/>
+      <w:bookmarkEnd w:id="34"/>
     </w:p>
     <w:p>
       <w:pPr>
@@ -17395,6 +16811,35 @@
       <w:r>
         <w:t>suseda i lokalne gustine datog primerka.</w:t>
       </w:r>
+      <w:r>
+        <w:t xml:space="preserve"> </w:t>
+      </w:r>
+      <w:sdt>
+        <w:sdtPr>
+          <w:id w:val="1373652565"/>
+          <w:citation/>
+        </w:sdtPr>
+        <w:sdtContent>
+          <w:r>
+            <w:fldChar w:fldCharType="begin"/>
+          </w:r>
+          <w:r>
+            <w:instrText xml:space="preserve"> CITATION Bre00 \l 9242 </w:instrText>
+          </w:r>
+          <w:r>
+            <w:fldChar w:fldCharType="separate"/>
+          </w:r>
+          <w:r>
+            <w:rPr>
+              <w:noProof/>
+            </w:rPr>
+            <w:t>[21]</w:t>
+          </w:r>
+          <w:r>
+            <w:fldChar w:fldCharType="end"/>
+          </w:r>
+        </w:sdtContent>
+      </w:sdt>
     </w:p>
     <w:p>
       <w:pPr>
@@ -17566,13 +17011,46 @@
       <w:r>
         <w:t>, zato što ova tehnika određuje koliko je podatak izolovan u odnosu na svoju okolinu, a ne koliko je izolovan u odnosu na ceo skup podataka.</w:t>
       </w:r>
+      <w:r>
+        <w:t xml:space="preserve"> Nedostatak ove tehnike leži u radu sa višedimenzionalnim podacima. Imajući u vidu da se ova tehnika oslanja na metrike rastojanja, nije je pogodno primenjivati nad podacima sa velikim brojem atributa, obzirom da rastojanje postaje manje značajno sa porastom broja dimenzija </w:t>
+      </w:r>
+      <w:sdt>
+        <w:sdtPr>
+          <w:id w:val="-1214728341"/>
+          <w:citation/>
+        </w:sdtPr>
+        <w:sdtContent>
+          <w:r>
+            <w:fldChar w:fldCharType="begin"/>
+          </w:r>
+          <w:r>
+            <w:instrText xml:space="preserve"> CITATION Bey99 \l 9242 </w:instrText>
+          </w:r>
+          <w:r>
+            <w:fldChar w:fldCharType="separate"/>
+          </w:r>
+          <w:r>
+            <w:rPr>
+              <w:noProof/>
+            </w:rPr>
+            <w:t>[22]</w:t>
+          </w:r>
+          <w:r>
+            <w:fldChar w:fldCharType="end"/>
+          </w:r>
+        </w:sdtContent>
+      </w:sdt>
+      <w:r>
+        <w:t>.</w:t>
+      </w:r>
     </w:p>
     <w:p>
       <w:pPr>
         <w:pStyle w:val="Heading3"/>
       </w:pPr>
-      <w:bookmarkStart w:id="36" w:name="_Toc156913195"/>
-      <w:r>
+      <w:bookmarkStart w:id="35" w:name="_Toc156913195"/>
+      <w:r>
+        <w:lastRenderedPageBreak/>
         <w:t xml:space="preserve">3.6.6. Poređenje različitih tehnika za detekciju </w:t>
       </w:r>
       <w:r>
@@ -17585,14 +17063,20 @@
       <w:r>
         <w:t>-a</w:t>
       </w:r>
-      <w:bookmarkEnd w:id="36"/>
+      <w:bookmarkEnd w:id="35"/>
     </w:p>
     <w:p>
       <w:pPr>
         <w:jc w:val="both"/>
       </w:pPr>
       <w:r>
-        <w:t xml:space="preserve">Sledeći primer ilustruje kako se različite tehnike za automatsku detekciju </w:t>
+        <w:t>Sledeći primer</w:t>
+      </w:r>
+      <w:r>
+        <w:t xml:space="preserve"> (slika 12)</w:t>
+      </w:r>
+      <w:r>
+        <w:t xml:space="preserve"> ilustruje kako se različite tehnike za automatsku detekciju </w:t>
       </w:r>
       <w:r>
         <w:rPr>
@@ -17619,6 +17103,204 @@
       </w:r>
       <w:r>
         <w:t xml:space="preserve">. </w:t>
+      </w:r>
+      <w:r>
+        <w:t xml:space="preserve"> Sintetički skupovi podataka korišćeni u primeru sa slike 12 obuhvataju sledeće raspodele:</w:t>
+      </w:r>
+    </w:p>
+    <w:p>
+      <w:pPr>
+        <w:pStyle w:val="ListParagraph"/>
+        <w:numPr>
+          <w:ilvl w:val="0"/>
+          <w:numId w:val="7"/>
+        </w:numPr>
+        <w:jc w:val="both"/>
+      </w:pPr>
+      <w:proofErr w:type="spellStart"/>
+      <w:r>
+        <w:rPr>
+          <w:b/>
+          <w:bCs/>
+        </w:rPr>
+        <w:t>Gausova</w:t>
+      </w:r>
+      <w:proofErr w:type="spellEnd"/>
+      <w:r>
+        <w:rPr>
+          <w:b/>
+          <w:bCs/>
+        </w:rPr>
+        <w:t xml:space="preserve"> raspodela</w:t>
+      </w:r>
+      <w:r>
+        <w:t xml:space="preserve"> – prvi skup podataka predstavlja jednostavan slučaj gde raspodela podataka prati </w:t>
+      </w:r>
+      <w:proofErr w:type="spellStart"/>
+      <w:r>
+        <w:t>Gausovu</w:t>
+      </w:r>
+      <w:proofErr w:type="spellEnd"/>
+      <w:r>
+        <w:t>. Ovo predstavlja najjednostavniji slučaj raspodele i očekuje se da svi algoritmi daju dobre rezultate.</w:t>
+      </w:r>
+    </w:p>
+    <w:p>
+      <w:pPr>
+        <w:pStyle w:val="ListParagraph"/>
+        <w:numPr>
+          <w:ilvl w:val="0"/>
+          <w:numId w:val="7"/>
+        </w:numPr>
+        <w:jc w:val="both"/>
+      </w:pPr>
+      <w:proofErr w:type="spellStart"/>
+      <w:r>
+        <w:rPr>
+          <w:b/>
+          <w:bCs/>
+        </w:rPr>
+        <w:t>Bimodalna</w:t>
+      </w:r>
+      <w:proofErr w:type="spellEnd"/>
+      <w:r>
+        <w:rPr>
+          <w:b/>
+          <w:bCs/>
+        </w:rPr>
+        <w:t xml:space="preserve"> </w:t>
+      </w:r>
+      <w:proofErr w:type="spellStart"/>
+      <w:r>
+        <w:rPr>
+          <w:b/>
+          <w:bCs/>
+        </w:rPr>
+        <w:t>Gausova</w:t>
+      </w:r>
+      <w:proofErr w:type="spellEnd"/>
+      <w:r>
+        <w:rPr>
+          <w:b/>
+          <w:bCs/>
+        </w:rPr>
+        <w:t xml:space="preserve"> raspodela</w:t>
+      </w:r>
+      <w:r>
+        <w:t xml:space="preserve"> – drugi skup podatak se sastoji od dva regiona veće gustine raspodele, pri čemu oba prate </w:t>
+      </w:r>
+      <w:proofErr w:type="spellStart"/>
+      <w:r>
+        <w:t>Gausovu</w:t>
+      </w:r>
+      <w:proofErr w:type="spellEnd"/>
+      <w:r>
+        <w:t xml:space="preserve"> raspodelu. Ovaj primer bi trebao da ilustruje kako različiti algoritmi razdvajaju regione sa većim lokalnim gustinama raspodele.</w:t>
+      </w:r>
+    </w:p>
+    <w:p>
+      <w:pPr>
+        <w:pStyle w:val="ListParagraph"/>
+        <w:numPr>
+          <w:ilvl w:val="0"/>
+          <w:numId w:val="7"/>
+        </w:numPr>
+        <w:jc w:val="both"/>
+      </w:pPr>
+      <w:proofErr w:type="spellStart"/>
+      <w:r>
+        <w:rPr>
+          <w:b/>
+          <w:bCs/>
+        </w:rPr>
+        <w:t>Bimodalna</w:t>
+      </w:r>
+      <w:proofErr w:type="spellEnd"/>
+      <w:r>
+        <w:rPr>
+          <w:b/>
+          <w:bCs/>
+        </w:rPr>
+        <w:t xml:space="preserve"> </w:t>
+      </w:r>
+      <w:proofErr w:type="spellStart"/>
+      <w:r>
+        <w:rPr>
+          <w:b/>
+          <w:bCs/>
+        </w:rPr>
+        <w:t>Gausova</w:t>
+      </w:r>
+      <w:proofErr w:type="spellEnd"/>
+      <w:r>
+        <w:rPr>
+          <w:b/>
+          <w:bCs/>
+        </w:rPr>
+        <w:t xml:space="preserve"> raspodela različitih gustina</w:t>
+      </w:r>
+      <w:r>
+        <w:t xml:space="preserve"> – treći skup se, slično drugom, sastoji od dva regiona, pri čemu je lokalna gustina jednog značajno manja od drugog. Cilj ovog primera jeste da pokaže kako se različiti algoritmi ponašaju u situacijama kada gustina raspodele po regionima nije približno ista.</w:t>
+      </w:r>
+    </w:p>
+    <w:p>
+      <w:pPr>
+        <w:pStyle w:val="ListParagraph"/>
+        <w:numPr>
+          <w:ilvl w:val="0"/>
+          <w:numId w:val="7"/>
+        </w:numPr>
+        <w:jc w:val="both"/>
+      </w:pPr>
+      <w:r>
+        <w:rPr>
+          <w:b/>
+          <w:bCs/>
+        </w:rPr>
+        <w:t>Kompleksna prostorna raspodela</w:t>
+      </w:r>
+      <w:r>
+        <w:t xml:space="preserve"> – četvrti skup pokazuje podatke koji prate raspodelu koja se ne može opisati standardnim modelima kao što je </w:t>
+      </w:r>
+      <w:proofErr w:type="spellStart"/>
+      <w:r>
+        <w:t>Gausov</w:t>
+      </w:r>
+      <w:proofErr w:type="spellEnd"/>
+      <w:r>
+        <w:t>. Cilj ovog primera je da pokaže kako različiti algoritmi uče kompleksne, nelinearne veze među podacima.</w:t>
+      </w:r>
+    </w:p>
+    <w:p>
+      <w:pPr>
+        <w:pStyle w:val="ListParagraph"/>
+        <w:numPr>
+          <w:ilvl w:val="0"/>
+          <w:numId w:val="7"/>
+        </w:numPr>
+        <w:jc w:val="both"/>
+      </w:pPr>
+      <w:r>
+        <w:rPr>
+          <w:b/>
+          <w:bCs/>
+        </w:rPr>
+        <w:t xml:space="preserve">Uniformna (nasumična) raspodela </w:t>
+      </w:r>
+      <w:r>
+        <w:t xml:space="preserve">– peti skup podrazumeva podatke koje su ravnomerno raspoređeni u prostoru. Ova je situacija u kojoj ne postoji jasna granica između toga šta jeste, a šta nije </w:t>
+      </w:r>
+      <w:proofErr w:type="spellStart"/>
+      <w:r>
+        <w:rPr>
+          <w:i/>
+          <w:iCs/>
+        </w:rPr>
+        <w:t>outlier</w:t>
+      </w:r>
+      <w:proofErr w:type="spellEnd"/>
+      <w:r>
+        <w:t xml:space="preserve"> i služi da prikaže kako se algoritmi ponašaju u ovakvim slučajevima.</w:t>
       </w:r>
     </w:p>
     <w:p>
@@ -17631,7 +17313,6 @@
         <w:rPr>
           <w:noProof/>
         </w:rPr>
-        <w:lastRenderedPageBreak/>
         <w:drawing>
           <wp:inline distT="0" distB="0" distL="0" distR="0" wp14:anchorId="53DBE104" wp14:editId="57BCFF76">
             <wp:extent cx="5334000" cy="2999119"/>
@@ -17832,6 +17513,7 @@
         <w:jc w:val="both"/>
       </w:pPr>
       <w:r>
+        <w:lastRenderedPageBreak/>
         <w:t>Navedeni primeri samo ilustruju kako se ovi algoritmi ponašaju</w:t>
       </w:r>
       <w:r>
@@ -17917,8 +17599,8 @@
       </w:tblPr>
       <w:tblGrid>
         <w:gridCol w:w="1210"/>
-        <w:gridCol w:w="4342"/>
-        <w:gridCol w:w="3474"/>
+        <w:gridCol w:w="4337"/>
+        <w:gridCol w:w="3479"/>
       </w:tblGrid>
       <w:tr>
         <w:trPr>
@@ -18222,6 +17904,17 @@
               <w:jc w:val="both"/>
               <w:cnfStyle w:val="000000100000" w:firstRow="0" w:lastRow="0" w:firstColumn="0" w:lastColumn="0" w:oddVBand="0" w:evenVBand="0" w:oddHBand="1" w:evenHBand="0" w:firstRowFirstColumn="0" w:firstRowLastColumn="0" w:lastRowFirstColumn="0" w:lastRowLastColumn="0"/>
             </w:pPr>
+            <w:r>
+              <w:t xml:space="preserve">Nije pogodna za podatke visoke </w:t>
+            </w:r>
+            <w:proofErr w:type="spellStart"/>
+            <w:r>
+              <w:t>dimenzionalnosti</w:t>
+            </w:r>
+            <w:proofErr w:type="spellEnd"/>
+            <w:r>
+              <w:t>.</w:t>
+            </w:r>
           </w:p>
         </w:tc>
       </w:tr>
@@ -18235,9 +17928,8 @@
       <w:pPr>
         <w:pStyle w:val="Heading3"/>
       </w:pPr>
-      <w:bookmarkStart w:id="37" w:name="_Toc156913196"/>
-      <w:r>
-        <w:lastRenderedPageBreak/>
+      <w:bookmarkStart w:id="36" w:name="_Toc156913196"/>
+      <w:r>
         <w:t>3.</w:t>
       </w:r>
       <w:r>
@@ -18269,7 +17961,7 @@
       <w:r>
         <w:t>(vinzorizacija)</w:t>
       </w:r>
-      <w:bookmarkEnd w:id="37"/>
+      <w:bookmarkEnd w:id="36"/>
     </w:p>
     <w:p>
       <w:pPr>
@@ -18415,14 +18107,14 @@
             <w:rPr>
               <w:noProof/>
             </w:rPr>
-            <w:t>[16]</w:t>
+            <w:t>[14]</w:t>
           </w:r>
           <w:r>
             <w:fldChar w:fldCharType="end"/>
           </w:r>
         </w:sdtContent>
       </w:sdt>
-      <w:bookmarkStart w:id="38" w:name="_Toc156913197"/>
+      <w:bookmarkStart w:id="37" w:name="_Toc156913197"/>
     </w:p>
     <w:p>
       <w:pPr>
@@ -18437,7 +18129,7 @@
       <w:r>
         <w:t>. Konstrukcija atributa</w:t>
       </w:r>
-      <w:bookmarkEnd w:id="38"/>
+      <w:bookmarkEnd w:id="37"/>
     </w:p>
     <w:p>
       <w:pPr>
@@ -18558,6 +18250,7 @@
         <w:jc w:val="both"/>
       </w:pPr>
       <w:r>
+        <w:lastRenderedPageBreak/>
         <w:t xml:space="preserve">Na osnovu samih podataka </w:t>
       </w:r>
       <w:r>
@@ -18731,7 +18424,7 @@
             <w:rPr>
               <w:noProof/>
             </w:rPr>
-            <w:t>[16]</w:t>
+            <w:t>[14]</w:t>
           </w:r>
           <w:r>
             <w:fldChar w:fldCharType="end"/>
@@ -18743,7 +18436,7 @@
       <w:pPr>
         <w:pStyle w:val="Heading3"/>
       </w:pPr>
-      <w:bookmarkStart w:id="39" w:name="_Toc156913198"/>
+      <w:bookmarkStart w:id="38" w:name="_Toc156913198"/>
       <w:r>
         <w:t>3.</w:t>
       </w:r>
@@ -18756,7 +18449,7 @@
       <w:r>
         <w:t>Kombinovanje atributa korišćenjem statističkih ili matematičkih operacija</w:t>
       </w:r>
-      <w:bookmarkEnd w:id="39"/>
+      <w:bookmarkEnd w:id="38"/>
     </w:p>
     <w:p>
       <w:pPr>
@@ -18880,7 +18573,6 @@
         <w:rPr>
           <w:rFonts w:eastAsiaTheme="minorEastAsia"/>
         </w:rPr>
-        <w:lastRenderedPageBreak/>
         <w:t>Primena ove tehnike zavisi od podataka i od konkretnog domena problema</w:t>
       </w:r>
       <w:r>
@@ -18937,7 +18629,7 @@
         <w:pStyle w:val="Heading3"/>
         <w:jc w:val="both"/>
       </w:pPr>
-      <w:bookmarkStart w:id="40" w:name="_Toc156913199"/>
+      <w:bookmarkStart w:id="39" w:name="_Toc156913199"/>
       <w:r>
         <w:t>3.</w:t>
       </w:r>
@@ -18947,7 +18639,7 @@
       <w:r>
         <w:t>.2. Polinomna ekspanzija</w:t>
       </w:r>
-      <w:bookmarkEnd w:id="40"/>
+      <w:bookmarkEnd w:id="39"/>
     </w:p>
     <w:p>
       <w:pPr>
@@ -19011,6 +18703,7 @@
         <w:rPr>
           <w:noProof/>
         </w:rPr>
+        <w:lastRenderedPageBreak/>
         <w:drawing>
           <wp:inline distT="0" distB="0" distL="0" distR="0" wp14:anchorId="44166483" wp14:editId="3C4BE079">
             <wp:extent cx="5731510" cy="1862455"/>
@@ -19168,7 +18861,7 @@
         <w:pStyle w:val="Heading3"/>
         <w:jc w:val="both"/>
       </w:pPr>
-      <w:bookmarkStart w:id="41" w:name="_Toc156913200"/>
+      <w:bookmarkStart w:id="40" w:name="_Toc156913200"/>
       <w:r>
         <w:t>3.</w:t>
       </w:r>
@@ -19178,7 +18871,7 @@
       <w:r>
         <w:t>.3. Kreiranje atributa korišćenjem stabala odlučivanja</w:t>
       </w:r>
-      <w:bookmarkEnd w:id="41"/>
+      <w:bookmarkEnd w:id="40"/>
     </w:p>
     <w:p>
       <w:pPr>
@@ -19259,11 +18952,7 @@
         <w:t xml:space="preserve">koja je često poželjna za obučavanje linearnih modela. Osim uspostavljanja monotone veze, </w:t>
       </w:r>
       <w:r>
-        <w:t xml:space="preserve">ova tehnika može uspostaviti i </w:t>
-      </w:r>
-      <w:r>
-        <w:lastRenderedPageBreak/>
-        <w:t xml:space="preserve">kompleksne </w:t>
+        <w:t xml:space="preserve">ova tehnika može uspostaviti i kompleksne </w:t>
       </w:r>
       <w:r>
         <w:t>veze i interakcije između atributa.</w:t>
@@ -19292,7 +18981,7 @@
       <w:pPr>
         <w:pStyle w:val="Heading3"/>
       </w:pPr>
-      <w:bookmarkStart w:id="42" w:name="_Toc156913201"/>
+      <w:bookmarkStart w:id="41" w:name="_Toc156913201"/>
       <w:r>
         <w:t>3.</w:t>
       </w:r>
@@ -19311,7 +19000,7 @@
       <w:r>
         <w:t xml:space="preserve"> u vremenskom formatu</w:t>
       </w:r>
-      <w:bookmarkEnd w:id="42"/>
+      <w:bookmarkEnd w:id="41"/>
     </w:p>
     <w:p>
       <w:pPr>
@@ -19387,6 +19076,7 @@
         <w:jc w:val="both"/>
       </w:pPr>
       <w:r>
+        <w:lastRenderedPageBreak/>
         <w:t>Računanje vremenskog intervala – na osnovu dva atributa u vremenskom formatu možemo izračunati broj sekundi, minuta, sati, dana… koliko je prošlo između ova dva trenutka</w:t>
       </w:r>
       <w:r>
@@ -19404,7 +19094,7 @@
         <w:pStyle w:val="Heading3"/>
         <w:spacing w:after="240"/>
       </w:pPr>
-      <w:bookmarkStart w:id="43" w:name="_Toc156913202"/>
+      <w:bookmarkStart w:id="42" w:name="_Toc156913202"/>
       <w:r>
         <w:t>3.</w:t>
       </w:r>
@@ -19414,7 +19104,7 @@
       <w:r>
         <w:t>.5. Konstrukcija atributa na osnovu podataka u tekstualnom formatu</w:t>
       </w:r>
-      <w:bookmarkEnd w:id="43"/>
+      <w:bookmarkEnd w:id="42"/>
     </w:p>
     <w:p>
       <w:pPr>
@@ -19659,11 +19349,7 @@
         <w:t xml:space="preserve">. Ova tehnika </w:t>
       </w:r>
       <w:r>
-        <w:t xml:space="preserve">ne uzima u obzir gramatiku i redosled reči u </w:t>
-      </w:r>
-      <w:r>
-        <w:lastRenderedPageBreak/>
-        <w:t xml:space="preserve">rečenici. U cilju zadržavanje </w:t>
+        <w:t xml:space="preserve">ne uzima u obzir gramatiku i redosled reči u rečenici. U cilju zadržavanje </w:t>
       </w:r>
       <w:r>
         <w:t xml:space="preserve">dodatnih informacija, BoW se često koristi zajedno sa n-gramima. N-gram </w:t>
@@ -20469,6 +20155,7 @@
         <w:jc w:val="both"/>
       </w:pPr>
       <w:r>
+        <w:lastRenderedPageBreak/>
         <w:t>Čišćenje teksta i o</w:t>
       </w:r>
       <w:r>
@@ -20532,11 +20219,11 @@
       <w:pPr>
         <w:pStyle w:val="Heading1"/>
       </w:pPr>
-      <w:bookmarkStart w:id="44" w:name="_Toc156913203"/>
+      <w:bookmarkStart w:id="43" w:name="_Toc156913203"/>
       <w:r>
         <w:t>4. Zaključak</w:t>
       </w:r>
-      <w:bookmarkEnd w:id="44"/>
+      <w:bookmarkEnd w:id="43"/>
     </w:p>
     <w:p>
       <w:pPr>
@@ -20654,7 +20341,7 @@
         <w:br w:type="page"/>
       </w:r>
     </w:p>
-    <w:bookmarkStart w:id="45" w:name="_Toc156913204" w:displacedByCustomXml="next"/>
+    <w:bookmarkStart w:id="44" w:name="_Toc156913204" w:displacedByCustomXml="next"/>
     <w:sdt>
       <w:sdtPr>
         <w:rPr>
@@ -20682,7 +20369,7 @@
           <w:r>
             <w:t>eference</w:t>
           </w:r>
-          <w:bookmarkEnd w:id="45"/>
+          <w:bookmarkEnd w:id="44"/>
         </w:p>
         <w:sdt>
           <w:sdtPr>
@@ -20739,7 +20426,7 @@
               </w:tblGrid>
               <w:tr>
                 <w:trPr>
-                  <w:divId w:val="1396509727"/>
+                  <w:divId w:val="265618564"/>
                   <w:tblCellSpacing w:w="15" w:type="dxa"/>
                 </w:trPr>
                 <w:tc>
@@ -20787,7 +20474,7 @@
               </w:tr>
               <w:tr>
                 <w:trPr>
-                  <w:divId w:val="1396509727"/>
+                  <w:divId w:val="265618564"/>
                   <w:tblCellSpacing w:w="15" w:type="dxa"/>
                 </w:trPr>
                 <w:tc>
@@ -20833,7 +20520,7 @@
               </w:tr>
               <w:tr>
                 <w:trPr>
-                  <w:divId w:val="1396509727"/>
+                  <w:divId w:val="265618564"/>
                   <w:tblCellSpacing w:w="15" w:type="dxa"/>
                 </w:trPr>
                 <w:tc>
@@ -20879,7 +20566,7 @@
               </w:tr>
               <w:tr>
                 <w:trPr>
-                  <w:divId w:val="1396509727"/>
+                  <w:divId w:val="265618564"/>
                   <w:tblCellSpacing w:w="15" w:type="dxa"/>
                 </w:trPr>
                 <w:tc>
@@ -20925,7 +20612,7 @@
               </w:tr>
               <w:tr>
                 <w:trPr>
-                  <w:divId w:val="1396509727"/>
+                  <w:divId w:val="265618564"/>
                   <w:tblCellSpacing w:w="15" w:type="dxa"/>
                 </w:trPr>
                 <w:tc>
@@ -20971,7 +20658,7 @@
               </w:tr>
               <w:tr>
                 <w:trPr>
-                  <w:divId w:val="1396509727"/>
+                  <w:divId w:val="265618564"/>
                   <w:tblCellSpacing w:w="15" w:type="dxa"/>
                 </w:trPr>
                 <w:tc>
@@ -21017,7 +20704,7 @@
               </w:tr>
               <w:tr>
                 <w:trPr>
-                  <w:divId w:val="1396509727"/>
+                  <w:divId w:val="265618564"/>
                   <w:tblCellSpacing w:w="15" w:type="dxa"/>
                 </w:trPr>
                 <w:tc>
@@ -21063,7 +20750,7 @@
               </w:tr>
               <w:tr>
                 <w:trPr>
-                  <w:divId w:val="1396509727"/>
+                  <w:divId w:val="265618564"/>
                   <w:tblCellSpacing w:w="15" w:type="dxa"/>
                 </w:trPr>
                 <w:tc>
@@ -21109,7 +20796,7 @@
               </w:tr>
               <w:tr>
                 <w:trPr>
-                  <w:divId w:val="1396509727"/>
+                  <w:divId w:val="265618564"/>
                   <w:tblCellSpacing w:w="15" w:type="dxa"/>
                 </w:trPr>
                 <w:tc>
@@ -21155,7 +20842,7 @@
               </w:tr>
               <w:tr>
                 <w:trPr>
-                  <w:divId w:val="1396509727"/>
+                  <w:divId w:val="265618564"/>
                   <w:tblCellSpacing w:w="15" w:type="dxa"/>
                 </w:trPr>
                 <w:tc>
@@ -21201,7 +20888,7 @@
               </w:tr>
               <w:tr>
                 <w:trPr>
-                  <w:divId w:val="1396509727"/>
+                  <w:divId w:val="265618564"/>
                   <w:tblCellSpacing w:w="15" w:type="dxa"/>
                 </w:trPr>
                 <w:tc>
@@ -21247,7 +20934,7 @@
               </w:tr>
               <w:tr>
                 <w:trPr>
-                  <w:divId w:val="1396509727"/>
+                  <w:divId w:val="265618564"/>
                   <w:tblCellSpacing w:w="15" w:type="dxa"/>
                 </w:trPr>
                 <w:tc>
@@ -21307,7 +20994,7 @@
               </w:tr>
               <w:tr>
                 <w:trPr>
-                  <w:divId w:val="1396509727"/>
+                  <w:divId w:val="265618564"/>
                   <w:tblCellSpacing w:w="15" w:type="dxa"/>
                 </w:trPr>
                 <w:tc>
@@ -21346,14 +21033,14 @@
                       <w:rPr>
                         <w:noProof/>
                       </w:rPr>
-                      <w:t>„Categorical Encoding with CatBoost Encoder,“ geeks for geeks, [Na mreži]. Available: https://www.geeksforgeeks.org/categorical-encoding-with-catboost-encoder/.</w:t>
+                      <w:t>„Crafting Insights: A Guide to Mastering Data Transformation,“ Medium, 2023 November 2023. [Na mreži]. Available: https://baotramduong.medium.com/data-preprocessing-data-transformation-step-in-203af423ae5a.</w:t>
                     </w:r>
                   </w:p>
                 </w:tc>
               </w:tr>
               <w:tr>
                 <w:trPr>
-                  <w:divId w:val="1396509727"/>
+                  <w:divId w:val="265618564"/>
                   <w:tblCellSpacing w:w="15" w:type="dxa"/>
                 </w:trPr>
                 <w:tc>
@@ -21372,7 +21059,6 @@
                       <w:rPr>
                         <w:noProof/>
                       </w:rPr>
-                      <w:lastRenderedPageBreak/>
                       <w:t xml:space="preserve">[14] </w:t>
                     </w:r>
                   </w:p>
@@ -21393,14 +21079,14 @@
                       <w:rPr>
                         <w:noProof/>
                       </w:rPr>
-                      <w:t>„How CatBoost encodes categorical variables?,“ Medium, 10 February 2021. [Na mreži]. Available: https://towardsdatascience.com/how-catboost-encodes-categorical-variables-3866fb2ae640.</w:t>
+                      <w:t xml:space="preserve">S. Galli, Python Feature Engineering, BIRMINGHAM - MUMBAI: Packt, 2020. </w:t>
                     </w:r>
                   </w:p>
                 </w:tc>
               </w:tr>
               <w:tr>
                 <w:trPr>
-                  <w:divId w:val="1396509727"/>
+                  <w:divId w:val="265618564"/>
                   <w:tblCellSpacing w:w="15" w:type="dxa"/>
                 </w:trPr>
                 <w:tc>
@@ -21419,6 +21105,7 @@
                       <w:rPr>
                         <w:noProof/>
                       </w:rPr>
+                      <w:lastRenderedPageBreak/>
                       <w:t xml:space="preserve">[15] </w:t>
                     </w:r>
                   </w:p>
@@ -21439,14 +21126,14 @@
                       <w:rPr>
                         <w:noProof/>
                       </w:rPr>
-                      <w:t>„Crafting Insights: A Guide to Mastering Data Transformation,“ Medium, 2023 November 2023. [Na mreži]. Available: https://baotramduong.medium.com/data-preprocessing-data-transformation-step-in-203af423ae5a.</w:t>
+                      <w:t>„Discretisation Using Decision Trees,“ Medium, 24 December 2018. [Na mreži]. Available: https://towardsdatascience.com/discretisation-using-decision-trees-21910483fa4b.</w:t>
                     </w:r>
                   </w:p>
                 </w:tc>
               </w:tr>
               <w:tr>
                 <w:trPr>
-                  <w:divId w:val="1396509727"/>
+                  <w:divId w:val="265618564"/>
                   <w:tblCellSpacing w:w="15" w:type="dxa"/>
                 </w:trPr>
                 <w:tc>
@@ -21485,14 +21172,14 @@
                       <w:rPr>
                         <w:noProof/>
                       </w:rPr>
-                      <w:t xml:space="preserve">S. Galli, Python Feature Engineering, BIRMINGHAM - MUMBAI: Packt, 2020. </w:t>
+                      <w:t>„Dealing with Outliers in Data Science: Techniques and Best Practices,“ Medium, 20 April 2023. [Na mreži]. Available: https://syedabis98.medium.com/dealing-with-outliers-in-data-science-techniques-and-best-practices-a08172643b7a.</w:t>
                     </w:r>
                   </w:p>
                 </w:tc>
               </w:tr>
               <w:tr>
                 <w:trPr>
-                  <w:divId w:val="1396509727"/>
+                  <w:divId w:val="265618564"/>
                   <w:tblCellSpacing w:w="15" w:type="dxa"/>
                 </w:trPr>
                 <w:tc>
@@ -21531,14 +21218,14 @@
                       <w:rPr>
                         <w:noProof/>
                       </w:rPr>
-                      <w:t>„Discretisation Using Decision Trees,“ Medium, 24 December 2018. [Na mreži]. Available: https://towardsdatascience.com/discretisation-using-decision-trees-21910483fa4b.</w:t>
+                      <w:t>„Removing Outliers. Understanding How and What behind the Magic.,“ Medium, 5 April 2021. [Na mreži]. Available: https://medium.com/analytics-vidhya/removing-outliers-understanding-how-and-what-behind-the-magic-18a78ab480ff.</w:t>
                     </w:r>
                   </w:p>
                 </w:tc>
               </w:tr>
               <w:tr>
                 <w:trPr>
-                  <w:divId w:val="1396509727"/>
+                  <w:divId w:val="265618564"/>
                   <w:tblCellSpacing w:w="15" w:type="dxa"/>
                 </w:trPr>
                 <w:tc>
@@ -21577,14 +21264,14 @@
                       <w:rPr>
                         <w:noProof/>
                       </w:rPr>
-                      <w:t>„Dealing with Outliers in Data Science: Techniques and Best Practices,“ Medium, 20 April 2023. [Na mreži]. Available: https://syedabis98.medium.com/dealing-with-outliers-in-data-science-techniques-and-best-practices-a08172643b7a.</w:t>
+                      <w:t>„Interquartile Range to Detect Outliers in Data,“ geeks for geeks, [Na mreži]. Available: https://www.geeksforgeeks.org/interquartile-range-to-detect-outliers-in-data/.</w:t>
                     </w:r>
                   </w:p>
                 </w:tc>
               </w:tr>
               <w:tr>
                 <w:trPr>
-                  <w:divId w:val="1396509727"/>
+                  <w:divId w:val="265618564"/>
                   <w:tblCellSpacing w:w="15" w:type="dxa"/>
                 </w:trPr>
                 <w:tc>
@@ -21604,98 +21291,6 @@
                         <w:noProof/>
                       </w:rPr>
                       <w:t xml:space="preserve">[19] </w:t>
-                    </w:r>
-                  </w:p>
-                </w:tc>
-                <w:tc>
-                  <w:tcPr>
-                    <w:tcW w:w="0" w:type="auto"/>
-                    <w:hideMark/>
-                  </w:tcPr>
-                  <w:p>
-                    <w:pPr>
-                      <w:pStyle w:val="Bibliography"/>
-                      <w:rPr>
-                        <w:noProof/>
-                      </w:rPr>
-                    </w:pPr>
-                    <w:r>
-                      <w:rPr>
-                        <w:noProof/>
-                      </w:rPr>
-                      <w:t>„Removing Outliers. Understanding How and What behind the Magic.,“ Medium, 5 April 2021. [Na mreži]. Available: https://medium.com/analytics-vidhya/removing-outliers-understanding-how-and-what-behind-the-magic-18a78ab480ff.</w:t>
-                    </w:r>
-                  </w:p>
-                </w:tc>
-              </w:tr>
-              <w:tr>
-                <w:trPr>
-                  <w:divId w:val="1396509727"/>
-                  <w:tblCellSpacing w:w="15" w:type="dxa"/>
-                </w:trPr>
-                <w:tc>
-                  <w:tcPr>
-                    <w:tcW w:w="50" w:type="pct"/>
-                    <w:hideMark/>
-                  </w:tcPr>
-                  <w:p>
-                    <w:pPr>
-                      <w:pStyle w:val="Bibliography"/>
-                      <w:rPr>
-                        <w:noProof/>
-                      </w:rPr>
-                    </w:pPr>
-                    <w:r>
-                      <w:rPr>
-                        <w:noProof/>
-                      </w:rPr>
-                      <w:t xml:space="preserve">[20] </w:t>
-                    </w:r>
-                  </w:p>
-                </w:tc>
-                <w:tc>
-                  <w:tcPr>
-                    <w:tcW w:w="0" w:type="auto"/>
-                    <w:hideMark/>
-                  </w:tcPr>
-                  <w:p>
-                    <w:pPr>
-                      <w:pStyle w:val="Bibliography"/>
-                      <w:rPr>
-                        <w:noProof/>
-                      </w:rPr>
-                    </w:pPr>
-                    <w:r>
-                      <w:rPr>
-                        <w:noProof/>
-                      </w:rPr>
-                      <w:t>„Interquartile Range to Detect Outliers in Data,“ geeks for geeks, [Na mreži]. Available: https://www.geeksforgeeks.org/interquartile-range-to-detect-outliers-in-data/.</w:t>
-                    </w:r>
-                  </w:p>
-                </w:tc>
-              </w:tr>
-              <w:tr>
-                <w:trPr>
-                  <w:divId w:val="1396509727"/>
-                  <w:tblCellSpacing w:w="15" w:type="dxa"/>
-                </w:trPr>
-                <w:tc>
-                  <w:tcPr>
-                    <w:tcW w:w="50" w:type="pct"/>
-                    <w:hideMark/>
-                  </w:tcPr>
-                  <w:p>
-                    <w:pPr>
-                      <w:pStyle w:val="Bibliography"/>
-                      <w:rPr>
-                        <w:noProof/>
-                      </w:rPr>
-                    </w:pPr>
-                    <w:r>
-                      <w:rPr>
-                        <w:noProof/>
-                      </w:rPr>
-                      <w:t xml:space="preserve">[21] </w:t>
                     </w:r>
                   </w:p>
                 </w:tc>
@@ -21736,7 +21331,113 @@
               </w:tr>
               <w:tr>
                 <w:trPr>
-                  <w:divId w:val="1396509727"/>
+                  <w:divId w:val="265618564"/>
+                  <w:tblCellSpacing w:w="15" w:type="dxa"/>
+                </w:trPr>
+                <w:tc>
+                  <w:tcPr>
+                    <w:tcW w:w="50" w:type="pct"/>
+                    <w:hideMark/>
+                  </w:tcPr>
+                  <w:p>
+                    <w:pPr>
+                      <w:pStyle w:val="Bibliography"/>
+                      <w:rPr>
+                        <w:noProof/>
+                      </w:rPr>
+                    </w:pPr>
+                    <w:r>
+                      <w:rPr>
+                        <w:noProof/>
+                      </w:rPr>
+                      <w:t xml:space="preserve">[20] </w:t>
+                    </w:r>
+                  </w:p>
+                </w:tc>
+                <w:tc>
+                  <w:tcPr>
+                    <w:tcW w:w="0" w:type="auto"/>
+                    <w:hideMark/>
+                  </w:tcPr>
+                  <w:p>
+                    <w:pPr>
+                      <w:pStyle w:val="Bibliography"/>
+                      <w:rPr>
+                        <w:noProof/>
+                      </w:rPr>
+                    </w:pPr>
+                    <w:r>
+                      <w:rPr>
+                        <w:noProof/>
+                      </w:rPr>
+                      <w:t>„Unsupervised Outlier Detection with Isolation Forest,“ Medium, 17 March 2022. [Na mreži]. Available: https://medium.com/mlearning-ai/unsupervised-outlier-detection-with-isolation-forest-eab398c593b2.</w:t>
+                    </w:r>
+                  </w:p>
+                </w:tc>
+              </w:tr>
+              <w:tr>
+                <w:trPr>
+                  <w:divId w:val="265618564"/>
+                  <w:tblCellSpacing w:w="15" w:type="dxa"/>
+                </w:trPr>
+                <w:tc>
+                  <w:tcPr>
+                    <w:tcW w:w="50" w:type="pct"/>
+                    <w:hideMark/>
+                  </w:tcPr>
+                  <w:p>
+                    <w:pPr>
+                      <w:pStyle w:val="Bibliography"/>
+                      <w:rPr>
+                        <w:noProof/>
+                      </w:rPr>
+                    </w:pPr>
+                    <w:r>
+                      <w:rPr>
+                        <w:noProof/>
+                      </w:rPr>
+                      <w:t xml:space="preserve">[21] </w:t>
+                    </w:r>
+                  </w:p>
+                </w:tc>
+                <w:tc>
+                  <w:tcPr>
+                    <w:tcW w:w="0" w:type="auto"/>
+                    <w:hideMark/>
+                  </w:tcPr>
+                  <w:p>
+                    <w:pPr>
+                      <w:pStyle w:val="Bibliography"/>
+                      <w:rPr>
+                        <w:noProof/>
+                      </w:rPr>
+                    </w:pPr>
+                    <w:r>
+                      <w:rPr>
+                        <w:noProof/>
+                      </w:rPr>
+                      <w:t xml:space="preserve">M. Breunig, H.-P. Kriegel, R. T. Ng i J. Sander, „LOF: Identifying Density-Based Local Outliers,“ u </w:t>
+                    </w:r>
+                    <w:r>
+                      <w:rPr>
+                        <w:i/>
+                        <w:iCs/>
+                        <w:noProof/>
+                      </w:rPr>
+                      <w:t>Proceedings of the 2000 ACM SIGMOD international conference on Management of data</w:t>
+                    </w:r>
+                    <w:r>
+                      <w:rPr>
+                        <w:noProof/>
+                      </w:rPr>
+                      <w:t xml:space="preserve">, 2000. </w:t>
+                    </w:r>
+                  </w:p>
+                </w:tc>
+              </w:tr>
+              <w:tr>
+                <w:trPr>
+                  <w:divId w:val="265618564"/>
                   <w:tblCellSpacing w:w="15" w:type="dxa"/>
                 </w:trPr>
                 <w:tc>
@@ -21775,14 +21476,28 @@
                       <w:rPr>
                         <w:noProof/>
                       </w:rPr>
-                      <w:t>„Unsupervised Outlier Detection with Isolation Forest,“ Medium, 17 March 2022. [Na mreži]. Available: https://medium.com/mlearning-ai/unsupervised-outlier-detection-with-isolation-forest-eab398c593b2.</w:t>
+                      <w:t xml:space="preserve">K. Beyer, J. Goldstein, R. Ramakrishnan i U. Shaft, „When is “nearest neighbor” meaningful?,“ u </w:t>
+                    </w:r>
+                    <w:r>
+                      <w:rPr>
+                        <w:i/>
+                        <w:iCs/>
+                        <w:noProof/>
+                      </w:rPr>
+                      <w:t>Database Theory—ICDT’99: 7th International Conference Jerusalem, Israel, January 10–12, 1999 Proceedings 7</w:t>
+                    </w:r>
+                    <w:r>
+                      <w:rPr>
+                        <w:noProof/>
+                      </w:rPr>
+                      <w:t xml:space="preserve">, 1999. </w:t>
                     </w:r>
                   </w:p>
                 </w:tc>
               </w:tr>
               <w:tr>
                 <w:trPr>
-                  <w:divId w:val="1396509727"/>
+                  <w:divId w:val="265618564"/>
                   <w:tblCellSpacing w:w="15" w:type="dxa"/>
                 </w:trPr>
                 <w:tc>
@@ -21828,7 +21543,7 @@
               </w:tr>
               <w:tr>
                 <w:trPr>
-                  <w:divId w:val="1396509727"/>
+                  <w:divId w:val="265618564"/>
                   <w:tblCellSpacing w:w="15" w:type="dxa"/>
                 </w:trPr>
                 <w:tc>
@@ -21874,7 +21589,7 @@
               </w:tr>
               <w:tr>
                 <w:trPr>
-                  <w:divId w:val="1396509727"/>
+                  <w:divId w:val="265618564"/>
                   <w:tblCellSpacing w:w="15" w:type="dxa"/>
                 </w:trPr>
                 <w:tc>
@@ -21934,7 +21649,7 @@
               </w:tr>
               <w:tr>
                 <w:trPr>
-                  <w:divId w:val="1396509727"/>
+                  <w:divId w:val="265618564"/>
                   <w:tblCellSpacing w:w="15" w:type="dxa"/>
                 </w:trPr>
                 <w:tc>
@@ -21978,10 +21693,102 @@
                   </w:p>
                 </w:tc>
               </w:tr>
+              <w:tr>
+                <w:trPr>
+                  <w:divId w:val="265618564"/>
+                  <w:tblCellSpacing w:w="15" w:type="dxa"/>
+                </w:trPr>
+                <w:tc>
+                  <w:tcPr>
+                    <w:tcW w:w="50" w:type="pct"/>
+                    <w:hideMark/>
+                  </w:tcPr>
+                  <w:p>
+                    <w:pPr>
+                      <w:pStyle w:val="Bibliography"/>
+                      <w:rPr>
+                        <w:noProof/>
+                      </w:rPr>
+                    </w:pPr>
+                    <w:r>
+                      <w:rPr>
+                        <w:noProof/>
+                      </w:rPr>
+                      <w:t xml:space="preserve">[27] </w:t>
+                    </w:r>
+                  </w:p>
+                </w:tc>
+                <w:tc>
+                  <w:tcPr>
+                    <w:tcW w:w="0" w:type="auto"/>
+                    <w:hideMark/>
+                  </w:tcPr>
+                  <w:p>
+                    <w:pPr>
+                      <w:pStyle w:val="Bibliography"/>
+                      <w:rPr>
+                        <w:noProof/>
+                      </w:rPr>
+                    </w:pPr>
+                    <w:r>
+                      <w:rPr>
+                        <w:noProof/>
+                      </w:rPr>
+                      <w:t>„Categorical Encoding with CatBoost Encoder,“ geeks for geeks, [Na mreži]. Available: https://www.geeksforgeeks.org/categorical-encoding-with-catboost-encoder/.</w:t>
+                    </w:r>
+                  </w:p>
+                </w:tc>
+              </w:tr>
+              <w:tr>
+                <w:trPr>
+                  <w:divId w:val="265618564"/>
+                  <w:tblCellSpacing w:w="15" w:type="dxa"/>
+                </w:trPr>
+                <w:tc>
+                  <w:tcPr>
+                    <w:tcW w:w="50" w:type="pct"/>
+                    <w:hideMark/>
+                  </w:tcPr>
+                  <w:p>
+                    <w:pPr>
+                      <w:pStyle w:val="Bibliography"/>
+                      <w:rPr>
+                        <w:noProof/>
+                      </w:rPr>
+                    </w:pPr>
+                    <w:r>
+                      <w:rPr>
+                        <w:noProof/>
+                      </w:rPr>
+                      <w:t xml:space="preserve">[28] </w:t>
+                    </w:r>
+                  </w:p>
+                </w:tc>
+                <w:tc>
+                  <w:tcPr>
+                    <w:tcW w:w="0" w:type="auto"/>
+                    <w:hideMark/>
+                  </w:tcPr>
+                  <w:p>
+                    <w:pPr>
+                      <w:pStyle w:val="Bibliography"/>
+                      <w:rPr>
+                        <w:noProof/>
+                      </w:rPr>
+                    </w:pPr>
+                    <w:r>
+                      <w:rPr>
+                        <w:noProof/>
+                      </w:rPr>
+                      <w:t>„How CatBoost encodes categorical variables?,“ Medium, 10 February 2021. [Na mreži]. Available: https://towardsdatascience.com/how-catboost-encodes-categorical-variables-3866fb2ae640.</w:t>
+                    </w:r>
+                  </w:p>
+                </w:tc>
+              </w:tr>
             </w:tbl>
             <w:p>
               <w:pPr>
-                <w:divId w:val="1396509727"/>
+                <w:divId w:val="265618564"/>
                 <w:rPr>
                   <w:rFonts w:eastAsia="Times New Roman"/>
                   <w:noProof/>
@@ -22259,6 +22066,118 @@
     </w:lvl>
   </w:abstractNum>
   <w:abstractNum w:abstractNumId="1" w15:restartNumberingAfterBreak="0">
+    <w:nsid w:val="05A7050D"/>
+    <w:multiLevelType w:val="hybridMultilevel"/>
+    <w:tmpl w:val="5526EEFC"/>
+    <w:lvl w:ilvl="0" w:tplc="AB7A078E">
+      <w:numFmt w:val="bullet"/>
+      <w:lvlText w:val="•"/>
+      <w:lvlJc w:val="left"/>
+      <w:pPr>
+        <w:ind w:left="1080" w:hanging="720"/>
+      </w:pPr>
+      <w:rPr>
+        <w:rFonts w:ascii="Calibri" w:eastAsiaTheme="minorHAnsi" w:hAnsi="Calibri" w:cs="Calibri" w:hint="default"/>
+      </w:rPr>
+    </w:lvl>
+    <w:lvl w:ilvl="1" w:tplc="08090003" w:tentative="1">
+      <w:start w:val="1"/>
+      <w:numFmt w:val="bullet"/>
+      <w:lvlText w:val="o"/>
+      <w:lvlJc w:val="left"/>
+      <w:pPr>
+        <w:ind w:left="1440" w:hanging="360"/>
+      </w:pPr>
+      <w:rPr>
+        <w:rFonts w:ascii="Courier New" w:hAnsi="Courier New" w:cs="Courier New" w:hint="default"/>
+      </w:rPr>
+    </w:lvl>
+    <w:lvl w:ilvl="2" w:tplc="08090005" w:tentative="1">
+      <w:start w:val="1"/>
+      <w:numFmt w:val="bullet"/>
+      <w:lvlText w:val=""/>
+      <w:lvlJc w:val="left"/>
+      <w:pPr>
+        <w:ind w:left="2160" w:hanging="360"/>
+      </w:pPr>
+      <w:rPr>
+        <w:rFonts w:ascii="Wingdings" w:hAnsi="Wingdings" w:hint="default"/>
+      </w:rPr>
+    </w:lvl>
+    <w:lvl w:ilvl="3" w:tplc="08090001" w:tentative="1">
+      <w:start w:val="1"/>
+      <w:numFmt w:val="bullet"/>
+      <w:lvlText w:val=""/>
+      <w:lvlJc w:val="left"/>
+      <w:pPr>
+        <w:ind w:left="2880" w:hanging="360"/>
+      </w:pPr>
+      <w:rPr>
+        <w:rFonts w:ascii="Symbol" w:hAnsi="Symbol" w:hint="default"/>
+      </w:rPr>
+    </w:lvl>
+    <w:lvl w:ilvl="4" w:tplc="08090003" w:tentative="1">
+      <w:start w:val="1"/>
+      <w:numFmt w:val="bullet"/>
+      <w:lvlText w:val="o"/>
+      <w:lvlJc w:val="left"/>
+      <w:pPr>
+        <w:ind w:left="3600" w:hanging="360"/>
+      </w:pPr>
+      <w:rPr>
+        <w:rFonts w:ascii="Courier New" w:hAnsi="Courier New" w:cs="Courier New" w:hint="default"/>
+      </w:rPr>
+    </w:lvl>
+    <w:lvl w:ilvl="5" w:tplc="08090005" w:tentative="1">
+      <w:start w:val="1"/>
+      <w:numFmt w:val="bullet"/>
+      <w:lvlText w:val=""/>
+      <w:lvlJc w:val="left"/>
+      <w:pPr>
+        <w:ind w:left="4320" w:hanging="360"/>
+      </w:pPr>
+      <w:rPr>
+        <w:rFonts w:ascii="Wingdings" w:hAnsi="Wingdings" w:hint="default"/>
+      </w:rPr>
+    </w:lvl>
+    <w:lvl w:ilvl="6" w:tplc="08090001" w:tentative="1">
+      <w:start w:val="1"/>
+      <w:numFmt w:val="bullet"/>
+      <w:lvlText w:val=""/>
+      <w:lvlJc w:val="left"/>
+      <w:pPr>
+        <w:ind w:left="5040" w:hanging="360"/>
+      </w:pPr>
+      <w:rPr>
+        <w:rFonts w:ascii="Symbol" w:hAnsi="Symbol" w:hint="default"/>
+      </w:rPr>
+    </w:lvl>
+    <w:lvl w:ilvl="7" w:tplc="08090003" w:tentative="1">
+      <w:start w:val="1"/>
+      <w:numFmt w:val="bullet"/>
+      <w:lvlText w:val="o"/>
+      <w:lvlJc w:val="left"/>
+      <w:pPr>
+        <w:ind w:left="5760" w:hanging="360"/>
+      </w:pPr>
+      <w:rPr>
+        <w:rFonts w:ascii="Courier New" w:hAnsi="Courier New" w:cs="Courier New" w:hint="default"/>
+      </w:rPr>
+    </w:lvl>
+    <w:lvl w:ilvl="8" w:tplc="08090005" w:tentative="1">
+      <w:start w:val="1"/>
+      <w:numFmt w:val="bullet"/>
+      <w:lvlText w:val=""/>
+      <w:lvlJc w:val="left"/>
+      <w:pPr>
+        <w:ind w:left="6480" w:hanging="360"/>
+      </w:pPr>
+      <w:rPr>
+        <w:rFonts w:ascii="Wingdings" w:hAnsi="Wingdings" w:hint="default"/>
+      </w:rPr>
+    </w:lvl>
+  </w:abstractNum>
+  <w:abstractNum w:abstractNumId="2" w15:restartNumberingAfterBreak="0">
     <w:nsid w:val="0A145FFD"/>
     <w:multiLevelType w:val="hybridMultilevel"/>
     <w:tmpl w:val="43269CEC"/>
@@ -22371,7 +22290,7 @@
       </w:rPr>
     </w:lvl>
   </w:abstractNum>
-  <w:abstractNum w:abstractNumId="2" w15:restartNumberingAfterBreak="0">
+  <w:abstractNum w:abstractNumId="3" w15:restartNumberingAfterBreak="0">
     <w:nsid w:val="0C4F6874"/>
     <w:multiLevelType w:val="hybridMultilevel"/>
     <w:tmpl w:val="78C45F68"/>
@@ -22483,7 +22402,93 @@
       </w:rPr>
     </w:lvl>
   </w:abstractNum>
-  <w:abstractNum w:abstractNumId="3" w15:restartNumberingAfterBreak="0">
+  <w:abstractNum w:abstractNumId="4" w15:restartNumberingAfterBreak="0">
+    <w:nsid w:val="3F9C0B62"/>
+    <w:multiLevelType w:val="hybridMultilevel"/>
+    <w:tmpl w:val="DCEE24F2"/>
+    <w:lvl w:ilvl="0" w:tplc="0809000F">
+      <w:start w:val="1"/>
+      <w:numFmt w:val="decimal"/>
+      <w:lvlText w:val="%1."/>
+      <w:lvlJc w:val="left"/>
+      <w:pPr>
+        <w:ind w:left="720" w:hanging="360"/>
+      </w:pPr>
+    </w:lvl>
+    <w:lvl w:ilvl="1" w:tplc="08090019" w:tentative="1">
+      <w:start w:val="1"/>
+      <w:numFmt w:val="lowerLetter"/>
+      <w:lvlText w:val="%2."/>
+      <w:lvlJc w:val="left"/>
+      <w:pPr>
+        <w:ind w:left="1440" w:hanging="360"/>
+      </w:pPr>
+    </w:lvl>
+    <w:lvl w:ilvl="2" w:tplc="0809001B" w:tentative="1">
+      <w:start w:val="1"/>
+      <w:numFmt w:val="lowerRoman"/>
+      <w:lvlText w:val="%3."/>
+      <w:lvlJc w:val="right"/>
+      <w:pPr>
+        <w:ind w:left="2160" w:hanging="180"/>
+      </w:pPr>
+    </w:lvl>
+    <w:lvl w:ilvl="3" w:tplc="0809000F" w:tentative="1">
+      <w:start w:val="1"/>
+      <w:numFmt w:val="decimal"/>
+      <w:lvlText w:val="%4."/>
+      <w:lvlJc w:val="left"/>
+      <w:pPr>
+        <w:ind w:left="2880" w:hanging="360"/>
+      </w:pPr>
+    </w:lvl>
+    <w:lvl w:ilvl="4" w:tplc="08090019" w:tentative="1">
+      <w:start w:val="1"/>
+      <w:numFmt w:val="lowerLetter"/>
+      <w:lvlText w:val="%5."/>
+      <w:lvlJc w:val="left"/>
+      <w:pPr>
+        <w:ind w:left="3600" w:hanging="360"/>
+      </w:pPr>
+    </w:lvl>
+    <w:lvl w:ilvl="5" w:tplc="0809001B" w:tentative="1">
+      <w:start w:val="1"/>
+      <w:numFmt w:val="lowerRoman"/>
+      <w:lvlText w:val="%6."/>
+      <w:lvlJc w:val="right"/>
+      <w:pPr>
+        <w:ind w:left="4320" w:hanging="180"/>
+      </w:pPr>
+    </w:lvl>
+    <w:lvl w:ilvl="6" w:tplc="0809000F" w:tentative="1">
+      <w:start w:val="1"/>
+      <w:numFmt w:val="decimal"/>
+      <w:lvlText w:val="%7."/>
+      <w:lvlJc w:val="left"/>
+      <w:pPr>
+        <w:ind w:left="5040" w:hanging="360"/>
+      </w:pPr>
+    </w:lvl>
+    <w:lvl w:ilvl="7" w:tplc="08090019" w:tentative="1">
+      <w:start w:val="1"/>
+      <w:numFmt w:val="lowerLetter"/>
+      <w:lvlText w:val="%8."/>
+      <w:lvlJc w:val="left"/>
+      <w:pPr>
+        <w:ind w:left="5760" w:hanging="360"/>
+      </w:pPr>
+    </w:lvl>
+    <w:lvl w:ilvl="8" w:tplc="0809001B" w:tentative="1">
+      <w:start w:val="1"/>
+      <w:numFmt w:val="lowerRoman"/>
+      <w:lvlText w:val="%9."/>
+      <w:lvlJc w:val="right"/>
+      <w:pPr>
+        <w:ind w:left="6480" w:hanging="180"/>
+      </w:pPr>
+    </w:lvl>
+  </w:abstractNum>
+  <w:abstractNum w:abstractNumId="5" w15:restartNumberingAfterBreak="0">
     <w:nsid w:val="6F933395"/>
     <w:multiLevelType w:val="hybridMultilevel"/>
     <w:tmpl w:val="425E7DB2"/>
@@ -22596,7 +22601,7 @@
       </w:rPr>
     </w:lvl>
   </w:abstractNum>
-  <w:abstractNum w:abstractNumId="4" w15:restartNumberingAfterBreak="0">
+  <w:abstractNum w:abstractNumId="6" w15:restartNumberingAfterBreak="0">
     <w:nsid w:val="79FE6155"/>
     <w:multiLevelType w:val="hybridMultilevel"/>
     <w:tmpl w:val="944490E2"/>
@@ -22709,20 +22714,115 @@
       </w:rPr>
     </w:lvl>
   </w:abstractNum>
+  <w:abstractNum w:abstractNumId="7" w15:restartNumberingAfterBreak="0">
+    <w:nsid w:val="7D225988"/>
+    <w:multiLevelType w:val="hybridMultilevel"/>
+    <w:tmpl w:val="FD28729A"/>
+    <w:lvl w:ilvl="0" w:tplc="0809000F">
+      <w:start w:val="1"/>
+      <w:numFmt w:val="decimal"/>
+      <w:lvlText w:val="%1."/>
+      <w:lvlJc w:val="left"/>
+      <w:pPr>
+        <w:ind w:left="720" w:hanging="360"/>
+      </w:pPr>
+    </w:lvl>
+    <w:lvl w:ilvl="1" w:tplc="08090019" w:tentative="1">
+      <w:start w:val="1"/>
+      <w:numFmt w:val="lowerLetter"/>
+      <w:lvlText w:val="%2."/>
+      <w:lvlJc w:val="left"/>
+      <w:pPr>
+        <w:ind w:left="1440" w:hanging="360"/>
+      </w:pPr>
+    </w:lvl>
+    <w:lvl w:ilvl="2" w:tplc="0809001B" w:tentative="1">
+      <w:start w:val="1"/>
+      <w:numFmt w:val="lowerRoman"/>
+      <w:lvlText w:val="%3."/>
+      <w:lvlJc w:val="right"/>
+      <w:pPr>
+        <w:ind w:left="2160" w:hanging="180"/>
+      </w:pPr>
+    </w:lvl>
+    <w:lvl w:ilvl="3" w:tplc="0809000F" w:tentative="1">
+      <w:start w:val="1"/>
+      <w:numFmt w:val="decimal"/>
+      <w:lvlText w:val="%4."/>
+      <w:lvlJc w:val="left"/>
+      <w:pPr>
+        <w:ind w:left="2880" w:hanging="360"/>
+      </w:pPr>
+    </w:lvl>
+    <w:lvl w:ilvl="4" w:tplc="08090019" w:tentative="1">
+      <w:start w:val="1"/>
+      <w:numFmt w:val="lowerLetter"/>
+      <w:lvlText w:val="%5."/>
+      <w:lvlJc w:val="left"/>
+      <w:pPr>
+        <w:ind w:left="3600" w:hanging="360"/>
+      </w:pPr>
+    </w:lvl>
+    <w:lvl w:ilvl="5" w:tplc="0809001B" w:tentative="1">
+      <w:start w:val="1"/>
+      <w:numFmt w:val="lowerRoman"/>
+      <w:lvlText w:val="%6."/>
+      <w:lvlJc w:val="right"/>
+      <w:pPr>
+        <w:ind w:left="4320" w:hanging="180"/>
+      </w:pPr>
+    </w:lvl>
+    <w:lvl w:ilvl="6" w:tplc="0809000F" w:tentative="1">
+      <w:start w:val="1"/>
+      <w:numFmt w:val="decimal"/>
+      <w:lvlText w:val="%7."/>
+      <w:lvlJc w:val="left"/>
+      <w:pPr>
+        <w:ind w:left="5040" w:hanging="360"/>
+      </w:pPr>
+    </w:lvl>
+    <w:lvl w:ilvl="7" w:tplc="08090019" w:tentative="1">
+      <w:start w:val="1"/>
+      <w:numFmt w:val="lowerLetter"/>
+      <w:lvlText w:val="%8."/>
+      <w:lvlJc w:val="left"/>
+      <w:pPr>
+        <w:ind w:left="5760" w:hanging="360"/>
+      </w:pPr>
+    </w:lvl>
+    <w:lvl w:ilvl="8" w:tplc="0809001B" w:tentative="1">
+      <w:start w:val="1"/>
+      <w:numFmt w:val="lowerRoman"/>
+      <w:lvlText w:val="%9."/>
+      <w:lvlJc w:val="right"/>
+      <w:pPr>
+        <w:ind w:left="6480" w:hanging="180"/>
+      </w:pPr>
+    </w:lvl>
+  </w:abstractNum>
   <w:num w:numId="1">
+    <w:abstractNumId w:val="3"/>
+  </w:num>
+  <w:num w:numId="2">
     <w:abstractNumId w:val="2"/>
   </w:num>
-  <w:num w:numId="2">
-    <w:abstractNumId w:val="1"/>
-  </w:num>
   <w:num w:numId="3">
-    <w:abstractNumId w:val="3"/>
+    <w:abstractNumId w:val="5"/>
   </w:num>
   <w:num w:numId="4">
-    <w:abstractNumId w:val="4"/>
+    <w:abstractNumId w:val="6"/>
   </w:num>
   <w:num w:numId="5">
     <w:abstractNumId w:val="0"/>
+  </w:num>
+  <w:num w:numId="6">
+    <w:abstractNumId w:val="4"/>
+  </w:num>
+  <w:num w:numId="7">
+    <w:abstractNumId w:val="7"/>
+  </w:num>
+  <w:num w:numId="8">
+    <w:abstractNumId w:val="1"/>
   </w:num>
 </w:numbering>
 </file>
@@ -23197,7 +23297,6 @@
   <w:style w:type="character" w:default="1" w:styleId="DefaultParagraphFont">
     <w:name w:val="Default Paragraph Font"/>
     <w:uiPriority w:val="1"/>
-    <w:semiHidden/>
     <w:unhideWhenUsed/>
   </w:style>
   <w:style w:type="table" w:default="1" w:styleId="TableNormal">
@@ -24283,14 +24382,6 @@
 </file>
 
 <file path=customXml/item1.xml><?xml version="1.0" encoding="utf-8"?>
-<p:properties xmlns:p="http://schemas.microsoft.com/office/2006/metadata/properties" xmlns:xsi="http://www.w3.org/2001/XMLSchema-instance" xmlns:pc="http://schemas.microsoft.com/office/infopath/2007/PartnerControls">
-  <documentManagement>
-    <_activity xmlns="1b488d4d-fbb5-4bdf-908a-3921f78a2131" xsi:nil="true"/>
-  </documentManagement>
-</p:properties>
-</file>
-
-<file path=customXml/item2.xml><?xml version="1.0" encoding="utf-8"?>
 <ct:contentTypeSchema xmlns:ct="http://schemas.microsoft.com/office/2006/metadata/contentType" xmlns:ma="http://schemas.microsoft.com/office/2006/metadata/properties/metaAttributes" ct:_="" ma:_="" ma:contentTypeName="Dokument" ma:contentTypeID="0x010100158FAA3521BEDA4EBFCC6DF9836B9121" ma:contentTypeVersion="16" ma:contentTypeDescription="Kreiraj novi dokument." ma:contentTypeScope="" ma:versionID="29484644e4015cb8d3738cc019e74ba3">
   <xsd:schema xmlns:xsd="http://www.w3.org/2001/XMLSchema" xmlns:xs="http://www.w3.org/2001/XMLSchema" xmlns:p="http://schemas.microsoft.com/office/2006/metadata/properties" xmlns:ns3="1b488d4d-fbb5-4bdf-908a-3921f78a2131" xmlns:ns4="f062f54e-0227-4e2b-9dfc-2c5f4a366383" targetNamespace="http://schemas.microsoft.com/office/2006/metadata/properties" ma:root="true" ma:fieldsID="1d5bac5d77d96868c760910e4e2a5647" ns3:_="" ns4:_="">
     <xsd:import namespace="1b488d4d-fbb5-4bdf-908a-3921f78a2131"/>
@@ -24531,6 +24622,14 @@
 </ct:contentTypeSchema>
 </file>
 
+<file path=customXml/item2.xml><?xml version="1.0" encoding="utf-8"?>
+<p:properties xmlns:p="http://schemas.microsoft.com/office/2006/metadata/properties" xmlns:xsi="http://www.w3.org/2001/XMLSchema-instance" xmlns:pc="http://schemas.microsoft.com/office/infopath/2007/PartnerControls">
+  <documentManagement>
+    <_activity xmlns="1b488d4d-fbb5-4bdf-908a-3921f78a2131" xsi:nil="true"/>
+  </documentManagement>
+</p:properties>
+</file>
+
 <file path=customXml/item3.xml><?xml version="1.0" encoding="utf-8"?>
 <?mso-contentType ?>
 <FormTemplates xmlns="http://schemas.microsoft.com/sharepoint/v3/contenttype/forms">
@@ -24639,7 +24738,7 @@
       </b:Author>
     </b:Author>
     <b:ConferenceName>2008 eighth ieee international conference on data mining</b:ConferenceName>
-    <b:RefOrder>21</b:RefOrder>
+    <b:RefOrder>19</b:RefOrder>
   </b:Source>
   <b:Source>
     <b:Tag>Nic09</b:Tag>
@@ -24719,7 +24818,7 @@
     <b:Month>November</b:Month>
     <b:Day>2023</b:Day>
     <b:URL>https://baotramduong.medium.com/data-preprocessing-data-transformation-step-in-203af423ae5a</b:URL>
-    <b:RefOrder>15</b:RefOrder>
+    <b:RefOrder>13</b:RefOrder>
   </b:Source>
   <b:Source>
     <b:Tag>Dat</b:Tag>
@@ -24752,7 +24851,7 @@
     <b:Month>April</b:Month>
     <b:Day>5</b:Day>
     <b:URL>https://medium.com/analytics-vidhya/removing-outliers-understanding-how-and-what-behind-the-magic-18a78ab480ff</b:URL>
-    <b:RefOrder>19</b:RefOrder>
+    <b:RefOrder>17</b:RefOrder>
   </b:Source>
   <b:Source>
     <b:Tag>Dat1</b:Tag>
@@ -24770,7 +24869,7 @@
     <b:Title>Interquartile Range to Detect Outliers in Data</b:Title>
     <b:ProductionCompany>geeks for geeks</b:ProductionCompany>
     <b:URL>https://www.geeksforgeeks.org/interquartile-range-to-detect-outliers-in-data/</b:URL>
-    <b:RefOrder>20</b:RefOrder>
+    <b:RefOrder>18</b:RefOrder>
   </b:Source>
   <b:Source>
     <b:Tag>Dea23</b:Tag>
@@ -24782,7 +24881,7 @@
     <b:Month>April</b:Month>
     <b:Day>20</b:Day>
     <b:URL>https://syedabis98.medium.com/dealing-with-outliers-in-data-science-techniques-and-best-practices-a08172643b7a</b:URL>
-    <b:RefOrder>18</b:RefOrder>
+    <b:RefOrder>16</b:RefOrder>
   </b:Source>
   <b:Source>
     <b:Tag>Eve20</b:Tag>
@@ -24842,7 +24941,7 @@
     <b:Title>Categorical Encoding with CatBoost Encoder</b:Title>
     <b:ProductionCompany>geeks for geeks</b:ProductionCompany>
     <b:URL>https://www.geeksforgeeks.org/categorical-encoding-with-catboost-encoder/</b:URL>
-    <b:RefOrder>13</b:RefOrder>
+    <b:RefOrder>27</b:RefOrder>
   </b:Source>
   <b:Source>
     <b:Tag>Uns22</b:Tag>
@@ -24854,7 +24953,7 @@
     <b:Month>March</b:Month>
     <b:Day>17</b:Day>
     <b:URL>https://medium.com/mlearning-ai/unsupervised-outlier-detection-with-isolation-forest-eab398c593b2</b:URL>
-    <b:RefOrder>22</b:RefOrder>
+    <b:RefOrder>20</b:RefOrder>
   </b:Source>
   <b:Source>
     <b:Tag>Wha</b:Tag>
@@ -24875,7 +24974,7 @@
     <b:Month>December</b:Month>
     <b:Day>24</b:Day>
     <b:URL>https://towardsdatascience.com/discretisation-using-decision-trees-21910483fa4b</b:URL>
-    <b:RefOrder>17</b:RefOrder>
+    <b:RefOrder>15</b:RefOrder>
   </b:Source>
   <b:Source>
     <b:Tag>How21</b:Tag>
@@ -24887,7 +24986,7 @@
     <b:Month>February</b:Month>
     <b:Day>10</b:Day>
     <b:URL>https://towardsdatascience.com/how-catboost-encodes-categorical-variables-3866fb2ae640</b:URL>
-    <b:RefOrder>14</b:RefOrder>
+    <b:RefOrder>28</b:RefOrder>
   </b:Source>
   <b:Source>
     <b:Tag>Sol20</b:Tag>
@@ -24907,7 +25006,7 @@
     </b:Author>
     <b:City>BIRMINGHAM - MUMBAI</b:City>
     <b:Publisher>Packt</b:Publisher>
-    <b:RefOrder>16</b:RefOrder>
+    <b:RefOrder>14</b:RefOrder>
   </b:Source>
   <b:Source>
     <b:Tag>Mic01</b:Tag>
@@ -24928,20 +25027,72 @@
     <b:Year>2001</b:Year>
     <b:RefOrder>12</b:RefOrder>
   </b:Source>
+  <b:Source>
+    <b:Tag>Bre00</b:Tag>
+    <b:SourceType>ConferenceProceedings</b:SourceType>
+    <b:Guid>{C8F4F555-78FA-4D8F-863E-98C8965B67DF}</b:Guid>
+    <b:Title>LOF: Identifying Density-Based Local Outliers</b:Title>
+    <b:Year>2000</b:Year>
+    <b:Author>
+      <b:Author>
+        <b:NameList>
+          <b:Person>
+            <b:Last>Breunig</b:Last>
+            <b:First>Markus</b:First>
+          </b:Person>
+          <b:Person>
+            <b:Last>Kriegel</b:Last>
+            <b:First>Hans-Peter</b:First>
+          </b:Person>
+          <b:Person>
+            <b:Last>T. Ng</b:Last>
+            <b:First>Raymond</b:First>
+          </b:Person>
+          <b:Person>
+            <b:Last>Sander</b:Last>
+            <b:First>Jorg</b:First>
+          </b:Person>
+        </b:NameList>
+      </b:Author>
+    </b:Author>
+    <b:ConferenceName>Proceedings of the 2000 ACM SIGMOD international conference on Management of data</b:ConferenceName>
+    <b:RefOrder>21</b:RefOrder>
+  </b:Source>
+  <b:Source>
+    <b:Tag>Bey99</b:Tag>
+    <b:SourceType>ConferenceProceedings</b:SourceType>
+    <b:Guid>{088EA006-38CE-4615-8126-848BB62194ED}</b:Guid>
+    <b:Author>
+      <b:Author>
+        <b:NameList>
+          <b:Person>
+            <b:Last>Beyer</b:Last>
+            <b:First>Kevin</b:First>
+          </b:Person>
+          <b:Person>
+            <b:Last>Goldstein</b:Last>
+            <b:First>Jonathan</b:First>
+          </b:Person>
+          <b:Person>
+            <b:Last>Ramakrishnan</b:Last>
+            <b:First>Raghu</b:First>
+          </b:Person>
+          <b:Person>
+            <b:Last>Shaft</b:Last>
+            <b:First>Uri</b:First>
+          </b:Person>
+        </b:NameList>
+      </b:Author>
+    </b:Author>
+    <b:Title>When is “nearest neighbor” meaningful?</b:Title>
+    <b:Year>1999</b:Year>
+    <b:ConferenceName>Database Theory—ICDT’99: 7th International Conference Jerusalem, Israel, January 10–12, 1999 Proceedings 7</b:ConferenceName>
+    <b:RefOrder>22</b:RefOrder>
+  </b:Source>
 </b:Sources>
 </file>
 
 <file path=customXml/itemProps1.xml><?xml version="1.0" encoding="utf-8"?>
-<ds:datastoreItem xmlns:ds="http://schemas.openxmlformats.org/officeDocument/2006/customXml" ds:itemID="{6EFBC4B3-0016-4576-9149-F966D538C981}">
-  <ds:schemaRefs>
-    <ds:schemaRef ds:uri="http://schemas.microsoft.com/office/2006/metadata/properties"/>
-    <ds:schemaRef ds:uri="http://schemas.microsoft.com/office/infopath/2007/PartnerControls"/>
-    <ds:schemaRef ds:uri="1b488d4d-fbb5-4bdf-908a-3921f78a2131"/>
-  </ds:schemaRefs>
-</ds:datastoreItem>
-</file>
-
-<file path=customXml/itemProps2.xml><?xml version="1.0" encoding="utf-8"?>
 <ds:datastoreItem xmlns:ds="http://schemas.openxmlformats.org/officeDocument/2006/customXml" ds:itemID="{3F4ED518-C9A6-4C5B-8B7C-FE73A31299E0}">
   <ds:schemaRefs>
     <ds:schemaRef ds:uri="http://schemas.microsoft.com/office/2006/metadata/contentType"/>
@@ -24960,6 +25111,16 @@
 </ds:datastoreItem>
 </file>
 
+<file path=customXml/itemProps2.xml><?xml version="1.0" encoding="utf-8"?>
+<ds:datastoreItem xmlns:ds="http://schemas.openxmlformats.org/officeDocument/2006/customXml" ds:itemID="{6EFBC4B3-0016-4576-9149-F966D538C981}">
+  <ds:schemaRefs>
+    <ds:schemaRef ds:uri="http://schemas.microsoft.com/office/2006/metadata/properties"/>
+    <ds:schemaRef ds:uri="http://schemas.microsoft.com/office/infopath/2007/PartnerControls"/>
+    <ds:schemaRef ds:uri="1b488d4d-fbb5-4bdf-908a-3921f78a2131"/>
+  </ds:schemaRefs>
+</ds:datastoreItem>
+</file>
+
 <file path=customXml/itemProps3.xml><?xml version="1.0" encoding="utf-8"?>
 <ds:datastoreItem xmlns:ds="http://schemas.openxmlformats.org/officeDocument/2006/customXml" ds:itemID="{F3CF2988-9D4F-4D9E-BAE2-3BEA941DA2C1}">
   <ds:schemaRefs>
@@ -24969,7 +25130,7 @@
 </file>
 
 <file path=customXml/itemProps4.xml><?xml version="1.0" encoding="utf-8"?>
-<ds:datastoreItem xmlns:ds="http://schemas.openxmlformats.org/officeDocument/2006/customXml" ds:itemID="{BA4D8796-EADD-4315-9866-BEF72030408D}">
+<ds:datastoreItem xmlns:ds="http://schemas.openxmlformats.org/officeDocument/2006/customXml" ds:itemID="{8D1A57A6-FF02-4FDE-A3A9-F735EFE7F69C}">
   <ds:schemaRefs>
     <ds:schemaRef ds:uri="http://schemas.openxmlformats.org/officeDocument/2006/bibliography"/>
   </ds:schemaRefs>

</xml_diff>

<commit_message>
Dodatne izmene i ispravke
</commit_message>
<xml_diff>
--- a/Transformacija podataka.docx
+++ b/Transformacija podataka.docx
@@ -394,7 +394,7 @@
             <w:rPr>
               <w:rFonts w:eastAsiaTheme="minorEastAsia"/>
               <w:noProof/>
-              <w:lang w:val="en-GB" w:eastAsia="en-GB"/>
+              <w:lang w:eastAsia="sr-Latn-RS"/>
             </w:rPr>
           </w:pPr>
           <w:r>
@@ -406,7 +406,7 @@
           <w:r>
             <w:fldChar w:fldCharType="separate"/>
           </w:r>
-          <w:hyperlink w:anchor="_Toc156913159" w:history="1">
+          <w:hyperlink w:anchor="_Toc161828829" w:history="1">
             <w:r>
               <w:rPr>
                 <w:rStyle w:val="Hyperlink"/>
@@ -433,7 +433,7 @@
                 <w:noProof/>
                 <w:webHidden/>
               </w:rPr>
-              <w:instrText xml:space="preserve"> PAGEREF _Toc156913159 \h </w:instrText>
+              <w:instrText xml:space="preserve"> PAGEREF _Toc161828829 \h </w:instrText>
             </w:r>
             <w:r>
               <w:rPr>
@@ -473,10 +473,10 @@
             <w:rPr>
               <w:rFonts w:eastAsiaTheme="minorEastAsia"/>
               <w:noProof/>
-              <w:lang w:val="en-GB" w:eastAsia="en-GB"/>
+              <w:lang w:eastAsia="sr-Latn-RS"/>
             </w:rPr>
           </w:pPr>
-          <w:hyperlink w:anchor="_Toc156913160" w:history="1">
+          <w:hyperlink w:anchor="_Toc161828830" w:history="1">
             <w:r>
               <w:rPr>
                 <w:rStyle w:val="Hyperlink"/>
@@ -503,7 +503,7 @@
                 <w:noProof/>
                 <w:webHidden/>
               </w:rPr>
-              <w:instrText xml:space="preserve"> PAGEREF _Toc156913160 \h </w:instrText>
+              <w:instrText xml:space="preserve"> PAGEREF _Toc161828830 \h </w:instrText>
             </w:r>
             <w:r>
               <w:rPr>
@@ -543,10 +543,10 @@
             <w:rPr>
               <w:rFonts w:eastAsiaTheme="minorEastAsia"/>
               <w:noProof/>
-              <w:lang w:val="en-GB" w:eastAsia="en-GB"/>
+              <w:lang w:eastAsia="sr-Latn-RS"/>
             </w:rPr>
           </w:pPr>
-          <w:hyperlink w:anchor="_Toc156913161" w:history="1">
+          <w:hyperlink w:anchor="_Toc161828831" w:history="1">
             <w:r>
               <w:rPr>
                 <w:rStyle w:val="Hyperlink"/>
@@ -573,7 +573,7 @@
                 <w:noProof/>
                 <w:webHidden/>
               </w:rPr>
-              <w:instrText xml:space="preserve"> PAGEREF _Toc156913161 \h </w:instrText>
+              <w:instrText xml:space="preserve"> PAGEREF _Toc161828831 \h </w:instrText>
             </w:r>
             <w:r>
               <w:rPr>
@@ -613,16 +613,32 @@
             <w:rPr>
               <w:rFonts w:eastAsiaTheme="minorEastAsia"/>
               <w:noProof/>
-              <w:lang w:val="en-GB" w:eastAsia="en-GB"/>
+              <w:lang w:eastAsia="sr-Latn-RS"/>
             </w:rPr>
           </w:pPr>
-          <w:hyperlink w:anchor="_Toc156913162" w:history="1">
+          <w:hyperlink w:anchor="_Toc161828832" w:history="1">
             <w:r>
               <w:rPr>
                 <w:rStyle w:val="Hyperlink"/>
                 <w:noProof/>
               </w:rPr>
-              <w:t>3.1. Skaliranje podataka (feature scaling)</w:t>
+              <w:t>3.1. Skaliranje podataka (</w:t>
+            </w:r>
+            <w:r>
+              <w:rPr>
+                <w:rStyle w:val="Hyperlink"/>
+                <w:i/>
+                <w:iCs/>
+                <w:noProof/>
+              </w:rPr>
+              <w:t>feature scaling</w:t>
+            </w:r>
+            <w:r>
+              <w:rPr>
+                <w:rStyle w:val="Hyperlink"/>
+                <w:noProof/>
+              </w:rPr>
+              <w:t>)</w:t>
             </w:r>
             <w:r>
               <w:rPr>
@@ -643,7 +659,7 @@
                 <w:noProof/>
                 <w:webHidden/>
               </w:rPr>
-              <w:instrText xml:space="preserve"> PAGEREF _Toc156913162 \h </w:instrText>
+              <w:instrText xml:space="preserve"> PAGEREF _Toc161828832 \h </w:instrText>
             </w:r>
             <w:r>
               <w:rPr>
@@ -683,10 +699,10 @@
             <w:rPr>
               <w:rFonts w:eastAsiaTheme="minorEastAsia"/>
               <w:noProof/>
-              <w:lang w:val="en-GB" w:eastAsia="en-GB"/>
+              <w:lang w:eastAsia="sr-Latn-RS"/>
             </w:rPr>
           </w:pPr>
-          <w:hyperlink w:anchor="_Toc156913163" w:history="1">
+          <w:hyperlink w:anchor="_Toc161828833" w:history="1">
             <w:r>
               <w:rPr>
                 <w:rStyle w:val="Hyperlink"/>
@@ -713,7 +729,7 @@
                 <w:noProof/>
                 <w:webHidden/>
               </w:rPr>
-              <w:instrText xml:space="preserve"> PAGEREF _Toc156913163 \h </w:instrText>
+              <w:instrText xml:space="preserve"> PAGEREF _Toc161828833 \h </w:instrText>
             </w:r>
             <w:r>
               <w:rPr>
@@ -753,10 +769,10 @@
             <w:rPr>
               <w:rFonts w:eastAsiaTheme="minorEastAsia"/>
               <w:noProof/>
-              <w:lang w:val="en-GB" w:eastAsia="en-GB"/>
+              <w:lang w:eastAsia="sr-Latn-RS"/>
             </w:rPr>
           </w:pPr>
-          <w:hyperlink w:anchor="_Toc156913164" w:history="1">
+          <w:hyperlink w:anchor="_Toc161828834" w:history="1">
             <w:r>
               <w:rPr>
                 <w:rStyle w:val="Hyperlink"/>
@@ -799,7 +815,7 @@
                 <w:noProof/>
                 <w:webHidden/>
               </w:rPr>
-              <w:instrText xml:space="preserve"> PAGEREF _Toc156913164 \h </w:instrText>
+              <w:instrText xml:space="preserve"> PAGEREF _Toc161828834 \h </w:instrText>
             </w:r>
             <w:r>
               <w:rPr>
@@ -839,10 +855,10 @@
             <w:rPr>
               <w:rFonts w:eastAsiaTheme="minorEastAsia"/>
               <w:noProof/>
-              <w:lang w:val="en-GB" w:eastAsia="en-GB"/>
+              <w:lang w:eastAsia="sr-Latn-RS"/>
             </w:rPr>
           </w:pPr>
-          <w:hyperlink w:anchor="_Toc156913165" w:history="1">
+          <w:hyperlink w:anchor="_Toc161828835" w:history="1">
             <w:r>
               <w:rPr>
                 <w:rStyle w:val="Hyperlink"/>
@@ -869,7 +885,7 @@
                 <w:noProof/>
                 <w:webHidden/>
               </w:rPr>
-              <w:instrText xml:space="preserve"> PAGEREF _Toc156913165 \h </w:instrText>
+              <w:instrText xml:space="preserve"> PAGEREF _Toc161828835 \h </w:instrText>
             </w:r>
             <w:r>
               <w:rPr>
@@ -909,10 +925,10 @@
             <w:rPr>
               <w:rFonts w:eastAsiaTheme="minorEastAsia"/>
               <w:noProof/>
-              <w:lang w:val="en-GB" w:eastAsia="en-GB"/>
+              <w:lang w:eastAsia="sr-Latn-RS"/>
             </w:rPr>
           </w:pPr>
-          <w:hyperlink w:anchor="_Toc156913166" w:history="1">
+          <w:hyperlink w:anchor="_Toc161828836" w:history="1">
             <w:r>
               <w:rPr>
                 <w:rStyle w:val="Hyperlink"/>
@@ -955,7 +971,77 @@
                 <w:noProof/>
                 <w:webHidden/>
               </w:rPr>
-              <w:instrText xml:space="preserve"> PAGEREF _Toc156913166 \h </w:instrText>
+              <w:instrText xml:space="preserve"> PAGEREF _Toc161828836 \h </w:instrText>
+            </w:r>
+            <w:r>
+              <w:rPr>
+                <w:noProof/>
+                <w:webHidden/>
+              </w:rPr>
+            </w:r>
+            <w:r>
+              <w:rPr>
+                <w:noProof/>
+                <w:webHidden/>
+              </w:rPr>
+              <w:fldChar w:fldCharType="separate"/>
+            </w:r>
+            <w:r>
+              <w:rPr>
+                <w:noProof/>
+                <w:webHidden/>
+              </w:rPr>
+              <w:t>6</w:t>
+            </w:r>
+            <w:r>
+              <w:rPr>
+                <w:noProof/>
+                <w:webHidden/>
+              </w:rPr>
+              <w:fldChar w:fldCharType="end"/>
+            </w:r>
+          </w:hyperlink>
+        </w:p>
+        <w:p>
+          <w:pPr>
+            <w:pStyle w:val="TOC3"/>
+            <w:tabs>
+              <w:tab w:val="right" w:leader="dot" w:pos="9016"/>
+            </w:tabs>
+            <w:rPr>
+              <w:rFonts w:eastAsiaTheme="minorEastAsia"/>
+              <w:noProof/>
+              <w:lang w:eastAsia="sr-Latn-RS"/>
+            </w:rPr>
+          </w:pPr>
+          <w:hyperlink w:anchor="_Toc161828837" w:history="1">
+            <w:r>
+              <w:rPr>
+                <w:rStyle w:val="Hyperlink"/>
+                <w:noProof/>
+              </w:rPr>
+              <w:t>3.1.5. Poređenje različitih tehnika skaliranja</w:t>
+            </w:r>
+            <w:r>
+              <w:rPr>
+                <w:noProof/>
+                <w:webHidden/>
+              </w:rPr>
+              <w:tab/>
+            </w:r>
+            <w:r>
+              <w:rPr>
+                <w:noProof/>
+                <w:webHidden/>
+              </w:rPr>
+              <w:fldChar w:fldCharType="begin"/>
+            </w:r>
+            <w:r>
+              <w:rPr>
+                <w:noProof/>
+                <w:webHidden/>
+              </w:rPr>
+              <w:instrText xml:space="preserve"> PAGEREF _Toc161828837 \h </w:instrText>
             </w:r>
             <w:r>
               <w:rPr>
@@ -995,10 +1081,10 @@
             <w:rPr>
               <w:rFonts w:eastAsiaTheme="minorEastAsia"/>
               <w:noProof/>
-              <w:lang w:val="en-GB" w:eastAsia="en-GB"/>
+              <w:lang w:eastAsia="sr-Latn-RS"/>
             </w:rPr>
           </w:pPr>
-          <w:hyperlink w:anchor="_Toc156913167" w:history="1">
+          <w:hyperlink w:anchor="_Toc161828838" w:history="1">
             <w:r>
               <w:rPr>
                 <w:rStyle w:val="Hyperlink"/>
@@ -1025,7 +1111,7 @@
                 <w:noProof/>
                 <w:webHidden/>
               </w:rPr>
-              <w:instrText xml:space="preserve"> PAGEREF _Toc156913167 \h </w:instrText>
+              <w:instrText xml:space="preserve"> PAGEREF _Toc161828838 \h </w:instrText>
             </w:r>
             <w:r>
               <w:rPr>
@@ -1065,10 +1151,10 @@
             <w:rPr>
               <w:rFonts w:eastAsiaTheme="minorEastAsia"/>
               <w:noProof/>
-              <w:lang w:val="en-GB" w:eastAsia="en-GB"/>
+              <w:lang w:eastAsia="sr-Latn-RS"/>
             </w:rPr>
           </w:pPr>
-          <w:hyperlink w:anchor="_Toc156913168" w:history="1">
+          <w:hyperlink w:anchor="_Toc161828839" w:history="1">
             <w:r>
               <w:rPr>
                 <w:rStyle w:val="Hyperlink"/>
@@ -1095,7 +1181,7 @@
                 <w:noProof/>
                 <w:webHidden/>
               </w:rPr>
-              <w:instrText xml:space="preserve"> PAGEREF _Toc156913168 \h </w:instrText>
+              <w:instrText xml:space="preserve"> PAGEREF _Toc161828839 \h </w:instrText>
             </w:r>
             <w:r>
               <w:rPr>
@@ -1135,10 +1221,10 @@
             <w:rPr>
               <w:rFonts w:eastAsiaTheme="minorEastAsia"/>
               <w:noProof/>
-              <w:lang w:val="en-GB" w:eastAsia="en-GB"/>
+              <w:lang w:eastAsia="sr-Latn-RS"/>
             </w:rPr>
           </w:pPr>
-          <w:hyperlink w:anchor="_Toc156913169" w:history="1">
+          <w:hyperlink w:anchor="_Toc161828840" w:history="1">
             <w:r>
               <w:rPr>
                 <w:rStyle w:val="Hyperlink"/>
@@ -1165,7 +1251,7 @@
                 <w:noProof/>
                 <w:webHidden/>
               </w:rPr>
-              <w:instrText xml:space="preserve"> PAGEREF _Toc156913169 \h </w:instrText>
+              <w:instrText xml:space="preserve"> PAGEREF _Toc161828840 \h </w:instrText>
             </w:r>
             <w:r>
               <w:rPr>
@@ -1205,10 +1291,10 @@
             <w:rPr>
               <w:rFonts w:eastAsiaTheme="minorEastAsia"/>
               <w:noProof/>
-              <w:lang w:val="en-GB" w:eastAsia="en-GB"/>
+              <w:lang w:eastAsia="sr-Latn-RS"/>
             </w:rPr>
           </w:pPr>
-          <w:hyperlink w:anchor="_Toc156913170" w:history="1">
+          <w:hyperlink w:anchor="_Toc161828841" w:history="1">
             <w:r>
               <w:rPr>
                 <w:rStyle w:val="Hyperlink"/>
@@ -1235,7 +1321,7 @@
                 <w:noProof/>
                 <w:webHidden/>
               </w:rPr>
-              <w:instrText xml:space="preserve"> PAGEREF _Toc156913170 \h </w:instrText>
+              <w:instrText xml:space="preserve"> PAGEREF _Toc161828841 \h </w:instrText>
             </w:r>
             <w:r>
               <w:rPr>
@@ -1275,10 +1361,10 @@
             <w:rPr>
               <w:rFonts w:eastAsiaTheme="minorEastAsia"/>
               <w:noProof/>
-              <w:lang w:val="en-GB" w:eastAsia="en-GB"/>
+              <w:lang w:eastAsia="sr-Latn-RS"/>
             </w:rPr>
           </w:pPr>
-          <w:hyperlink w:anchor="_Toc156913171" w:history="1">
+          <w:hyperlink w:anchor="_Toc161828842" w:history="1">
             <w:r>
               <w:rPr>
                 <w:rStyle w:val="Hyperlink"/>
@@ -1305,7 +1391,7 @@
                 <w:noProof/>
                 <w:webHidden/>
               </w:rPr>
-              <w:instrText xml:space="preserve"> PAGEREF _Toc156913171 \h </w:instrText>
+              <w:instrText xml:space="preserve"> PAGEREF _Toc161828842 \h </w:instrText>
             </w:r>
             <w:r>
               <w:rPr>
@@ -1345,16 +1431,16 @@
             <w:rPr>
               <w:rFonts w:eastAsiaTheme="minorEastAsia"/>
               <w:noProof/>
-              <w:lang w:val="en-GB" w:eastAsia="en-GB"/>
+              <w:lang w:eastAsia="sr-Latn-RS"/>
             </w:rPr>
           </w:pPr>
-          <w:hyperlink w:anchor="_Toc156913172" w:history="1">
+          <w:hyperlink w:anchor="_Toc161828843" w:history="1">
             <w:r>
               <w:rPr>
                 <w:rStyle w:val="Hyperlink"/>
                 <w:noProof/>
               </w:rPr>
-              <w:t>3.2.4. Kvantilna transformacija</w:t>
+              <w:t>3.2.5. Kvantilna transformacija</w:t>
             </w:r>
             <w:r>
               <w:rPr>
@@ -1375,7 +1461,7 @@
                 <w:noProof/>
                 <w:webHidden/>
               </w:rPr>
-              <w:instrText xml:space="preserve"> PAGEREF _Toc156913172 \h </w:instrText>
+              <w:instrText xml:space="preserve"> PAGEREF _Toc161828843 \h </w:instrText>
             </w:r>
             <w:r>
               <w:rPr>
@@ -1415,16 +1501,16 @@
             <w:rPr>
               <w:rFonts w:eastAsiaTheme="minorEastAsia"/>
               <w:noProof/>
-              <w:lang w:val="en-GB" w:eastAsia="en-GB"/>
+              <w:lang w:eastAsia="sr-Latn-RS"/>
             </w:rPr>
           </w:pPr>
-          <w:hyperlink w:anchor="_Toc156913173" w:history="1">
+          <w:hyperlink w:anchor="_Toc161828844" w:history="1">
             <w:r>
               <w:rPr>
                 <w:rStyle w:val="Hyperlink"/>
                 <w:noProof/>
               </w:rPr>
-              <w:t>3.2.5. Poređenje nelinearnih transformacija za promenu raspodele</w:t>
+              <w:t>3.2.6. Poređenje nelinearnih transformacija za promenu raspodele</w:t>
             </w:r>
             <w:r>
               <w:rPr>
@@ -1445,7 +1531,7 @@
                 <w:noProof/>
                 <w:webHidden/>
               </w:rPr>
-              <w:instrText xml:space="preserve"> PAGEREF _Toc156913173 \h </w:instrText>
+              <w:instrText xml:space="preserve"> PAGEREF _Toc161828844 \h </w:instrText>
             </w:r>
             <w:r>
               <w:rPr>
@@ -1485,10 +1571,10 @@
             <w:rPr>
               <w:rFonts w:eastAsiaTheme="minorEastAsia"/>
               <w:noProof/>
-              <w:lang w:val="en-GB" w:eastAsia="en-GB"/>
+              <w:lang w:eastAsia="sr-Latn-RS"/>
             </w:rPr>
           </w:pPr>
-          <w:hyperlink w:anchor="_Toc156913174" w:history="1">
+          <w:hyperlink w:anchor="_Toc161828845" w:history="1">
             <w:r>
               <w:rPr>
                 <w:rStyle w:val="Hyperlink"/>
@@ -1515,7 +1601,7 @@
                 <w:noProof/>
                 <w:webHidden/>
               </w:rPr>
-              <w:instrText xml:space="preserve"> PAGEREF _Toc156913174 \h </w:instrText>
+              <w:instrText xml:space="preserve"> PAGEREF _Toc161828845 \h </w:instrText>
             </w:r>
             <w:r>
               <w:rPr>
@@ -1555,10 +1641,10 @@
             <w:rPr>
               <w:rFonts w:eastAsiaTheme="minorEastAsia"/>
               <w:noProof/>
-              <w:lang w:val="en-GB" w:eastAsia="en-GB"/>
+              <w:lang w:eastAsia="sr-Latn-RS"/>
             </w:rPr>
           </w:pPr>
-          <w:hyperlink w:anchor="_Toc156913175" w:history="1">
+          <w:hyperlink w:anchor="_Toc161828846" w:history="1">
             <w:r>
               <w:rPr>
                 <w:rStyle w:val="Hyperlink"/>
@@ -1585,7 +1671,7 @@
                 <w:noProof/>
                 <w:webHidden/>
               </w:rPr>
-              <w:instrText xml:space="preserve"> PAGEREF _Toc156913175 \h </w:instrText>
+              <w:instrText xml:space="preserve"> PAGEREF _Toc161828846 \h </w:instrText>
             </w:r>
             <w:r>
               <w:rPr>
@@ -1625,10 +1711,10 @@
             <w:rPr>
               <w:rFonts w:eastAsiaTheme="minorEastAsia"/>
               <w:noProof/>
-              <w:lang w:val="en-GB" w:eastAsia="en-GB"/>
+              <w:lang w:eastAsia="sr-Latn-RS"/>
             </w:rPr>
           </w:pPr>
-          <w:hyperlink w:anchor="_Toc156913176" w:history="1">
+          <w:hyperlink w:anchor="_Toc161828847" w:history="1">
             <w:r>
               <w:rPr>
                 <w:rStyle w:val="Hyperlink"/>
@@ -1671,7 +1757,7 @@
                 <w:noProof/>
                 <w:webHidden/>
               </w:rPr>
-              <w:instrText xml:space="preserve"> PAGEREF _Toc156913176 \h </w:instrText>
+              <w:instrText xml:space="preserve"> PAGEREF _Toc161828847 \h </w:instrText>
             </w:r>
             <w:r>
               <w:rPr>
@@ -1711,10 +1797,10 @@
             <w:rPr>
               <w:rFonts w:eastAsiaTheme="minorEastAsia"/>
               <w:noProof/>
-              <w:lang w:val="en-GB" w:eastAsia="en-GB"/>
+              <w:lang w:eastAsia="sr-Latn-RS"/>
             </w:rPr>
           </w:pPr>
-          <w:hyperlink w:anchor="_Toc156913177" w:history="1">
+          <w:hyperlink w:anchor="_Toc161828848" w:history="1">
             <w:r>
               <w:rPr>
                 <w:rStyle w:val="Hyperlink"/>
@@ -1741,7 +1827,7 @@
                 <w:noProof/>
                 <w:webHidden/>
               </w:rPr>
-              <w:instrText xml:space="preserve"> PAGEREF _Toc156913177 \h </w:instrText>
+              <w:instrText xml:space="preserve"> PAGEREF _Toc161828848 \h </w:instrText>
             </w:r>
             <w:r>
               <w:rPr>
@@ -1781,10 +1867,10 @@
             <w:rPr>
               <w:rFonts w:eastAsiaTheme="minorEastAsia"/>
               <w:noProof/>
-              <w:lang w:val="en-GB" w:eastAsia="en-GB"/>
+              <w:lang w:eastAsia="sr-Latn-RS"/>
             </w:rPr>
           </w:pPr>
-          <w:hyperlink w:anchor="_Toc156913178" w:history="1">
+          <w:hyperlink w:anchor="_Toc161828849" w:history="1">
             <w:r>
               <w:rPr>
                 <w:rStyle w:val="Hyperlink"/>
@@ -1843,7 +1929,7 @@
                 <w:noProof/>
                 <w:webHidden/>
               </w:rPr>
-              <w:instrText xml:space="preserve"> PAGEREF _Toc156913178 \h </w:instrText>
+              <w:instrText xml:space="preserve"> PAGEREF _Toc161828849 \h </w:instrText>
             </w:r>
             <w:r>
               <w:rPr>
@@ -1883,10 +1969,10 @@
             <w:rPr>
               <w:rFonts w:eastAsiaTheme="minorEastAsia"/>
               <w:noProof/>
-              <w:lang w:val="en-GB" w:eastAsia="en-GB"/>
+              <w:lang w:eastAsia="sr-Latn-RS"/>
             </w:rPr>
           </w:pPr>
-          <w:hyperlink w:anchor="_Toc156913179" w:history="1">
+          <w:hyperlink w:anchor="_Toc161828850" w:history="1">
             <w:r>
               <w:rPr>
                 <w:rStyle w:val="Hyperlink"/>
@@ -1913,7 +1999,7 @@
                 <w:noProof/>
                 <w:webHidden/>
               </w:rPr>
-              <w:instrText xml:space="preserve"> PAGEREF _Toc156913179 \h </w:instrText>
+              <w:instrText xml:space="preserve"> PAGEREF _Toc161828850 \h </w:instrText>
             </w:r>
             <w:r>
               <w:rPr>
@@ -1953,10 +2039,10 @@
             <w:rPr>
               <w:rFonts w:eastAsiaTheme="minorEastAsia"/>
               <w:noProof/>
-              <w:lang w:val="en-GB" w:eastAsia="en-GB"/>
+              <w:lang w:eastAsia="sr-Latn-RS"/>
             </w:rPr>
           </w:pPr>
-          <w:hyperlink w:anchor="_Toc156913180" w:history="1">
+          <w:hyperlink w:anchor="_Toc161828851" w:history="1">
             <w:r>
               <w:rPr>
                 <w:rStyle w:val="Hyperlink"/>
@@ -1999,7 +2085,7 @@
                 <w:noProof/>
                 <w:webHidden/>
               </w:rPr>
-              <w:instrText xml:space="preserve"> PAGEREF _Toc156913180 \h </w:instrText>
+              <w:instrText xml:space="preserve"> PAGEREF _Toc161828851 \h </w:instrText>
             </w:r>
             <w:r>
               <w:rPr>
@@ -2039,10 +2125,10 @@
             <w:rPr>
               <w:rFonts w:eastAsiaTheme="minorEastAsia"/>
               <w:noProof/>
-              <w:lang w:val="en-GB" w:eastAsia="en-GB"/>
+              <w:lang w:eastAsia="sr-Latn-RS"/>
             </w:rPr>
           </w:pPr>
-          <w:hyperlink w:anchor="_Toc156913181" w:history="1">
+          <w:hyperlink w:anchor="_Toc161828852" w:history="1">
             <w:r>
               <w:rPr>
                 <w:rStyle w:val="Hyperlink"/>
@@ -2085,7 +2171,7 @@
                 <w:noProof/>
                 <w:webHidden/>
               </w:rPr>
-              <w:instrText xml:space="preserve"> PAGEREF _Toc156913181 \h </w:instrText>
+              <w:instrText xml:space="preserve"> PAGEREF _Toc161828852 \h </w:instrText>
             </w:r>
             <w:r>
               <w:rPr>
@@ -2125,32 +2211,16 @@
             <w:rPr>
               <w:rFonts w:eastAsiaTheme="minorEastAsia"/>
               <w:noProof/>
-              <w:lang w:val="en-GB" w:eastAsia="en-GB"/>
+              <w:lang w:eastAsia="sr-Latn-RS"/>
             </w:rPr>
           </w:pPr>
-          <w:hyperlink w:anchor="_Toc156913182" w:history="1">
+          <w:hyperlink w:anchor="_Toc161828853" w:history="1">
             <w:r>
               <w:rPr>
                 <w:rStyle w:val="Hyperlink"/>
                 <w:noProof/>
               </w:rPr>
-              <w:t xml:space="preserve">3.4.7. </w:t>
-            </w:r>
-            <w:r>
-              <w:rPr>
-                <w:rStyle w:val="Hyperlink"/>
-                <w:i/>
-                <w:iCs/>
-                <w:noProof/>
-              </w:rPr>
-              <w:t>CatBoost</w:t>
-            </w:r>
-            <w:r>
-              <w:rPr>
-                <w:rStyle w:val="Hyperlink"/>
-                <w:noProof/>
-              </w:rPr>
-              <w:t xml:space="preserve"> encoding</w:t>
+              <w:t>3.4.8. Poređenje različitih tehnika enkodiranja</w:t>
             </w:r>
             <w:r>
               <w:rPr>
@@ -2171,7 +2241,13 @@
                 <w:noProof/>
                 <w:webHidden/>
               </w:rPr>
-              <w:instrText xml:space="preserve"> PAGEREF _Toc156913182 \h </w:instrText>
+              <w:instrText xml:space="preserve"> PAGEREF _Toc161828853 \h </w:instrText>
+            </w:r>
+            <w:r>
+              <w:rPr>
+                <w:noProof/>
+                <w:webHidden/>
+              </w:rPr>
             </w:r>
             <w:r>
               <w:rPr>
@@ -2182,13 +2258,10 @@
             </w:r>
             <w:r>
               <w:rPr>
-                <w:b/>
-                <w:bCs/>
-                <w:noProof/>
-                <w:webHidden/>
-                <w:lang w:val="en-US"/>
-              </w:rPr>
-              <w:t>Error! Bookmark not defined.</w:t>
+                <w:noProof/>
+                <w:webHidden/>
+              </w:rPr>
+              <w:t>15</w:t>
             </w:r>
             <w:r>
               <w:rPr>
@@ -2208,10 +2281,10 @@
             <w:rPr>
               <w:rFonts w:eastAsiaTheme="minorEastAsia"/>
               <w:noProof/>
-              <w:lang w:val="en-GB" w:eastAsia="en-GB"/>
+              <w:lang w:eastAsia="sr-Latn-RS"/>
             </w:rPr>
           </w:pPr>
-          <w:hyperlink w:anchor="_Toc156913183" w:history="1">
+          <w:hyperlink w:anchor="_Toc161828854" w:history="1">
             <w:r>
               <w:rPr>
                 <w:rStyle w:val="Hyperlink"/>
@@ -2238,7 +2311,7 @@
                 <w:noProof/>
                 <w:webHidden/>
               </w:rPr>
-              <w:instrText xml:space="preserve"> PAGEREF _Toc156913183 \h </w:instrText>
+              <w:instrText xml:space="preserve"> PAGEREF _Toc161828854 \h </w:instrText>
             </w:r>
             <w:r>
               <w:rPr>
@@ -2278,10 +2351,10 @@
             <w:rPr>
               <w:rFonts w:eastAsiaTheme="minorEastAsia"/>
               <w:noProof/>
-              <w:lang w:val="en-GB" w:eastAsia="en-GB"/>
+              <w:lang w:eastAsia="sr-Latn-RS"/>
             </w:rPr>
           </w:pPr>
-          <w:hyperlink w:anchor="_Toc156913184" w:history="1">
+          <w:hyperlink w:anchor="_Toc161828855" w:history="1">
             <w:r>
               <w:rPr>
                 <w:rStyle w:val="Hyperlink"/>
@@ -2308,7 +2381,7 @@
                 <w:noProof/>
                 <w:webHidden/>
               </w:rPr>
-              <w:instrText xml:space="preserve"> PAGEREF _Toc156913184 \h </w:instrText>
+              <w:instrText xml:space="preserve"> PAGEREF _Toc161828855 \h </w:instrText>
             </w:r>
             <w:r>
               <w:rPr>
@@ -2348,10 +2421,10 @@
             <w:rPr>
               <w:rFonts w:eastAsiaTheme="minorEastAsia"/>
               <w:noProof/>
-              <w:lang w:val="en-GB" w:eastAsia="en-GB"/>
+              <w:lang w:eastAsia="sr-Latn-RS"/>
             </w:rPr>
           </w:pPr>
-          <w:hyperlink w:anchor="_Toc156913185" w:history="1">
+          <w:hyperlink w:anchor="_Toc161828856" w:history="1">
             <w:r>
               <w:rPr>
                 <w:rStyle w:val="Hyperlink"/>
@@ -2378,7 +2451,7 @@
                 <w:noProof/>
                 <w:webHidden/>
               </w:rPr>
-              <w:instrText xml:space="preserve"> PAGEREF _Toc156913185 \h </w:instrText>
+              <w:instrText xml:space="preserve"> PAGEREF _Toc161828856 \h </w:instrText>
             </w:r>
             <w:r>
               <w:rPr>
@@ -2418,10 +2491,10 @@
             <w:rPr>
               <w:rFonts w:eastAsiaTheme="minorEastAsia"/>
               <w:noProof/>
-              <w:lang w:val="en-GB" w:eastAsia="en-GB"/>
+              <w:lang w:eastAsia="sr-Latn-RS"/>
             </w:rPr>
           </w:pPr>
-          <w:hyperlink w:anchor="_Toc156913186" w:history="1">
+          <w:hyperlink w:anchor="_Toc161828857" w:history="1">
             <w:r>
               <w:rPr>
                 <w:rStyle w:val="Hyperlink"/>
@@ -2448,7 +2521,7 @@
                 <w:noProof/>
                 <w:webHidden/>
               </w:rPr>
-              <w:instrText xml:space="preserve"> PAGEREF _Toc156913186 \h </w:instrText>
+              <w:instrText xml:space="preserve"> PAGEREF _Toc161828857 \h </w:instrText>
             </w:r>
             <w:r>
               <w:rPr>
@@ -2488,10 +2561,10 @@
             <w:rPr>
               <w:rFonts w:eastAsiaTheme="minorEastAsia"/>
               <w:noProof/>
-              <w:lang w:val="en-GB" w:eastAsia="en-GB"/>
+              <w:lang w:eastAsia="sr-Latn-RS"/>
             </w:rPr>
           </w:pPr>
-          <w:hyperlink w:anchor="_Toc156913187" w:history="1">
+          <w:hyperlink w:anchor="_Toc161828858" w:history="1">
             <w:r>
               <w:rPr>
                 <w:rStyle w:val="Hyperlink"/>
@@ -2518,7 +2591,7 @@
                 <w:noProof/>
                 <w:webHidden/>
               </w:rPr>
-              <w:instrText xml:space="preserve"> PAGEREF _Toc156913187 \h </w:instrText>
+              <w:instrText xml:space="preserve"> PAGEREF _Toc161828858 \h </w:instrText>
             </w:r>
             <w:r>
               <w:rPr>
@@ -2558,10 +2631,10 @@
             <w:rPr>
               <w:rFonts w:eastAsiaTheme="minorEastAsia"/>
               <w:noProof/>
-              <w:lang w:val="en-GB" w:eastAsia="en-GB"/>
+              <w:lang w:eastAsia="sr-Latn-RS"/>
             </w:rPr>
           </w:pPr>
-          <w:hyperlink w:anchor="_Toc156913188" w:history="1">
+          <w:hyperlink w:anchor="_Toc161828859" w:history="1">
             <w:r>
               <w:rPr>
                 <w:rStyle w:val="Hyperlink"/>
@@ -2588,7 +2661,7 @@
                 <w:noProof/>
                 <w:webHidden/>
               </w:rPr>
-              <w:instrText xml:space="preserve"> PAGEREF _Toc156913188 \h </w:instrText>
+              <w:instrText xml:space="preserve"> PAGEREF _Toc161828859 \h </w:instrText>
             </w:r>
             <w:r>
               <w:rPr>
@@ -2609,6 +2682,76 @@
                 <w:webHidden/>
               </w:rPr>
               <w:t>17</w:t>
+            </w:r>
+            <w:r>
+              <w:rPr>
+                <w:noProof/>
+                <w:webHidden/>
+              </w:rPr>
+              <w:fldChar w:fldCharType="end"/>
+            </w:r>
+          </w:hyperlink>
+        </w:p>
+        <w:p>
+          <w:pPr>
+            <w:pStyle w:val="TOC3"/>
+            <w:tabs>
+              <w:tab w:val="right" w:leader="dot" w:pos="9016"/>
+            </w:tabs>
+            <w:rPr>
+              <w:rFonts w:eastAsiaTheme="minorEastAsia"/>
+              <w:noProof/>
+              <w:lang w:eastAsia="sr-Latn-RS"/>
+            </w:rPr>
+          </w:pPr>
+          <w:hyperlink w:anchor="_Toc161828860" w:history="1">
+            <w:r>
+              <w:rPr>
+                <w:rStyle w:val="Hyperlink"/>
+                <w:noProof/>
+              </w:rPr>
+              <w:t>3.5.5. Poređenje različitih tehnika diskretizacije</w:t>
+            </w:r>
+            <w:r>
+              <w:rPr>
+                <w:noProof/>
+                <w:webHidden/>
+              </w:rPr>
+              <w:tab/>
+            </w:r>
+            <w:r>
+              <w:rPr>
+                <w:noProof/>
+                <w:webHidden/>
+              </w:rPr>
+              <w:fldChar w:fldCharType="begin"/>
+            </w:r>
+            <w:r>
+              <w:rPr>
+                <w:noProof/>
+                <w:webHidden/>
+              </w:rPr>
+              <w:instrText xml:space="preserve"> PAGEREF _Toc161828860 \h </w:instrText>
+            </w:r>
+            <w:r>
+              <w:rPr>
+                <w:noProof/>
+                <w:webHidden/>
+              </w:rPr>
+            </w:r>
+            <w:r>
+              <w:rPr>
+                <w:noProof/>
+                <w:webHidden/>
+              </w:rPr>
+              <w:fldChar w:fldCharType="separate"/>
+            </w:r>
+            <w:r>
+              <w:rPr>
+                <w:noProof/>
+                <w:webHidden/>
+              </w:rPr>
+              <w:t>18</w:t>
             </w:r>
             <w:r>
               <w:rPr>
@@ -2628,10 +2771,10 @@
             <w:rPr>
               <w:rFonts w:eastAsiaTheme="minorEastAsia"/>
               <w:noProof/>
-              <w:lang w:val="en-GB" w:eastAsia="en-GB"/>
+              <w:lang w:eastAsia="sr-Latn-RS"/>
             </w:rPr>
           </w:pPr>
-          <w:hyperlink w:anchor="_Toc156913189" w:history="1">
+          <w:hyperlink w:anchor="_Toc161828861" w:history="1">
             <w:r>
               <w:rPr>
                 <w:rStyle w:val="Hyperlink"/>
@@ -2674,7 +2817,7 @@
                 <w:noProof/>
                 <w:webHidden/>
               </w:rPr>
-              <w:instrText xml:space="preserve"> PAGEREF _Toc156913189 \h </w:instrText>
+              <w:instrText xml:space="preserve"> PAGEREF _Toc161828861 \h </w:instrText>
             </w:r>
             <w:r>
               <w:rPr>
@@ -2714,10 +2857,10 @@
             <w:rPr>
               <w:rFonts w:eastAsiaTheme="minorEastAsia"/>
               <w:noProof/>
-              <w:lang w:val="en-GB" w:eastAsia="en-GB"/>
+              <w:lang w:eastAsia="sr-Latn-RS"/>
             </w:rPr>
           </w:pPr>
-          <w:hyperlink w:anchor="_Toc156913190" w:history="1">
+          <w:hyperlink w:anchor="_Toc161828862" w:history="1">
             <w:r>
               <w:rPr>
                 <w:rStyle w:val="Hyperlink"/>
@@ -2776,7 +2919,7 @@
                 <w:noProof/>
                 <w:webHidden/>
               </w:rPr>
-              <w:instrText xml:space="preserve"> PAGEREF _Toc156913190 \h </w:instrText>
+              <w:instrText xml:space="preserve"> PAGEREF _Toc161828862 \h </w:instrText>
             </w:r>
             <w:r>
               <w:rPr>
@@ -2816,10 +2959,10 @@
             <w:rPr>
               <w:rFonts w:eastAsiaTheme="minorEastAsia"/>
               <w:noProof/>
-              <w:lang w:val="en-GB" w:eastAsia="en-GB"/>
+              <w:lang w:eastAsia="sr-Latn-RS"/>
             </w:rPr>
           </w:pPr>
-          <w:hyperlink w:anchor="_Toc156913191" w:history="1">
+          <w:hyperlink w:anchor="_Toc161828863" w:history="1">
             <w:r>
               <w:rPr>
                 <w:rStyle w:val="Hyperlink"/>
@@ -2862,7 +3005,7 @@
                 <w:noProof/>
                 <w:webHidden/>
               </w:rPr>
-              <w:instrText xml:space="preserve"> PAGEREF _Toc156913191 \h </w:instrText>
+              <w:instrText xml:space="preserve"> PAGEREF _Toc161828863 \h </w:instrText>
             </w:r>
             <w:r>
               <w:rPr>
@@ -2902,10 +3045,10 @@
             <w:rPr>
               <w:rFonts w:eastAsiaTheme="minorEastAsia"/>
               <w:noProof/>
-              <w:lang w:val="en-GB" w:eastAsia="en-GB"/>
+              <w:lang w:eastAsia="sr-Latn-RS"/>
             </w:rPr>
           </w:pPr>
-          <w:hyperlink w:anchor="_Toc156913192" w:history="1">
+          <w:hyperlink w:anchor="_Toc161828864" w:history="1">
             <w:r>
               <w:rPr>
                 <w:rStyle w:val="Hyperlink"/>
@@ -2948,7 +3091,7 @@
                 <w:noProof/>
                 <w:webHidden/>
               </w:rPr>
-              <w:instrText xml:space="preserve"> PAGEREF _Toc156913192 \h </w:instrText>
+              <w:instrText xml:space="preserve"> PAGEREF _Toc161828864 \h </w:instrText>
             </w:r>
             <w:r>
               <w:rPr>
@@ -2988,10 +3131,10 @@
             <w:rPr>
               <w:rFonts w:eastAsiaTheme="minorEastAsia"/>
               <w:noProof/>
-              <w:lang w:val="en-GB" w:eastAsia="en-GB"/>
+              <w:lang w:eastAsia="sr-Latn-RS"/>
             </w:rPr>
           </w:pPr>
-          <w:hyperlink w:anchor="_Toc156913193" w:history="1">
+          <w:hyperlink w:anchor="_Toc161828865" w:history="1">
             <w:r>
               <w:rPr>
                 <w:rStyle w:val="Hyperlink"/>
@@ -3050,7 +3193,7 @@
                 <w:noProof/>
                 <w:webHidden/>
               </w:rPr>
-              <w:instrText xml:space="preserve"> PAGEREF _Toc156913193 \h </w:instrText>
+              <w:instrText xml:space="preserve"> PAGEREF _Toc161828865 \h </w:instrText>
             </w:r>
             <w:r>
               <w:rPr>
@@ -3090,10 +3233,10 @@
             <w:rPr>
               <w:rFonts w:eastAsiaTheme="minorEastAsia"/>
               <w:noProof/>
-              <w:lang w:val="en-GB" w:eastAsia="en-GB"/>
+              <w:lang w:eastAsia="sr-Latn-RS"/>
             </w:rPr>
           </w:pPr>
-          <w:hyperlink w:anchor="_Toc156913194" w:history="1">
+          <w:hyperlink w:anchor="_Toc161828866" w:history="1">
             <w:r>
               <w:rPr>
                 <w:rStyle w:val="Hyperlink"/>
@@ -3136,7 +3279,7 @@
                 <w:noProof/>
                 <w:webHidden/>
               </w:rPr>
-              <w:instrText xml:space="preserve"> PAGEREF _Toc156913194 \h </w:instrText>
+              <w:instrText xml:space="preserve"> PAGEREF _Toc161828866 \h </w:instrText>
             </w:r>
             <w:r>
               <w:rPr>
@@ -3176,10 +3319,10 @@
             <w:rPr>
               <w:rFonts w:eastAsiaTheme="minorEastAsia"/>
               <w:noProof/>
-              <w:lang w:val="en-GB" w:eastAsia="en-GB"/>
+              <w:lang w:eastAsia="sr-Latn-RS"/>
             </w:rPr>
           </w:pPr>
-          <w:hyperlink w:anchor="_Toc156913195" w:history="1">
+          <w:hyperlink w:anchor="_Toc161828867" w:history="1">
             <w:r>
               <w:rPr>
                 <w:rStyle w:val="Hyperlink"/>
@@ -3222,7 +3365,7 @@
                 <w:noProof/>
                 <w:webHidden/>
               </w:rPr>
-              <w:instrText xml:space="preserve"> PAGEREF _Toc156913195 \h </w:instrText>
+              <w:instrText xml:space="preserve"> PAGEREF _Toc161828867 \h </w:instrText>
             </w:r>
             <w:r>
               <w:rPr>
@@ -3242,7 +3385,7 @@
                 <w:noProof/>
                 <w:webHidden/>
               </w:rPr>
-              <w:t>22</w:t>
+              <w:t>23</w:t>
             </w:r>
             <w:r>
               <w:rPr>
@@ -3262,10 +3405,10 @@
             <w:rPr>
               <w:rFonts w:eastAsiaTheme="minorEastAsia"/>
               <w:noProof/>
-              <w:lang w:val="en-GB" w:eastAsia="en-GB"/>
+              <w:lang w:eastAsia="sr-Latn-RS"/>
             </w:rPr>
           </w:pPr>
-          <w:hyperlink w:anchor="_Toc156913196" w:history="1">
+          <w:hyperlink w:anchor="_Toc161828868" w:history="1">
             <w:r>
               <w:rPr>
                 <w:rStyle w:val="Hyperlink"/>
@@ -3308,7 +3451,7 @@
                 <w:noProof/>
                 <w:webHidden/>
               </w:rPr>
-              <w:instrText xml:space="preserve"> PAGEREF _Toc156913196 \h </w:instrText>
+              <w:instrText xml:space="preserve"> PAGEREF _Toc161828868 \h </w:instrText>
             </w:r>
             <w:r>
               <w:rPr>
@@ -3348,10 +3491,10 @@
             <w:rPr>
               <w:rFonts w:eastAsiaTheme="minorEastAsia"/>
               <w:noProof/>
-              <w:lang w:val="en-GB" w:eastAsia="en-GB"/>
+              <w:lang w:eastAsia="sr-Latn-RS"/>
             </w:rPr>
           </w:pPr>
-          <w:hyperlink w:anchor="_Toc156913197" w:history="1">
+          <w:hyperlink w:anchor="_Toc161828869" w:history="1">
             <w:r>
               <w:rPr>
                 <w:rStyle w:val="Hyperlink"/>
@@ -3378,7 +3521,7 @@
                 <w:noProof/>
                 <w:webHidden/>
               </w:rPr>
-              <w:instrText xml:space="preserve"> PAGEREF _Toc156913197 \h </w:instrText>
+              <w:instrText xml:space="preserve"> PAGEREF _Toc161828869 \h </w:instrText>
             </w:r>
             <w:r>
               <w:rPr>
@@ -3418,10 +3561,10 @@
             <w:rPr>
               <w:rFonts w:eastAsiaTheme="minorEastAsia"/>
               <w:noProof/>
-              <w:lang w:val="en-GB" w:eastAsia="en-GB"/>
+              <w:lang w:eastAsia="sr-Latn-RS"/>
             </w:rPr>
           </w:pPr>
-          <w:hyperlink w:anchor="_Toc156913198" w:history="1">
+          <w:hyperlink w:anchor="_Toc161828870" w:history="1">
             <w:r>
               <w:rPr>
                 <w:rStyle w:val="Hyperlink"/>
@@ -3448,7 +3591,7 @@
                 <w:noProof/>
                 <w:webHidden/>
               </w:rPr>
-              <w:instrText xml:space="preserve"> PAGEREF _Toc156913198 \h </w:instrText>
+              <w:instrText xml:space="preserve"> PAGEREF _Toc161828870 \h </w:instrText>
             </w:r>
             <w:r>
               <w:rPr>
@@ -3488,10 +3631,10 @@
             <w:rPr>
               <w:rFonts w:eastAsiaTheme="minorEastAsia"/>
               <w:noProof/>
-              <w:lang w:val="en-GB" w:eastAsia="en-GB"/>
+              <w:lang w:eastAsia="sr-Latn-RS"/>
             </w:rPr>
           </w:pPr>
-          <w:hyperlink w:anchor="_Toc156913199" w:history="1">
+          <w:hyperlink w:anchor="_Toc161828871" w:history="1">
             <w:r>
               <w:rPr>
                 <w:rStyle w:val="Hyperlink"/>
@@ -3518,7 +3661,7 @@
                 <w:noProof/>
                 <w:webHidden/>
               </w:rPr>
-              <w:instrText xml:space="preserve"> PAGEREF _Toc156913199 \h </w:instrText>
+              <w:instrText xml:space="preserve"> PAGEREF _Toc161828871 \h </w:instrText>
             </w:r>
             <w:r>
               <w:rPr>
@@ -3558,10 +3701,10 @@
             <w:rPr>
               <w:rFonts w:eastAsiaTheme="minorEastAsia"/>
               <w:noProof/>
-              <w:lang w:val="en-GB" w:eastAsia="en-GB"/>
+              <w:lang w:eastAsia="sr-Latn-RS"/>
             </w:rPr>
           </w:pPr>
-          <w:hyperlink w:anchor="_Toc156913200" w:history="1">
+          <w:hyperlink w:anchor="_Toc161828872" w:history="1">
             <w:r>
               <w:rPr>
                 <w:rStyle w:val="Hyperlink"/>
@@ -3588,7 +3731,7 @@
                 <w:noProof/>
                 <w:webHidden/>
               </w:rPr>
-              <w:instrText xml:space="preserve"> PAGEREF _Toc156913200 \h </w:instrText>
+              <w:instrText xml:space="preserve"> PAGEREF _Toc161828872 \h </w:instrText>
             </w:r>
             <w:r>
               <w:rPr>
@@ -3608,7 +3751,7 @@
                 <w:noProof/>
                 <w:webHidden/>
               </w:rPr>
-              <w:t>26</w:t>
+              <w:t>27</w:t>
             </w:r>
             <w:r>
               <w:rPr>
@@ -3628,10 +3771,10 @@
             <w:rPr>
               <w:rFonts w:eastAsiaTheme="minorEastAsia"/>
               <w:noProof/>
-              <w:lang w:val="en-GB" w:eastAsia="en-GB"/>
+              <w:lang w:eastAsia="sr-Latn-RS"/>
             </w:rPr>
           </w:pPr>
-          <w:hyperlink w:anchor="_Toc156913201" w:history="1">
+          <w:hyperlink w:anchor="_Toc161828873" w:history="1">
             <w:r>
               <w:rPr>
                 <w:rStyle w:val="Hyperlink"/>
@@ -3658,7 +3801,7 @@
                 <w:noProof/>
                 <w:webHidden/>
               </w:rPr>
-              <w:instrText xml:space="preserve"> PAGEREF _Toc156913201 \h </w:instrText>
+              <w:instrText xml:space="preserve"> PAGEREF _Toc161828873 \h </w:instrText>
             </w:r>
             <w:r>
               <w:rPr>
@@ -3678,7 +3821,7 @@
                 <w:noProof/>
                 <w:webHidden/>
               </w:rPr>
-              <w:t>26</w:t>
+              <w:t>27</w:t>
             </w:r>
             <w:r>
               <w:rPr>
@@ -3698,10 +3841,10 @@
             <w:rPr>
               <w:rFonts w:eastAsiaTheme="minorEastAsia"/>
               <w:noProof/>
-              <w:lang w:val="en-GB" w:eastAsia="en-GB"/>
+              <w:lang w:eastAsia="sr-Latn-RS"/>
             </w:rPr>
           </w:pPr>
-          <w:hyperlink w:anchor="_Toc156913202" w:history="1">
+          <w:hyperlink w:anchor="_Toc161828874" w:history="1">
             <w:r>
               <w:rPr>
                 <w:rStyle w:val="Hyperlink"/>
@@ -3728,7 +3871,7 @@
                 <w:noProof/>
                 <w:webHidden/>
               </w:rPr>
-              <w:instrText xml:space="preserve"> PAGEREF _Toc156913202 \h </w:instrText>
+              <w:instrText xml:space="preserve"> PAGEREF _Toc161828874 \h </w:instrText>
             </w:r>
             <w:r>
               <w:rPr>
@@ -3748,7 +3891,7 @@
                 <w:noProof/>
                 <w:webHidden/>
               </w:rPr>
-              <w:t>26</w:t>
+              <w:t>27</w:t>
             </w:r>
             <w:r>
               <w:rPr>
@@ -3768,10 +3911,10 @@
             <w:rPr>
               <w:rFonts w:eastAsiaTheme="minorEastAsia"/>
               <w:noProof/>
-              <w:lang w:val="en-GB" w:eastAsia="en-GB"/>
+              <w:lang w:eastAsia="sr-Latn-RS"/>
             </w:rPr>
           </w:pPr>
-          <w:hyperlink w:anchor="_Toc156913203" w:history="1">
+          <w:hyperlink w:anchor="_Toc161828875" w:history="1">
             <w:r>
               <w:rPr>
                 <w:rStyle w:val="Hyperlink"/>
@@ -3798,7 +3941,7 @@
                 <w:noProof/>
                 <w:webHidden/>
               </w:rPr>
-              <w:instrText xml:space="preserve"> PAGEREF _Toc156913203 \h </w:instrText>
+              <w:instrText xml:space="preserve"> PAGEREF _Toc161828875 \h </w:instrText>
             </w:r>
             <w:r>
               <w:rPr>
@@ -3818,7 +3961,7 @@
                 <w:noProof/>
                 <w:webHidden/>
               </w:rPr>
-              <w:t>27</w:t>
+              <w:t>28</w:t>
             </w:r>
             <w:r>
               <w:rPr>
@@ -3838,10 +3981,10 @@
             <w:rPr>
               <w:rFonts w:eastAsiaTheme="minorEastAsia"/>
               <w:noProof/>
-              <w:lang w:val="en-GB" w:eastAsia="en-GB"/>
+              <w:lang w:eastAsia="sr-Latn-RS"/>
             </w:rPr>
           </w:pPr>
-          <w:hyperlink w:anchor="_Toc156913204" w:history="1">
+          <w:hyperlink w:anchor="_Toc161828876" w:history="1">
             <w:r>
               <w:rPr>
                 <w:rStyle w:val="Hyperlink"/>
@@ -3868,7 +4011,7 @@
                 <w:noProof/>
                 <w:webHidden/>
               </w:rPr>
-              <w:instrText xml:space="preserve"> PAGEREF _Toc156913204 \h </w:instrText>
+              <w:instrText xml:space="preserve"> PAGEREF _Toc161828876 \h </w:instrText>
             </w:r>
             <w:r>
               <w:rPr>
@@ -3921,7 +4064,7 @@
         <w:pStyle w:val="Heading1"/>
         <w:jc w:val="both"/>
       </w:pPr>
-      <w:bookmarkStart w:id="0" w:name="_Toc156913159"/>
+      <w:bookmarkStart w:id="0" w:name="_Toc161828829"/>
       <w:r>
         <w:lastRenderedPageBreak/>
         <w:t>1. Uvod</w:t>
@@ -4008,7 +4151,7 @@
       <w:pPr>
         <w:pStyle w:val="Heading1"/>
       </w:pPr>
-      <w:bookmarkStart w:id="1" w:name="_Toc156913160"/>
+      <w:bookmarkStart w:id="1" w:name="_Toc161828830"/>
       <w:r>
         <w:t>2. Identifikacija problema</w:t>
       </w:r>
@@ -4080,7 +4223,7 @@
       <w:pPr>
         <w:pStyle w:val="Heading1"/>
       </w:pPr>
-      <w:bookmarkStart w:id="2" w:name="_Toc156913161"/>
+      <w:bookmarkStart w:id="2" w:name="_Toc161828831"/>
       <w:r>
         <w:lastRenderedPageBreak/>
         <w:t>3. Pregled tehnika transformacije podataka</w:t>
@@ -4091,7 +4234,7 @@
       <w:pPr>
         <w:pStyle w:val="Heading2"/>
       </w:pPr>
-      <w:bookmarkStart w:id="3" w:name="_Toc156913162"/>
+      <w:bookmarkStart w:id="3" w:name="_Toc161828832"/>
       <w:r>
         <w:t>3.1. Skaliranje podataka</w:t>
       </w:r>
@@ -4341,7 +4484,7 @@
         <w:pStyle w:val="Heading3"/>
         <w:jc w:val="both"/>
       </w:pPr>
-      <w:bookmarkStart w:id="4" w:name="_Toc156913163"/>
+      <w:bookmarkStart w:id="4" w:name="_Toc161828833"/>
       <w:r>
         <w:t>3.1.1. Min-Max skaliranje</w:t>
       </w:r>
@@ -4997,7 +5140,7 @@
       <w:pPr>
         <w:pStyle w:val="Heading3"/>
       </w:pPr>
-      <w:bookmarkStart w:id="5" w:name="_Toc156913164"/>
+      <w:bookmarkStart w:id="5" w:name="_Toc161828834"/>
       <w:r>
         <w:t xml:space="preserve">3.1.2. </w:t>
       </w:r>
@@ -5367,7 +5510,7 @@
           <w:rFonts w:eastAsiaTheme="minorEastAsia"/>
         </w:rPr>
       </w:pPr>
-      <w:bookmarkStart w:id="6" w:name="_Toc156913165"/>
+      <w:bookmarkStart w:id="6" w:name="_Toc161828835"/>
       <w:r>
         <w:rPr>
           <w:rFonts w:eastAsiaTheme="minorEastAsia"/>
@@ -5563,7 +5706,7 @@
       <w:pPr>
         <w:pStyle w:val="Heading3"/>
       </w:pPr>
-      <w:bookmarkStart w:id="7" w:name="_Toc156913166"/>
+      <w:bookmarkStart w:id="7" w:name="_Toc161828836"/>
       <w:r>
         <w:t xml:space="preserve">3.1.4. Skaliranje </w:t>
       </w:r>
@@ -5866,9 +6009,11 @@
       <w:pPr>
         <w:pStyle w:val="Heading3"/>
       </w:pPr>
+      <w:bookmarkStart w:id="8" w:name="_Toc161828837"/>
       <w:r>
         <w:t>3.1.5. Poređenje različitih tehnika skaliranja</w:t>
       </w:r>
+      <w:bookmarkEnd w:id="8"/>
     </w:p>
     <w:p>
       <w:pPr>
@@ -6179,7 +6324,6 @@
           <w:szCs w:val="26"/>
         </w:rPr>
       </w:pPr>
-      <w:bookmarkStart w:id="8" w:name="_Toc156913167"/>
       <w:r>
         <w:rPr>
           <w:rFonts w:eastAsiaTheme="minorEastAsia"/>
@@ -6194,6 +6338,7 @@
           <w:rFonts w:eastAsiaTheme="minorEastAsia"/>
         </w:rPr>
       </w:pPr>
+      <w:bookmarkStart w:id="9" w:name="_Toc161828838"/>
       <w:r>
         <w:rPr>
           <w:rFonts w:eastAsiaTheme="minorEastAsia"/>
@@ -6213,7 +6358,7 @@
         </w:rPr>
         <w:t>vrednosti</w:t>
       </w:r>
-      <w:bookmarkEnd w:id="8"/>
+      <w:bookmarkEnd w:id="9"/>
       <w:r>
         <w:rPr>
           <w:rFonts w:eastAsiaTheme="minorEastAsia"/>
@@ -6489,11 +6634,11 @@
         <w:pStyle w:val="Heading3"/>
         <w:jc w:val="both"/>
       </w:pPr>
-      <w:bookmarkStart w:id="9" w:name="_Toc156913168"/>
+      <w:bookmarkStart w:id="10" w:name="_Toc161828839"/>
       <w:r>
         <w:t>3.2.1. Logaritamska transformacija</w:t>
       </w:r>
-      <w:bookmarkEnd w:id="9"/>
+      <w:bookmarkEnd w:id="10"/>
     </w:p>
     <w:p>
       <w:pPr>
@@ -6923,14 +7068,14 @@
       <w:pPr>
         <w:pStyle w:val="Heading3"/>
       </w:pPr>
-      <w:bookmarkStart w:id="10" w:name="_Toc156913169"/>
+      <w:bookmarkStart w:id="11" w:name="_Toc161828840"/>
       <w:r>
         <w:t xml:space="preserve">3.2.2. </w:t>
       </w:r>
       <w:r>
         <w:t>Eksponencijalna transformacija</w:t>
       </w:r>
-      <w:bookmarkEnd w:id="10"/>
+      <w:bookmarkEnd w:id="11"/>
     </w:p>
     <w:p>
       <w:pPr>
@@ -7165,7 +7310,7 @@
       <w:pPr>
         <w:pStyle w:val="Heading3"/>
       </w:pPr>
-      <w:bookmarkStart w:id="11" w:name="_Toc156913170"/>
+      <w:bookmarkStart w:id="12" w:name="_Toc161828841"/>
       <w:r>
         <w:t>3.</w:t>
       </w:r>
@@ -7187,7 +7332,7 @@
       <w:r>
         <w:t xml:space="preserve"> transformacija</w:t>
       </w:r>
-      <w:bookmarkEnd w:id="11"/>
+      <w:bookmarkEnd w:id="12"/>
     </w:p>
     <w:p>
       <w:pPr>
@@ -7554,11 +7699,11 @@
       <w:pPr>
         <w:pStyle w:val="Heading3"/>
       </w:pPr>
-      <w:bookmarkStart w:id="12" w:name="_Toc156913171"/>
+      <w:bookmarkStart w:id="13" w:name="_Toc161828842"/>
       <w:r>
         <w:t>3.2.4. Yeo-Johnson transformacija</w:t>
       </w:r>
-      <w:bookmarkEnd w:id="12"/>
+      <w:bookmarkEnd w:id="13"/>
     </w:p>
     <w:p>
       <w:pPr>
@@ -8002,7 +8147,7 @@
       <w:pPr>
         <w:pStyle w:val="Heading3"/>
       </w:pPr>
-      <w:bookmarkStart w:id="13" w:name="_Toc156913172"/>
+      <w:bookmarkStart w:id="14" w:name="_Toc161828843"/>
       <w:r>
         <w:t>3.2.</w:t>
       </w:r>
@@ -8012,7 +8157,7 @@
       <w:r>
         <w:t>. Kvantilna transformacija</w:t>
       </w:r>
-      <w:bookmarkEnd w:id="13"/>
+      <w:bookmarkEnd w:id="14"/>
     </w:p>
     <w:p>
       <w:pPr>
@@ -8461,7 +8606,7 @@
       <w:pPr>
         <w:pStyle w:val="Heading3"/>
       </w:pPr>
-      <w:bookmarkStart w:id="14" w:name="_Toc156913173"/>
+      <w:bookmarkStart w:id="15" w:name="_Toc161828844"/>
       <w:r>
         <w:t>3.2.</w:t>
       </w:r>
@@ -8474,7 +8619,7 @@
       <w:r>
         <w:t>nelinearnih transformacija za promenu raspodele</w:t>
       </w:r>
-      <w:bookmarkEnd w:id="14"/>
+      <w:bookmarkEnd w:id="15"/>
     </w:p>
     <w:p>
       <w:pPr>
@@ -9025,14 +9170,14 @@
           <w:rFonts w:eastAsiaTheme="minorEastAsia"/>
         </w:rPr>
       </w:pPr>
-      <w:bookmarkStart w:id="15" w:name="_Toc156913174"/>
+      <w:bookmarkStart w:id="16" w:name="_Toc161828845"/>
       <w:r>
         <w:rPr>
           <w:rFonts w:eastAsiaTheme="minorEastAsia"/>
         </w:rPr>
         <w:t>3.3. Normalizacija</w:t>
       </w:r>
-      <w:bookmarkEnd w:id="15"/>
+      <w:bookmarkEnd w:id="16"/>
     </w:p>
     <w:p>
       <w:pPr>
@@ -9843,7 +9988,7 @@
       <w:pPr>
         <w:pStyle w:val="Heading2"/>
       </w:pPr>
-      <w:bookmarkStart w:id="16" w:name="_Toc156913175"/>
+      <w:bookmarkStart w:id="17" w:name="_Toc161828846"/>
       <w:r>
         <w:t>3.</w:t>
       </w:r>
@@ -9865,7 +10010,7 @@
       <w:r>
         <w:t>iranje kategoričkih atributa</w:t>
       </w:r>
-      <w:bookmarkEnd w:id="16"/>
+      <w:bookmarkEnd w:id="17"/>
     </w:p>
     <w:p>
       <w:pPr>
@@ -10196,7 +10341,7 @@
       <w:pPr>
         <w:pStyle w:val="Heading3"/>
       </w:pPr>
-      <w:bookmarkStart w:id="17" w:name="_Toc156913176"/>
+      <w:bookmarkStart w:id="18" w:name="_Toc161828847"/>
       <w:r>
         <w:t>3.</w:t>
       </w:r>
@@ -10216,7 +10361,7 @@
       <w:r>
         <w:t xml:space="preserve"> enkodiranje</w:t>
       </w:r>
-      <w:bookmarkEnd w:id="17"/>
+      <w:bookmarkEnd w:id="18"/>
     </w:p>
     <w:p>
       <w:pPr>
@@ -10380,7 +10525,7 @@
         <w:pStyle w:val="Heading3"/>
         <w:jc w:val="both"/>
       </w:pPr>
-      <w:bookmarkStart w:id="18" w:name="_Toc156913177"/>
+      <w:bookmarkStart w:id="19" w:name="_Toc161828848"/>
       <w:r>
         <w:t>3.</w:t>
       </w:r>
@@ -10390,7 +10535,7 @@
       <w:r>
         <w:t>.2. Ordinalno enkodiranje</w:t>
       </w:r>
-      <w:bookmarkEnd w:id="18"/>
+      <w:bookmarkEnd w:id="19"/>
     </w:p>
     <w:p>
       <w:pPr>
@@ -10547,7 +10692,7 @@
       <w:pPr>
         <w:pStyle w:val="Heading3"/>
       </w:pPr>
-      <w:bookmarkStart w:id="19" w:name="_Toc156913178"/>
+      <w:bookmarkStart w:id="20" w:name="_Toc161828849"/>
       <w:r>
         <w:t>3.</w:t>
       </w:r>
@@ -10577,7 +10722,7 @@
       <w:r>
         <w:t>) enkodiranje</w:t>
       </w:r>
-      <w:bookmarkEnd w:id="19"/>
+      <w:bookmarkEnd w:id="20"/>
     </w:p>
     <w:p>
       <w:pPr>
@@ -10993,7 +11138,7 @@
         <w:pStyle w:val="Heading3"/>
         <w:jc w:val="both"/>
       </w:pPr>
-      <w:bookmarkStart w:id="20" w:name="_Toc156913179"/>
+      <w:bookmarkStart w:id="21" w:name="_Toc161828850"/>
       <w:r>
         <w:t>3.</w:t>
       </w:r>
@@ -11003,7 +11148,7 @@
       <w:r>
         <w:t>.4. Binarno enkodiranje</w:t>
       </w:r>
-      <w:bookmarkEnd w:id="20"/>
+      <w:bookmarkEnd w:id="21"/>
     </w:p>
     <w:p>
       <w:pPr>
@@ -11266,7 +11411,7 @@
         <w:pStyle w:val="Heading3"/>
         <w:jc w:val="both"/>
       </w:pPr>
-      <w:bookmarkStart w:id="21" w:name="_Toc156913180"/>
+      <w:bookmarkStart w:id="22" w:name="_Toc161828851"/>
       <w:r>
         <w:lastRenderedPageBreak/>
         <w:t>3.</w:t>
@@ -11294,7 +11439,7 @@
       <w:r>
         <w:t>enkodiranje</w:t>
       </w:r>
-      <w:bookmarkEnd w:id="21"/>
+      <w:bookmarkEnd w:id="22"/>
     </w:p>
     <w:p>
       <w:pPr>
@@ -11494,7 +11639,7 @@
         <w:pStyle w:val="Heading3"/>
         <w:jc w:val="both"/>
       </w:pPr>
-      <w:bookmarkStart w:id="22" w:name="_Toc156913181"/>
+      <w:bookmarkStart w:id="23" w:name="_Toc161828852"/>
       <w:r>
         <w:t>3.</w:t>
       </w:r>
@@ -11514,7 +11659,7 @@
       <w:r>
         <w:t>enkodiranje</w:t>
       </w:r>
-      <w:bookmarkEnd w:id="22"/>
+      <w:bookmarkEnd w:id="23"/>
     </w:p>
     <w:p>
       <w:pPr>
@@ -12433,12 +12578,14 @@
           <w:rFonts w:eastAsiaTheme="minorEastAsia"/>
         </w:rPr>
       </w:pPr>
+      <w:bookmarkStart w:id="24" w:name="_Toc161828853"/>
       <w:r>
         <w:rPr>
           <w:rFonts w:eastAsiaTheme="minorEastAsia"/>
         </w:rPr>
         <w:t>3.4.8. Poređenje različitih tehnika enkodiranja</w:t>
       </w:r>
+      <w:bookmarkEnd w:id="24"/>
     </w:p>
     <w:p>
       <w:pPr>
@@ -12709,7 +12856,7 @@
         <w:pStyle w:val="Heading2"/>
         <w:jc w:val="both"/>
       </w:pPr>
-      <w:bookmarkStart w:id="23" w:name="_Toc156913183"/>
+      <w:bookmarkStart w:id="25" w:name="_Toc161828854"/>
       <w:r>
         <w:t>3.</w:t>
       </w:r>
@@ -12719,7 +12866,7 @@
       <w:r>
         <w:t>. Diskretizacija</w:t>
       </w:r>
-      <w:bookmarkEnd w:id="23"/>
+      <w:bookmarkEnd w:id="25"/>
     </w:p>
     <w:p>
       <w:pPr>
@@ -12965,7 +13112,7 @@
         </w:tabs>
         <w:jc w:val="both"/>
       </w:pPr>
-      <w:bookmarkStart w:id="24" w:name="_Toc156913184"/>
+      <w:bookmarkStart w:id="26" w:name="_Toc161828855"/>
       <w:r>
         <w:lastRenderedPageBreak/>
         <w:t>3.</w:t>
@@ -12985,7 +13132,7 @@
       <w:r>
         <w:t xml:space="preserve"> intervale</w:t>
       </w:r>
-      <w:bookmarkEnd w:id="24"/>
+      <w:bookmarkEnd w:id="26"/>
     </w:p>
     <w:p>
       <w:pPr>
@@ -13039,7 +13186,7 @@
         <w:pStyle w:val="Heading3"/>
         <w:jc w:val="both"/>
       </w:pPr>
-      <w:bookmarkStart w:id="25" w:name="_Toc156913185"/>
+      <w:bookmarkStart w:id="27" w:name="_Toc161828856"/>
       <w:r>
         <w:t>3.</w:t>
       </w:r>
@@ -13049,7 +13196,7 @@
       <w:r>
         <w:t>.2. Raspoređivanje u intervale jednakih širina</w:t>
       </w:r>
-      <w:bookmarkEnd w:id="25"/>
+      <w:bookmarkEnd w:id="27"/>
     </w:p>
     <w:p>
       <w:pPr>
@@ -13631,7 +13778,7 @@
         <w:pStyle w:val="Heading3"/>
         <w:jc w:val="both"/>
       </w:pPr>
-      <w:bookmarkStart w:id="26" w:name="_Toc156913186"/>
+      <w:bookmarkStart w:id="28" w:name="_Toc161828857"/>
       <w:r>
         <w:t>3.</w:t>
       </w:r>
@@ -13641,7 +13788,7 @@
       <w:r>
         <w:t>.3. Podela na intervale sa jednakom frekvencom (istim brojem primeraka)</w:t>
       </w:r>
-      <w:bookmarkEnd w:id="26"/>
+      <w:bookmarkEnd w:id="28"/>
     </w:p>
     <w:p>
       <w:pPr>
@@ -13790,7 +13937,7 @@
         <w:pStyle w:val="Heading3"/>
         <w:jc w:val="both"/>
       </w:pPr>
-      <w:bookmarkStart w:id="27" w:name="_Toc156913187"/>
+      <w:bookmarkStart w:id="29" w:name="_Toc161828858"/>
       <w:r>
         <w:t>3.</w:t>
       </w:r>
@@ -13806,7 +13953,7 @@
       <w:r>
         <w:t xml:space="preserve"> klasterizacije</w:t>
       </w:r>
-      <w:bookmarkEnd w:id="27"/>
+      <w:bookmarkEnd w:id="29"/>
     </w:p>
     <w:p>
       <w:pPr>
@@ -14034,7 +14181,7 @@
         <w:pStyle w:val="Heading3"/>
         <w:jc w:val="both"/>
       </w:pPr>
-      <w:bookmarkStart w:id="28" w:name="_Toc156913188"/>
+      <w:bookmarkStart w:id="30" w:name="_Toc161828859"/>
       <w:r>
         <w:t>3.</w:t>
       </w:r>
@@ -14047,7 +14194,7 @@
       <w:r>
         <w:t>stabla odlučivanja</w:t>
       </w:r>
-      <w:bookmarkEnd w:id="28"/>
+      <w:bookmarkEnd w:id="30"/>
     </w:p>
     <w:p>
       <w:pPr>
@@ -14171,16 +14318,13 @@
     </w:p>
     <w:p>
       <w:pPr>
-        <w:jc w:val="both"/>
-      </w:pPr>
-    </w:p>
-    <w:p>
-      <w:pPr>
         <w:pStyle w:val="Heading3"/>
       </w:pPr>
+      <w:bookmarkStart w:id="31" w:name="_Toc161828860"/>
       <w:r>
         <w:t>3.5.5. Poređenje različitih tehnika diskretizacije</w:t>
       </w:r>
+      <w:bookmarkEnd w:id="31"/>
     </w:p>
     <w:p>
       <w:pPr>
@@ -14515,11 +14659,12 @@
         </w:tc>
       </w:tr>
     </w:tbl>
+    <w:p/>
     <w:p>
       <w:pPr>
         <w:pStyle w:val="Heading2"/>
       </w:pPr>
-      <w:bookmarkStart w:id="29" w:name="_Toc156913189"/>
+      <w:bookmarkStart w:id="32" w:name="_Toc161828861"/>
       <w:r>
         <w:t>3.</w:t>
       </w:r>
@@ -14542,7 +14687,7 @@
       <w:r>
         <w:t>-ima (ekstremnim vrednostima)</w:t>
       </w:r>
-      <w:bookmarkEnd w:id="29"/>
+      <w:bookmarkEnd w:id="32"/>
     </w:p>
     <w:p>
       <w:pPr>
@@ -14615,7 +14760,13 @@
         <w:t>-ima</w:t>
       </w:r>
       <w:r>
-        <w:t xml:space="preserve">. Jedna od tehnika koja se može koristiti jeste diskretizacija o kojoj je bilo reči u prethodnom poglavlju. </w:t>
+        <w:t xml:space="preserve">. Jedna od </w:t>
+      </w:r>
+      <w:r>
+        <w:t>njih</w:t>
+      </w:r>
+      <w:r>
+        <w:t xml:space="preserve"> jeste diskretizacija o kojoj je bilo reči u prethodnom poglavlju. </w:t>
       </w:r>
       <w:r>
         <w:t xml:space="preserve">Primenom diskretizacije, svi </w:t>
@@ -14640,7 +14791,13 @@
         <w:t xml:space="preserve">njihov uticaj ukloni. </w:t>
       </w:r>
       <w:r>
-        <w:t xml:space="preserve">Još jedna tehnika koja se može koristiti (nakon identifikacija </w:t>
+        <w:t>Još jedna tehnika koja se može koristiti (nakon identifikacij</w:t>
+      </w:r>
+      <w:r>
+        <w:t>e</w:t>
+      </w:r>
+      <w:r>
+        <w:t xml:space="preserve"> </w:t>
       </w:r>
       <w:r>
         <w:rPr>
@@ -14653,7 +14810,13 @@
         <w:t xml:space="preserve">-a) jeste </w:t>
       </w:r>
       <w:r>
-        <w:t xml:space="preserve">rad sa nedostajućim podacima. Ideja kod ovog pristupa je da se umesto izbacivanja, </w:t>
+        <w:t xml:space="preserve">rad sa nedostajućim podacima. Ideja kod ovog pristupa je da se umesto </w:t>
+      </w:r>
+      <w:r>
+        <w:t xml:space="preserve">njihovog </w:t>
+      </w:r>
+      <w:r>
+        <w:t xml:space="preserve">izbacivanja, </w:t>
       </w:r>
       <w:r>
         <w:rPr>
@@ -14740,6 +14903,19 @@
       </w:r>
       <w:r>
         <w:t>-plot dijagrami, histogrami i scatter-plot dijagrami.</w:t>
+      </w:r>
+      <w:r>
+        <w:t xml:space="preserve"> </w:t>
+      </w:r>
+      <w:r>
+        <w:rPr>
+          <w:i/>
+          <w:iCs/>
+        </w:rPr>
+        <w:t>Outlier</w:t>
+      </w:r>
+      <w:r>
+        <w:t>-i se mogu prepoznati kao tačke koje su značajno udaljene od glavnog dela raspodele podataka na ovim dijagramima (slika 7).</w:t>
       </w:r>
     </w:p>
     <w:p>
@@ -14854,10 +15030,13 @@
         <w:t>Z-score</w:t>
       </w:r>
       <w:r>
-        <w:t xml:space="preserve"> metod</w:t>
-      </w:r>
-      <w:r>
-        <w:t xml:space="preserve">, modifikovani </w:t>
+        <w:t xml:space="preserve"> </w:t>
+      </w:r>
+      <w:r>
+        <w:t>i</w:t>
+      </w:r>
+      <w:r>
+        <w:t xml:space="preserve"> modifikovani </w:t>
       </w:r>
       <w:r>
         <w:rPr>
@@ -14867,7 +15046,10 @@
         <w:t>Z-score</w:t>
       </w:r>
       <w:r>
-        <w:t xml:space="preserve">, </w:t>
+        <w:t xml:space="preserve"> metod i</w:t>
+      </w:r>
+      <w:r>
+        <w:t xml:space="preserve"> </w:t>
       </w:r>
       <w:r>
         <w:t>IQR metod</w:t>
@@ -14947,6 +15129,9 @@
       </w:r>
       <w:r>
         <w:t>)</w:t>
+      </w:r>
+      <w:r>
+        <w:t xml:space="preserve"> i još mnoge druge</w:t>
       </w:r>
       <w:r>
         <w:t xml:space="preserve">. Od tehnika za izmenu vrednosti ili uklanjanje </w:t>
@@ -15040,7 +15225,7 @@
         <w:pStyle w:val="Heading3"/>
         <w:jc w:val="both"/>
       </w:pPr>
-      <w:bookmarkStart w:id="30" w:name="_Toc156913190"/>
+      <w:bookmarkStart w:id="33" w:name="_Toc161828862"/>
       <w:r>
         <w:t>3.</w:t>
       </w:r>
@@ -15070,7 +15255,7 @@
       <w:r>
         <w:t xml:space="preserve"> metode</w:t>
       </w:r>
-      <w:bookmarkEnd w:id="30"/>
+      <w:bookmarkEnd w:id="33"/>
     </w:p>
     <w:p>
       <w:pPr>
@@ -15222,6 +15407,12 @@
           <w:rFonts w:cstheme="minorHAnsi"/>
         </w:rPr>
         <w:t>σ</w:t>
+      </w:r>
+      <w:r>
+        <w:rPr>
+          <w:rFonts w:cstheme="minorHAnsi"/>
+        </w:rPr>
+        <w:t xml:space="preserve"> (slika 8)</w:t>
       </w:r>
       <w:r>
         <w:rPr>
@@ -15354,7 +15545,13 @@
         <w:rPr>
           <w:rFonts w:cstheme="minorHAnsi"/>
         </w:rPr>
-        <w:t xml:space="preserve"> i u slučaju zakrivljenih raspodela, poželjno je razmotriti i druge metode. Pored ovoga, </w:t>
+        <w:t>. U</w:t>
+      </w:r>
+      <w:r>
+        <w:rPr>
+          <w:rFonts w:cstheme="minorHAnsi"/>
+        </w:rPr>
+        <w:t xml:space="preserve"> slučaju zakrivljenih raspodela, poželjno je razmotriti i druge metode. Pored ovoga, </w:t>
       </w:r>
       <w:r>
         <w:rPr>
@@ -15490,7 +15687,7 @@
         <w:pStyle w:val="Heading3"/>
         <w:jc w:val="both"/>
       </w:pPr>
-      <w:bookmarkStart w:id="31" w:name="_Toc156913191"/>
+      <w:bookmarkStart w:id="34" w:name="_Toc161828863"/>
       <w:r>
         <w:lastRenderedPageBreak/>
         <w:t>3.</w:t>
@@ -15514,7 +15711,7 @@
       <w:r>
         <w:t>IQR metode</w:t>
       </w:r>
-      <w:bookmarkEnd w:id="31"/>
+      <w:bookmarkEnd w:id="34"/>
     </w:p>
     <w:p>
       <w:pPr>
@@ -15561,10 +15758,22 @@
         <w:t xml:space="preserve"> je vrednost</w:t>
       </w:r>
       <w:r>
-        <w:t xml:space="preserve"> koja je takva da je tačno k procenata podataka </w:t>
-      </w:r>
-      <w:r>
-        <w:t>ispod</w:t>
+        <w:t xml:space="preserve"> koja je takva da </w:t>
+      </w:r>
+      <w:r>
+        <w:t>se</w:t>
+      </w:r>
+      <w:r>
+        <w:t xml:space="preserve"> tačno k procenata podataka</w:t>
+      </w:r>
+      <w:r>
+        <w:t xml:space="preserve"> nalazi</w:t>
+      </w:r>
+      <w:r>
+        <w:t xml:space="preserve"> </w:t>
+      </w:r>
+      <w:r>
+        <w:t>iza</w:t>
       </w:r>
       <w:r>
         <w:t xml:space="preserve"> ove vrednosti)</w:t>
@@ -15797,6 +16006,20 @@
           <w:i/>
           <w:iCs/>
         </w:rPr>
+        <w:t xml:space="preserve"> </w:t>
+      </w:r>
+      <w:r>
+        <w:rPr>
+          <w:rFonts w:eastAsiaTheme="minorEastAsia"/>
+        </w:rPr>
+        <w:t>(slika 9)</w:t>
+      </w:r>
+      <w:r>
+        <w:rPr>
+          <w:rFonts w:eastAsiaTheme="minorEastAsia"/>
+          <w:i/>
+          <w:iCs/>
+        </w:rPr>
         <w:t>.</w:t>
       </w:r>
       <w:sdt>
@@ -16118,6 +16341,24 @@
       <w:r>
         <w:rPr>
           <w:rFonts w:eastAsiaTheme="minorEastAsia"/>
+        </w:rPr>
+        <w:t>ekstremne vrednosti</w:t>
+      </w:r>
+      <w:r>
+        <w:rPr>
+          <w:rFonts w:eastAsiaTheme="minorEastAsia"/>
+        </w:rPr>
+        <w:t xml:space="preserve"> po N ili više atributa (gde je N prag zadat od korisnika)</w:t>
+      </w:r>
+      <w:r>
+        <w:rPr>
+          <w:rFonts w:eastAsiaTheme="minorEastAsia"/>
+        </w:rPr>
+        <w:t xml:space="preserve"> označe kao </w:t>
+      </w:r>
+      <w:r>
+        <w:rPr>
+          <w:rFonts w:eastAsiaTheme="minorEastAsia"/>
           <w:i/>
           <w:iCs/>
         </w:rPr>
@@ -16127,13 +16368,19 @@
         <w:rPr>
           <w:rFonts w:eastAsiaTheme="minorEastAsia"/>
         </w:rPr>
-        <w:t>-e po N ili više atributa (gde je N prag zadat od korisnika)</w:t>
-      </w:r>
-      <w:r>
-        <w:rPr>
-          <w:rFonts w:eastAsiaTheme="minorEastAsia"/>
-        </w:rPr>
-        <w:t xml:space="preserve"> označe kao </w:t>
+        <w:t xml:space="preserve">-i. </w:t>
+      </w:r>
+      <w:r>
+        <w:rPr>
+          <w:rFonts w:eastAsiaTheme="minorEastAsia"/>
+        </w:rPr>
+        <w:t xml:space="preserve">U mnogim situacijama je umesto ovakvog postupka pogodnije </w:t>
+      </w:r>
+      <w:r>
+        <w:rPr>
+          <w:rFonts w:eastAsiaTheme="minorEastAsia"/>
+        </w:rPr>
+        <w:t xml:space="preserve">vršiti automatsku detekciju </w:t>
       </w:r>
       <w:r>
         <w:rPr>
@@ -16147,19 +16394,34 @@
         <w:rPr>
           <w:rFonts w:eastAsiaTheme="minorEastAsia"/>
         </w:rPr>
-        <w:t xml:space="preserve">-i. </w:t>
-      </w:r>
-      <w:r>
-        <w:rPr>
-          <w:rFonts w:eastAsiaTheme="minorEastAsia"/>
-        </w:rPr>
-        <w:t xml:space="preserve">U mnogim situacijama je umesto ovakvog postupka pogodnije </w:t>
-      </w:r>
-      <w:r>
-        <w:rPr>
-          <w:rFonts w:eastAsiaTheme="minorEastAsia"/>
-        </w:rPr>
-        <w:t xml:space="preserve">vršiti automatsku detekciju </w:t>
+        <w:t>-a</w:t>
+      </w:r>
+      <w:r>
+        <w:rPr>
+          <w:rFonts w:eastAsiaTheme="minorEastAsia"/>
+        </w:rPr>
+        <w:t xml:space="preserve"> korišćenjem neke od tehnika o kojima će biti reči u narednim poglavljima</w:t>
+      </w:r>
+      <w:r>
+        <w:rPr>
+          <w:rFonts w:eastAsiaTheme="minorEastAsia"/>
+        </w:rPr>
+        <w:t>, koje su u stanju da „nauče“ kompleksnije veze između atributa i podataka.</w:t>
+      </w:r>
+    </w:p>
+    <w:p>
+      <w:pPr>
+        <w:pStyle w:val="Heading3"/>
+        <w:rPr>
+          <w:rFonts w:eastAsiaTheme="minorEastAsia"/>
+        </w:rPr>
+      </w:pPr>
+      <w:bookmarkStart w:id="35" w:name="_Toc161828864"/>
+      <w:r>
+        <w:rPr>
+          <w:rFonts w:eastAsiaTheme="minorEastAsia"/>
+        </w:rPr>
+        <w:t>3.6.3. Uklapanje eliptičnog omotača (</w:t>
       </w:r>
       <w:r>
         <w:rPr>
@@ -16167,63 +16429,44 @@
           <w:i/>
           <w:iCs/>
         </w:rPr>
-        <w:t>outlier</w:t>
-      </w:r>
-      <w:r>
-        <w:rPr>
-          <w:rFonts w:eastAsiaTheme="minorEastAsia"/>
-        </w:rPr>
-        <w:t>-a</w:t>
-      </w:r>
-      <w:r>
-        <w:rPr>
-          <w:rFonts w:eastAsiaTheme="minorEastAsia"/>
-        </w:rPr>
-        <w:t xml:space="preserve"> korišćenjem neke od tehnika o kojima će biti reči u narednim poglavljima</w:t>
-      </w:r>
-      <w:r>
-        <w:rPr>
-          <w:rFonts w:eastAsiaTheme="minorEastAsia"/>
-        </w:rPr>
-        <w:t>, koje su u stanju da „nauče“ kompleksnije veze između atributa i podataka.</w:t>
-      </w:r>
-    </w:p>
-    <w:p>
-      <w:pPr>
-        <w:pStyle w:val="Heading3"/>
-        <w:rPr>
-          <w:rFonts w:eastAsiaTheme="minorEastAsia"/>
-        </w:rPr>
-      </w:pPr>
-      <w:bookmarkStart w:id="32" w:name="_Toc156913192"/>
-      <w:r>
-        <w:rPr>
-          <w:rFonts w:eastAsiaTheme="minorEastAsia"/>
-        </w:rPr>
-        <w:t>3.6.3. Uklapanje eliptičnog omotača (</w:t>
-      </w:r>
-      <w:r>
-        <w:rPr>
-          <w:rFonts w:eastAsiaTheme="minorEastAsia"/>
+        <w:t>elliptic envelope</w:t>
+      </w:r>
+      <w:r>
+        <w:rPr>
+          <w:rFonts w:eastAsiaTheme="minorEastAsia"/>
+        </w:rPr>
+        <w:t>)</w:t>
+      </w:r>
+      <w:bookmarkEnd w:id="35"/>
+    </w:p>
+    <w:p>
+      <w:pPr>
+        <w:jc w:val="both"/>
+      </w:pPr>
+      <w:r>
+        <w:t xml:space="preserve">Slično prethodno razmatranim tehnikama, jedan od načina za detekciju </w:t>
+      </w:r>
+      <w:r>
+        <w:rPr>
           <w:i/>
           <w:iCs/>
         </w:rPr>
-        <w:t>elliptic envelope</w:t>
-      </w:r>
-      <w:r>
-        <w:rPr>
-          <w:rFonts w:eastAsiaTheme="minorEastAsia"/>
-        </w:rPr>
-        <w:t>)</w:t>
-      </w:r>
-      <w:bookmarkEnd w:id="32"/>
-    </w:p>
-    <w:p>
-      <w:pPr>
-        <w:jc w:val="both"/>
-      </w:pPr>
-      <w:r>
-        <w:t xml:space="preserve">Slično prethodno razmatranim tehnikama, jedan od načina za detekciju </w:t>
+        <w:t>outlier</w:t>
+      </w:r>
+      <w:r>
+        <w:t>-a podrazumeva pretpostavku da podaci prate normalnu (Gausovu) raspodelu</w:t>
+      </w:r>
+      <w:r>
+        <w:t>. Na osnovu ove pretpostavke možemo</w:t>
+      </w:r>
+      <w:r>
+        <w:t xml:space="preserve"> vršiti analizu koji primerci se uklapaj</w:t>
+      </w:r>
+      <w:r>
+        <w:t xml:space="preserve">u, a koji ne, u „oblik“ koji definiše normalna raspodela. </w:t>
+      </w:r>
+      <w:r>
+        <w:t xml:space="preserve">Tehnika uklapanja eliptičnog omotača za detekciju </w:t>
       </w:r>
       <w:r>
         <w:rPr>
@@ -16233,19 +16476,16 @@
         <w:t>outlier</w:t>
       </w:r>
       <w:r>
-        <w:t>-a podrazumeva pretpostavku da podaci prate normalnu (Gausovu) raspodelu</w:t>
-      </w:r>
-      <w:r>
-        <w:t>. Na osnovu ove pretpostavke možemo</w:t>
-      </w:r>
-      <w:r>
-        <w:t xml:space="preserve"> vršiti analizu koji primerci se uklapaj</w:t>
-      </w:r>
-      <w:r>
-        <w:t xml:space="preserve">u, a koji ne, u „oblik“ koji definiše normalna raspodela. </w:t>
-      </w:r>
-      <w:r>
-        <w:t xml:space="preserve">Tehnika uklapanja eliptičnog omotača za detekciju </w:t>
+        <w:t>-a se upravo oslanja na ovu pretpostavku. Ona podrazumeva</w:t>
+      </w:r>
+      <w:r>
+        <w:t xml:space="preserve"> uklapanje elipse oko centralnog dela raspodele podataka</w:t>
+      </w:r>
+      <w:r>
+        <w:t xml:space="preserve"> i </w:t>
+      </w:r>
+      <w:r>
+        <w:t xml:space="preserve">označavanje tačaka van ove elipse </w:t>
       </w:r>
       <w:r>
         <w:rPr>
@@ -16255,16 +16495,13 @@
         <w:t>outlier</w:t>
       </w:r>
       <w:r>
-        <w:t>-a se upravo oslanja na ovu pretpostavku. Ona podrazumeva</w:t>
-      </w:r>
-      <w:r>
-        <w:t xml:space="preserve"> uklapanje elipse oko centralnog dela raspodele podataka</w:t>
-      </w:r>
-      <w:r>
-        <w:t xml:space="preserve"> i </w:t>
-      </w:r>
-      <w:r>
-        <w:t xml:space="preserve">označavanje tačaka van ove elipse </w:t>
+        <w:t xml:space="preserve">-ima (pri čemu se u procesu uklapanja elipse </w:t>
+      </w:r>
+      <w:r>
+        <w:t>koristi robusna kovarijansa</w:t>
+      </w:r>
+      <w:r>
+        <w:t xml:space="preserve">, koja je otporna na prisustvo </w:t>
       </w:r>
       <w:r>
         <w:rPr>
@@ -16274,13 +16511,39 @@
         <w:t>outlier</w:t>
       </w:r>
       <w:r>
-        <w:t xml:space="preserve">-ima (pri čemu se u procesu uklapanja elipse </w:t>
-      </w:r>
-      <w:r>
-        <w:t>koristi robusna kovarijansa</w:t>
-      </w:r>
-      <w:r>
-        <w:t xml:space="preserve">, koja je otporna na prisustvo </w:t>
+        <w:t>-a).</w:t>
+      </w:r>
+    </w:p>
+    <w:p>
+      <w:pPr>
+        <w:jc w:val="both"/>
+      </w:pPr>
+      <w:r>
+        <w:t xml:space="preserve">Ova tehnika </w:t>
+      </w:r>
+      <w:r>
+        <w:t>može</w:t>
+      </w:r>
+      <w:r>
+        <w:t xml:space="preserve"> dati dobre rezultate u situacijama kada </w:t>
+      </w:r>
+      <w:r>
+        <w:t xml:space="preserve">podaci približno prate normalnu raspodelu. Međutim, u situacijama </w:t>
+      </w:r>
+      <w:r>
+        <w:t>kada podaci ne prate normalnu raspodel</w:t>
+      </w:r>
+      <w:r>
+        <w:t>u</w:t>
+      </w:r>
+      <w:r>
+        <w:t xml:space="preserve">, </w:t>
+      </w:r>
+      <w:r>
+        <w:t>uklapanje elipse neće biti ispravno, pa će samim tim i detekcija</w:t>
+      </w:r>
+      <w:r>
+        <w:t xml:space="preserve"> </w:t>
       </w:r>
       <w:r>
         <w:rPr>
@@ -16290,92 +16553,64 @@
         <w:t>outlier</w:t>
       </w:r>
       <w:r>
-        <w:t>-a).</w:t>
-      </w:r>
-    </w:p>
-    <w:p>
-      <w:pPr>
-        <w:jc w:val="both"/>
-      </w:pPr>
-      <w:r>
-        <w:t xml:space="preserve">Ova tehnika </w:t>
-      </w:r>
-      <w:r>
-        <w:t>može</w:t>
-      </w:r>
-      <w:r>
-        <w:t xml:space="preserve"> dati dobre rezultate u situacijama kada </w:t>
-      </w:r>
-      <w:r>
-        <w:t xml:space="preserve">podaci približno prate normalnu raspodelu. Međutim, u situacijama </w:t>
-      </w:r>
-      <w:r>
-        <w:t>kada podaci ne prate normalnu raspodel</w:t>
-      </w:r>
-      <w:r>
-        <w:t>u</w:t>
-      </w:r>
-      <w:r>
-        <w:t xml:space="preserve">, </w:t>
-      </w:r>
-      <w:r>
-        <w:t>uklapanje elipse neće biti ispravno, pa će samim tim i detekcija</w:t>
-      </w:r>
-      <w:r>
-        <w:t xml:space="preserve"> </w:t>
-      </w:r>
-      <w:r>
-        <w:rPr>
+        <w:t>-a biti neadekvatna</w:t>
+      </w:r>
+      <w:r>
+        <w:t>, pa u ovakvim situacijama je pogodnije korišćenje neke od drugih tehnika.</w:t>
+      </w:r>
+    </w:p>
+    <w:p>
+      <w:pPr>
+        <w:pStyle w:val="Heading3"/>
+        <w:rPr>
+          <w:rFonts w:eastAsiaTheme="minorEastAsia"/>
+        </w:rPr>
+      </w:pPr>
+      <w:bookmarkStart w:id="36" w:name="_Toc161828865"/>
+      <w:r>
+        <w:rPr>
+          <w:rFonts w:eastAsiaTheme="minorEastAsia"/>
+        </w:rPr>
+        <w:lastRenderedPageBreak/>
+        <w:t>3.</w:t>
+      </w:r>
+      <w:r>
+        <w:rPr>
+          <w:rFonts w:eastAsiaTheme="minorEastAsia"/>
+        </w:rPr>
+        <w:t>6</w:t>
+      </w:r>
+      <w:r>
+        <w:rPr>
+          <w:rFonts w:eastAsiaTheme="minorEastAsia"/>
+        </w:rPr>
+        <w:t>.</w:t>
+      </w:r>
+      <w:r>
+        <w:rPr>
+          <w:rFonts w:eastAsiaTheme="minorEastAsia"/>
+        </w:rPr>
+        <w:t>4</w:t>
+      </w:r>
+      <w:r>
+        <w:rPr>
+          <w:rFonts w:eastAsiaTheme="minorEastAsia"/>
+        </w:rPr>
+        <w:t xml:space="preserve">. Detekcija </w:t>
+      </w:r>
+      <w:r>
+        <w:rPr>
+          <w:rFonts w:eastAsiaTheme="minorEastAsia"/>
           <w:i/>
           <w:iCs/>
         </w:rPr>
         <w:t>outlier</w:t>
       </w:r>
       <w:r>
-        <w:t>-a biti neadekvatna</w:t>
-      </w:r>
-      <w:r>
-        <w:t>, pa u ovakvim situacijama je pogodnije korišćenje neke od drugih tehnika.</w:t>
-      </w:r>
-    </w:p>
-    <w:p>
-      <w:pPr>
-        <w:pStyle w:val="Heading3"/>
-        <w:rPr>
-          <w:rFonts w:eastAsiaTheme="minorEastAsia"/>
-        </w:rPr>
-      </w:pPr>
-      <w:bookmarkStart w:id="33" w:name="_Toc156913193"/>
-      <w:r>
-        <w:rPr>
-          <w:rFonts w:eastAsiaTheme="minorEastAsia"/>
-        </w:rPr>
-        <w:lastRenderedPageBreak/>
-        <w:t>3.</w:t>
-      </w:r>
-      <w:r>
-        <w:rPr>
-          <w:rFonts w:eastAsiaTheme="minorEastAsia"/>
-        </w:rPr>
-        <w:t>6</w:t>
-      </w:r>
-      <w:r>
-        <w:rPr>
-          <w:rFonts w:eastAsiaTheme="minorEastAsia"/>
-        </w:rPr>
-        <w:t>.</w:t>
-      </w:r>
-      <w:r>
-        <w:rPr>
-          <w:rFonts w:eastAsiaTheme="minorEastAsia"/>
-        </w:rPr>
-        <w:t>4</w:t>
-      </w:r>
-      <w:r>
-        <w:rPr>
-          <w:rFonts w:eastAsiaTheme="minorEastAsia"/>
-        </w:rPr>
-        <w:t xml:space="preserve">. Detekcija </w:t>
+        <w:rPr>
+          <w:rFonts w:eastAsiaTheme="minorEastAsia"/>
+        </w:rPr>
+        <w:t xml:space="preserve">-a pomoću </w:t>
       </w:r>
       <w:r>
         <w:rPr>
@@ -16383,20 +16618,6 @@
           <w:i/>
           <w:iCs/>
         </w:rPr>
-        <w:t>outlier</w:t>
-      </w:r>
-      <w:r>
-        <w:rPr>
-          <w:rFonts w:eastAsiaTheme="minorEastAsia"/>
-        </w:rPr>
-        <w:t xml:space="preserve">-a pomoću </w:t>
-      </w:r>
-      <w:r>
-        <w:rPr>
-          <w:rFonts w:eastAsiaTheme="minorEastAsia"/>
-          <w:i/>
-          <w:iCs/>
-        </w:rPr>
         <w:t>Isolation Forest</w:t>
       </w:r>
       <w:r>
@@ -16405,7 +16626,7 @@
         </w:rPr>
         <w:t xml:space="preserve"> metode</w:t>
       </w:r>
-      <w:bookmarkEnd w:id="33"/>
+      <w:bookmarkEnd w:id="36"/>
     </w:p>
     <w:p>
       <w:pPr>
@@ -16559,7 +16780,13 @@
         <w:t xml:space="preserve">anomalija </w:t>
       </w:r>
       <w:r>
-        <w:t>ima nekoliko i to značajno manje u odnosu na ostatak podataka i da se ove anomalije značajnu razlikuju od ostatka podataka.</w:t>
+        <w:t xml:space="preserve">ima </w:t>
+      </w:r>
+      <w:r>
+        <w:t>relativno malo</w:t>
+      </w:r>
+      <w:r>
+        <w:t xml:space="preserve"> i to značajno manje u odnosu na ostatak podataka i da se ove anomalije značajnu razlikuju od ostatka podataka.</w:t>
       </w:r>
     </w:p>
     <w:p>
@@ -16590,6 +16817,9 @@
       </w:r>
       <w:r>
         <w:t xml:space="preserve"> dok svi primerci ne budu izolovani</w:t>
+      </w:r>
+      <w:r>
+        <w:t xml:space="preserve"> (slika 10)</w:t>
       </w:r>
       <w:r>
         <w:t>.</w:t>
@@ -16953,7 +17183,7 @@
       <w:pPr>
         <w:pStyle w:val="Heading3"/>
       </w:pPr>
-      <w:bookmarkStart w:id="34" w:name="_Toc156913194"/>
+      <w:bookmarkStart w:id="37" w:name="_Toc161828866"/>
       <w:r>
         <w:t>3.6.5. Faktor lokalnih ekstremnih vrednosti (</w:t>
       </w:r>
@@ -16967,7 +17197,7 @@
       <w:r>
         <w:t>)</w:t>
       </w:r>
-      <w:bookmarkEnd w:id="34"/>
+      <w:bookmarkEnd w:id="37"/>
     </w:p>
     <w:p>
       <w:pPr>
@@ -17082,7 +17312,7 @@
         <w:t xml:space="preserve"> Konačna LOF ocena se računa kao odnos prosečne lokalne gustine </w:t>
       </w:r>
       <w:r>
-        <w:t>suseda i lokalne gustine datog primerka.</w:t>
+        <w:t>suseda i lokalne gustine datog primerka</w:t>
       </w:r>
       <w:r>
         <w:t xml:space="preserve"> </w:t>
@@ -17114,6 +17344,19 @@
           </w:r>
         </w:sdtContent>
       </w:sdt>
+      <w:r>
+        <w:t xml:space="preserve">. Na slici 11 možemo videti primer primene LOF  metode nad skupom podataka sa bimodalnom raspodelom. Primećujemo da je ova metoda uspela da detektuje dve zone gusto raspoređenih podataka, dok su podaci koji se nalaze van ovih zona označeni kao </w:t>
+      </w:r>
+      <w:r>
+        <w:rPr>
+          <w:i/>
+          <w:iCs/>
+        </w:rPr>
+        <w:t>outlier</w:t>
+      </w:r>
+      <w:r>
+        <w:t>-i.</w:t>
+      </w:r>
     </w:p>
     <w:p>
       <w:pPr>
@@ -17244,7 +17487,13 @@
         <w:t>-i. U praksi, ovo nije toliko</w:t>
       </w:r>
       <w:r>
-        <w:t xml:space="preserve"> lako odrediti, pa se najčešće koristi empirijski određena vrednost k=20, a u situacijama kada je</w:t>
+        <w:t xml:space="preserve"> lako odrediti, pa se najčešće koristi empirijski određena vrednost k=20,</w:t>
+      </w:r>
+      <w:r>
+        <w:t xml:space="preserve"> koja najčešće daje dobre rezultate. U</w:t>
+      </w:r>
+      <w:r>
+        <w:t xml:space="preserve"> situacijama kada je</w:t>
       </w:r>
       <w:r>
         <w:t xml:space="preserve"> procenat </w:t>
@@ -17323,8 +17572,9 @@
       <w:pPr>
         <w:pStyle w:val="Heading3"/>
       </w:pPr>
-      <w:bookmarkStart w:id="35" w:name="_Toc156913195"/>
-      <w:r>
+      <w:bookmarkStart w:id="38" w:name="_Toc161828867"/>
+      <w:r>
+        <w:lastRenderedPageBreak/>
         <w:t xml:space="preserve">3.6.6. Poređenje različitih tehnika za detekciju </w:t>
       </w:r>
       <w:r>
@@ -17337,7 +17587,7 @@
       <w:r>
         <w:t>-a</w:t>
       </w:r>
-      <w:bookmarkEnd w:id="35"/>
+      <w:bookmarkEnd w:id="38"/>
     </w:p>
     <w:p>
       <w:pPr>
@@ -17396,7 +17646,6 @@
           <w:b/>
           <w:bCs/>
         </w:rPr>
-        <w:lastRenderedPageBreak/>
         <w:t>Gausova raspodela</w:t>
       </w:r>
       <w:r>
@@ -17703,6 +17952,7 @@
         <w:jc w:val="both"/>
       </w:pPr>
       <w:r>
+        <w:lastRenderedPageBreak/>
         <w:t>Navedeni primeri samo ilustruju kako se ovi algoritmi ponašaju</w:t>
       </w:r>
       <w:r>
@@ -17767,7 +18017,6 @@
         <w:jc w:val="both"/>
       </w:pPr>
       <w:r>
-        <w:lastRenderedPageBreak/>
         <w:t xml:space="preserve">U nastavku je data tabela koja prikazuje prednosti i mane različitih tehnika za detekciju </w:t>
       </w:r>
       <w:r>
@@ -17997,6 +18246,9 @@
             </w:pPr>
             <w:r>
               <w:t>Ne daje dobre rezultate u kompleksnijim situacijama</w:t>
+            </w:r>
+            <w:r>
+              <w:t xml:space="preserve"> i kada podaci ne prate normalnu raspodelu</w:t>
             </w:r>
           </w:p>
         </w:tc>
@@ -18110,7 +18362,7 @@
       <w:pPr>
         <w:pStyle w:val="Heading3"/>
       </w:pPr>
-      <w:bookmarkStart w:id="36" w:name="_Toc156913196"/>
+      <w:bookmarkStart w:id="39" w:name="_Toc161828868"/>
       <w:r>
         <w:t>3.</w:t>
       </w:r>
@@ -18143,7 +18395,7 @@
       <w:r>
         <w:t>(vinzorizacija)</w:t>
       </w:r>
-      <w:bookmarkEnd w:id="36"/>
+      <w:bookmarkEnd w:id="39"/>
     </w:p>
     <w:p>
       <w:pPr>
@@ -18245,7 +18497,13 @@
         <w:t>veličina</w:t>
       </w:r>
       <w:r>
-        <w:t xml:space="preserve"> ekstremnih vrednosti. Ova tehnika nije </w:t>
+        <w:t xml:space="preserve"> ekstremnih vrednosti</w:t>
+      </w:r>
+      <w:r>
+        <w:t xml:space="preserve"> i što potencijalno izaziva gomilanje podataka na krajevima raspodele</w:t>
+      </w:r>
+      <w:r>
+        <w:t xml:space="preserve">. Ova tehnika nije </w:t>
       </w:r>
       <w:r>
         <w:t xml:space="preserve">pogodna u situacijama kada vrednosti primeraka koji će biti označeni kao </w:t>
@@ -18296,12 +18554,12 @@
           </w:r>
         </w:sdtContent>
       </w:sdt>
-      <w:bookmarkStart w:id="37" w:name="_Toc156913197"/>
     </w:p>
     <w:p>
       <w:pPr>
         <w:pStyle w:val="Heading2"/>
       </w:pPr>
+      <w:bookmarkStart w:id="40" w:name="_Toc161828869"/>
       <w:r>
         <w:t>3.</w:t>
       </w:r>
@@ -18311,7 +18569,7 @@
       <w:r>
         <w:t>. Konstrukcija atributa</w:t>
       </w:r>
-      <w:bookmarkEnd w:id="37"/>
+      <w:bookmarkEnd w:id="40"/>
     </w:p>
     <w:p>
       <w:pPr>
@@ -18432,6 +18690,7 @@
         <w:jc w:val="both"/>
       </w:pPr>
       <w:r>
+        <w:lastRenderedPageBreak/>
         <w:t xml:space="preserve">Na osnovu samih podataka </w:t>
       </w:r>
       <w:r>
@@ -18489,7 +18748,6 @@
         <w:jc w:val="both"/>
       </w:pPr>
       <w:r>
-        <w:lastRenderedPageBreak/>
         <w:t>Metodi koji se mogu koristiti prilikom kreiranja novih atributa u najvećoj meri zavise od domena i podataka sa kojima radimo</w:t>
       </w:r>
       <w:r>
@@ -18618,7 +18876,7 @@
       <w:pPr>
         <w:pStyle w:val="Heading3"/>
       </w:pPr>
-      <w:bookmarkStart w:id="38" w:name="_Toc156913198"/>
+      <w:bookmarkStart w:id="41" w:name="_Toc161828870"/>
       <w:r>
         <w:t>3.</w:t>
       </w:r>
@@ -18631,7 +18889,7 @@
       <w:r>
         <w:t>Kombinovanje atributa korišćenjem statističkih ili matematičkih operacija</w:t>
       </w:r>
-      <w:bookmarkEnd w:id="38"/>
+      <w:bookmarkEnd w:id="41"/>
     </w:p>
     <w:p>
       <w:pPr>
@@ -18811,7 +19069,7 @@
         <w:pStyle w:val="Heading3"/>
         <w:jc w:val="both"/>
       </w:pPr>
-      <w:bookmarkStart w:id="39" w:name="_Toc156913199"/>
+      <w:bookmarkStart w:id="42" w:name="_Toc161828871"/>
       <w:r>
         <w:t>3.</w:t>
       </w:r>
@@ -18821,7 +19079,7 @@
       <w:r>
         <w:t>.2. Polinomna ekspanzija</w:t>
       </w:r>
-      <w:bookmarkEnd w:id="39"/>
+      <w:bookmarkEnd w:id="42"/>
     </w:p>
     <w:p>
       <w:pPr>
@@ -18879,16 +19137,16 @@
       <w:pPr>
         <w:keepNext/>
         <w:spacing w:after="0"/>
-        <w:jc w:val="both"/>
+        <w:jc w:val="center"/>
       </w:pPr>
       <w:r>
         <w:rPr>
           <w:noProof/>
         </w:rPr>
         <w:drawing>
-          <wp:inline distT="0" distB="0" distL="0" distR="0" wp14:anchorId="44166483" wp14:editId="3C4BE079">
-            <wp:extent cx="5731510" cy="1862455"/>
-            <wp:effectExtent l="0" t="0" r="2540" b="4445"/>
+          <wp:inline distT="0" distB="0" distL="0" distR="0" wp14:anchorId="44166483" wp14:editId="063E600A">
+            <wp:extent cx="4715123" cy="1532180"/>
+            <wp:effectExtent l="0" t="0" r="0" b="0"/>
             <wp:docPr id="10" name="Picture 10"/>
             <wp:cNvGraphicFramePr>
               <a:graphicFrameLocks xmlns:a="http://schemas.openxmlformats.org/drawingml/2006/main" noChangeAspect="1"/>
@@ -18909,7 +19167,7 @@
                   <pic:spPr>
                     <a:xfrm>
                       <a:off x="0" y="0"/>
-                      <a:ext cx="5731510" cy="1862455"/>
+                      <a:ext cx="4726049" cy="1535730"/>
                     </a:xfrm>
                     <a:prstGeom prst="rect">
                       <a:avLst/>
@@ -18960,6 +19218,7 @@
         <w:jc w:val="both"/>
       </w:pPr>
       <w:r>
+        <w:lastRenderedPageBreak/>
         <w:t>Na sličan način, mogu se kr</w:t>
       </w:r>
       <w:r>
@@ -18978,11 +19237,7 @@
         <w:t xml:space="preserve"> </w:t>
       </w:r>
       <w:r>
-        <w:t xml:space="preserve">Princip koji se najčešće koristi jeste da se izabere </w:t>
-      </w:r>
-      <w:r>
-        <w:lastRenderedPageBreak/>
-        <w:t xml:space="preserve">proizvoljan podskup atributa i da se izvrši analiza zavisnosti svih mogućih polinomnih kombinacija ovih atributa zadatog stepena </w:t>
+        <w:t xml:space="preserve">Princip koji se najčešće koristi jeste da se izabere proizvoljan podskup atributa i da se izvrši analiza zavisnosti svih mogućih polinomnih kombinacija ovih atributa zadatog stepena </w:t>
       </w:r>
       <w:r>
         <w:t>i ciljanog atributa.</w:t>
@@ -19039,6 +19294,98 @@
       </w:r>
       <w:r>
         <w:t>ati u generisanju prevelikog broja novih atributa.</w:t>
+      </w:r>
+      <w:r>
+        <w:t xml:space="preserve"> Primer primene ove tehnike nad nekim skupom podataka je prikazan na slici 14. Dodatno, za svaki novi atribut je i primenjen postupak linearne regresije, kako bi se utvrdilo da li bi potencijalno povoljno uticao na performanse linearnog modela.</w:t>
+      </w:r>
+    </w:p>
+    <w:p>
+      <w:pPr>
+        <w:keepNext/>
+        <w:jc w:val="both"/>
+      </w:pPr>
+      <w:r>
+        <w:rPr>
+          <w:noProof/>
+        </w:rPr>
+        <w:drawing>
+          <wp:inline distT="0" distB="0" distL="0" distR="0" wp14:anchorId="7D90600D" wp14:editId="02EAD81D">
+            <wp:extent cx="5711825" cy="5711825"/>
+            <wp:effectExtent l="0" t="0" r="3175" b="3175"/>
+            <wp:docPr id="9" name="Picture 9"/>
+            <wp:cNvGraphicFramePr>
+              <a:graphicFrameLocks xmlns:a="http://schemas.openxmlformats.org/drawingml/2006/main" noChangeAspect="1"/>
+            </wp:cNvGraphicFramePr>
+            <a:graphic xmlns:a="http://schemas.openxmlformats.org/drawingml/2006/main">
+              <a:graphicData uri="http://schemas.openxmlformats.org/drawingml/2006/picture">
+                <pic:pic xmlns:pic="http://schemas.openxmlformats.org/drawingml/2006/picture">
+                  <pic:nvPicPr>
+                    <pic:cNvPr id="0" name="Picture 1"/>
+                    <pic:cNvPicPr>
+                      <a:picLocks noChangeAspect="1" noChangeArrowheads="1"/>
+                    </pic:cNvPicPr>
+                  </pic:nvPicPr>
+                  <pic:blipFill>
+                    <a:blip r:embed="rId30" cstate="print">
+                      <a:extLst>
+                        <a:ext uri="{28A0092B-C50C-407E-A947-70E740481C1C}">
+                          <a14:useLocalDpi xmlns:a14="http://schemas.microsoft.com/office/drawing/2010/main" val="0"/>
+                        </a:ext>
+                      </a:extLst>
+                    </a:blip>
+                    <a:srcRect/>
+                    <a:stretch>
+                      <a:fillRect/>
+                    </a:stretch>
+                  </pic:blipFill>
+                  <pic:spPr bwMode="auto">
+                    <a:xfrm>
+                      <a:off x="0" y="0"/>
+                      <a:ext cx="5711825" cy="5711825"/>
+                    </a:xfrm>
+                    <a:prstGeom prst="rect">
+                      <a:avLst/>
+                    </a:prstGeom>
+                    <a:noFill/>
+                    <a:ln>
+                      <a:noFill/>
+                    </a:ln>
+                  </pic:spPr>
+                </pic:pic>
+              </a:graphicData>
+            </a:graphic>
+          </wp:inline>
+        </w:drawing>
+      </w:r>
+    </w:p>
+    <w:p>
+      <w:pPr>
+        <w:pStyle w:val="Caption"/>
+        <w:jc w:val="center"/>
+      </w:pPr>
+      <w:r>
+        <w:t xml:space="preserve">Slika </w:t>
+      </w:r>
+      <w:r>
+        <w:fldChar w:fldCharType="begin"/>
+      </w:r>
+      <w:r>
+        <w:instrText xml:space="preserve"> SEQ Slika \* ARABIC </w:instrText>
+      </w:r>
+      <w:r>
+        <w:fldChar w:fldCharType="separate"/>
+      </w:r>
+      <w:r>
+        <w:rPr>
+          <w:noProof/>
+        </w:rPr>
+        <w:t>14</w:t>
+      </w:r>
+      <w:r>
+        <w:fldChar w:fldCharType="end"/>
+      </w:r>
+      <w:r>
+        <w:t>: Primer konstrukcije svih mogućih polinomnih kombinacija stepena 3 nad 3 atributa. Za svaki novi atribut je izvršena linearna regresija (predstavljeno crvenom linijom).</w:t>
       </w:r>
     </w:p>
     <w:p>
@@ -19046,8 +19393,9 @@
         <w:pStyle w:val="Heading3"/>
         <w:jc w:val="both"/>
       </w:pPr>
-      <w:bookmarkStart w:id="40" w:name="_Toc156913200"/>
-      <w:r>
+      <w:bookmarkStart w:id="43" w:name="_Toc161828872"/>
+      <w:r>
+        <w:lastRenderedPageBreak/>
         <w:t>3.</w:t>
       </w:r>
       <w:r>
@@ -19056,7 +19404,7 @@
       <w:r>
         <w:t>.3. Kreiranje atributa korišćenjem stabala odlučivanja</w:t>
       </w:r>
-      <w:bookmarkEnd w:id="40"/>
+      <w:bookmarkEnd w:id="43"/>
     </w:p>
     <w:p>
       <w:pPr>
@@ -19166,7 +19514,7 @@
       <w:pPr>
         <w:pStyle w:val="Heading3"/>
       </w:pPr>
-      <w:bookmarkStart w:id="41" w:name="_Toc156913201"/>
+      <w:bookmarkStart w:id="44" w:name="_Toc161828873"/>
       <w:r>
         <w:t>3.</w:t>
       </w:r>
@@ -19185,7 +19533,7 @@
       <w:r>
         <w:t xml:space="preserve"> u vremenskom formatu</w:t>
       </w:r>
-      <w:bookmarkEnd w:id="41"/>
+      <w:bookmarkEnd w:id="44"/>
     </w:p>
     <w:p>
       <w:pPr>
@@ -19278,7 +19626,7 @@
         <w:pStyle w:val="Heading3"/>
         <w:spacing w:after="240"/>
       </w:pPr>
-      <w:bookmarkStart w:id="42" w:name="_Toc156913202"/>
+      <w:bookmarkStart w:id="45" w:name="_Toc161828874"/>
       <w:r>
         <w:t>3.</w:t>
       </w:r>
@@ -19288,7 +19636,7 @@
       <w:r>
         <w:t>.5. Konstrukcija atributa na osnovu podataka u tekstualnom formatu</w:t>
       </w:r>
-      <w:bookmarkEnd w:id="42"/>
+      <w:bookmarkEnd w:id="45"/>
     </w:p>
     <w:p>
       <w:pPr>
@@ -19336,11 +19684,7 @@
         <w:t>, informacije o nekom događaju, nazivi proizvoda itd. Ov</w:t>
       </w:r>
       <w:r>
-        <w:t xml:space="preserve">i podaci, za razliku od do sada razmatranih </w:t>
-      </w:r>
-      <w:r>
-        <w:lastRenderedPageBreak/>
-        <w:t>podataka nemaju jasnu strukturu</w:t>
+        <w:t>i podaci, za razliku od do sada razmatranih podataka nemaju jasnu strukturu</w:t>
       </w:r>
       <w:r>
         <w:t>, mog</w:t>
@@ -19454,7 +19798,11 @@
         <w:t>određivanje kompleksnosti teksta na osnovu mera kao što su dužina teksta u ka</w:t>
       </w:r>
       <w:r>
-        <w:t xml:space="preserve">rakterima, ukupan broj reči, ukupan broj jedinstvenih reči, leksički diverzitet (količnik ukupnog broja reči i ukupnog broja različitih reči), prosečna dužina reči (količnik broja karaktera u tekstu i </w:t>
+        <w:t xml:space="preserve">rakterima, ukupan broj reči, ukupan broj </w:t>
+      </w:r>
+      <w:r>
+        <w:lastRenderedPageBreak/>
+        <w:t xml:space="preserve">jedinstvenih reči, leksički diverzitet (količnik ukupnog broja reči i ukupnog broja različitih reči), prosečna dužina reči (količnik broja karaktera u tekstu i </w:t>
       </w:r>
       <w:r>
         <w:t>broja reči u tekstu)</w:t>
@@ -20399,55 +20747,46 @@
     </w:p>
     <w:p>
       <w:pPr>
+        <w:pStyle w:val="Heading1"/>
+      </w:pPr>
+      <w:bookmarkStart w:id="46" w:name="_Toc161828875"/>
+      <w:r>
+        <w:t>4. Zaključak</w:t>
+      </w:r>
+      <w:bookmarkEnd w:id="46"/>
+    </w:p>
+    <w:p>
+      <w:pPr>
         <w:jc w:val="both"/>
       </w:pPr>
-    </w:p>
-    <w:p>
-      <w:pPr>
-        <w:pStyle w:val="Heading1"/>
-      </w:pPr>
-      <w:bookmarkStart w:id="43" w:name="_Toc156913203"/>
-      <w:r>
-        <w:t>4. Zaključak</w:t>
-      </w:r>
-      <w:bookmarkEnd w:id="43"/>
+      <w:r>
+        <w:t>Transformacija podataka je jedan od ubedljivo najznačajnijih koraka u procesu mašinskog učenja</w:t>
+      </w:r>
+      <w:r>
+        <w:t xml:space="preserve">, jer skoro svaki sledeći korak zavisi od toga sa kakvim podacima se radi. </w:t>
+      </w:r>
+      <w:r>
+        <w:t>Podaci sa kojima se radi u praksi su raznovrsni</w:t>
+      </w:r>
+      <w:r>
+        <w:t xml:space="preserve"> i teško je jasno definisati „najbolji“ način za njihovu transformaciju. </w:t>
+      </w:r>
     </w:p>
     <w:p>
       <w:pPr>
         <w:jc w:val="both"/>
       </w:pPr>
       <w:r>
-        <w:t>Transformacija podataka je jedan od ubedljivo najznačajnijih koraka u procesu mašinskog učenja</w:t>
-      </w:r>
-      <w:r>
-        <w:t xml:space="preserve">, jer skoro svaki sledeći korak zavisi od toga sa kakvim podacima se radi. </w:t>
-      </w:r>
-      <w:r>
-        <w:t>Podaci sa kojima se radi u praksi su raznovrsni</w:t>
-      </w:r>
-      <w:r>
-        <w:t xml:space="preserve"> i teško je jasno definisati „najbolji“ način za njihovu transformaciju. </w:t>
-      </w:r>
-    </w:p>
-    <w:p>
-      <w:pPr>
-        <w:jc w:val="both"/>
-      </w:pPr>
-      <w:r>
         <w:t>Postoji ogroman broj različitih tehnika</w:t>
       </w:r>
       <w:r>
-        <w:t xml:space="preserve"> i neke od njih će dovesti do značajnog poboljšanja, neke, možda, uopšte neće uticati na </w:t>
+        <w:t xml:space="preserve"> i neke od njih će dovesti do značajnog poboljšanja, neke možda uopšte neće uticati na </w:t>
       </w:r>
       <w:r>
         <w:t xml:space="preserve">konačan rezultat obučavanja modela, a neke mogu </w:t>
       </w:r>
       <w:r>
-        <w:t xml:space="preserve">značajno pogoršati </w:t>
-      </w:r>
-      <w:r>
-        <w:lastRenderedPageBreak/>
-        <w:t>rezultate. Sve ovo u ogromnoj meri zavisi od samih podataka sa kojima se radi i od konkretnog domena problema</w:t>
+        <w:t>značajno pogoršati rezultate. Sve ovo u ogromnoj meri zavisi od samih podataka sa kojima se radi i od konkretnog domena problema</w:t>
       </w:r>
       <w:r>
         <w:t>, zbog čega je veoma bitno upoznati se sa podacima sa kojima se radi i potencijalno konsultovati se sa ekspertima u odgovarajućem domenu</w:t>
@@ -20527,12 +20866,7 @@
         <w:t>više tehnika i uporediti izlaze.</w:t>
       </w:r>
     </w:p>
-    <w:p>
-      <w:r>
-        <w:br w:type="page"/>
-      </w:r>
-    </w:p>
-    <w:bookmarkStart w:id="44" w:name="_Toc156913204" w:displacedByCustomXml="next"/>
+    <w:bookmarkStart w:id="47" w:name="_Toc161828876" w:displacedByCustomXml="next"/>
     <w:sdt>
       <w:sdtPr>
         <w:rPr>
@@ -20560,7 +20894,7 @@
           <w:r>
             <w:t>eference</w:t>
           </w:r>
-          <w:bookmarkEnd w:id="44"/>
+          <w:bookmarkEnd w:id="47"/>
         </w:p>
         <w:sdt>
           <w:sdtPr>
@@ -22005,11 +22339,6 @@
         </w:sdt>
       </w:sdtContent>
     </w:sdt>
-    <w:p>
-      <w:pPr>
-        <w:jc w:val="both"/>
-      </w:pPr>
-    </w:p>
     <w:sectPr>
       <w:type w:val="continuous"/>
       <w:pgSz w:w="11906" w:h="16838"/>
@@ -24589,255 +24918,6 @@
 </file>
 
 <file path=customXml/item2.xml><?xml version="1.0" encoding="utf-8"?>
-<p:properties xmlns:p="http://schemas.microsoft.com/office/2006/metadata/properties" xmlns:xsi="http://www.w3.org/2001/XMLSchema-instance" xmlns:pc="http://schemas.microsoft.com/office/infopath/2007/PartnerControls">
-  <documentManagement>
-    <_activity xmlns="1b488d4d-fbb5-4bdf-908a-3921f78a2131" xsi:nil="true"/>
-  </documentManagement>
-</p:properties>
-</file>
-
-<file path=customXml/item3.xml><?xml version="1.0" encoding="utf-8"?>
-<ct:contentTypeSchema xmlns:ct="http://schemas.microsoft.com/office/2006/metadata/contentType" xmlns:ma="http://schemas.microsoft.com/office/2006/metadata/properties/metaAttributes" ct:_="" ma:_="" ma:contentTypeName="Dokument" ma:contentTypeID="0x010100158FAA3521BEDA4EBFCC6DF9836B9121" ma:contentTypeVersion="16" ma:contentTypeDescription="Kreiraj novi dokument." ma:contentTypeScope="" ma:versionID="29484644e4015cb8d3738cc019e74ba3">
-  <xsd:schema xmlns:xsd="http://www.w3.org/2001/XMLSchema" xmlns:xs="http://www.w3.org/2001/XMLSchema" xmlns:p="http://schemas.microsoft.com/office/2006/metadata/properties" xmlns:ns3="1b488d4d-fbb5-4bdf-908a-3921f78a2131" xmlns:ns4="f062f54e-0227-4e2b-9dfc-2c5f4a366383" targetNamespace="http://schemas.microsoft.com/office/2006/metadata/properties" ma:root="true" ma:fieldsID="1d5bac5d77d96868c760910e4e2a5647" ns3:_="" ns4:_="">
-    <xsd:import namespace="1b488d4d-fbb5-4bdf-908a-3921f78a2131"/>
-    <xsd:import namespace="f062f54e-0227-4e2b-9dfc-2c5f4a366383"/>
-    <xsd:element name="properties">
-      <xsd:complexType>
-        <xsd:sequence>
-          <xsd:element name="documentManagement">
-            <xsd:complexType>
-              <xsd:all>
-                <xsd:element ref="ns3:MediaServiceMetadata" minOccurs="0"/>
-                <xsd:element ref="ns3:MediaServiceFastMetadata" minOccurs="0"/>
-                <xsd:element ref="ns4:SharedWithUsers" minOccurs="0"/>
-                <xsd:element ref="ns4:SharedWithDetails" minOccurs="0"/>
-                <xsd:element ref="ns4:SharingHintHash" minOccurs="0"/>
-                <xsd:element ref="ns3:MediaServiceAutoKeyPoints" minOccurs="0"/>
-                <xsd:element ref="ns3:MediaServiceKeyPoints" minOccurs="0"/>
-                <xsd:element ref="ns3:_activity" minOccurs="0"/>
-                <xsd:element ref="ns3:MediaServiceSearchProperties" minOccurs="0"/>
-                <xsd:element ref="ns3:MediaServiceAutoTags" minOccurs="0"/>
-                <xsd:element ref="ns3:MediaServiceOCR" minOccurs="0"/>
-                <xsd:element ref="ns3:MediaServiceGenerationTime" minOccurs="0"/>
-                <xsd:element ref="ns3:MediaServiceEventHashCode" minOccurs="0"/>
-                <xsd:element ref="ns3:MediaServiceDateTaken" minOccurs="0"/>
-                <xsd:element ref="ns3:MediaServiceObjectDetectorVersions" minOccurs="0"/>
-                <xsd:element ref="ns3:MediaLengthInSeconds" minOccurs="0"/>
-              </xsd:all>
-            </xsd:complexType>
-          </xsd:element>
-        </xsd:sequence>
-      </xsd:complexType>
-    </xsd:element>
-  </xsd:schema>
-  <xsd:schema xmlns:xsd="http://www.w3.org/2001/XMLSchema" xmlns:xs="http://www.w3.org/2001/XMLSchema" xmlns:dms="http://schemas.microsoft.com/office/2006/documentManagement/types" xmlns:pc="http://schemas.microsoft.com/office/infopath/2007/PartnerControls" targetNamespace="1b488d4d-fbb5-4bdf-908a-3921f78a2131" elementFormDefault="qualified">
-    <xsd:import namespace="http://schemas.microsoft.com/office/2006/documentManagement/types"/>
-    <xsd:import namespace="http://schemas.microsoft.com/office/infopath/2007/PartnerControls"/>
-    <xsd:element name="MediaServiceMetadata" ma:index="8" nillable="true" ma:displayName="MediaServiceMetadata" ma:hidden="true" ma:internalName="MediaServiceMetadata" ma:readOnly="true">
-      <xsd:simpleType>
-        <xsd:restriction base="dms:Note"/>
-      </xsd:simpleType>
-    </xsd:element>
-    <xsd:element name="MediaServiceFastMetadata" ma:index="9" nillable="true" ma:displayName="MediaServiceFastMetadata" ma:hidden="true" ma:internalName="MediaServiceFastMetadata" ma:readOnly="true">
-      <xsd:simpleType>
-        <xsd:restriction base="dms:Note"/>
-      </xsd:simpleType>
-    </xsd:element>
-    <xsd:element name="MediaServiceAutoKeyPoints" ma:index="13" nillable="true" ma:displayName="MediaServiceAutoKeyPoints" ma:hidden="true" ma:internalName="MediaServiceAutoKeyPoints" ma:readOnly="true">
-      <xsd:simpleType>
-        <xsd:restriction base="dms:Note"/>
-      </xsd:simpleType>
-    </xsd:element>
-    <xsd:element name="MediaServiceKeyPoints" ma:index="14" nillable="true" ma:displayName="KeyPoints" ma:internalName="MediaServiceKeyPoints" ma:readOnly="true">
-      <xsd:simpleType>
-        <xsd:restriction base="dms:Note">
-          <xsd:maxLength value="255"/>
-        </xsd:restriction>
-      </xsd:simpleType>
-    </xsd:element>
-    <xsd:element name="_activity" ma:index="15" nillable="true" ma:displayName="_activity" ma:hidden="true" ma:internalName="_activity">
-      <xsd:simpleType>
-        <xsd:restriction base="dms:Note"/>
-      </xsd:simpleType>
-    </xsd:element>
-    <xsd:element name="MediaServiceSearchProperties" ma:index="16" nillable="true" ma:displayName="MediaServiceSearchProperties" ma:hidden="true" ma:internalName="MediaServiceSearchProperties" ma:readOnly="true">
-      <xsd:simpleType>
-        <xsd:restriction base="dms:Note"/>
-      </xsd:simpleType>
-    </xsd:element>
-    <xsd:element name="MediaServiceAutoTags" ma:index="17" nillable="true" ma:displayName="Tags" ma:internalName="MediaServiceAutoTags" ma:readOnly="true">
-      <xsd:simpleType>
-        <xsd:restriction base="dms:Text"/>
-      </xsd:simpleType>
-    </xsd:element>
-    <xsd:element name="MediaServiceOCR" ma:index="18" nillable="true" ma:displayName="Extracted Text" ma:internalName="MediaServiceOCR" ma:readOnly="true">
-      <xsd:simpleType>
-        <xsd:restriction base="dms:Note">
-          <xsd:maxLength value="255"/>
-        </xsd:restriction>
-      </xsd:simpleType>
-    </xsd:element>
-    <xsd:element name="MediaServiceGenerationTime" ma:index="19" nillable="true" ma:displayName="MediaServiceGenerationTime" ma:hidden="true" ma:internalName="MediaServiceGenerationTime" ma:readOnly="true">
-      <xsd:simpleType>
-        <xsd:restriction base="dms:Text"/>
-      </xsd:simpleType>
-    </xsd:element>
-    <xsd:element name="MediaServiceEventHashCode" ma:index="20" nillable="true" ma:displayName="MediaServiceEventHashCode" ma:hidden="true" ma:internalName="MediaServiceEventHashCode" ma:readOnly="true">
-      <xsd:simpleType>
-        <xsd:restriction base="dms:Text"/>
-      </xsd:simpleType>
-    </xsd:element>
-    <xsd:element name="MediaServiceDateTaken" ma:index="21" nillable="true" ma:displayName="MediaServiceDateTaken" ma:hidden="true" ma:indexed="true" ma:internalName="MediaServiceDateTaken" ma:readOnly="true">
-      <xsd:simpleType>
-        <xsd:restriction base="dms:Text"/>
-      </xsd:simpleType>
-    </xsd:element>
-    <xsd:element name="MediaServiceObjectDetectorVersions" ma:index="22" nillable="true" ma:displayName="MediaServiceObjectDetectorVersions" ma:hidden="true" ma:indexed="true" ma:internalName="MediaServiceObjectDetectorVersions" ma:readOnly="true">
-      <xsd:simpleType>
-        <xsd:restriction base="dms:Text"/>
-      </xsd:simpleType>
-    </xsd:element>
-    <xsd:element name="MediaLengthInSeconds" ma:index="23" nillable="true" ma:displayName="MediaLengthInSeconds" ma:hidden="true" ma:internalName="MediaLengthInSeconds" ma:readOnly="true">
-      <xsd:simpleType>
-        <xsd:restriction base="dms:Unknown"/>
-      </xsd:simpleType>
-    </xsd:element>
-  </xsd:schema>
-  <xsd:schema xmlns:xsd="http://www.w3.org/2001/XMLSchema" xmlns:xs="http://www.w3.org/2001/XMLSchema" xmlns:dms="http://schemas.microsoft.com/office/2006/documentManagement/types" xmlns:pc="http://schemas.microsoft.com/office/infopath/2007/PartnerControls" targetNamespace="f062f54e-0227-4e2b-9dfc-2c5f4a366383" elementFormDefault="qualified">
-    <xsd:import namespace="http://schemas.microsoft.com/office/2006/documentManagement/types"/>
-    <xsd:import namespace="http://schemas.microsoft.com/office/infopath/2007/PartnerControls"/>
-    <xsd:element name="SharedWithUsers" ma:index="10" nillable="true" ma:displayName="Deljeno sa" ma:internalName="SharedWithUsers" ma:readOnly="true">
-      <xsd:complexType>
-        <xsd:complexContent>
-          <xsd:extension base="dms:UserMulti">
-            <xsd:sequence>
-              <xsd:element name="UserInfo" minOccurs="0" maxOccurs="unbounded">
-                <xsd:complexType>
-                  <xsd:sequence>
-                    <xsd:element name="DisplayName" type="xsd:string" minOccurs="0"/>
-                    <xsd:element name="AccountId" type="dms:UserId" minOccurs="0" nillable="true"/>
-                    <xsd:element name="AccountType" type="xsd:string" minOccurs="0"/>
-                  </xsd:sequence>
-                </xsd:complexType>
-              </xsd:element>
-            </xsd:sequence>
-          </xsd:extension>
-        </xsd:complexContent>
-      </xsd:complexType>
-    </xsd:element>
-    <xsd:element name="SharedWithDetails" ma:index="11" nillable="true" ma:displayName="Deljeno sa detaljima" ma:internalName="SharedWithDetails" ma:readOnly="true">
-      <xsd:simpleType>
-        <xsd:restriction base="dms:Note">
-          <xsd:maxLength value="255"/>
-        </xsd:restriction>
-      </xsd:simpleType>
-    </xsd:element>
-    <xsd:element name="SharingHintHash" ma:index="12" nillable="true" ma:displayName="Heš oznaka pogotka za deljenje" ma:hidden="true" ma:internalName="SharingHintHash" ma:readOnly="true">
-      <xsd:simpleType>
-        <xsd:restriction base="dms:Text"/>
-      </xsd:simpleType>
-    </xsd:element>
-  </xsd:schema>
-  <xsd:schema xmlns="http://schemas.openxmlformats.org/package/2006/metadata/core-properties" xmlns:xsd="http://www.w3.org/2001/XMLSchema" xmlns:xsi="http://www.w3.org/2001/XMLSchema-instance" xmlns:dc="http://purl.org/dc/elements/1.1/" xmlns:dcterms="http://purl.org/dc/terms/" xmlns:odoc="http://schemas.microsoft.com/internal/obd" targetNamespace="http://schemas.openxmlformats.org/package/2006/metadata/core-properties" elementFormDefault="qualified" attributeFormDefault="unqualified" blockDefault="#all">
-    <xsd:import namespace="http://purl.org/dc/elements/1.1/" schemaLocation="http://dublincore.org/schemas/xmls/qdc/2003/04/02/dc.xsd"/>
-    <xsd:import namespace="http://purl.org/dc/terms/" schemaLocation="http://dublincore.org/schemas/xmls/qdc/2003/04/02/dcterms.xsd"/>
-    <xsd:element name="coreProperties" type="CT_coreProperties"/>
-    <xsd:complexType name="CT_coreProperties">
-      <xsd:all>
-        <xsd:element ref="dc:creator" minOccurs="0" maxOccurs="1"/>
-        <xsd:element ref="dcterms:created" minOccurs="0" maxOccurs="1"/>
-        <xsd:element ref="dc:identifier" minOccurs="0" maxOccurs="1"/>
-        <xsd:element name="contentType" minOccurs="0" maxOccurs="1" type="xsd:string" ma:index="0" ma:displayName="Tip sadržaja"/>
-        <xsd:element ref="dc:title" minOccurs="0" maxOccurs="1" ma:index="4" ma:displayName="Naslov"/>
-        <xsd:element ref="dc:subject" minOccurs="0" maxOccurs="1"/>
-        <xsd:element ref="dc:description" minOccurs="0" maxOccurs="1"/>
-        <xsd:element name="keywords" minOccurs="0" maxOccurs="1" type="xsd:string"/>
-        <xsd:element ref="dc:language" minOccurs="0" maxOccurs="1"/>
-        <xsd:element name="category" minOccurs="0" maxOccurs="1" type="xsd:string"/>
-        <xsd:element name="version" minOccurs="0" maxOccurs="1" type="xsd:string"/>
-        <xsd:element name="revision" minOccurs="0" maxOccurs="1" type="xsd:string">
-          <xsd:annotation>
-            <xsd:documentation>
-                        This value indicates the number of saves or revisions. The application is responsible for updating this value after each revision.
-                    </xsd:documentation>
-          </xsd:annotation>
-        </xsd:element>
-        <xsd:element name="lastModifiedBy" minOccurs="0" maxOccurs="1" type="xsd:string"/>
-        <xsd:element ref="dcterms:modified" minOccurs="0" maxOccurs="1"/>
-        <xsd:element name="contentStatus" minOccurs="0" maxOccurs="1" type="xsd:string"/>
-      </xsd:all>
-    </xsd:complexType>
-  </xsd:schema>
-  <xs:schema xmlns:pc="http://schemas.microsoft.com/office/infopath/2007/PartnerControls" xmlns:xs="http://www.w3.org/2001/XMLSchema" targetNamespace="http://schemas.microsoft.com/office/infopath/2007/PartnerControls" elementFormDefault="qualified" attributeFormDefault="unqualified">
-    <xs:element name="Person">
-      <xs:complexType>
-        <xs:sequence>
-          <xs:element ref="pc:DisplayName" minOccurs="0"/>
-          <xs:element ref="pc:AccountId" minOccurs="0"/>
-          <xs:element ref="pc:AccountType" minOccurs="0"/>
-        </xs:sequence>
-      </xs:complexType>
-    </xs:element>
-    <xs:element name="DisplayName" type="xs:string"/>
-    <xs:element name="AccountId" type="xs:string"/>
-    <xs:element name="AccountType" type="xs:string"/>
-    <xs:element name="BDCAssociatedEntity">
-      <xs:complexType>
-        <xs:sequence>
-          <xs:element ref="pc:BDCEntity" minOccurs="0" maxOccurs="unbounded"/>
-        </xs:sequence>
-        <xs:attribute ref="pc:EntityNamespace"/>
-        <xs:attribute ref="pc:EntityName"/>
-        <xs:attribute ref="pc:SystemInstanceName"/>
-        <xs:attribute ref="pc:AssociationName"/>
-      </xs:complexType>
-    </xs:element>
-    <xs:attribute name="EntityNamespace" type="xs:string"/>
-    <xs:attribute name="EntityName" type="xs:string"/>
-    <xs:attribute name="SystemInstanceName" type="xs:string"/>
-    <xs:attribute name="AssociationName" type="xs:string"/>
-    <xs:element name="BDCEntity">
-      <xs:complexType>
-        <xs:sequence>
-          <xs:element ref="pc:EntityDisplayName" minOccurs="0"/>
-          <xs:element ref="pc:EntityInstanceReference" minOccurs="0"/>
-          <xs:element ref="pc:EntityId1" minOccurs="0"/>
-          <xs:element ref="pc:EntityId2" minOccurs="0"/>
-          <xs:element ref="pc:EntityId3" minOccurs="0"/>
-          <xs:element ref="pc:EntityId4" minOccurs="0"/>
-          <xs:element ref="pc:EntityId5" minOccurs="0"/>
-        </xs:sequence>
-      </xs:complexType>
-    </xs:element>
-    <xs:element name="EntityDisplayName" type="xs:string"/>
-    <xs:element name="EntityInstanceReference" type="xs:string"/>
-    <xs:element name="EntityId1" type="xs:string"/>
-    <xs:element name="EntityId2" type="xs:string"/>
-    <xs:element name="EntityId3" type="xs:string"/>
-    <xs:element name="EntityId4" type="xs:string"/>
-    <xs:element name="EntityId5" type="xs:string"/>
-    <xs:element name="Terms">
-      <xs:complexType>
-        <xs:sequence>
-          <xs:element ref="pc:TermInfo" minOccurs="0" maxOccurs="unbounded"/>
-        </xs:sequence>
-      </xs:complexType>
-    </xs:element>
-    <xs:element name="TermInfo">
-      <xs:complexType>
-        <xs:sequence>
-          <xs:element ref="pc:TermName" minOccurs="0"/>
-          <xs:element ref="pc:TermId" minOccurs="0"/>
-        </xs:sequence>
-      </xs:complexType>
-    </xs:element>
-    <xs:element name="TermName" type="xs:string"/>
-    <xs:element name="TermId" type="xs:string"/>
-  </xs:schema>
-</ct:contentTypeSchema>
-</file>
-
-<file path=customXml/item4.xml><?xml version="1.0" encoding="utf-8"?>
 <b:Sources xmlns:b="http://schemas.openxmlformats.org/officeDocument/2006/bibliography" xmlns="http://schemas.openxmlformats.org/officeDocument/2006/bibliography" SelectedStyle="\IEEE2006OfficeOnline.xsl" StyleName="IEEE" Version="2006">
   <b:Source>
     <b:Tag>Cra23</b:Tag>
@@ -25290,6 +25370,255 @@
 </b:Sources>
 </file>
 
+<file path=customXml/item3.xml><?xml version="1.0" encoding="utf-8"?>
+<ct:contentTypeSchema xmlns:ct="http://schemas.microsoft.com/office/2006/metadata/contentType" xmlns:ma="http://schemas.microsoft.com/office/2006/metadata/properties/metaAttributes" ct:_="" ma:_="" ma:contentTypeName="Dokument" ma:contentTypeID="0x010100158FAA3521BEDA4EBFCC6DF9836B9121" ma:contentTypeVersion="16" ma:contentTypeDescription="Kreiraj novi dokument." ma:contentTypeScope="" ma:versionID="29484644e4015cb8d3738cc019e74ba3">
+  <xsd:schema xmlns:xsd="http://www.w3.org/2001/XMLSchema" xmlns:xs="http://www.w3.org/2001/XMLSchema" xmlns:p="http://schemas.microsoft.com/office/2006/metadata/properties" xmlns:ns3="1b488d4d-fbb5-4bdf-908a-3921f78a2131" xmlns:ns4="f062f54e-0227-4e2b-9dfc-2c5f4a366383" targetNamespace="http://schemas.microsoft.com/office/2006/metadata/properties" ma:root="true" ma:fieldsID="1d5bac5d77d96868c760910e4e2a5647" ns3:_="" ns4:_="">
+    <xsd:import namespace="1b488d4d-fbb5-4bdf-908a-3921f78a2131"/>
+    <xsd:import namespace="f062f54e-0227-4e2b-9dfc-2c5f4a366383"/>
+    <xsd:element name="properties">
+      <xsd:complexType>
+        <xsd:sequence>
+          <xsd:element name="documentManagement">
+            <xsd:complexType>
+              <xsd:all>
+                <xsd:element ref="ns3:MediaServiceMetadata" minOccurs="0"/>
+                <xsd:element ref="ns3:MediaServiceFastMetadata" minOccurs="0"/>
+                <xsd:element ref="ns4:SharedWithUsers" minOccurs="0"/>
+                <xsd:element ref="ns4:SharedWithDetails" minOccurs="0"/>
+                <xsd:element ref="ns4:SharingHintHash" minOccurs="0"/>
+                <xsd:element ref="ns3:MediaServiceAutoKeyPoints" minOccurs="0"/>
+                <xsd:element ref="ns3:MediaServiceKeyPoints" minOccurs="0"/>
+                <xsd:element ref="ns3:_activity" minOccurs="0"/>
+                <xsd:element ref="ns3:MediaServiceSearchProperties" minOccurs="0"/>
+                <xsd:element ref="ns3:MediaServiceAutoTags" minOccurs="0"/>
+                <xsd:element ref="ns3:MediaServiceOCR" minOccurs="0"/>
+                <xsd:element ref="ns3:MediaServiceGenerationTime" minOccurs="0"/>
+                <xsd:element ref="ns3:MediaServiceEventHashCode" minOccurs="0"/>
+                <xsd:element ref="ns3:MediaServiceDateTaken" minOccurs="0"/>
+                <xsd:element ref="ns3:MediaServiceObjectDetectorVersions" minOccurs="0"/>
+                <xsd:element ref="ns3:MediaLengthInSeconds" minOccurs="0"/>
+              </xsd:all>
+            </xsd:complexType>
+          </xsd:element>
+        </xsd:sequence>
+      </xsd:complexType>
+    </xsd:element>
+  </xsd:schema>
+  <xsd:schema xmlns:xsd="http://www.w3.org/2001/XMLSchema" xmlns:xs="http://www.w3.org/2001/XMLSchema" xmlns:dms="http://schemas.microsoft.com/office/2006/documentManagement/types" xmlns:pc="http://schemas.microsoft.com/office/infopath/2007/PartnerControls" targetNamespace="1b488d4d-fbb5-4bdf-908a-3921f78a2131" elementFormDefault="qualified">
+    <xsd:import namespace="http://schemas.microsoft.com/office/2006/documentManagement/types"/>
+    <xsd:import namespace="http://schemas.microsoft.com/office/infopath/2007/PartnerControls"/>
+    <xsd:element name="MediaServiceMetadata" ma:index="8" nillable="true" ma:displayName="MediaServiceMetadata" ma:hidden="true" ma:internalName="MediaServiceMetadata" ma:readOnly="true">
+      <xsd:simpleType>
+        <xsd:restriction base="dms:Note"/>
+      </xsd:simpleType>
+    </xsd:element>
+    <xsd:element name="MediaServiceFastMetadata" ma:index="9" nillable="true" ma:displayName="MediaServiceFastMetadata" ma:hidden="true" ma:internalName="MediaServiceFastMetadata" ma:readOnly="true">
+      <xsd:simpleType>
+        <xsd:restriction base="dms:Note"/>
+      </xsd:simpleType>
+    </xsd:element>
+    <xsd:element name="MediaServiceAutoKeyPoints" ma:index="13" nillable="true" ma:displayName="MediaServiceAutoKeyPoints" ma:hidden="true" ma:internalName="MediaServiceAutoKeyPoints" ma:readOnly="true">
+      <xsd:simpleType>
+        <xsd:restriction base="dms:Note"/>
+      </xsd:simpleType>
+    </xsd:element>
+    <xsd:element name="MediaServiceKeyPoints" ma:index="14" nillable="true" ma:displayName="KeyPoints" ma:internalName="MediaServiceKeyPoints" ma:readOnly="true">
+      <xsd:simpleType>
+        <xsd:restriction base="dms:Note">
+          <xsd:maxLength value="255"/>
+        </xsd:restriction>
+      </xsd:simpleType>
+    </xsd:element>
+    <xsd:element name="_activity" ma:index="15" nillable="true" ma:displayName="_activity" ma:hidden="true" ma:internalName="_activity">
+      <xsd:simpleType>
+        <xsd:restriction base="dms:Note"/>
+      </xsd:simpleType>
+    </xsd:element>
+    <xsd:element name="MediaServiceSearchProperties" ma:index="16" nillable="true" ma:displayName="MediaServiceSearchProperties" ma:hidden="true" ma:internalName="MediaServiceSearchProperties" ma:readOnly="true">
+      <xsd:simpleType>
+        <xsd:restriction base="dms:Note"/>
+      </xsd:simpleType>
+    </xsd:element>
+    <xsd:element name="MediaServiceAutoTags" ma:index="17" nillable="true" ma:displayName="Tags" ma:internalName="MediaServiceAutoTags" ma:readOnly="true">
+      <xsd:simpleType>
+        <xsd:restriction base="dms:Text"/>
+      </xsd:simpleType>
+    </xsd:element>
+    <xsd:element name="MediaServiceOCR" ma:index="18" nillable="true" ma:displayName="Extracted Text" ma:internalName="MediaServiceOCR" ma:readOnly="true">
+      <xsd:simpleType>
+        <xsd:restriction base="dms:Note">
+          <xsd:maxLength value="255"/>
+        </xsd:restriction>
+      </xsd:simpleType>
+    </xsd:element>
+    <xsd:element name="MediaServiceGenerationTime" ma:index="19" nillable="true" ma:displayName="MediaServiceGenerationTime" ma:hidden="true" ma:internalName="MediaServiceGenerationTime" ma:readOnly="true">
+      <xsd:simpleType>
+        <xsd:restriction base="dms:Text"/>
+      </xsd:simpleType>
+    </xsd:element>
+    <xsd:element name="MediaServiceEventHashCode" ma:index="20" nillable="true" ma:displayName="MediaServiceEventHashCode" ma:hidden="true" ma:internalName="MediaServiceEventHashCode" ma:readOnly="true">
+      <xsd:simpleType>
+        <xsd:restriction base="dms:Text"/>
+      </xsd:simpleType>
+    </xsd:element>
+    <xsd:element name="MediaServiceDateTaken" ma:index="21" nillable="true" ma:displayName="MediaServiceDateTaken" ma:hidden="true" ma:indexed="true" ma:internalName="MediaServiceDateTaken" ma:readOnly="true">
+      <xsd:simpleType>
+        <xsd:restriction base="dms:Text"/>
+      </xsd:simpleType>
+    </xsd:element>
+    <xsd:element name="MediaServiceObjectDetectorVersions" ma:index="22" nillable="true" ma:displayName="MediaServiceObjectDetectorVersions" ma:hidden="true" ma:indexed="true" ma:internalName="MediaServiceObjectDetectorVersions" ma:readOnly="true">
+      <xsd:simpleType>
+        <xsd:restriction base="dms:Text"/>
+      </xsd:simpleType>
+    </xsd:element>
+    <xsd:element name="MediaLengthInSeconds" ma:index="23" nillable="true" ma:displayName="MediaLengthInSeconds" ma:hidden="true" ma:internalName="MediaLengthInSeconds" ma:readOnly="true">
+      <xsd:simpleType>
+        <xsd:restriction base="dms:Unknown"/>
+      </xsd:simpleType>
+    </xsd:element>
+  </xsd:schema>
+  <xsd:schema xmlns:xsd="http://www.w3.org/2001/XMLSchema" xmlns:xs="http://www.w3.org/2001/XMLSchema" xmlns:dms="http://schemas.microsoft.com/office/2006/documentManagement/types" xmlns:pc="http://schemas.microsoft.com/office/infopath/2007/PartnerControls" targetNamespace="f062f54e-0227-4e2b-9dfc-2c5f4a366383" elementFormDefault="qualified">
+    <xsd:import namespace="http://schemas.microsoft.com/office/2006/documentManagement/types"/>
+    <xsd:import namespace="http://schemas.microsoft.com/office/infopath/2007/PartnerControls"/>
+    <xsd:element name="SharedWithUsers" ma:index="10" nillable="true" ma:displayName="Deljeno sa" ma:internalName="SharedWithUsers" ma:readOnly="true">
+      <xsd:complexType>
+        <xsd:complexContent>
+          <xsd:extension base="dms:UserMulti">
+            <xsd:sequence>
+              <xsd:element name="UserInfo" minOccurs="0" maxOccurs="unbounded">
+                <xsd:complexType>
+                  <xsd:sequence>
+                    <xsd:element name="DisplayName" type="xsd:string" minOccurs="0"/>
+                    <xsd:element name="AccountId" type="dms:UserId" minOccurs="0" nillable="true"/>
+                    <xsd:element name="AccountType" type="xsd:string" minOccurs="0"/>
+                  </xsd:sequence>
+                </xsd:complexType>
+              </xsd:element>
+            </xsd:sequence>
+          </xsd:extension>
+        </xsd:complexContent>
+      </xsd:complexType>
+    </xsd:element>
+    <xsd:element name="SharedWithDetails" ma:index="11" nillable="true" ma:displayName="Deljeno sa detaljima" ma:internalName="SharedWithDetails" ma:readOnly="true">
+      <xsd:simpleType>
+        <xsd:restriction base="dms:Note">
+          <xsd:maxLength value="255"/>
+        </xsd:restriction>
+      </xsd:simpleType>
+    </xsd:element>
+    <xsd:element name="SharingHintHash" ma:index="12" nillable="true" ma:displayName="Heš oznaka pogotka za deljenje" ma:hidden="true" ma:internalName="SharingHintHash" ma:readOnly="true">
+      <xsd:simpleType>
+        <xsd:restriction base="dms:Text"/>
+      </xsd:simpleType>
+    </xsd:element>
+  </xsd:schema>
+  <xsd:schema xmlns="http://schemas.openxmlformats.org/package/2006/metadata/core-properties" xmlns:xsd="http://www.w3.org/2001/XMLSchema" xmlns:xsi="http://www.w3.org/2001/XMLSchema-instance" xmlns:dc="http://purl.org/dc/elements/1.1/" xmlns:dcterms="http://purl.org/dc/terms/" xmlns:odoc="http://schemas.microsoft.com/internal/obd" targetNamespace="http://schemas.openxmlformats.org/package/2006/metadata/core-properties" elementFormDefault="qualified" attributeFormDefault="unqualified" blockDefault="#all">
+    <xsd:import namespace="http://purl.org/dc/elements/1.1/" schemaLocation="http://dublincore.org/schemas/xmls/qdc/2003/04/02/dc.xsd"/>
+    <xsd:import namespace="http://purl.org/dc/terms/" schemaLocation="http://dublincore.org/schemas/xmls/qdc/2003/04/02/dcterms.xsd"/>
+    <xsd:element name="coreProperties" type="CT_coreProperties"/>
+    <xsd:complexType name="CT_coreProperties">
+      <xsd:all>
+        <xsd:element ref="dc:creator" minOccurs="0" maxOccurs="1"/>
+        <xsd:element ref="dcterms:created" minOccurs="0" maxOccurs="1"/>
+        <xsd:element ref="dc:identifier" minOccurs="0" maxOccurs="1"/>
+        <xsd:element name="contentType" minOccurs="0" maxOccurs="1" type="xsd:string" ma:index="0" ma:displayName="Tip sadržaja"/>
+        <xsd:element ref="dc:title" minOccurs="0" maxOccurs="1" ma:index="4" ma:displayName="Naslov"/>
+        <xsd:element ref="dc:subject" minOccurs="0" maxOccurs="1"/>
+        <xsd:element ref="dc:description" minOccurs="0" maxOccurs="1"/>
+        <xsd:element name="keywords" minOccurs="0" maxOccurs="1" type="xsd:string"/>
+        <xsd:element ref="dc:language" minOccurs="0" maxOccurs="1"/>
+        <xsd:element name="category" minOccurs="0" maxOccurs="1" type="xsd:string"/>
+        <xsd:element name="version" minOccurs="0" maxOccurs="1" type="xsd:string"/>
+        <xsd:element name="revision" minOccurs="0" maxOccurs="1" type="xsd:string">
+          <xsd:annotation>
+            <xsd:documentation>
+                        This value indicates the number of saves or revisions. The application is responsible for updating this value after each revision.
+                    </xsd:documentation>
+          </xsd:annotation>
+        </xsd:element>
+        <xsd:element name="lastModifiedBy" minOccurs="0" maxOccurs="1" type="xsd:string"/>
+        <xsd:element ref="dcterms:modified" minOccurs="0" maxOccurs="1"/>
+        <xsd:element name="contentStatus" minOccurs="0" maxOccurs="1" type="xsd:string"/>
+      </xsd:all>
+    </xsd:complexType>
+  </xsd:schema>
+  <xs:schema xmlns:pc="http://schemas.microsoft.com/office/infopath/2007/PartnerControls" xmlns:xs="http://www.w3.org/2001/XMLSchema" targetNamespace="http://schemas.microsoft.com/office/infopath/2007/PartnerControls" elementFormDefault="qualified" attributeFormDefault="unqualified">
+    <xs:element name="Person">
+      <xs:complexType>
+        <xs:sequence>
+          <xs:element ref="pc:DisplayName" minOccurs="0"/>
+          <xs:element ref="pc:AccountId" minOccurs="0"/>
+          <xs:element ref="pc:AccountType" minOccurs="0"/>
+        </xs:sequence>
+      </xs:complexType>
+    </xs:element>
+    <xs:element name="DisplayName" type="xs:string"/>
+    <xs:element name="AccountId" type="xs:string"/>
+    <xs:element name="AccountType" type="xs:string"/>
+    <xs:element name="BDCAssociatedEntity">
+      <xs:complexType>
+        <xs:sequence>
+          <xs:element ref="pc:BDCEntity" minOccurs="0" maxOccurs="unbounded"/>
+        </xs:sequence>
+        <xs:attribute ref="pc:EntityNamespace"/>
+        <xs:attribute ref="pc:EntityName"/>
+        <xs:attribute ref="pc:SystemInstanceName"/>
+        <xs:attribute ref="pc:AssociationName"/>
+      </xs:complexType>
+    </xs:element>
+    <xs:attribute name="EntityNamespace" type="xs:string"/>
+    <xs:attribute name="EntityName" type="xs:string"/>
+    <xs:attribute name="SystemInstanceName" type="xs:string"/>
+    <xs:attribute name="AssociationName" type="xs:string"/>
+    <xs:element name="BDCEntity">
+      <xs:complexType>
+        <xs:sequence>
+          <xs:element ref="pc:EntityDisplayName" minOccurs="0"/>
+          <xs:element ref="pc:EntityInstanceReference" minOccurs="0"/>
+          <xs:element ref="pc:EntityId1" minOccurs="0"/>
+          <xs:element ref="pc:EntityId2" minOccurs="0"/>
+          <xs:element ref="pc:EntityId3" minOccurs="0"/>
+          <xs:element ref="pc:EntityId4" minOccurs="0"/>
+          <xs:element ref="pc:EntityId5" minOccurs="0"/>
+        </xs:sequence>
+      </xs:complexType>
+    </xs:element>
+    <xs:element name="EntityDisplayName" type="xs:string"/>
+    <xs:element name="EntityInstanceReference" type="xs:string"/>
+    <xs:element name="EntityId1" type="xs:string"/>
+    <xs:element name="EntityId2" type="xs:string"/>
+    <xs:element name="EntityId3" type="xs:string"/>
+    <xs:element name="EntityId4" type="xs:string"/>
+    <xs:element name="EntityId5" type="xs:string"/>
+    <xs:element name="Terms">
+      <xs:complexType>
+        <xs:sequence>
+          <xs:element ref="pc:TermInfo" minOccurs="0" maxOccurs="unbounded"/>
+        </xs:sequence>
+      </xs:complexType>
+    </xs:element>
+    <xs:element name="TermInfo">
+      <xs:complexType>
+        <xs:sequence>
+          <xs:element ref="pc:TermName" minOccurs="0"/>
+          <xs:element ref="pc:TermId" minOccurs="0"/>
+        </xs:sequence>
+      </xs:complexType>
+    </xs:element>
+    <xs:element name="TermName" type="xs:string"/>
+    <xs:element name="TermId" type="xs:string"/>
+  </xs:schema>
+</ct:contentTypeSchema>
+</file>
+
+<file path=customXml/item4.xml><?xml version="1.0" encoding="utf-8"?>
+<p:properties xmlns:p="http://schemas.microsoft.com/office/2006/metadata/properties" xmlns:xsi="http://www.w3.org/2001/XMLSchema-instance" xmlns:pc="http://schemas.microsoft.com/office/infopath/2007/PartnerControls">
+  <documentManagement>
+    <_activity xmlns="1b488d4d-fbb5-4bdf-908a-3921f78a2131" xsi:nil="true"/>
+  </documentManagement>
+</p:properties>
+</file>
+
 <file path=customXml/itemProps1.xml><?xml version="1.0" encoding="utf-8"?>
 <ds:datastoreItem xmlns:ds="http://schemas.openxmlformats.org/officeDocument/2006/customXml" ds:itemID="{F3CF2988-9D4F-4D9E-BAE2-3BEA941DA2C1}">
   <ds:schemaRefs>
@@ -25299,11 +25628,9 @@
 </file>
 
 <file path=customXml/itemProps2.xml><?xml version="1.0" encoding="utf-8"?>
-<ds:datastoreItem xmlns:ds="http://schemas.openxmlformats.org/officeDocument/2006/customXml" ds:itemID="{6EFBC4B3-0016-4576-9149-F966D538C981}">
+<ds:datastoreItem xmlns:ds="http://schemas.openxmlformats.org/officeDocument/2006/customXml" ds:itemID="{8D1A57A6-FF02-4FDE-A3A9-F735EFE7F69C}">
   <ds:schemaRefs>
-    <ds:schemaRef ds:uri="http://schemas.microsoft.com/office/2006/metadata/properties"/>
-    <ds:schemaRef ds:uri="http://schemas.microsoft.com/office/infopath/2007/PartnerControls"/>
-    <ds:schemaRef ds:uri="1b488d4d-fbb5-4bdf-908a-3921f78a2131"/>
+    <ds:schemaRef ds:uri="http://schemas.openxmlformats.org/officeDocument/2006/bibliography"/>
   </ds:schemaRefs>
 </ds:datastoreItem>
 </file>
@@ -25328,9 +25655,11 @@
 </file>
 
 <file path=customXml/itemProps4.xml><?xml version="1.0" encoding="utf-8"?>
-<ds:datastoreItem xmlns:ds="http://schemas.openxmlformats.org/officeDocument/2006/customXml" ds:itemID="{8D1A57A6-FF02-4FDE-A3A9-F735EFE7F69C}">
+<ds:datastoreItem xmlns:ds="http://schemas.openxmlformats.org/officeDocument/2006/customXml" ds:itemID="{6EFBC4B3-0016-4576-9149-F966D538C981}">
   <ds:schemaRefs>
-    <ds:schemaRef ds:uri="http://schemas.openxmlformats.org/officeDocument/2006/bibliography"/>
+    <ds:schemaRef ds:uri="http://schemas.microsoft.com/office/2006/metadata/properties"/>
+    <ds:schemaRef ds:uri="http://schemas.microsoft.com/office/infopath/2007/PartnerControls"/>
+    <ds:schemaRef ds:uri="1b488d4d-fbb5-4bdf-908a-3921f78a2131"/>
   </ds:schemaRefs>
 </ds:datastoreItem>
 </file>
</xml_diff>